<commit_message>
Compte rendu partie typage des données terminée
</commit_message>
<xml_diff>
--- a/doc/Rendu CLASSIFICATION pour la SAÉ S3.docx
+++ b/doc/Rendu CLASSIFICATION pour la SAÉ S3.docx
@@ -1,6 +1,6 @@
 
 <file path=word/document.xml><?xml version="1.0" encoding="utf-8"?>
-<w:document xmlns:wpc="http://schemas.microsoft.com/office/word/2010/wordprocessingCanvas" xmlns:cx="http://schemas.microsoft.com/office/drawing/2014/chartex" xmlns:cx1="http://schemas.microsoft.com/office/drawing/2015/9/8/chartex" xmlns:cx2="http://schemas.microsoft.com/office/drawing/2015/10/21/chartex" xmlns:cx3="http://schemas.microsoft.com/office/drawing/2016/5/9/chartex" xmlns:cx4="http://schemas.microsoft.com/office/drawing/2016/5/10/chartex" xmlns:cx5="http://schemas.microsoft.com/office/drawing/2016/5/11/chartex" xmlns:cx6="http://schemas.microsoft.com/office/drawing/2016/5/12/chartex" xmlns:cx7="http://schemas.microsoft.com/office/drawing/2016/5/13/chartex" xmlns:cx8="http://schemas.microsoft.com/office/drawing/2016/5/14/chartex" xmlns:mc="http://schemas.openxmlformats.org/markup-compatibility/2006" xmlns:aink="http://schemas.microsoft.com/office/drawing/2016/ink" xmlns:am3d="http://schemas.microsoft.com/office/drawing/2017/model3d" xmlns:o="urn:schemas-microsoft-com:office:office" xmlns:oel="http://schemas.microsoft.com/office/2019/extlst" xmlns:r="http://schemas.openxmlformats.org/officeDocument/2006/relationships" xmlns:m="http://schemas.openxmlformats.org/officeDocument/2006/math" xmlns:v="urn:schemas-microsoft-com:vml" xmlns:wp14="http://schemas.microsoft.com/office/word/2010/wordprocessingDrawing" xmlns:wp="http://schemas.openxmlformats.org/drawingml/2006/wordprocessingDrawing" xmlns:w10="urn:schemas-microsoft-com:office:word" xmlns:w="http://schemas.openxmlformats.org/wordprocessingml/2006/main" xmlns:w14="http://schemas.microsoft.com/office/word/2010/wordml" xmlns:w15="http://schemas.microsoft.com/office/word/2012/wordml" xmlns:w16cex="http://schemas.microsoft.com/office/word/2018/wordml/cex" xmlns:w16cid="http://schemas.microsoft.com/office/word/2016/wordml/cid" xmlns:w16="http://schemas.microsoft.com/office/word/2018/wordml" xmlns:w16sdtdh="http://schemas.microsoft.com/office/word/2020/wordml/sdtdatahash" xmlns:w16se="http://schemas.microsoft.com/office/word/2015/wordml/symex" xmlns:wpg="http://schemas.microsoft.com/office/word/2010/wordprocessingGroup" xmlns:wpi="http://schemas.microsoft.com/office/word/2010/wordprocessingInk" xmlns:wne="http://schemas.microsoft.com/office/word/2006/wordml" xmlns:wps="http://schemas.microsoft.com/office/word/2010/wordprocessingShape" mc:Ignorable="w14 w15 w16se w16cid w16 w16cex w16sdtdh wp14">
+<w:document xmlns:ve="http://schemas.openxmlformats.org/markup-compatibility/2006" xmlns:o="urn:schemas-microsoft-com:office:office" xmlns:r="http://schemas.openxmlformats.org/officeDocument/2006/relationships" xmlns:m="http://schemas.openxmlformats.org/officeDocument/2006/math" xmlns:v="urn:schemas-microsoft-com:vml" xmlns:wp="http://schemas.openxmlformats.org/drawingml/2006/wordprocessingDrawing" xmlns:w10="urn:schemas-microsoft-com:office:word" xmlns:w="http://schemas.openxmlformats.org/wordprocessingml/2006/main" xmlns:wne="http://schemas.microsoft.com/office/word/2006/wordml">
   <w:body>
     <w:tbl>
       <w:tblPr>
@@ -18,7 +18,7 @@
           <w:left w:w="0" w:type="dxa"/>
           <w:right w:w="0" w:type="dxa"/>
         </w:tblCellMar>
-        <w:tblLook w:val="0000" w:firstRow="0" w:lastRow="0" w:firstColumn="0" w:lastColumn="0" w:noHBand="0" w:noVBand="0"/>
+        <w:tblLook w:val="0000"/>
       </w:tblPr>
       <w:tblGrid>
         <w:gridCol w:w="9602"/>
@@ -43,113 +43,51 @@
                 <w:noProof/>
                 <w:lang w:bidi="fr-FR"/>
               </w:rPr>
-              <mc:AlternateContent>
-                <mc:Choice Requires="wps">
-                  <w:drawing>
-                    <wp:inline distT="0" distB="0" distL="0" distR="0" wp14:anchorId="0D1B4285" wp14:editId="61E76D6B">
-                      <wp:extent cx="6500495" cy="2305050"/>
-                      <wp:effectExtent l="0" t="0" r="0" b="0"/>
-                      <wp:docPr id="8" name="Zone de texte 8"/>
-                      <wp:cNvGraphicFramePr/>
-                      <a:graphic xmlns:a="http://schemas.openxmlformats.org/drawingml/2006/main">
-                        <a:graphicData uri="http://schemas.microsoft.com/office/word/2010/wordprocessingShape">
-                          <wps:wsp>
-                            <wps:cNvSpPr txBox="1"/>
-                            <wps:spPr>
-                              <a:xfrm>
-                                <a:off x="0" y="0"/>
-                                <a:ext cx="6500495" cy="2305050"/>
-                              </a:xfrm>
-                              <a:prstGeom prst="rect">
-                                <a:avLst/>
-                              </a:prstGeom>
-                              <a:noFill/>
-                              <a:ln w="6350">
-                                <a:noFill/>
-                              </a:ln>
-                            </wps:spPr>
-                            <wps:txbx>
-                              <w:txbxContent>
-                                <w:p>
-                                  <w:pPr>
-                                    <w:pStyle w:val="Titre"/>
-                                    <w:rPr>
-                                      <w:lang w:bidi="fr-FR"/>
-                                    </w:rPr>
-                                  </w:pPr>
-                                  <w:r>
-                                    <w:rPr>
-                                      <w:lang w:bidi="fr-FR"/>
-                                    </w:rPr>
-                                    <w:t xml:space="preserve">S3.02 – </w:t>
-                                  </w:r>
-                                </w:p>
-                                <w:p>
-                                  <w:pPr>
-                                    <w:pStyle w:val="Titre"/>
-                                  </w:pPr>
-                                  <w:r>
-                                    <w:rPr>
-                                      <w:lang w:bidi="fr-FR"/>
-                                    </w:rPr>
-                                    <w:t>Développement d’application</w:t>
-                                  </w:r>
-                                </w:p>
-                              </w:txbxContent>
-                            </wps:txbx>
-                            <wps:bodyPr rot="0" spcFirstLastPara="0" vertOverflow="overflow" horzOverflow="overflow" vert="horz" wrap="square" lIns="91440" tIns="45720" rIns="91440" bIns="45720" numCol="1" spcCol="0" rtlCol="0" fromWordArt="0" anchor="t" anchorCtr="0" forceAA="0" compatLnSpc="1">
-                              <a:prstTxWarp prst="textNoShape">
-                                <a:avLst/>
-                              </a:prstTxWarp>
-                              <a:noAutofit/>
-                            </wps:bodyPr>
-                          </wps:wsp>
-                        </a:graphicData>
-                      </a:graphic>
-                    </wp:inline>
-                  </w:drawing>
-                </mc:Choice>
-                <mc:Fallback>
-                  <w:pict>
-                    <v:shapetype w14:anchorId="0D1B4285" id="_x0000_t202" coordsize="21600,21600" o:spt="202" path="m,l,21600r21600,l21600,xe">
-                      <v:stroke joinstyle="miter"/>
-                      <v:path gradientshapeok="t" o:connecttype="rect"/>
-                    </v:shapetype>
-                    <v:shape id="Zone de texte 8" o:spid="_x0000_s1026" type="#_x0000_t202" style="width:511.85pt;height:181.5pt;visibility:visible;mso-wrap-style:square;mso-left-percent:-10001;mso-top-percent:-10001;mso-position-horizontal:absolute;mso-position-horizontal-relative:char;mso-position-vertical:absolute;mso-position-vertical-relative:line;mso-left-percent:-10001;mso-top-percent:-10001;v-text-anchor:top" o:gfxdata="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" filled="f" stroked="f" strokeweight=".5pt">
-                      <v:textbox>
-                        <w:txbxContent>
-                          <w:p>
-                            <w:pPr>
-                              <w:pStyle w:val="Titre"/>
-                              <w:rPr>
-                                <w:lang w:bidi="fr-FR"/>
-                              </w:rPr>
-                            </w:pPr>
-                            <w:r>
-                              <w:rPr>
-                                <w:lang w:bidi="fr-FR"/>
-                              </w:rPr>
-                              <w:t xml:space="preserve">S3.02 – </w:t>
-                            </w:r>
-                          </w:p>
-                          <w:p>
-                            <w:pPr>
-                              <w:pStyle w:val="Titre"/>
-                            </w:pPr>
-                            <w:r>
-                              <w:rPr>
-                                <w:lang w:bidi="fr-FR"/>
-                              </w:rPr>
-                              <w:t>Développement d’application</w:t>
-                            </w:r>
-                          </w:p>
-                        </w:txbxContent>
-                      </v:textbox>
-                      <w10:anchorlock/>
-                    </v:shape>
-                  </w:pict>
-                </mc:Fallback>
-              </mc:AlternateContent>
+            </w:r>
+            <w:r>
+              <w:rPr>
+                <w:noProof/>
+                <w:lang w:bidi="fr-FR"/>
+              </w:rPr>
+              <w:pict>
+                <v:shapetype id="_x0000_t202" coordsize="21600,21600" o:spt="202" path="m,l,21600r21600,l21600,xe">
+                  <v:stroke joinstyle="miter"/>
+                  <v:path gradientshapeok="t" o:connecttype="rect"/>
+                </v:shapetype>
+                <v:shape id="Zone de texte 8" o:spid="_x0000_s2056" type="#_x0000_t202" style="width:511.85pt;height:181.5pt;visibility:visible;mso-position-horizontal-relative:char;mso-position-vertical-relative:line" o:gfxdata="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" filled="f" stroked="f" strokeweight=".5pt">
+                  <v:textbox>
+                    <w:txbxContent>
+                      <w:p>
+                        <w:pPr>
+                          <w:pStyle w:val="Titre"/>
+                          <w:rPr>
+                            <w:lang w:bidi="fr-FR"/>
+                          </w:rPr>
+                        </w:pPr>
+                        <w:r>
+                          <w:rPr>
+                            <w:lang w:bidi="fr-FR"/>
+                          </w:rPr>
+                          <w:t xml:space="preserve">S3.02 – </w:t>
+                        </w:r>
+                      </w:p>
+                      <w:p>
+                        <w:pPr>
+                          <w:pStyle w:val="Titre"/>
+                        </w:pPr>
+                        <w:r>
+                          <w:rPr>
+                            <w:lang w:bidi="fr-FR"/>
+                          </w:rPr>
+                          <w:t>Développement d’application</w:t>
+                        </w:r>
+                      </w:p>
+                    </w:txbxContent>
+                  </v:textbox>
+                  <w10:wrap type="none"/>
+                  <w10:anchorlock/>
+                </v:shape>
+              </w:pict>
             </w:r>
           </w:p>
           <w:p>
@@ -158,64 +96,18 @@
                 <w:noProof/>
                 <w:lang w:bidi="fr-FR"/>
               </w:rPr>
-              <mc:AlternateContent>
-                <mc:Choice Requires="wps">
-                  <w:drawing>
-                    <wp:inline distT="0" distB="0" distL="0" distR="0" wp14:anchorId="7568B3C9" wp14:editId="4CC62A7E">
-                      <wp:extent cx="785611" cy="0"/>
-                      <wp:effectExtent l="0" t="38100" r="52705" b="38100"/>
-                      <wp:docPr id="5" name="Connecteur droit 5" descr="Séparateur de texte"/>
-                      <wp:cNvGraphicFramePr/>
-                      <a:graphic xmlns:a="http://schemas.openxmlformats.org/drawingml/2006/main">
-                        <a:graphicData uri="http://schemas.microsoft.com/office/word/2010/wordprocessingShape">
-                          <wps:wsp>
-                            <wps:cNvCnPr/>
-                            <wps:spPr>
-                              <a:xfrm>
-                                <a:off x="0" y="0"/>
-                                <a:ext cx="785611" cy="0"/>
-                              </a:xfrm>
-                              <a:prstGeom prst="line">
-                                <a:avLst/>
-                              </a:prstGeom>
-                              <a:ln w="76200">
-                                <a:solidFill>
-                                  <a:schemeClr val="accent5">
-                                    <a:lumMod val="60000"/>
-                                    <a:lumOff val="40000"/>
-                                  </a:schemeClr>
-                                </a:solidFill>
-                              </a:ln>
-                            </wps:spPr>
-                            <wps:style>
-                              <a:lnRef idx="1">
-                                <a:schemeClr val="accent1"/>
-                              </a:lnRef>
-                              <a:fillRef idx="0">
-                                <a:schemeClr val="accent1"/>
-                              </a:fillRef>
-                              <a:effectRef idx="0">
-                                <a:schemeClr val="accent1"/>
-                              </a:effectRef>
-                              <a:fontRef idx="minor">
-                                <a:schemeClr val="tx1"/>
-                              </a:fontRef>
-                            </wps:style>
-                            <wps:bodyPr/>
-                          </wps:wsp>
-                        </a:graphicData>
-                      </a:graphic>
-                    </wp:inline>
-                  </w:drawing>
-                </mc:Choice>
-                <mc:Fallback>
-                  <w:pict>
-                    <v:line w14:anchorId="16B69BCE" id="Connecteur droit 5" o:spid="_x0000_s1026" alt="Séparateur de texte" style="visibility:visible;mso-wrap-style:square;mso-left-percent:-10001;mso-top-percent:-10001;mso-position-horizontal:absolute;mso-position-horizontal-relative:char;mso-position-vertical:absolute;mso-position-vertical-relative:line;mso-left-percent:-10001;mso-top-percent:-10001" from="0,0" to="61.85pt,0" o:gfxdata="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" strokecolor="#bede8d [1944]" strokeweight="6pt">
-                      <w10:anchorlock/>
-                    </v:line>
-                  </w:pict>
-                </mc:Fallback>
-              </mc:AlternateContent>
+            </w:r>
+            <w:r>
+              <w:rPr>
+                <w:noProof/>
+                <w:lang w:bidi="fr-FR"/>
+              </w:rPr>
+              <w:pict>
+                <v:line id="Connecteur droit 5" o:spid="_x0000_s2055" alt="Séparateur de texte" style="visibility:visible;mso-position-horizontal-relative:char;mso-position-vertical-relative:line" from="0,0" to="61.85pt,0" o:gfxdata="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" strokecolor="#bede8d [1944]" strokeweight="6pt">
+                  <w10:wrap type="none"/>
+                  <w10:anchorlock/>
+                </v:line>
+              </w:pict>
             </w:r>
           </w:p>
           <w:p>
@@ -224,81 +116,33 @@
                 <w:noProof/>
                 <w:lang w:bidi="fr-FR"/>
               </w:rPr>
-              <mc:AlternateContent>
-                <mc:Choice Requires="wps">
-                  <w:drawing>
-                    <wp:inline distT="0" distB="0" distL="0" distR="0" wp14:anchorId="46F33227" wp14:editId="7AD7DC14">
-                      <wp:extent cx="5138670" cy="746975"/>
-                      <wp:effectExtent l="0" t="0" r="0" b="0"/>
-                      <wp:docPr id="3" name="Zone de texte 3"/>
-                      <wp:cNvGraphicFramePr/>
-                      <a:graphic xmlns:a="http://schemas.openxmlformats.org/drawingml/2006/main">
-                        <a:graphicData uri="http://schemas.microsoft.com/office/word/2010/wordprocessingShape">
-                          <wps:wsp>
-                            <wps:cNvSpPr txBox="1"/>
-                            <wps:spPr>
-                              <a:xfrm>
-                                <a:off x="0" y="0"/>
-                                <a:ext cx="5138670" cy="746975"/>
-                              </a:xfrm>
-                              <a:prstGeom prst="rect">
-                                <a:avLst/>
-                              </a:prstGeom>
-                              <a:noFill/>
-                              <a:ln w="6350">
-                                <a:noFill/>
-                              </a:ln>
-                            </wps:spPr>
-                            <wps:txbx>
-                              <w:txbxContent>
-                                <w:p>
-                                  <w:pPr>
-                                    <w:pStyle w:val="Sous-titre"/>
-                                  </w:pPr>
-                                  <w:r>
-                                    <w:rPr>
-                                      <w:lang w:bidi="fr-FR"/>
-                                    </w:rPr>
-                                    <w:t>Rendu - Classification</w:t>
-                                  </w:r>
-                                </w:p>
-                              </w:txbxContent>
-                            </wps:txbx>
-                            <wps:bodyPr rot="0" spcFirstLastPara="0" vertOverflow="overflow" horzOverflow="overflow" vert="horz" wrap="square" lIns="91440" tIns="45720" rIns="91440" bIns="45720" numCol="1" spcCol="0" rtlCol="0" fromWordArt="0" anchor="t" anchorCtr="0" forceAA="0" compatLnSpc="1">
-                              <a:prstTxWarp prst="textNoShape">
-                                <a:avLst/>
-                              </a:prstTxWarp>
-                              <a:noAutofit/>
-                            </wps:bodyPr>
-                          </wps:wsp>
-                        </a:graphicData>
-                      </a:graphic>
-                    </wp:inline>
-                  </w:drawing>
-                </mc:Choice>
-                <mc:Fallback>
-                  <w:pict>
-                    <v:shape w14:anchorId="46F33227" id="Zone de texte 3" o:spid="_x0000_s1027" type="#_x0000_t202" style="width:404.6pt;height:58.8pt;visibility:visible;mso-wrap-style:square;mso-left-percent:-10001;mso-top-percent:-10001;mso-position-horizontal:absolute;mso-position-horizontal-relative:char;mso-position-vertical:absolute;mso-position-vertical-relative:line;mso-left-percent:-10001;mso-top-percent:-10001;v-text-anchor:top" o:gfxdata="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" filled="f" stroked="f" strokeweight=".5pt">
-                      <v:textbox>
-                        <w:txbxContent>
-                          <w:p>
-                            <w:pPr>
-                              <w:pStyle w:val="Sous-titre"/>
-                            </w:pPr>
-                            <w:r>
-                              <w:rPr>
-                                <w:lang w:bidi="fr-FR"/>
-                              </w:rPr>
-                              <w:t>Rendu - Classification</w:t>
-                            </w:r>
-                          </w:p>
-                        </w:txbxContent>
-                      </v:textbox>
-                      <w10:anchorlock/>
-                    </v:shape>
-                  </w:pict>
-                </mc:Fallback>
-              </mc:AlternateContent>
+            </w:r>
+            <w:r>
+              <w:rPr>
+                <w:noProof/>
+                <w:lang w:bidi="fr-FR"/>
+              </w:rPr>
+              <w:pict>
+                <v:shape id="Zone de texte 3" o:spid="_x0000_s2054" type="#_x0000_t202" style="width:404.6pt;height:58.8pt;visibility:visible;mso-position-horizontal-relative:char;mso-position-vertical-relative:line" o:gfxdata="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" filled="f" stroked="f" strokeweight=".5pt">
+                  <v:textbox>
+                    <w:txbxContent>
+                      <w:p>
+                        <w:pPr>
+                          <w:pStyle w:val="Sous-titre"/>
+                        </w:pPr>
+                        <w:r>
+                          <w:rPr>
+                            <w:lang w:bidi="fr-FR"/>
+                          </w:rPr>
+                          <w:t>Rendu - Classification</w:t>
+                        </w:r>
+                      </w:p>
+                    </w:txbxContent>
+                  </v:textbox>
+                  <w10:wrap type="none"/>
+                  <w10:anchorlock/>
+                </v:shape>
+              </w:pict>
             </w:r>
           </w:p>
         </w:tc>
@@ -324,93 +168,39 @@
                 <w:noProof/>
                 <w:lang w:bidi="fr-FR"/>
               </w:rPr>
-              <mc:AlternateContent>
-                <mc:Choice Requires="wps">
-                  <w:drawing>
-                    <wp:inline distT="0" distB="0" distL="0" distR="0" wp14:anchorId="0CE15E46" wp14:editId="3CEA6644">
-                      <wp:extent cx="4095750" cy="469557"/>
-                      <wp:effectExtent l="0" t="0" r="0" b="6985"/>
-                      <wp:docPr id="6" name="Zone de texte 6"/>
-                      <wp:cNvGraphicFramePr/>
-                      <a:graphic xmlns:a="http://schemas.openxmlformats.org/drawingml/2006/main">
-                        <a:graphicData uri="http://schemas.microsoft.com/office/word/2010/wordprocessingShape">
-                          <wps:wsp>
-                            <wps:cNvSpPr txBox="1"/>
-                            <wps:spPr>
-                              <a:xfrm>
-                                <a:off x="0" y="0"/>
-                                <a:ext cx="4095750" cy="469557"/>
-                              </a:xfrm>
-                              <a:prstGeom prst="rect">
-                                <a:avLst/>
-                              </a:prstGeom>
-                              <a:noFill/>
-                              <a:ln w="6350">
-                                <a:noFill/>
-                              </a:ln>
-                            </wps:spPr>
-                            <wps:txbx>
-                              <w:txbxContent>
-                                <w:p>
-                                  <w:pPr>
-                                    <w:pStyle w:val="Titre1"/>
-                                  </w:pPr>
-                                  <w:bookmarkStart w:id="0" w:name="_Toc120305420"/>
-                                  <w:bookmarkStart w:id="1" w:name="_Toc120305500"/>
-                                  <w:bookmarkStart w:id="2" w:name="_Toc120305605"/>
-                                  <w:r>
-                                    <w:rPr>
-                                      <w:lang w:bidi="fr-FR"/>
-                                    </w:rPr>
-                                    <w:t>BUT Info S3 – IUT de Lille</w:t>
-                                  </w:r>
-                                  <w:bookmarkEnd w:id="0"/>
-                                  <w:bookmarkEnd w:id="1"/>
-                                  <w:bookmarkEnd w:id="2"/>
-                                </w:p>
-                              </w:txbxContent>
-                            </wps:txbx>
-                            <wps:bodyPr rot="0" spcFirstLastPara="0" vertOverflow="overflow" horzOverflow="overflow" vert="horz" wrap="square" lIns="91440" tIns="45720" rIns="91440" bIns="45720" numCol="1" spcCol="0" rtlCol="0" fromWordArt="0" anchor="t" anchorCtr="0" forceAA="0" compatLnSpc="1">
-                              <a:prstTxWarp prst="textNoShape">
-                                <a:avLst/>
-                              </a:prstTxWarp>
-                              <a:noAutofit/>
-                            </wps:bodyPr>
-                          </wps:wsp>
-                        </a:graphicData>
-                      </a:graphic>
-                    </wp:inline>
-                  </w:drawing>
-                </mc:Choice>
-                <mc:Fallback>
-                  <w:pict>
-                    <v:shape w14:anchorId="0CE15E46" id="Zone de texte 6" o:spid="_x0000_s1028" type="#_x0000_t202" style="width:322.5pt;height:36.95pt;visibility:visible;mso-wrap-style:square;mso-left-percent:-10001;mso-top-percent:-10001;mso-position-horizontal:absolute;mso-position-horizontal-relative:char;mso-position-vertical:absolute;mso-position-vertical-relative:line;mso-left-percent:-10001;mso-top-percent:-10001;v-text-anchor:top" o:gfxdata="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" filled="f" stroked="f" strokeweight=".5pt">
-                      <v:textbox>
-                        <w:txbxContent>
-                          <w:p>
-                            <w:pPr>
-                              <w:pStyle w:val="Titre1"/>
-                            </w:pPr>
-                            <w:bookmarkStart w:id="3" w:name="_Toc120305420"/>
-                            <w:bookmarkStart w:id="4" w:name="_Toc120305500"/>
-                            <w:bookmarkStart w:id="5" w:name="_Toc120305605"/>
-                            <w:r>
-                              <w:rPr>
-                                <w:lang w:bidi="fr-FR"/>
-                              </w:rPr>
-                              <w:t>BUT Info S3 – IUT de Lille</w:t>
-                            </w:r>
-                            <w:bookmarkEnd w:id="3"/>
-                            <w:bookmarkEnd w:id="4"/>
-                            <w:bookmarkEnd w:id="5"/>
-                          </w:p>
-                        </w:txbxContent>
-                      </v:textbox>
-                      <w10:anchorlock/>
-                    </v:shape>
-                  </w:pict>
-                </mc:Fallback>
-              </mc:AlternateContent>
+            </w:r>
+            <w:r>
+              <w:rPr>
+                <w:noProof/>
+                <w:lang w:bidi="fr-FR"/>
+              </w:rPr>
+              <w:pict>
+                <v:shape id="Zone de texte 6" o:spid="_x0000_s2053" type="#_x0000_t202" style="width:322.5pt;height:36.95pt;visibility:visible;mso-position-horizontal-relative:char;mso-position-vertical-relative:line" o:gfxdata="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" filled="f" stroked="f" strokeweight=".5pt">
+                  <v:textbox>
+                    <w:txbxContent>
+                      <w:p>
+                        <w:pPr>
+                          <w:pStyle w:val="Titre1"/>
+                        </w:pPr>
+                        <w:bookmarkStart w:id="0" w:name="_Toc120305420"/>
+                        <w:bookmarkStart w:id="1" w:name="_Toc120305500"/>
+                        <w:bookmarkStart w:id="2" w:name="_Toc120305605"/>
+                        <w:r>
+                          <w:rPr>
+                            <w:lang w:bidi="fr-FR"/>
+                          </w:rPr>
+                          <w:t>BUT Info S3 – IUT de Lille</w:t>
+                        </w:r>
+                        <w:bookmarkEnd w:id="0"/>
+                        <w:bookmarkEnd w:id="1"/>
+                        <w:bookmarkEnd w:id="2"/>
+                      </w:p>
+                    </w:txbxContent>
+                  </v:textbox>
+                  <w10:wrap type="none"/>
+                  <w10:anchorlock/>
+                </v:shape>
+              </w:pict>
             </w:r>
           </w:p>
           <w:p>
@@ -419,234 +209,102 @@
                 <w:noProof/>
                 <w:lang w:bidi="fr-FR"/>
               </w:rPr>
-              <mc:AlternateContent>
-                <mc:Choice Requires="wps">
-                  <w:drawing>
-                    <wp:inline distT="0" distB="0" distL="0" distR="0" wp14:anchorId="07621972" wp14:editId="5976DC9D">
-                      <wp:extent cx="2524259" cy="605155"/>
-                      <wp:effectExtent l="0" t="0" r="0" b="4445"/>
-                      <wp:docPr id="7" name="Zone de texte 7"/>
-                      <wp:cNvGraphicFramePr/>
-                      <a:graphic xmlns:a="http://schemas.openxmlformats.org/drawingml/2006/main">
-                        <a:graphicData uri="http://schemas.microsoft.com/office/word/2010/wordprocessingShape">
-                          <wps:wsp>
-                            <wps:cNvSpPr txBox="1"/>
-                            <wps:spPr>
-                              <a:xfrm>
-                                <a:off x="0" y="0"/>
-                                <a:ext cx="2524259" cy="605155"/>
-                              </a:xfrm>
-                              <a:prstGeom prst="rect">
-                                <a:avLst/>
-                              </a:prstGeom>
-                              <a:noFill/>
-                              <a:ln w="6350">
-                                <a:noFill/>
-                              </a:ln>
-                            </wps:spPr>
-                            <wps:txbx>
-                              <w:txbxContent>
-                                <w:p>
-                                  <w:pPr>
-                                    <w:rPr>
-                                      <w:lang w:bidi="fr-FR"/>
-                                    </w:rPr>
-                                  </w:pPr>
-                                  <w:r>
-                                    <w:rPr>
-                                      <w:lang w:bidi="fr-FR"/>
-                                    </w:rPr>
-                                    <w:t xml:space="preserve">Nathan </w:t>
-                                  </w:r>
-                                  <w:proofErr w:type="spellStart"/>
-                                  <w:r>
-                                    <w:rPr>
-                                      <w:lang w:bidi="fr-FR"/>
-                                    </w:rPr>
-                                    <w:t>Hallez</w:t>
-                                  </w:r>
-                                  <w:proofErr w:type="spellEnd"/>
-                                </w:p>
-                                <w:p>
-                                  <w:r>
-                                    <w:rPr>
-                                      <w:lang w:bidi="fr-FR"/>
-                                    </w:rPr>
-                                    <w:t>Alexandre Herssens</w:t>
-                                  </w:r>
-                                </w:p>
-                              </w:txbxContent>
-                            </wps:txbx>
-                            <wps:bodyPr rot="0" spcFirstLastPara="0" vertOverflow="overflow" horzOverflow="overflow" vert="horz" wrap="square" lIns="91440" tIns="45720" rIns="91440" bIns="45720" numCol="1" spcCol="0" rtlCol="0" fromWordArt="0" anchor="t" anchorCtr="0" forceAA="0" compatLnSpc="1">
-                              <a:prstTxWarp prst="textNoShape">
-                                <a:avLst/>
-                              </a:prstTxWarp>
-                              <a:noAutofit/>
-                            </wps:bodyPr>
-                          </wps:wsp>
-                        </a:graphicData>
-                      </a:graphic>
-                    </wp:inline>
-                  </w:drawing>
-                </mc:Choice>
-                <mc:Fallback>
-                  <w:pict>
-                    <v:shape w14:anchorId="07621972" id="Zone de texte 7" o:spid="_x0000_s1029" type="#_x0000_t202" style="width:198.75pt;height:47.65pt;visibility:visible;mso-wrap-style:square;mso-left-percent:-10001;mso-top-percent:-10001;mso-position-horizontal:absolute;mso-position-horizontal-relative:char;mso-position-vertical:absolute;mso-position-vertical-relative:line;mso-left-percent:-10001;mso-top-percent:-10001;v-text-anchor:top" o:gfxdata="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" filled="f" stroked="f" strokeweight=".5pt">
-                      <v:textbox>
-                        <w:txbxContent>
-                          <w:p>
-                            <w:pPr>
-                              <w:rPr>
-                                <w:lang w:bidi="fr-FR"/>
-                              </w:rPr>
-                            </w:pPr>
-                            <w:r>
-                              <w:rPr>
-                                <w:lang w:bidi="fr-FR"/>
-                              </w:rPr>
-                              <w:t xml:space="preserve">Nathan </w:t>
-                            </w:r>
-                            <w:proofErr w:type="spellStart"/>
-                            <w:r>
-                              <w:rPr>
-                                <w:lang w:bidi="fr-FR"/>
-                              </w:rPr>
-                              <w:t>Hallez</w:t>
-                            </w:r>
-                            <w:proofErr w:type="spellEnd"/>
-                          </w:p>
-                          <w:p>
-                            <w:r>
-                              <w:rPr>
-                                <w:lang w:bidi="fr-FR"/>
-                              </w:rPr>
-                              <w:t>Alexandre Herssens</w:t>
-                            </w:r>
-                          </w:p>
-                        </w:txbxContent>
-                      </v:textbox>
-                      <w10:anchorlock/>
-                    </v:shape>
-                  </w:pict>
-                </mc:Fallback>
-              </mc:AlternateContent>
             </w:r>
             <w:r>
               <w:rPr>
                 <w:noProof/>
                 <w:lang w:bidi="fr-FR"/>
               </w:rPr>
-              <mc:AlternateContent>
-                <mc:Choice Requires="wps">
-                  <w:drawing>
-                    <wp:inline distT="0" distB="0" distL="0" distR="0" wp14:anchorId="3FFA67B3" wp14:editId="046910C1">
-                      <wp:extent cx="2215166" cy="605155"/>
-                      <wp:effectExtent l="0" t="0" r="0" b="4445"/>
-                      <wp:docPr id="10" name="Zone de texte 10"/>
-                      <wp:cNvGraphicFramePr/>
-                      <a:graphic xmlns:a="http://schemas.openxmlformats.org/drawingml/2006/main">
-                        <a:graphicData uri="http://schemas.microsoft.com/office/word/2010/wordprocessingShape">
-                          <wps:wsp>
-                            <wps:cNvSpPr txBox="1"/>
-                            <wps:spPr>
-                              <a:xfrm>
-                                <a:off x="0" y="0"/>
-                                <a:ext cx="2215166" cy="605155"/>
-                              </a:xfrm>
-                              <a:prstGeom prst="rect">
-                                <a:avLst/>
-                              </a:prstGeom>
-                              <a:noFill/>
-                              <a:ln w="6350">
-                                <a:noFill/>
-                              </a:ln>
-                            </wps:spPr>
-                            <wps:txbx>
-                              <w:txbxContent>
-                                <w:p>
-                                  <w:pPr>
-                                    <w:rPr>
-                                      <w:lang w:bidi="fr-FR"/>
-                                    </w:rPr>
-                                  </w:pPr>
-                                  <w:r>
-                                    <w:rPr>
-                                      <w:lang w:bidi="fr-FR"/>
-                                    </w:rPr>
-                                    <w:t xml:space="preserve">Maxence </w:t>
-                                  </w:r>
-                                  <w:proofErr w:type="spellStart"/>
-                                  <w:r>
-                                    <w:rPr>
-                                      <w:lang w:bidi="fr-FR"/>
-                                    </w:rPr>
-                                    <w:t>Stiévenard</w:t>
-                                  </w:r>
-                                  <w:proofErr w:type="spellEnd"/>
-                                </w:p>
-                                <w:p>
-                                  <w:r>
-                                    <w:rPr>
-                                      <w:lang w:bidi="fr-FR"/>
-                                    </w:rPr>
-                                    <w:t>Rémi Vautier</w:t>
-                                  </w:r>
-                                </w:p>
-                              </w:txbxContent>
-                            </wps:txbx>
-                            <wps:bodyPr rot="0" spcFirstLastPara="0" vertOverflow="overflow" horzOverflow="overflow" vert="horz" wrap="square" lIns="91440" tIns="45720" rIns="91440" bIns="45720" numCol="1" spcCol="0" rtlCol="0" fromWordArt="0" anchor="t" anchorCtr="0" forceAA="0" compatLnSpc="1">
-                              <a:prstTxWarp prst="textNoShape">
-                                <a:avLst/>
-                              </a:prstTxWarp>
-                              <a:noAutofit/>
-                            </wps:bodyPr>
-                          </wps:wsp>
-                        </a:graphicData>
-                      </a:graphic>
-                    </wp:inline>
-                  </w:drawing>
-                </mc:Choice>
-                <mc:Fallback>
-                  <w:pict>
-                    <v:shape w14:anchorId="3FFA67B3" id="Zone de texte 10" o:spid="_x0000_s1030" type="#_x0000_t202" style="width:174.4pt;height:47.65pt;visibility:visible;mso-wrap-style:square;mso-left-percent:-10001;mso-top-percent:-10001;mso-position-horizontal:absolute;mso-position-horizontal-relative:char;mso-position-vertical:absolute;mso-position-vertical-relative:line;mso-left-percent:-10001;mso-top-percent:-10001;v-text-anchor:top" o:gfxdata="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" filled="f" stroked="f" strokeweight=".5pt">
-                      <v:textbox>
-                        <w:txbxContent>
-                          <w:p>
-                            <w:pPr>
-                              <w:rPr>
-                                <w:lang w:bidi="fr-FR"/>
-                              </w:rPr>
-                            </w:pPr>
-                            <w:r>
-                              <w:rPr>
-                                <w:lang w:bidi="fr-FR"/>
-                              </w:rPr>
-                              <w:t xml:space="preserve">Maxence </w:t>
-                            </w:r>
-                            <w:proofErr w:type="spellStart"/>
-                            <w:r>
-                              <w:rPr>
-                                <w:lang w:bidi="fr-FR"/>
-                              </w:rPr>
-                              <w:t>Stiévenard</w:t>
-                            </w:r>
-                            <w:proofErr w:type="spellEnd"/>
-                          </w:p>
-                          <w:p>
-                            <w:r>
-                              <w:rPr>
-                                <w:lang w:bidi="fr-FR"/>
-                              </w:rPr>
-                              <w:t>Rémi Vautier</w:t>
-                            </w:r>
-                          </w:p>
-                        </w:txbxContent>
-                      </v:textbox>
-                      <w10:anchorlock/>
-                    </v:shape>
-                  </w:pict>
-                </mc:Fallback>
-              </mc:AlternateContent>
+              <w:pict>
+                <v:shape id="Zone de texte 7" o:spid="_x0000_s2052" type="#_x0000_t202" style="width:198.75pt;height:47.65pt;visibility:visible;mso-position-horizontal-relative:char;mso-position-vertical-relative:line" o:gfxdata="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" filled="f" stroked="f" strokeweight=".5pt">
+                  <v:textbox>
+                    <w:txbxContent>
+                      <w:p>
+                        <w:pPr>
+                          <w:rPr>
+                            <w:lang w:bidi="fr-FR"/>
+                          </w:rPr>
+                        </w:pPr>
+                        <w:r>
+                          <w:rPr>
+                            <w:lang w:bidi="fr-FR"/>
+                          </w:rPr>
+                          <w:t xml:space="preserve">Nathan </w:t>
+                        </w:r>
+                        <w:proofErr w:type="spellStart"/>
+                        <w:r>
+                          <w:rPr>
+                            <w:lang w:bidi="fr-FR"/>
+                          </w:rPr>
+                          <w:t>Hallez</w:t>
+                        </w:r>
+                        <w:proofErr w:type="spellEnd"/>
+                      </w:p>
+                      <w:p>
+                        <w:r>
+                          <w:rPr>
+                            <w:lang w:bidi="fr-FR"/>
+                          </w:rPr>
+                          <w:t>Alexandre Herssens</w:t>
+                        </w:r>
+                      </w:p>
+                    </w:txbxContent>
+                  </v:textbox>
+                  <w10:wrap type="none"/>
+                  <w10:anchorlock/>
+                </v:shape>
+              </w:pict>
+            </w:r>
+            <w:r>
+              <w:rPr>
+                <w:noProof/>
+                <w:lang w:bidi="fr-FR"/>
+              </w:rPr>
+            </w:r>
+            <w:r>
+              <w:rPr>
+                <w:noProof/>
+                <w:lang w:bidi="fr-FR"/>
+              </w:rPr>
+              <w:pict>
+                <v:shape id="Zone de texte 10" o:spid="_x0000_s2051" type="#_x0000_t202" style="width:174.4pt;height:47.65pt;visibility:visible;mso-position-horizontal-relative:char;mso-position-vertical-relative:line" o:gfxdata="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" filled="f" stroked="f" strokeweight=".5pt">
+                  <v:textbox>
+                    <w:txbxContent>
+                      <w:p>
+                        <w:pPr>
+                          <w:rPr>
+                            <w:lang w:bidi="fr-FR"/>
+                          </w:rPr>
+                        </w:pPr>
+                        <w:r>
+                          <w:rPr>
+                            <w:lang w:bidi="fr-FR"/>
+                          </w:rPr>
+                          <w:t xml:space="preserve">Maxence </w:t>
+                        </w:r>
+                        <w:proofErr w:type="spellStart"/>
+                        <w:r>
+                          <w:rPr>
+                            <w:lang w:bidi="fr-FR"/>
+                          </w:rPr>
+                          <w:t>Stiévenard</w:t>
+                        </w:r>
+                        <w:proofErr w:type="spellEnd"/>
+                      </w:p>
+                      <w:p>
+                        <w:r>
+                          <w:rPr>
+                            <w:lang w:bidi="fr-FR"/>
+                          </w:rPr>
+                          <w:t>Rémi Vautier</w:t>
+                        </w:r>
+                      </w:p>
+                    </w:txbxContent>
+                  </v:textbox>
+                  <w10:wrap type="none"/>
+                  <w10:anchorlock/>
+                </v:shape>
+              </w:pict>
             </w:r>
           </w:p>
         </w:tc>
@@ -654,8 +312,12 @@
     </w:tbl>
     <w:p>
       <w:r>
+        <w:rPr>
+          <w:noProof/>
+          <w:lang w:eastAsia="fr-FR"/>
+        </w:rPr>
         <w:drawing>
-          <wp:anchor distT="0" distB="0" distL="114300" distR="114300" simplePos="0" relativeHeight="251658239" behindDoc="1" locked="0" layoutInCell="1" allowOverlap="1" wp14:anchorId="41F36D16">
+          <wp:anchor distT="0" distB="0" distL="114300" distR="114300" simplePos="0" relativeHeight="251658239" behindDoc="1" locked="0" layoutInCell="1" allowOverlap="1">
             <wp:simplePos x="0" y="0"/>
             <wp:positionH relativeFrom="page">
               <wp:posOffset>-542925</wp:posOffset>
@@ -678,10 +340,10 @@
                     <pic:cNvPicPr/>
                   </pic:nvPicPr>
                   <pic:blipFill>
-                    <a:blip r:embed="rId7">
+                    <a:blip r:embed="rId7" cstate="print">
                       <a:extLst>
                         <a:ext uri="{28A0092B-C50C-407E-A947-70E740481C1C}">
-                          <a14:useLocalDpi xmlns:a14="http://schemas.microsoft.com/office/drawing/2010/main" val="0"/>
+                          <a14:useLocalDpi xmlns:a14="http://schemas.microsoft.com/office/drawing/2010/main" xmlns:wps="http://schemas.microsoft.com/office/word/2010/wordprocessingShape" xmlns:wpi="http://schemas.microsoft.com/office/word/2010/wordprocessingInk" xmlns:wpg="http://schemas.microsoft.com/office/word/2010/wordprocessingGroup" xmlns:w16se="http://schemas.microsoft.com/office/word/2015/wordml/symex" xmlns:w16sdtdh="http://schemas.microsoft.com/office/word/2020/wordml/sdtdatahash" xmlns:w16="http://schemas.microsoft.com/office/word/2018/wordml" xmlns:w16cid="http://schemas.microsoft.com/office/word/2016/wordml/cid" xmlns:w16cex="http://schemas.microsoft.com/office/word/2018/wordml/cex" xmlns:w15="http://schemas.microsoft.com/office/word/2012/wordml" xmlns:w14="http://schemas.microsoft.com/office/word/2010/wordml" xmlns:w="http://schemas.openxmlformats.org/wordprocessingml/2006/main" xmlns:w10="urn:schemas-microsoft-com:office:word" xmlns:wp14="http://schemas.microsoft.com/office/word/2010/wordprocessingDrawing" xmlns:v="urn:schemas-microsoft-com:vml" xmlns:oel="http://schemas.microsoft.com/office/2019/extlst" xmlns:o="urn:schemas-microsoft-com:office:office" xmlns:am3d="http://schemas.microsoft.com/office/drawing/2017/model3d" xmlns:aink="http://schemas.microsoft.com/office/drawing/2016/ink" xmlns:mc="http://schemas.openxmlformats.org/markup-compatibility/2006" xmlns:cx8="http://schemas.microsoft.com/office/drawing/2016/5/14/chartex" xmlns:cx7="http://schemas.microsoft.com/office/drawing/2016/5/13/chartex" xmlns:cx6="http://schemas.microsoft.com/office/drawing/2016/5/12/chartex" xmlns:cx5="http://schemas.microsoft.com/office/drawing/2016/5/11/chartex" xmlns:cx4="http://schemas.microsoft.com/office/drawing/2016/5/10/chartex" xmlns:cx3="http://schemas.microsoft.com/office/drawing/2016/5/9/chartex" xmlns:cx2="http://schemas.microsoft.com/office/drawing/2015/10/21/chartex" xmlns:cx1="http://schemas.microsoft.com/office/drawing/2015/9/8/chartex" xmlns:cx="http://schemas.microsoft.com/office/drawing/2014/chartex" xmlns:wpc="http://schemas.microsoft.com/office/word/2010/wordprocessingCanvas" xmlns="" val="0"/>
                         </a:ext>
                       </a:extLst>
                     </a:blip>
@@ -701,12 +363,6 @@
                 </pic:pic>
               </a:graphicData>
             </a:graphic>
-            <wp14:sizeRelH relativeFrom="page">
-              <wp14:pctWidth>0</wp14:pctWidth>
-            </wp14:sizeRelH>
-            <wp14:sizeRelV relativeFrom="page">
-              <wp14:pctHeight>0</wp14:pctHeight>
-            </wp14:sizeRelV>
           </wp:anchor>
         </w:drawing>
       </w:r>
@@ -717,86 +373,11 @@
           <w:noProof/>
           <w:lang w:bidi="fr-FR"/>
         </w:rPr>
-        <mc:AlternateContent>
-          <mc:Choice Requires="wps">
-            <w:drawing>
-              <wp:anchor distT="0" distB="0" distL="114300" distR="114300" simplePos="0" relativeHeight="251659264" behindDoc="1" locked="0" layoutInCell="1" allowOverlap="1" wp14:anchorId="61885FAC" wp14:editId="47CB30E3">
-                <wp:simplePos x="0" y="0"/>
-                <wp:positionH relativeFrom="page">
-                  <wp:align>left</wp:align>
-                </wp:positionH>
-                <wp:positionV relativeFrom="page">
-                  <wp:posOffset>2057400</wp:posOffset>
-                </wp:positionV>
-                <wp:extent cx="6748145" cy="6191250"/>
-                <wp:effectExtent l="0" t="0" r="0" b="0"/>
-                <wp:wrapNone/>
-                <wp:docPr id="2" name="Rectangle 2" descr="rectangle coloré"/>
-                <wp:cNvGraphicFramePr/>
-                <a:graphic xmlns:a="http://schemas.openxmlformats.org/drawingml/2006/main">
-                  <a:graphicData uri="http://schemas.microsoft.com/office/word/2010/wordprocessingShape">
-                    <wps:wsp>
-                      <wps:cNvSpPr/>
-                      <wps:spPr>
-                        <a:xfrm>
-                          <a:off x="0" y="0"/>
-                          <a:ext cx="6748145" cy="6191250"/>
-                        </a:xfrm>
-                        <a:prstGeom prst="rect">
-                          <a:avLst/>
-                        </a:prstGeom>
-                        <a:solidFill>
-                          <a:schemeClr val="accent2">
-                            <a:lumMod val="40000"/>
-                            <a:lumOff val="60000"/>
-                          </a:schemeClr>
-                        </a:solidFill>
-                        <a:ln>
-                          <a:noFill/>
-                        </a:ln>
-                      </wps:spPr>
-                      <wps:style>
-                        <a:lnRef idx="2">
-                          <a:schemeClr val="accent1">
-                            <a:shade val="50000"/>
-                          </a:schemeClr>
-                        </a:lnRef>
-                        <a:fillRef idx="1">
-                          <a:schemeClr val="accent1"/>
-                        </a:fillRef>
-                        <a:effectRef idx="0">
-                          <a:schemeClr val="accent1"/>
-                        </a:effectRef>
-                        <a:fontRef idx="minor">
-                          <a:schemeClr val="lt1"/>
-                        </a:fontRef>
-                      </wps:style>
-                      <wps:bodyPr rot="0" spcFirstLastPara="0" vertOverflow="overflow" horzOverflow="overflow" vert="horz" wrap="square" lIns="91440" tIns="45720" rIns="91440" bIns="45720" numCol="1" spcCol="0" rtlCol="0" fromWordArt="0" anchor="ctr" anchorCtr="0" forceAA="0" compatLnSpc="1">
-                        <a:prstTxWarp prst="textNoShape">
-                          <a:avLst/>
-                        </a:prstTxWarp>
-                        <a:noAutofit/>
-                      </wps:bodyPr>
-                    </wps:wsp>
-                  </a:graphicData>
-                </a:graphic>
-                <wp14:sizeRelH relativeFrom="margin">
-                  <wp14:pctWidth>0</wp14:pctWidth>
-                </wp14:sizeRelH>
-                <wp14:sizeRelV relativeFrom="margin">
-                  <wp14:pctHeight>0</wp14:pctHeight>
-                </wp14:sizeRelV>
-              </wp:anchor>
-            </w:drawing>
-          </mc:Choice>
-          <mc:Fallback>
-            <w:pict>
-              <v:rect w14:anchorId="776EAF77" id="Rectangle 2" o:spid="_x0000_s1026" alt="rectangle coloré" style="position:absolute;margin-left:0;margin-top:162pt;width:531.35pt;height:487.5pt;z-index:-251657216;visibility:visible;mso-wrap-style:square;mso-width-percent:0;mso-height-percent:0;mso-wrap-distance-left:9pt;mso-wrap-distance-top:0;mso-wrap-distance-right:9pt;mso-wrap-distance-bottom:0;mso-position-horizontal:left;mso-position-horizontal-relative:page;mso-position-vertical:absolute;mso-position-vertical-relative:page;mso-width-percent:0;mso-height-percent:0;mso-width-relative:margin;mso-height-relative:margin;v-text-anchor:middle" o:gfxdata="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" fillcolor="#d3e9b3 [1301]" stroked="f" strokeweight="2pt">
-                <w10:wrap anchorx="page" anchory="page"/>
-              </v:rect>
-            </w:pict>
-          </mc:Fallback>
-        </mc:AlternateContent>
+        <w:pict>
+          <v:rect id="Rectangle 2" o:spid="_x0000_s2050" alt="rectangle coloré" style="position:absolute;margin-left:0;margin-top:162pt;width:531.35pt;height:487.5pt;z-index:-251657216;visibility:visible;mso-position-horizontal:left;mso-position-horizontal-relative:page;mso-position-vertical-relative:page;mso-width-relative:margin;mso-height-relative:margin;v-text-anchor:middle" o:gfxdata="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" fillcolor="#d3e9b3 [1301]" stroked="f" strokeweight="2pt">
+            <w10:wrap anchorx="page" anchory="page"/>
+          </v:rect>
+        </w:pict>
       </w:r>
       <w:r>
         <w:rPr>
@@ -809,14 +390,14 @@
       <w:pPr>
         <w:pStyle w:val="Titre1"/>
       </w:pPr>
-      <w:bookmarkStart w:id="6" w:name="_Toc120305501"/>
-      <w:bookmarkStart w:id="7" w:name="_Toc120305606"/>
+      <w:bookmarkStart w:id="3" w:name="_Toc120305501"/>
+      <w:bookmarkStart w:id="4" w:name="_Toc120305606"/>
       <w:r>
         <w:lastRenderedPageBreak/>
         <w:t>Sommaire</w:t>
       </w:r>
-      <w:bookmarkEnd w:id="6"/>
-      <w:bookmarkEnd w:id="7"/>
+      <w:bookmarkEnd w:id="3"/>
+      <w:bookmarkEnd w:id="4"/>
     </w:p>
     <w:p>
       <w:pPr>
@@ -1833,8 +1414,8 @@
       <w:pPr>
         <w:pStyle w:val="Titre2"/>
       </w:pPr>
-      <w:bookmarkStart w:id="8" w:name="_Toc120305422"/>
-      <w:bookmarkStart w:id="9" w:name="_Toc120305607"/>
+      <w:bookmarkStart w:id="5" w:name="_Toc120305422"/>
+      <w:bookmarkStart w:id="6" w:name="_Toc120305607"/>
       <w:r>
         <w:lastRenderedPageBreak/>
         <w:t xml:space="preserve">Équipe J2 - </w:t>
@@ -1847,86 +1428,86 @@
         </w:rPr>
         <w:t>Belamcanda</w:t>
       </w:r>
+      <w:bookmarkEnd w:id="5"/>
+      <w:bookmarkEnd w:id="6"/>
+      <w:proofErr w:type="spellEnd"/>
+    </w:p>
+    <w:p/>
+    <w:p>
+      <w:pPr>
+        <w:pStyle w:val="Titre3"/>
+      </w:pPr>
+      <w:bookmarkStart w:id="7" w:name="_Toc120305423"/>
+      <w:bookmarkStart w:id="8" w:name="_Toc120305608"/>
+      <w:r>
+        <w:t xml:space="preserve">Nathan </w:t>
+      </w:r>
+      <w:proofErr w:type="spellStart"/>
+      <w:r>
+        <w:t>Hallez</w:t>
+      </w:r>
+      <w:bookmarkEnd w:id="7"/>
       <w:bookmarkEnd w:id="8"/>
+      <w:proofErr w:type="spellEnd"/>
+    </w:p>
+    <w:p>
+      <w:r>
+        <w:t>LOREM ISPUM hihihi</w:t>
+      </w:r>
+    </w:p>
+    <w:p/>
+    <w:p>
+      <w:pPr>
+        <w:pStyle w:val="Titre3"/>
+      </w:pPr>
+      <w:bookmarkStart w:id="9" w:name="_Toc120305424"/>
+      <w:bookmarkStart w:id="10" w:name="_Toc120305609"/>
+      <w:r>
+        <w:t>Alexandre Herssens</w:t>
+      </w:r>
       <w:bookmarkEnd w:id="9"/>
+      <w:bookmarkEnd w:id="10"/>
+    </w:p>
+    <w:p>
+      <w:r>
+        <w:t>LOREM ISPUM hihihi</w:t>
+      </w:r>
+    </w:p>
+    <w:p/>
+    <w:p>
+      <w:pPr>
+        <w:pStyle w:val="Titre3"/>
+      </w:pPr>
+      <w:bookmarkStart w:id="11" w:name="_Toc120305425"/>
+      <w:bookmarkStart w:id="12" w:name="_Toc120305610"/>
+      <w:r>
+        <w:t xml:space="preserve">Maxence </w:t>
+      </w:r>
+      <w:proofErr w:type="spellStart"/>
+      <w:r>
+        <w:t>Stiévenard</w:t>
+      </w:r>
+      <w:bookmarkEnd w:id="11"/>
+      <w:bookmarkEnd w:id="12"/>
       <w:proofErr w:type="spellEnd"/>
     </w:p>
+    <w:p>
+      <w:r>
+        <w:t>LOREM ISPUM hihihi</w:t>
+      </w:r>
+    </w:p>
     <w:p/>
     <w:p>
       <w:pPr>
         <w:pStyle w:val="Titre3"/>
       </w:pPr>
-      <w:bookmarkStart w:id="10" w:name="_Toc120305423"/>
-      <w:bookmarkStart w:id="11" w:name="_Toc120305608"/>
-      <w:r>
-        <w:t xml:space="preserve">Nathan </w:t>
-      </w:r>
-      <w:proofErr w:type="spellStart"/>
-      <w:r>
-        <w:t>Hallez</w:t>
-      </w:r>
-      <w:bookmarkEnd w:id="10"/>
-      <w:bookmarkEnd w:id="11"/>
-      <w:proofErr w:type="spellEnd"/>
-    </w:p>
-    <w:p>
-      <w:r>
-        <w:t>LOREM ISPUM hihihi</w:t>
-      </w:r>
-    </w:p>
-    <w:p/>
-    <w:p>
-      <w:pPr>
-        <w:pStyle w:val="Titre3"/>
-      </w:pPr>
-      <w:bookmarkStart w:id="12" w:name="_Toc120305424"/>
-      <w:bookmarkStart w:id="13" w:name="_Toc120305609"/>
-      <w:r>
-        <w:t>Alexandre Herssens</w:t>
-      </w:r>
-      <w:bookmarkEnd w:id="12"/>
+      <w:bookmarkStart w:id="13" w:name="_Toc120305426"/>
+      <w:bookmarkStart w:id="14" w:name="_Toc120305611"/>
+      <w:r>
+        <w:t>Rémi Vautier</w:t>
+      </w:r>
       <w:bookmarkEnd w:id="13"/>
-    </w:p>
-    <w:p>
-      <w:r>
-        <w:t>LOREM ISPUM hihihi</w:t>
-      </w:r>
-    </w:p>
-    <w:p/>
-    <w:p>
-      <w:pPr>
-        <w:pStyle w:val="Titre3"/>
-      </w:pPr>
-      <w:bookmarkStart w:id="14" w:name="_Toc120305425"/>
-      <w:bookmarkStart w:id="15" w:name="_Toc120305610"/>
-      <w:r>
-        <w:t xml:space="preserve">Maxence </w:t>
-      </w:r>
-      <w:proofErr w:type="spellStart"/>
-      <w:r>
-        <w:t>Stiévenard</w:t>
-      </w:r>
       <w:bookmarkEnd w:id="14"/>
-      <w:bookmarkEnd w:id="15"/>
-      <w:proofErr w:type="spellEnd"/>
-    </w:p>
-    <w:p>
-      <w:r>
-        <w:t>LOREM ISPUM hihihi</w:t>
-      </w:r>
-    </w:p>
-    <w:p/>
-    <w:p>
-      <w:pPr>
-        <w:pStyle w:val="Titre3"/>
-      </w:pPr>
-      <w:bookmarkStart w:id="16" w:name="_Toc120305426"/>
-      <w:bookmarkStart w:id="17" w:name="_Toc120305611"/>
-      <w:r>
-        <w:t>Rémi Vautier</w:t>
-      </w:r>
-      <w:bookmarkEnd w:id="16"/>
-      <w:bookmarkEnd w:id="17"/>
     </w:p>
     <w:p>
       <w:r>
@@ -1952,261 +1533,302 @@
       <w:pPr>
         <w:pStyle w:val="Titre2"/>
       </w:pPr>
-      <w:bookmarkStart w:id="18" w:name="_Toc120305427"/>
-      <w:bookmarkStart w:id="19" w:name="_Toc120305612"/>
+      <w:bookmarkStart w:id="15" w:name="_Toc120305427"/>
+      <w:bookmarkStart w:id="16" w:name="_Toc120305612"/>
       <w:r>
         <w:lastRenderedPageBreak/>
         <w:t>Analyse des données</w:t>
       </w:r>
+      <w:bookmarkEnd w:id="15"/>
+      <w:bookmarkEnd w:id="16"/>
+    </w:p>
+    <w:p>
+      <w:pPr>
+        <w:rPr>
+          <w:color w:val="FA82AC" w:themeColor="accent4" w:themeTint="66"/>
+        </w:rPr>
+      </w:pPr>
+      <w:r>
+        <w:rPr>
+          <w:color w:val="FA82AC" w:themeColor="accent4" w:themeTint="66"/>
+        </w:rPr>
+        <w:t>Dans cette partie, vous devez relater tout ce qui concerne le chargement et la préparation des données pour vos deux problèmes: présentation des types de données, plages de valeurs et/ou d’énumération, détails sur les distances utilisées et la normalisation éventuellement faite.</w:t>
+      </w:r>
+    </w:p>
+    <w:p>
+      <w:pPr>
+        <w:pStyle w:val="Titre3"/>
+      </w:pPr>
+      <w:bookmarkStart w:id="17" w:name="_Toc120305428"/>
+      <w:bookmarkStart w:id="18" w:name="_Toc120305613"/>
+      <w:r>
+        <w:t>Typage des données</w:t>
+      </w:r>
+      <w:bookmarkEnd w:id="17"/>
       <w:bookmarkEnd w:id="18"/>
+    </w:p>
+    <w:p/>
+    <w:p>
+      <w:r>
+        <w:t>Après avoir consulté toutes les données qui nous ont été fourni</w:t>
+      </w:r>
+      <w:r>
+        <w:t>e</w:t>
+      </w:r>
+      <w:r>
+        <w:t>s dans un tableur, les champs numériques et textuels que nous avons considérés comme basiques</w:t>
+      </w:r>
+      <w:r>
+        <w:t>,</w:t>
+      </w:r>
+      <w:r>
+        <w:t xml:space="preserve"> se sont vu attribuer les type</w:t>
+      </w:r>
+      <w:r>
+        <w:t>s</w:t>
+      </w:r>
+      <w:r>
+        <w:t xml:space="preserve"> </w:t>
+      </w:r>
+      <w:proofErr w:type="spellStart"/>
+      <w:r>
+        <w:rPr>
+          <w:b/>
+        </w:rPr>
+        <w:t>int</w:t>
+      </w:r>
+      <w:proofErr w:type="spellEnd"/>
+      <w:r>
+        <w:t xml:space="preserve"> pour les entiers, </w:t>
+      </w:r>
+      <w:r>
+        <w:rPr>
+          <w:b/>
+        </w:rPr>
+        <w:t>double</w:t>
+      </w:r>
+      <w:r>
+        <w:t xml:space="preserve"> pour les décimaux ainsi que le type </w:t>
+      </w:r>
+      <w:r>
+        <w:rPr>
+          <w:b/>
+        </w:rPr>
+        <w:t>String</w:t>
+      </w:r>
+      <w:r>
+        <w:t xml:space="preserve"> pour les chaî</w:t>
+      </w:r>
+      <w:r>
+        <w:t>nes de caractère</w:t>
+      </w:r>
+      <w:r>
+        <w:t>s</w:t>
+      </w:r>
+      <w:r>
+        <w:t xml:space="preserve">. </w:t>
+      </w:r>
+    </w:p>
+    <w:p>
+      <w:r>
+        <w:t xml:space="preserve">Pour les champs textuels où </w:t>
+      </w:r>
+      <w:r>
+        <w:t xml:space="preserve">leurs types étaient moins </w:t>
+      </w:r>
+      <w:r>
+        <w:t>évidents</w:t>
+      </w:r>
+      <w:r>
+        <w:t xml:space="preserve"> que les autres, nous nous sommes aidés d’un </w:t>
+      </w:r>
+      <w:r>
+        <w:rPr>
+          <w:b/>
+        </w:rPr>
+        <w:t>filtre</w:t>
+      </w:r>
+      <w:r>
+        <w:t xml:space="preserve">. </w:t>
+      </w:r>
+    </w:p>
+    <w:p>
+      <w:r>
+        <w:t xml:space="preserve">S’il n’y avait qu’un nombre limité de valeurs se répétant, nous avons considérés l’option de </w:t>
+      </w:r>
+      <w:r>
+        <w:rPr>
+          <w:b/>
+        </w:rPr>
+        <w:t>l’énumération</w:t>
+      </w:r>
+      <w:r>
+        <w:t xml:space="preserve">, et pour les champs contenant seulement des valeurs uniques, nous leur avons attribuées le type </w:t>
+      </w:r>
+      <w:r>
+        <w:rPr>
+          <w:b/>
+        </w:rPr>
+        <w:t>String</w:t>
+      </w:r>
+      <w:r>
+        <w:t>.</w:t>
+      </w:r>
+    </w:p>
+    <w:p>
+      <w:pPr>
+        <w:pStyle w:val="Titre4"/>
+      </w:pPr>
+      <w:bookmarkStart w:id="19" w:name="_Toc120305614"/>
+      <w:r>
+        <w:t>Énumérations créées</w:t>
+      </w:r>
       <w:bookmarkEnd w:id="19"/>
     </w:p>
     <w:p>
-      <w:pPr>
-        <w:rPr>
-          <w:color w:val="FA82AC" w:themeColor="accent4" w:themeTint="66"/>
-        </w:rPr>
-      </w:pPr>
-      <w:r>
-        <w:rPr>
-          <w:color w:val="FA82AC" w:themeColor="accent4" w:themeTint="66"/>
-        </w:rPr>
-        <w:t xml:space="preserve">Dans cette partie, vous devez relater tout ce qui concerne le chargement et la préparation des données pour vos deux </w:t>
-      </w:r>
-      <w:proofErr w:type="gramStart"/>
-      <w:r>
-        <w:rPr>
-          <w:color w:val="FA82AC" w:themeColor="accent4" w:themeTint="66"/>
-        </w:rPr>
-        <w:t>problèmes:</w:t>
-      </w:r>
-      <w:proofErr w:type="gramEnd"/>
-      <w:r>
-        <w:rPr>
-          <w:color w:val="FA82AC" w:themeColor="accent4" w:themeTint="66"/>
-        </w:rPr>
-        <w:t xml:space="preserve"> présentation des types de données, plages de valeurs et/ou d’énumération, détails sur les distances utilisées et la normalisation éventuellement faite.</w:t>
+      <w:r>
+        <w:t>Parmi ces énumérations on peut citer …</w:t>
       </w:r>
     </w:p>
     <w:p>
       <w:pPr>
         <w:pStyle w:val="Titre3"/>
       </w:pPr>
-      <w:bookmarkStart w:id="20" w:name="_Toc120305428"/>
-      <w:bookmarkStart w:id="21" w:name="_Toc120305613"/>
-      <w:r>
-        <w:t>Typage des données</w:t>
+    </w:p>
+    <w:p>
+      <w:pPr>
+        <w:pStyle w:val="Titre3"/>
+      </w:pPr>
+      <w:bookmarkStart w:id="20" w:name="_Toc120305429"/>
+      <w:bookmarkStart w:id="21" w:name="_Toc120305615"/>
+      <w:r>
+        <w:t>Calcul des distances</w:t>
       </w:r>
       <w:bookmarkEnd w:id="20"/>
       <w:bookmarkEnd w:id="21"/>
     </w:p>
     <w:p>
       <w:r>
-        <w:t xml:space="preserve">Blablabla on a regardé les données dans un tableur, les champs numériques et textuels sans </w:t>
+        <w:t xml:space="preserve">Deux méthodes : </w:t>
       </w:r>
       <w:proofErr w:type="spellStart"/>
       <w:r>
-        <w:t>ambiguités</w:t>
+        <w:t>euclide</w:t>
       </w:r>
       <w:proofErr w:type="spellEnd"/>
       <w:r>
-        <w:t xml:space="preserve"> se sont vu attribuer le types classiques </w:t>
+        <w:t xml:space="preserve"> ou </w:t>
       </w:r>
       <w:proofErr w:type="spellStart"/>
       <w:r>
-        <w:t>int</w:t>
+        <w:t>manhattan</w:t>
       </w:r>
       <w:proofErr w:type="spellEnd"/>
       <w:r>
-        <w:t xml:space="preserve">, double e </w:t>
+        <w:t xml:space="preserve"> en parler rapidos fonctionnement de base</w:t>
+      </w:r>
+    </w:p>
+    <w:p>
+      <w:r>
+        <w:t xml:space="preserve">Nous avons délégué les </w:t>
       </w:r>
       <w:proofErr w:type="spellStart"/>
       <w:r>
-        <w:t>tstring</w:t>
+        <w:t>respnosabilités</w:t>
       </w:r>
       <w:proofErr w:type="spellEnd"/>
       <w:r>
+        <w:t xml:space="preserve"> aux colonnes, c’est-à-dire qu’a la </w:t>
+      </w:r>
+      <w:proofErr w:type="spellStart"/>
+      <w:r>
+        <w:t>dénition</w:t>
+      </w:r>
+      <w:proofErr w:type="spellEnd"/>
+      <w:r>
+        <w:t xml:space="preserve"> d’un jeu de données, nous </w:t>
+      </w:r>
+      <w:proofErr w:type="spellStart"/>
+      <w:r>
+        <w:t>rpéconfigurons</w:t>
+      </w:r>
+      <w:proofErr w:type="spellEnd"/>
+      <w:r>
         <w:t xml:space="preserve"> </w:t>
       </w:r>
       <w:proofErr w:type="spellStart"/>
       <w:r>
-        <w:t>quant</w:t>
+        <w:t>ls</w:t>
       </w:r>
       <w:proofErr w:type="spellEnd"/>
       <w:r>
-        <w:t xml:space="preserve"> aux champs textuels non </w:t>
+        <w:t xml:space="preserve"> colonnes avec un normalis</w:t>
+      </w:r>
+      <w:r>
+        <w:t>at</w:t>
+      </w:r>
+      <w:r>
+        <w:t>eur et une méthode de calcul de distance</w:t>
+      </w:r>
+      <w:r>
+        <w:t xml:space="preserve"> (pseudo </w:t>
       </w:r>
       <w:proofErr w:type="spellStart"/>
       <w:r>
-        <w:t>facilemet</w:t>
+        <w:t>comparator</w:t>
       </w:r>
       <w:proofErr w:type="spellEnd"/>
       <w:r>
-        <w:t xml:space="preserve"> discriminables on s’est aidé d’un filtre. S’il n’y avait qu’un nombre limité de valeurs qui se répétaient on a choisi de créer des </w:t>
+        <w:t>)</w:t>
+      </w:r>
+      <w:r>
+        <w:t>.</w:t>
+      </w:r>
+    </w:p>
+    <w:p>
+      <w:pPr>
+        <w:pStyle w:val="Titre4"/>
+      </w:pPr>
+      <w:bookmarkStart w:id="22" w:name="_Toc120305616"/>
+      <w:r>
+        <w:t>Normalis</w:t>
+      </w:r>
+      <w:r>
+        <w:t>at</w:t>
+      </w:r>
+      <w:r>
+        <w:t>eurs</w:t>
+      </w:r>
+      <w:bookmarkEnd w:id="22"/>
+    </w:p>
+    <w:p>
+      <w:r>
+        <w:t xml:space="preserve">Ici </w:t>
       </w:r>
       <w:proofErr w:type="spellStart"/>
       <w:r>
-        <w:t>enums</w:t>
+        <w:t>aprler</w:t>
       </w:r>
       <w:proofErr w:type="spellEnd"/>
       <w:r>
-        <w:t xml:space="preserve"> et les champs ne </w:t>
-      </w:r>
-      <w:proofErr w:type="spellStart"/>
-      <w:r>
-        <w:t>conteneant</w:t>
-      </w:r>
-      <w:proofErr w:type="spellEnd"/>
-      <w:r>
-        <w:t xml:space="preserve"> que des valeurs uniques se sont vu attribuer string. </w:t>
+        <w:t xml:space="preserve"> des normalis</w:t>
+      </w:r>
+      <w:r>
+        <w:t>at</w:t>
+      </w:r>
+      <w:r>
+        <w:t>eurs</w:t>
       </w:r>
     </w:p>
     <w:p>
       <w:pPr>
         <w:pStyle w:val="Titre4"/>
       </w:pPr>
-      <w:bookmarkStart w:id="22" w:name="_Toc120305614"/>
-      <w:r>
-        <w:t>Énumérations créées</w:t>
-      </w:r>
-      <w:bookmarkEnd w:id="22"/>
-    </w:p>
-    <w:p>
-      <w:r>
-        <w:t>Parmi ces énumérations on peut citer …</w:t>
-      </w:r>
-    </w:p>
-    <w:p>
-      <w:pPr>
-        <w:pStyle w:val="Titre3"/>
-      </w:pPr>
-    </w:p>
-    <w:p>
-      <w:pPr>
-        <w:pStyle w:val="Titre3"/>
-      </w:pPr>
-      <w:bookmarkStart w:id="23" w:name="_Toc120305429"/>
-      <w:bookmarkStart w:id="24" w:name="_Toc120305615"/>
-      <w:r>
-        <w:t>Calcul des distances</w:t>
+      <w:bookmarkStart w:id="23" w:name="_Toc120305617"/>
+      <w:r>
+        <w:t>Comparateurs</w:t>
       </w:r>
       <w:bookmarkEnd w:id="23"/>
-      <w:bookmarkEnd w:id="24"/>
-    </w:p>
-    <w:p>
-      <w:r>
-        <w:t xml:space="preserve">Deux méthodes : </w:t>
-      </w:r>
-      <w:proofErr w:type="spellStart"/>
-      <w:r>
-        <w:t>euclide</w:t>
-      </w:r>
-      <w:proofErr w:type="spellEnd"/>
-      <w:r>
-        <w:t xml:space="preserve"> ou </w:t>
-      </w:r>
-      <w:proofErr w:type="spellStart"/>
-      <w:r>
-        <w:t>manhattan</w:t>
-      </w:r>
-      <w:proofErr w:type="spellEnd"/>
-      <w:r>
-        <w:t xml:space="preserve"> en parler rapidos fonctionnement de base</w:t>
-      </w:r>
-    </w:p>
-    <w:p>
-      <w:r>
-        <w:t xml:space="preserve">Nous avons délégué les </w:t>
-      </w:r>
-      <w:proofErr w:type="spellStart"/>
-      <w:r>
-        <w:t>respnosabilités</w:t>
-      </w:r>
-      <w:proofErr w:type="spellEnd"/>
-      <w:r>
-        <w:t xml:space="preserve"> aux colonnes, c’est-à-dire qu’a la </w:t>
-      </w:r>
-      <w:proofErr w:type="spellStart"/>
-      <w:r>
-        <w:t>dénition</w:t>
-      </w:r>
-      <w:proofErr w:type="spellEnd"/>
-      <w:r>
-        <w:t xml:space="preserve"> d’un jeu de données, nous </w:t>
-      </w:r>
-      <w:proofErr w:type="spellStart"/>
-      <w:r>
-        <w:t>rpéconfigurons</w:t>
-      </w:r>
-      <w:proofErr w:type="spellEnd"/>
-      <w:r>
-        <w:t xml:space="preserve"> ls colonnes avec un normalis</w:t>
-      </w:r>
-      <w:r>
-        <w:t>at</w:t>
-      </w:r>
-      <w:r>
-        <w:t>eur et une méthode de calcul de distance</w:t>
-      </w:r>
-      <w:r>
-        <w:t xml:space="preserve"> (pseudo </w:t>
-      </w:r>
-      <w:proofErr w:type="spellStart"/>
-      <w:r>
-        <w:t>comparator</w:t>
-      </w:r>
-      <w:proofErr w:type="spellEnd"/>
-      <w:r>
-        <w:t>)</w:t>
-      </w:r>
-      <w:r>
-        <w:t>.</w:t>
-      </w:r>
-    </w:p>
-    <w:p>
-      <w:pPr>
-        <w:pStyle w:val="Titre4"/>
-      </w:pPr>
-      <w:bookmarkStart w:id="25" w:name="_Toc120305616"/>
-      <w:r>
-        <w:t>Normalis</w:t>
-      </w:r>
-      <w:r>
-        <w:t>at</w:t>
-      </w:r>
-      <w:r>
-        <w:t>eurs</w:t>
-      </w:r>
-      <w:bookmarkEnd w:id="25"/>
-    </w:p>
-    <w:p>
-      <w:r>
-        <w:t xml:space="preserve">Ici </w:t>
-      </w:r>
-      <w:proofErr w:type="spellStart"/>
-      <w:r>
-        <w:t>aprler</w:t>
-      </w:r>
-      <w:proofErr w:type="spellEnd"/>
-      <w:r>
-        <w:t xml:space="preserve"> des normalis</w:t>
-      </w:r>
-      <w:r>
-        <w:t>at</w:t>
-      </w:r>
-      <w:r>
-        <w:t>eurs</w:t>
-      </w:r>
-    </w:p>
-    <w:p>
-      <w:pPr>
-        <w:pStyle w:val="Titre4"/>
-      </w:pPr>
-      <w:bookmarkStart w:id="26" w:name="_Toc120305617"/>
-      <w:r>
-        <w:t>Comparateurs</w:t>
-      </w:r>
-      <w:bookmarkEnd w:id="26"/>
     </w:p>
     <w:p>
       <w:proofErr w:type="spellStart"/>
@@ -2241,14 +1863,14 @@
       <w:pPr>
         <w:pStyle w:val="Titre2"/>
       </w:pPr>
-      <w:bookmarkStart w:id="27" w:name="_Toc120305430"/>
-      <w:bookmarkStart w:id="28" w:name="_Toc120305618"/>
+      <w:bookmarkStart w:id="24" w:name="_Toc120305430"/>
+      <w:bookmarkStart w:id="25" w:name="_Toc120305618"/>
       <w:r>
         <w:lastRenderedPageBreak/>
         <w:t>Implémentation de k-NN</w:t>
       </w:r>
-      <w:bookmarkEnd w:id="27"/>
-      <w:bookmarkEnd w:id="28"/>
+      <w:bookmarkEnd w:id="24"/>
+      <w:bookmarkEnd w:id="25"/>
     </w:p>
     <w:p>
       <w:pPr>
@@ -2282,14 +1904,14 @@
       <w:pPr>
         <w:pStyle w:val="Titre2"/>
       </w:pPr>
-      <w:bookmarkStart w:id="29" w:name="_Toc120305431"/>
-      <w:bookmarkStart w:id="30" w:name="_Toc120305619"/>
+      <w:bookmarkStart w:id="26" w:name="_Toc120305431"/>
+      <w:bookmarkStart w:id="27" w:name="_Toc120305619"/>
       <w:r>
         <w:lastRenderedPageBreak/>
         <w:t>Robustesse de vos modèles</w:t>
       </w:r>
-      <w:bookmarkEnd w:id="29"/>
-      <w:bookmarkEnd w:id="30"/>
+      <w:bookmarkEnd w:id="26"/>
+      <w:bookmarkEnd w:id="27"/>
     </w:p>
     <w:p>
       <w:pPr>
@@ -2320,7 +1942,7 @@
 </file>
 
 <file path=word/endnotes.xml><?xml version="1.0" encoding="utf-8"?>
-<w:endnotes xmlns:wpc="http://schemas.microsoft.com/office/word/2010/wordprocessingCanvas" xmlns:cx="http://schemas.microsoft.com/office/drawing/2014/chartex" xmlns:cx1="http://schemas.microsoft.com/office/drawing/2015/9/8/chartex" xmlns:cx2="http://schemas.microsoft.com/office/drawing/2015/10/21/chartex" xmlns:cx3="http://schemas.microsoft.com/office/drawing/2016/5/9/chartex" xmlns:cx4="http://schemas.microsoft.com/office/drawing/2016/5/10/chartex" xmlns:cx5="http://schemas.microsoft.com/office/drawing/2016/5/11/chartex" xmlns:cx6="http://schemas.microsoft.com/office/drawing/2016/5/12/chartex" xmlns:cx7="http://schemas.microsoft.com/office/drawing/2016/5/13/chartex" xmlns:cx8="http://schemas.microsoft.com/office/drawing/2016/5/14/chartex" xmlns:mc="http://schemas.openxmlformats.org/markup-compatibility/2006" xmlns:aink="http://schemas.microsoft.com/office/drawing/2016/ink" xmlns:am3d="http://schemas.microsoft.com/office/drawing/2017/model3d" xmlns:o="urn:schemas-microsoft-com:office:office" xmlns:oel="http://schemas.microsoft.com/office/2019/extlst" xmlns:r="http://schemas.openxmlformats.org/officeDocument/2006/relationships" xmlns:m="http://schemas.openxmlformats.org/officeDocument/2006/math" xmlns:v="urn:schemas-microsoft-com:vml" xmlns:wp14="http://schemas.microsoft.com/office/word/2010/wordprocessingDrawing" xmlns:wp="http://schemas.openxmlformats.org/drawingml/2006/wordprocessingDrawing" xmlns:w10="urn:schemas-microsoft-com:office:word" xmlns:w="http://schemas.openxmlformats.org/wordprocessingml/2006/main" xmlns:w14="http://schemas.microsoft.com/office/word/2010/wordml" xmlns:w15="http://schemas.microsoft.com/office/word/2012/wordml" xmlns:w16cex="http://schemas.microsoft.com/office/word/2018/wordml/cex" xmlns:w16cid="http://schemas.microsoft.com/office/word/2016/wordml/cid" xmlns:w16="http://schemas.microsoft.com/office/word/2018/wordml" xmlns:w16sdtdh="http://schemas.microsoft.com/office/word/2020/wordml/sdtdatahash" xmlns:w16se="http://schemas.microsoft.com/office/word/2015/wordml/symex" xmlns:wpg="http://schemas.microsoft.com/office/word/2010/wordprocessingGroup" xmlns:wpi="http://schemas.microsoft.com/office/word/2010/wordprocessingInk" xmlns:wne="http://schemas.microsoft.com/office/word/2006/wordml" xmlns:wps="http://schemas.microsoft.com/office/word/2010/wordprocessingShape" mc:Ignorable="w14 w15 w16se w16cid w16 w16cex w16sdtdh wp14">
+<w:endnotes xmlns:ve="http://schemas.openxmlformats.org/markup-compatibility/2006" xmlns:o="urn:schemas-microsoft-com:office:office" xmlns:r="http://schemas.openxmlformats.org/officeDocument/2006/relationships" xmlns:m="http://schemas.openxmlformats.org/officeDocument/2006/math" xmlns:v="urn:schemas-microsoft-com:vml" xmlns:wp="http://schemas.openxmlformats.org/drawingml/2006/wordprocessingDrawing" xmlns:w10="urn:schemas-microsoft-com:office:word" xmlns:w="http://schemas.openxmlformats.org/wordprocessingml/2006/main" xmlns:wne="http://schemas.microsoft.com/office/word/2006/wordml">
   <w:endnote w:type="separator" w:id="-1">
     <w:p>
       <w:r>
@@ -2339,7 +1961,7 @@
 </file>
 
 <file path=word/footer1.xml><?xml version="1.0" encoding="utf-8"?>
-<w:ftr xmlns:wpc="http://schemas.microsoft.com/office/word/2010/wordprocessingCanvas" xmlns:cx="http://schemas.microsoft.com/office/drawing/2014/chartex" xmlns:cx1="http://schemas.microsoft.com/office/drawing/2015/9/8/chartex" xmlns:cx2="http://schemas.microsoft.com/office/drawing/2015/10/21/chartex" xmlns:cx3="http://schemas.microsoft.com/office/drawing/2016/5/9/chartex" xmlns:cx4="http://schemas.microsoft.com/office/drawing/2016/5/10/chartex" xmlns:cx5="http://schemas.microsoft.com/office/drawing/2016/5/11/chartex" xmlns:cx6="http://schemas.microsoft.com/office/drawing/2016/5/12/chartex" xmlns:cx7="http://schemas.microsoft.com/office/drawing/2016/5/13/chartex" xmlns:cx8="http://schemas.microsoft.com/office/drawing/2016/5/14/chartex" xmlns:mc="http://schemas.openxmlformats.org/markup-compatibility/2006" xmlns:aink="http://schemas.microsoft.com/office/drawing/2016/ink" xmlns:am3d="http://schemas.microsoft.com/office/drawing/2017/model3d" xmlns:o="urn:schemas-microsoft-com:office:office" xmlns:oel="http://schemas.microsoft.com/office/2019/extlst" xmlns:r="http://schemas.openxmlformats.org/officeDocument/2006/relationships" xmlns:m="http://schemas.openxmlformats.org/officeDocument/2006/math" xmlns:v="urn:schemas-microsoft-com:vml" xmlns:wp14="http://schemas.microsoft.com/office/word/2010/wordprocessingDrawing" xmlns:wp="http://schemas.openxmlformats.org/drawingml/2006/wordprocessingDrawing" xmlns:w10="urn:schemas-microsoft-com:office:word" xmlns:w="http://schemas.openxmlformats.org/wordprocessingml/2006/main" xmlns:w14="http://schemas.microsoft.com/office/word/2010/wordml" xmlns:w15="http://schemas.microsoft.com/office/word/2012/wordml" xmlns:w16cex="http://schemas.microsoft.com/office/word/2018/wordml/cex" xmlns:w16cid="http://schemas.microsoft.com/office/word/2016/wordml/cid" xmlns:w16="http://schemas.microsoft.com/office/word/2018/wordml" xmlns:w16sdtdh="http://schemas.microsoft.com/office/word/2020/wordml/sdtdatahash" xmlns:w16se="http://schemas.microsoft.com/office/word/2015/wordml/symex" xmlns:wpg="http://schemas.microsoft.com/office/word/2010/wordprocessingGroup" xmlns:wpi="http://schemas.microsoft.com/office/word/2010/wordprocessingInk" xmlns:wne="http://schemas.microsoft.com/office/word/2006/wordml" xmlns:wps="http://schemas.microsoft.com/office/word/2010/wordprocessingShape" mc:Ignorable="w14 w15 w16se w16cid w16 w16cex w16sdtdh wp14">
+<w:ftr xmlns:ve="http://schemas.openxmlformats.org/markup-compatibility/2006" xmlns:o="urn:schemas-microsoft-com:office:office" xmlns:r="http://schemas.openxmlformats.org/officeDocument/2006/relationships" xmlns:m="http://schemas.openxmlformats.org/officeDocument/2006/math" xmlns:v="urn:schemas-microsoft-com:vml" xmlns:wp="http://schemas.openxmlformats.org/drawingml/2006/wordprocessingDrawing" xmlns:w10="urn:schemas-microsoft-com:office:word" xmlns:w="http://schemas.openxmlformats.org/wordprocessingml/2006/main" xmlns:wne="http://schemas.microsoft.com/office/word/2006/wordml">
   <w:tbl>
     <w:tblPr>
       <w:tblW w:w="12258" w:type="dxa"/>
@@ -2352,7 +1974,7 @@
         <w:insideH w:val="single" w:sz="4" w:space="0" w:color="auto"/>
         <w:insideV w:val="single" w:sz="4" w:space="0" w:color="auto"/>
       </w:tblBorders>
-      <w:tblLook w:val="0000" w:firstRow="0" w:lastRow="0" w:firstColumn="0" w:lastColumn="0" w:noHBand="0" w:noVBand="0"/>
+      <w:tblLook w:val="0000"/>
     </w:tblPr>
     <w:tblGrid>
       <w:gridCol w:w="12258"/>
@@ -2393,7 +2015,7 @@
 </file>
 
 <file path=word/footer2.xml><?xml version="1.0" encoding="utf-8"?>
-<w:ftr xmlns:wpc="http://schemas.microsoft.com/office/word/2010/wordprocessingCanvas" xmlns:cx="http://schemas.microsoft.com/office/drawing/2014/chartex" xmlns:cx1="http://schemas.microsoft.com/office/drawing/2015/9/8/chartex" xmlns:cx2="http://schemas.microsoft.com/office/drawing/2015/10/21/chartex" xmlns:cx3="http://schemas.microsoft.com/office/drawing/2016/5/9/chartex" xmlns:cx4="http://schemas.microsoft.com/office/drawing/2016/5/10/chartex" xmlns:cx5="http://schemas.microsoft.com/office/drawing/2016/5/11/chartex" xmlns:cx6="http://schemas.microsoft.com/office/drawing/2016/5/12/chartex" xmlns:cx7="http://schemas.microsoft.com/office/drawing/2016/5/13/chartex" xmlns:cx8="http://schemas.microsoft.com/office/drawing/2016/5/14/chartex" xmlns:mc="http://schemas.openxmlformats.org/markup-compatibility/2006" xmlns:aink="http://schemas.microsoft.com/office/drawing/2016/ink" xmlns:am3d="http://schemas.microsoft.com/office/drawing/2017/model3d" xmlns:o="urn:schemas-microsoft-com:office:office" xmlns:oel="http://schemas.microsoft.com/office/2019/extlst" xmlns:r="http://schemas.openxmlformats.org/officeDocument/2006/relationships" xmlns:m="http://schemas.openxmlformats.org/officeDocument/2006/math" xmlns:v="urn:schemas-microsoft-com:vml" xmlns:wp14="http://schemas.microsoft.com/office/word/2010/wordprocessingDrawing" xmlns:wp="http://schemas.openxmlformats.org/drawingml/2006/wordprocessingDrawing" xmlns:w10="urn:schemas-microsoft-com:office:word" xmlns:w="http://schemas.openxmlformats.org/wordprocessingml/2006/main" xmlns:w14="http://schemas.microsoft.com/office/word/2010/wordml" xmlns:w15="http://schemas.microsoft.com/office/word/2012/wordml" xmlns:w16cex="http://schemas.microsoft.com/office/word/2018/wordml/cex" xmlns:w16cid="http://schemas.microsoft.com/office/word/2016/wordml/cid" xmlns:w16="http://schemas.microsoft.com/office/word/2018/wordml" xmlns:w16sdtdh="http://schemas.microsoft.com/office/word/2020/wordml/sdtdatahash" xmlns:w16se="http://schemas.microsoft.com/office/word/2015/wordml/symex" xmlns:wpg="http://schemas.microsoft.com/office/word/2010/wordprocessingGroup" xmlns:wpi="http://schemas.microsoft.com/office/word/2010/wordprocessingInk" xmlns:wne="http://schemas.microsoft.com/office/word/2006/wordml" xmlns:wps="http://schemas.microsoft.com/office/word/2010/wordprocessingShape" mc:Ignorable="w14 w15 w16se w16cid w16 w16cex w16sdtdh wp14">
+<w:ftr xmlns:ve="http://schemas.openxmlformats.org/markup-compatibility/2006" xmlns:o="urn:schemas-microsoft-com:office:office" xmlns:r="http://schemas.openxmlformats.org/officeDocument/2006/relationships" xmlns:m="http://schemas.openxmlformats.org/officeDocument/2006/math" xmlns:v="urn:schemas-microsoft-com:vml" xmlns:wp="http://schemas.openxmlformats.org/drawingml/2006/wordprocessingDrawing" xmlns:w10="urn:schemas-microsoft-com:office:word" xmlns:w="http://schemas.openxmlformats.org/wordprocessingml/2006/main" xmlns:wne="http://schemas.microsoft.com/office/word/2006/wordml">
   <w:sdt>
     <w:sdtPr>
       <w:id w:val="-1826191010"/>
@@ -2451,7 +2073,7 @@
 </file>
 
 <file path=word/footnotes.xml><?xml version="1.0" encoding="utf-8"?>
-<w:footnotes xmlns:wpc="http://schemas.microsoft.com/office/word/2010/wordprocessingCanvas" xmlns:cx="http://schemas.microsoft.com/office/drawing/2014/chartex" xmlns:cx1="http://schemas.microsoft.com/office/drawing/2015/9/8/chartex" xmlns:cx2="http://schemas.microsoft.com/office/drawing/2015/10/21/chartex" xmlns:cx3="http://schemas.microsoft.com/office/drawing/2016/5/9/chartex" xmlns:cx4="http://schemas.microsoft.com/office/drawing/2016/5/10/chartex" xmlns:cx5="http://schemas.microsoft.com/office/drawing/2016/5/11/chartex" xmlns:cx6="http://schemas.microsoft.com/office/drawing/2016/5/12/chartex" xmlns:cx7="http://schemas.microsoft.com/office/drawing/2016/5/13/chartex" xmlns:cx8="http://schemas.microsoft.com/office/drawing/2016/5/14/chartex" xmlns:mc="http://schemas.openxmlformats.org/markup-compatibility/2006" xmlns:aink="http://schemas.microsoft.com/office/drawing/2016/ink" xmlns:am3d="http://schemas.microsoft.com/office/drawing/2017/model3d" xmlns:o="urn:schemas-microsoft-com:office:office" xmlns:oel="http://schemas.microsoft.com/office/2019/extlst" xmlns:r="http://schemas.openxmlformats.org/officeDocument/2006/relationships" xmlns:m="http://schemas.openxmlformats.org/officeDocument/2006/math" xmlns:v="urn:schemas-microsoft-com:vml" xmlns:wp14="http://schemas.microsoft.com/office/word/2010/wordprocessingDrawing" xmlns:wp="http://schemas.openxmlformats.org/drawingml/2006/wordprocessingDrawing" xmlns:w10="urn:schemas-microsoft-com:office:word" xmlns:w="http://schemas.openxmlformats.org/wordprocessingml/2006/main" xmlns:w14="http://schemas.microsoft.com/office/word/2010/wordml" xmlns:w15="http://schemas.microsoft.com/office/word/2012/wordml" xmlns:w16cex="http://schemas.microsoft.com/office/word/2018/wordml/cex" xmlns:w16cid="http://schemas.microsoft.com/office/word/2016/wordml/cid" xmlns:w16="http://schemas.microsoft.com/office/word/2018/wordml" xmlns:w16sdtdh="http://schemas.microsoft.com/office/word/2020/wordml/sdtdatahash" xmlns:w16se="http://schemas.microsoft.com/office/word/2015/wordml/symex" xmlns:wpg="http://schemas.microsoft.com/office/word/2010/wordprocessingGroup" xmlns:wpi="http://schemas.microsoft.com/office/word/2010/wordprocessingInk" xmlns:wne="http://schemas.microsoft.com/office/word/2006/wordml" xmlns:wps="http://schemas.microsoft.com/office/word/2010/wordprocessingShape" mc:Ignorable="w14 w15 w16se w16cid w16 w16cex w16sdtdh wp14">
+<w:footnotes xmlns:ve="http://schemas.openxmlformats.org/markup-compatibility/2006" xmlns:o="urn:schemas-microsoft-com:office:office" xmlns:r="http://schemas.openxmlformats.org/officeDocument/2006/relationships" xmlns:m="http://schemas.openxmlformats.org/officeDocument/2006/math" xmlns:v="urn:schemas-microsoft-com:vml" xmlns:wp="http://schemas.openxmlformats.org/drawingml/2006/wordprocessingDrawing" xmlns:w10="urn:schemas-microsoft-com:office:word" xmlns:w="http://schemas.openxmlformats.org/wordprocessingml/2006/main" xmlns:wne="http://schemas.microsoft.com/office/word/2006/wordml">
   <w:footnote w:type="separator" w:id="-1">
     <w:p>
       <w:r>
@@ -2470,7 +2092,7 @@
 </file>
 
 <file path=word/header1.xml><?xml version="1.0" encoding="utf-8"?>
-<w:hdr xmlns:wpc="http://schemas.microsoft.com/office/word/2010/wordprocessingCanvas" xmlns:cx="http://schemas.microsoft.com/office/drawing/2014/chartex" xmlns:cx1="http://schemas.microsoft.com/office/drawing/2015/9/8/chartex" xmlns:cx2="http://schemas.microsoft.com/office/drawing/2015/10/21/chartex" xmlns:cx3="http://schemas.microsoft.com/office/drawing/2016/5/9/chartex" xmlns:cx4="http://schemas.microsoft.com/office/drawing/2016/5/10/chartex" xmlns:cx5="http://schemas.microsoft.com/office/drawing/2016/5/11/chartex" xmlns:cx6="http://schemas.microsoft.com/office/drawing/2016/5/12/chartex" xmlns:cx7="http://schemas.microsoft.com/office/drawing/2016/5/13/chartex" xmlns:cx8="http://schemas.microsoft.com/office/drawing/2016/5/14/chartex" xmlns:mc="http://schemas.openxmlformats.org/markup-compatibility/2006" xmlns:aink="http://schemas.microsoft.com/office/drawing/2016/ink" xmlns:am3d="http://schemas.microsoft.com/office/drawing/2017/model3d" xmlns:o="urn:schemas-microsoft-com:office:office" xmlns:oel="http://schemas.microsoft.com/office/2019/extlst" xmlns:r="http://schemas.openxmlformats.org/officeDocument/2006/relationships" xmlns:m="http://schemas.openxmlformats.org/officeDocument/2006/math" xmlns:v="urn:schemas-microsoft-com:vml" xmlns:wp14="http://schemas.microsoft.com/office/word/2010/wordprocessingDrawing" xmlns:wp="http://schemas.openxmlformats.org/drawingml/2006/wordprocessingDrawing" xmlns:w10="urn:schemas-microsoft-com:office:word" xmlns:w="http://schemas.openxmlformats.org/wordprocessingml/2006/main" xmlns:w14="http://schemas.microsoft.com/office/word/2010/wordml" xmlns:w15="http://schemas.microsoft.com/office/word/2012/wordml" xmlns:w16cex="http://schemas.microsoft.com/office/word/2018/wordml/cex" xmlns:w16cid="http://schemas.microsoft.com/office/word/2016/wordml/cid" xmlns:w16="http://schemas.microsoft.com/office/word/2018/wordml" xmlns:w16sdtdh="http://schemas.microsoft.com/office/word/2020/wordml/sdtdatahash" xmlns:w16se="http://schemas.microsoft.com/office/word/2015/wordml/symex" xmlns:wpg="http://schemas.microsoft.com/office/word/2010/wordprocessingGroup" xmlns:wpi="http://schemas.microsoft.com/office/word/2010/wordprocessingInk" xmlns:wne="http://schemas.microsoft.com/office/word/2006/wordml" xmlns:wps="http://schemas.microsoft.com/office/word/2010/wordprocessingShape" mc:Ignorable="w14 w15 w16se w16cid w16 w16cex w16sdtdh wp14">
+<w:hdr xmlns:ve="http://schemas.openxmlformats.org/markup-compatibility/2006" xmlns:o="urn:schemas-microsoft-com:office:office" xmlns:r="http://schemas.openxmlformats.org/officeDocument/2006/relationships" xmlns:m="http://schemas.openxmlformats.org/officeDocument/2006/math" xmlns:v="urn:schemas-microsoft-com:vml" xmlns:wp="http://schemas.openxmlformats.org/drawingml/2006/wordprocessingDrawing" xmlns:w10="urn:schemas-microsoft-com:office:word" xmlns:w="http://schemas.openxmlformats.org/wordprocessingml/2006/main" xmlns:wne="http://schemas.microsoft.com/office/word/2006/wordml">
   <w:tbl>
     <w:tblPr>
       <w:tblW w:w="12210" w:type="dxa"/>
@@ -2487,7 +2109,7 @@
         <w:left w:w="0" w:type="dxa"/>
         <w:right w:w="0" w:type="dxa"/>
       </w:tblCellMar>
-      <w:tblLook w:val="0000" w:firstRow="0" w:lastRow="0" w:firstColumn="0" w:lastColumn="0" w:noHBand="0" w:noVBand="0"/>
+      <w:tblLook w:val="0000"/>
     </w:tblPr>
     <w:tblGrid>
       <w:gridCol w:w="12210"/>
@@ -2515,151 +2137,55 @@
               <w:noProof/>
               <w:lang w:bidi="fr-FR"/>
             </w:rPr>
-            <mc:AlternateContent>
-              <mc:Choice Requires="wps">
-                <w:drawing>
-                  <wp:inline distT="0" distB="0" distL="0" distR="0" wp14:anchorId="5AB410F8" wp14:editId="48FBE6AA">
-                    <wp:extent cx="1352282" cy="592428"/>
-                    <wp:effectExtent l="0" t="0" r="19685" b="17780"/>
-                    <wp:docPr id="11" name="Rectangle 11"/>
-                    <wp:cNvGraphicFramePr/>
-                    <a:graphic xmlns:a="http://schemas.openxmlformats.org/drawingml/2006/main">
-                      <a:graphicData uri="http://schemas.microsoft.com/office/word/2010/wordprocessingShape">
-                        <wps:wsp>
-                          <wps:cNvSpPr/>
-                          <wps:spPr>
-                            <a:xfrm>
-                              <a:off x="0" y="0"/>
-                              <a:ext cx="1352282" cy="592428"/>
-                            </a:xfrm>
-                            <a:prstGeom prst="rect">
-                              <a:avLst/>
-                            </a:prstGeom>
-                            <a:solidFill>
-                              <a:schemeClr val="accent2">
-                                <a:lumMod val="40000"/>
-                                <a:lumOff val="60000"/>
-                              </a:schemeClr>
-                            </a:solidFill>
-                            <a:ln>
-                              <a:solidFill>
-                                <a:schemeClr val="accent2">
-                                  <a:lumMod val="40000"/>
-                                  <a:lumOff val="60000"/>
-                                </a:schemeClr>
-                              </a:solidFill>
-                            </a:ln>
-                          </wps:spPr>
-                          <wps:style>
-                            <a:lnRef idx="2">
-                              <a:schemeClr val="accent1">
-                                <a:shade val="50000"/>
-                              </a:schemeClr>
-                            </a:lnRef>
-                            <a:fillRef idx="1">
-                              <a:schemeClr val="accent1"/>
-                            </a:fillRef>
-                            <a:effectRef idx="0">
-                              <a:schemeClr val="accent1"/>
-                            </a:effectRef>
-                            <a:fontRef idx="minor">
-                              <a:schemeClr val="lt1"/>
-                            </a:fontRef>
-                          </wps:style>
-                          <wps:txbx>
-                            <w:txbxContent>
-                              <w:p>
-                                <w:r>
-                                  <w:rPr>
-                                    <w:lang w:bidi="fr-FR"/>
-                                  </w:rPr>
-                                  <w:fldChar w:fldCharType="begin"/>
-                                </w:r>
-                                <w:r>
-                                  <w:rPr>
-                                    <w:lang w:bidi="fr-FR"/>
-                                  </w:rPr>
-                                  <w:instrText xml:space="preserve"> PAGE  \* Arabic  \* MERGEFORMAT </w:instrText>
-                                </w:r>
-                                <w:r>
-                                  <w:rPr>
-                                    <w:lang w:bidi="fr-FR"/>
-                                  </w:rPr>
-                                  <w:fldChar w:fldCharType="separate"/>
-                                </w:r>
-                                <w:r>
-                                  <w:rPr>
-                                    <w:noProof/>
-                                    <w:lang w:bidi="fr-FR"/>
-                                  </w:rPr>
-                                  <w:t>2</w:t>
-                                </w:r>
-                                <w:r>
-                                  <w:rPr>
-                                    <w:lang w:bidi="fr-FR"/>
-                                  </w:rPr>
-                                  <w:fldChar w:fldCharType="end"/>
-                                </w:r>
-                              </w:p>
-                            </w:txbxContent>
-                          </wps:txbx>
-                          <wps:bodyPr rot="0" spcFirstLastPara="0" vertOverflow="overflow" horzOverflow="overflow" vert="horz" wrap="square" lIns="91440" tIns="45720" rIns="91440" bIns="45720" numCol="1" spcCol="0" rtlCol="0" fromWordArt="0" anchor="ctr" anchorCtr="0" forceAA="0" compatLnSpc="1">
-                            <a:prstTxWarp prst="textNoShape">
-                              <a:avLst/>
-                            </a:prstTxWarp>
-                            <a:noAutofit/>
-                          </wps:bodyPr>
-                        </wps:wsp>
-                      </a:graphicData>
-                    </a:graphic>
-                  </wp:inline>
-                </w:drawing>
-              </mc:Choice>
-              <mc:Fallback>
-                <w:pict>
-                  <v:rect w14:anchorId="5AB410F8" id="Rectangle 11" o:spid="_x0000_s1031" style="width:106.5pt;height:46.65pt;visibility:visible;mso-wrap-style:square;mso-left-percent:-10001;mso-top-percent:-10001;mso-position-horizontal:absolute;mso-position-horizontal-relative:char;mso-position-vertical:absolute;mso-position-vertical-relative:line;mso-left-percent:-10001;mso-top-percent:-10001;v-text-anchor:middle" o:gfxdata="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" fillcolor="#d3e9b3 [1301]" strokecolor="#d3e9b3 [1301]" strokeweight="2pt">
-                    <v:textbox>
-                      <w:txbxContent>
-                        <w:p>
-                          <w:r>
-                            <w:rPr>
-                              <w:lang w:bidi="fr-FR"/>
-                            </w:rPr>
-                            <w:fldChar w:fldCharType="begin"/>
-                          </w:r>
-                          <w:r>
-                            <w:rPr>
-                              <w:lang w:bidi="fr-FR"/>
-                            </w:rPr>
-                            <w:instrText xml:space="preserve"> PAGE  \* Arabic  \* MERGEFORMAT </w:instrText>
-                          </w:r>
-                          <w:r>
-                            <w:rPr>
-                              <w:lang w:bidi="fr-FR"/>
-                            </w:rPr>
-                            <w:fldChar w:fldCharType="separate"/>
-                          </w:r>
-                          <w:r>
-                            <w:rPr>
-                              <w:noProof/>
-                              <w:lang w:bidi="fr-FR"/>
-                            </w:rPr>
-                            <w:t>2</w:t>
-                          </w:r>
-                          <w:r>
-                            <w:rPr>
-                              <w:lang w:bidi="fr-FR"/>
-                            </w:rPr>
-                            <w:fldChar w:fldCharType="end"/>
-                          </w:r>
-                        </w:p>
-                      </w:txbxContent>
-                    </v:textbox>
-                    <w10:anchorlock/>
-                  </v:rect>
-                </w:pict>
-              </mc:Fallback>
-            </mc:AlternateContent>
+          </w:r>
+          <w:r>
+            <w:rPr>
+              <w:noProof/>
+              <w:lang w:bidi="fr-FR"/>
+            </w:rPr>
+            <w:pict>
+              <v:rect id="Rectangle 11" o:spid="_x0000_s1025" style="width:106.5pt;height:46.65pt;visibility:visible;mso-position-horizontal-relative:char;mso-position-vertical-relative:line;v-text-anchor:middle" o:gfxdata="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" fillcolor="#d3e9b3 [1301]" strokecolor="#d3e9b3 [1301]" strokeweight="2pt">
+                <v:textbox>
+                  <w:txbxContent>
+                    <w:p>
+                      <w:r>
+                        <w:rPr>
+                          <w:lang w:bidi="fr-FR"/>
+                        </w:rPr>
+                        <w:fldChar w:fldCharType="begin"/>
+                      </w:r>
+                      <w:r>
+                        <w:rPr>
+                          <w:lang w:bidi="fr-FR"/>
+                        </w:rPr>
+                        <w:instrText xml:space="preserve"> PAGE  \* Arabic  \* MERGEFORMAT </w:instrText>
+                      </w:r>
+                      <w:r>
+                        <w:rPr>
+                          <w:lang w:bidi="fr-FR"/>
+                        </w:rPr>
+                        <w:fldChar w:fldCharType="separate"/>
+                      </w:r>
+                      <w:r>
+                        <w:rPr>
+                          <w:noProof/>
+                          <w:lang w:bidi="fr-FR"/>
+                        </w:rPr>
+                        <w:t>4</w:t>
+                      </w:r>
+                      <w:r>
+                        <w:rPr>
+                          <w:lang w:bidi="fr-FR"/>
+                        </w:rPr>
+                        <w:fldChar w:fldCharType="end"/>
+                      </w:r>
+                    </w:p>
+                  </w:txbxContent>
+                </v:textbox>
+                <w10:wrap type="none"/>
+                <w10:anchorlock/>
+              </v:rect>
+            </w:pict>
           </w:r>
         </w:p>
       </w:tc>
@@ -2669,7 +2195,7 @@
 </file>
 
 <file path=word/styles.xml><?xml version="1.0" encoding="utf-8"?>
-<w:styles xmlns:mc="http://schemas.openxmlformats.org/markup-compatibility/2006" xmlns:r="http://schemas.openxmlformats.org/officeDocument/2006/relationships" xmlns:w="http://schemas.openxmlformats.org/wordprocessingml/2006/main" xmlns:w14="http://schemas.microsoft.com/office/word/2010/wordml" xmlns:w15="http://schemas.microsoft.com/office/word/2012/wordml" xmlns:w16cex="http://schemas.microsoft.com/office/word/2018/wordml/cex" xmlns:w16cid="http://schemas.microsoft.com/office/word/2016/wordml/cid" xmlns:w16="http://schemas.microsoft.com/office/word/2018/wordml" xmlns:w16sdtdh="http://schemas.microsoft.com/office/word/2020/wordml/sdtdatahash" xmlns:w16se="http://schemas.microsoft.com/office/word/2015/wordml/symex" mc:Ignorable="w14 w15 w16se w16cid w16 w16cex w16sdtdh">
+<w:styles xmlns:r="http://schemas.openxmlformats.org/officeDocument/2006/relationships" xmlns:w="http://schemas.openxmlformats.org/wordprocessingml/2006/main">
   <w:docDefaults>
     <w:rPrDefault>
       <w:rPr>
@@ -2685,383 +2211,144 @@
       </w:pPr>
     </w:pPrDefault>
   </w:docDefaults>
-  <w:latentStyles w:defLockedState="0" w:defUIPriority="99" w:defSemiHidden="0" w:defUnhideWhenUsed="0" w:defQFormat="0" w:count="376">
-    <w:lsdException w:name="Normal" w:uiPriority="0" w:qFormat="1"/>
-    <w:lsdException w:name="heading 1" w:uiPriority="2" w:qFormat="1"/>
-    <w:lsdException w:name="heading 2" w:semiHidden="1" w:uiPriority="2" w:unhideWhenUsed="1" w:qFormat="1"/>
-    <w:lsdException w:name="heading 3" w:semiHidden="1" w:uiPriority="2" w:unhideWhenUsed="1" w:qFormat="1"/>
-    <w:lsdException w:name="heading 4" w:semiHidden="1" w:uiPriority="2" w:unhideWhenUsed="1" w:qFormat="1"/>
-    <w:lsdException w:name="heading 5" w:semiHidden="1" w:uiPriority="2" w:unhideWhenUsed="1" w:qFormat="1"/>
-    <w:lsdException w:name="heading 6" w:semiHidden="1" w:uiPriority="2" w:unhideWhenUsed="1" w:qFormat="1"/>
-    <w:lsdException w:name="heading 7" w:semiHidden="1" w:uiPriority="2" w:unhideWhenUsed="1" w:qFormat="1"/>
-    <w:lsdException w:name="heading 8" w:semiHidden="1" w:uiPriority="2" w:unhideWhenUsed="1" w:qFormat="1"/>
-    <w:lsdException w:name="heading 9" w:semiHidden="1" w:uiPriority="2" w:unhideWhenUsed="1" w:qFormat="1"/>
-    <w:lsdException w:name="index 1" w:semiHidden="1" w:unhideWhenUsed="1"/>
-    <w:lsdException w:name="index 2" w:semiHidden="1" w:unhideWhenUsed="1"/>
-    <w:lsdException w:name="index 3" w:semiHidden="1" w:unhideWhenUsed="1"/>
-    <w:lsdException w:name="index 4" w:semiHidden="1" w:unhideWhenUsed="1"/>
-    <w:lsdException w:name="index 5" w:semiHidden="1" w:unhideWhenUsed="1"/>
-    <w:lsdException w:name="index 6" w:semiHidden="1" w:unhideWhenUsed="1"/>
-    <w:lsdException w:name="index 7" w:semiHidden="1" w:unhideWhenUsed="1"/>
-    <w:lsdException w:name="index 8" w:semiHidden="1" w:unhideWhenUsed="1"/>
-    <w:lsdException w:name="index 9" w:semiHidden="1" w:unhideWhenUsed="1"/>
-    <w:lsdException w:name="toc 1" w:semiHidden="1" w:uiPriority="39" w:unhideWhenUsed="1"/>
-    <w:lsdException w:name="toc 2" w:semiHidden="1" w:uiPriority="39" w:unhideWhenUsed="1"/>
-    <w:lsdException w:name="toc 3" w:semiHidden="1" w:uiPriority="39" w:unhideWhenUsed="1"/>
-    <w:lsdException w:name="toc 4" w:semiHidden="1" w:uiPriority="39" w:unhideWhenUsed="1"/>
-    <w:lsdException w:name="toc 5" w:semiHidden="1" w:uiPriority="39" w:unhideWhenUsed="1"/>
-    <w:lsdException w:name="toc 6" w:semiHidden="1" w:uiPriority="39" w:unhideWhenUsed="1"/>
-    <w:lsdException w:name="toc 7" w:semiHidden="1" w:uiPriority="39" w:unhideWhenUsed="1"/>
-    <w:lsdException w:name="toc 8" w:semiHidden="1" w:uiPriority="39" w:unhideWhenUsed="1"/>
-    <w:lsdException w:name="toc 9" w:semiHidden="1" w:uiPriority="39" w:unhideWhenUsed="1"/>
-    <w:lsdException w:name="Normal Indent" w:semiHidden="1" w:unhideWhenUsed="1"/>
-    <w:lsdException w:name="footnote text" w:semiHidden="1" w:unhideWhenUsed="1"/>
-    <w:lsdException w:name="annotation text" w:semiHidden="1" w:unhideWhenUsed="1"/>
-    <w:lsdException w:name="header" w:semiHidden="1" w:unhideWhenUsed="1"/>
-    <w:lsdException w:name="footer" w:semiHidden="1" w:unhideWhenUsed="1"/>
-    <w:lsdException w:name="index heading" w:semiHidden="1" w:unhideWhenUsed="1"/>
-    <w:lsdException w:name="caption" w:semiHidden="1" w:uiPriority="35" w:unhideWhenUsed="1" w:qFormat="1"/>
-    <w:lsdException w:name="table of figures" w:semiHidden="1" w:unhideWhenUsed="1"/>
-    <w:lsdException w:name="envelope address" w:semiHidden="1" w:unhideWhenUsed="1"/>
-    <w:lsdException w:name="envelope return" w:semiHidden="1" w:unhideWhenUsed="1"/>
-    <w:lsdException w:name="footnote reference" w:semiHidden="1" w:unhideWhenUsed="1"/>
-    <w:lsdException w:name="annotation reference" w:semiHidden="1" w:unhideWhenUsed="1"/>
-    <w:lsdException w:name="line number" w:semiHidden="1" w:unhideWhenUsed="1"/>
-    <w:lsdException w:name="page number" w:semiHidden="1" w:unhideWhenUsed="1"/>
-    <w:lsdException w:name="endnote reference" w:semiHidden="1" w:unhideWhenUsed="1"/>
-    <w:lsdException w:name="endnote text" w:semiHidden="1" w:unhideWhenUsed="1"/>
-    <w:lsdException w:name="table of authorities" w:semiHidden="1" w:unhideWhenUsed="1"/>
-    <w:lsdException w:name="macro" w:semiHidden="1" w:unhideWhenUsed="1"/>
-    <w:lsdException w:name="toa heading" w:semiHidden="1" w:unhideWhenUsed="1"/>
-    <w:lsdException w:name="List" w:semiHidden="1" w:unhideWhenUsed="1"/>
-    <w:lsdException w:name="List Bullet" w:semiHidden="1" w:unhideWhenUsed="1"/>
-    <w:lsdException w:name="List Number" w:semiHidden="1" w:unhideWhenUsed="1"/>
-    <w:lsdException w:name="List 2" w:semiHidden="1" w:unhideWhenUsed="1"/>
-    <w:lsdException w:name="List 3" w:semiHidden="1" w:unhideWhenUsed="1"/>
-    <w:lsdException w:name="List 4" w:semiHidden="1" w:unhideWhenUsed="1"/>
-    <w:lsdException w:name="List 5" w:semiHidden="1" w:unhideWhenUsed="1"/>
-    <w:lsdException w:name="List Bullet 2" w:semiHidden="1" w:unhideWhenUsed="1"/>
-    <w:lsdException w:name="List Bullet 3" w:semiHidden="1" w:unhideWhenUsed="1"/>
-    <w:lsdException w:name="List Bullet 4" w:semiHidden="1" w:unhideWhenUsed="1"/>
-    <w:lsdException w:name="List Bullet 5" w:semiHidden="1" w:unhideWhenUsed="1"/>
-    <w:lsdException w:name="List Number 2" w:semiHidden="1" w:unhideWhenUsed="1"/>
-    <w:lsdException w:name="List Number 3" w:semiHidden="1" w:unhideWhenUsed="1"/>
-    <w:lsdException w:name="List Number 4" w:semiHidden="1" w:unhideWhenUsed="1"/>
-    <w:lsdException w:name="List Number 5" w:semiHidden="1" w:unhideWhenUsed="1"/>
-    <w:lsdException w:name="Title" w:semiHidden="1" w:uiPriority="1" w:unhideWhenUsed="1" w:qFormat="1"/>
-    <w:lsdException w:name="Closing" w:semiHidden="1" w:unhideWhenUsed="1"/>
-    <w:lsdException w:name="Signature" w:semiHidden="1" w:unhideWhenUsed="1"/>
-    <w:lsdException w:name="Default Paragraph Font" w:semiHidden="1" w:uiPriority="1" w:unhideWhenUsed="1"/>
-    <w:lsdException w:name="Body Text" w:semiHidden="1" w:unhideWhenUsed="1"/>
-    <w:lsdException w:name="Body Text Indent" w:semiHidden="1" w:unhideWhenUsed="1"/>
-    <w:lsdException w:name="List Continue" w:semiHidden="1" w:unhideWhenUsed="1"/>
-    <w:lsdException w:name="List Continue 2" w:semiHidden="1" w:unhideWhenUsed="1"/>
-    <w:lsdException w:name="List Continue 3" w:semiHidden="1" w:unhideWhenUsed="1"/>
-    <w:lsdException w:name="List Continue 4" w:semiHidden="1" w:unhideWhenUsed="1"/>
-    <w:lsdException w:name="List Continue 5" w:semiHidden="1" w:unhideWhenUsed="1"/>
-    <w:lsdException w:name="Message Header" w:semiHidden="1" w:unhideWhenUsed="1"/>
-    <w:lsdException w:name="Subtitle" w:semiHidden="1" w:uiPriority="4" w:unhideWhenUsed="1" w:qFormat="1"/>
-    <w:lsdException w:name="Salutation" w:semiHidden="1" w:unhideWhenUsed="1"/>
-    <w:lsdException w:name="Date" w:semiHidden="1" w:unhideWhenUsed="1"/>
-    <w:lsdException w:name="Body Text First Indent" w:semiHidden="1" w:unhideWhenUsed="1"/>
-    <w:lsdException w:name="Body Text First Indent 2" w:semiHidden="1" w:unhideWhenUsed="1"/>
-    <w:lsdException w:name="Note Heading" w:semiHidden="1" w:unhideWhenUsed="1"/>
-    <w:lsdException w:name="Body Text 2" w:semiHidden="1" w:unhideWhenUsed="1"/>
-    <w:lsdException w:name="Body Text 3" w:semiHidden="1" w:unhideWhenUsed="1"/>
-    <w:lsdException w:name="Body Text Indent 2" w:semiHidden="1" w:unhideWhenUsed="1"/>
-    <w:lsdException w:name="Body Text Indent 3" w:semiHidden="1" w:unhideWhenUsed="1"/>
-    <w:lsdException w:name="Block Text" w:semiHidden="1" w:unhideWhenUsed="1"/>
-    <w:lsdException w:name="Hyperlink" w:semiHidden="1" w:unhideWhenUsed="1"/>
-    <w:lsdException w:name="FollowedHyperlink" w:semiHidden="1" w:unhideWhenUsed="1"/>
-    <w:lsdException w:name="Strong" w:semiHidden="1" w:uiPriority="22" w:unhideWhenUsed="1" w:qFormat="1"/>
-    <w:lsdException w:name="Emphasis" w:semiHidden="1" w:uiPriority="20" w:unhideWhenUsed="1" w:qFormat="1"/>
-    <w:lsdException w:name="Document Map" w:semiHidden="1" w:unhideWhenUsed="1"/>
-    <w:lsdException w:name="Plain Text" w:semiHidden="1" w:unhideWhenUsed="1"/>
-    <w:lsdException w:name="E-mail Signature" w:semiHidden="1" w:unhideWhenUsed="1"/>
-    <w:lsdException w:name="HTML Top of Form" w:semiHidden="1" w:unhideWhenUsed="1"/>
-    <w:lsdException w:name="HTML Bottom of Form" w:semiHidden="1" w:unhideWhenUsed="1"/>
-    <w:lsdException w:name="Normal (Web)" w:semiHidden="1" w:unhideWhenUsed="1"/>
-    <w:lsdException w:name="HTML Acronym" w:semiHidden="1" w:unhideWhenUsed="1"/>
-    <w:lsdException w:name="HTML Address" w:semiHidden="1" w:unhideWhenUsed="1"/>
-    <w:lsdException w:name="HTML Cite" w:semiHidden="1" w:unhideWhenUsed="1"/>
-    <w:lsdException w:name="HTML Code" w:semiHidden="1" w:unhideWhenUsed="1"/>
-    <w:lsdException w:name="HTML Definition" w:semiHidden="1" w:unhideWhenUsed="1"/>
-    <w:lsdException w:name="HTML Keyboard" w:semiHidden="1" w:unhideWhenUsed="1"/>
-    <w:lsdException w:name="HTML Preformatted" w:semiHidden="1" w:unhideWhenUsed="1"/>
-    <w:lsdException w:name="HTML Sample" w:semiHidden="1" w:unhideWhenUsed="1"/>
-    <w:lsdException w:name="HTML Typewriter" w:semiHidden="1" w:unhideWhenUsed="1"/>
-    <w:lsdException w:name="HTML Variable" w:semiHidden="1" w:unhideWhenUsed="1"/>
-    <w:lsdException w:name="Normal Table" w:semiHidden="1" w:unhideWhenUsed="1"/>
-    <w:lsdException w:name="annotation subject" w:semiHidden="1" w:unhideWhenUsed="1"/>
-    <w:lsdException w:name="No List" w:semiHidden="1" w:unhideWhenUsed="1"/>
-    <w:lsdException w:name="Outline List 1" w:semiHidden="1" w:unhideWhenUsed="1"/>
-    <w:lsdException w:name="Outline List 2" w:semiHidden="1" w:unhideWhenUsed="1"/>
-    <w:lsdException w:name="Outline List 3" w:semiHidden="1" w:unhideWhenUsed="1"/>
-    <w:lsdException w:name="Table Simple 1" w:semiHidden="1" w:unhideWhenUsed="1"/>
-    <w:lsdException w:name="Table Simple 2" w:semiHidden="1" w:unhideWhenUsed="1"/>
-    <w:lsdException w:name="Table Simple 3" w:semiHidden="1" w:unhideWhenUsed="1"/>
-    <w:lsdException w:name="Table Classic 1" w:semiHidden="1" w:unhideWhenUsed="1"/>
-    <w:lsdException w:name="Table Classic 2" w:semiHidden="1" w:unhideWhenUsed="1"/>
-    <w:lsdException w:name="Table Classic 3" w:semiHidden="1" w:unhideWhenUsed="1"/>
-    <w:lsdException w:name="Table Classic 4" w:semiHidden="1" w:unhideWhenUsed="1"/>
-    <w:lsdException w:name="Table Colorful 1" w:semiHidden="1" w:unhideWhenUsed="1"/>
-    <w:lsdException w:name="Table Colorful 2" w:semiHidden="1" w:unhideWhenUsed="1"/>
-    <w:lsdException w:name="Table Colorful 3" w:semiHidden="1" w:unhideWhenUsed="1"/>
-    <w:lsdException w:name="Table Columns 1" w:semiHidden="1" w:unhideWhenUsed="1"/>
-    <w:lsdException w:name="Table Columns 2" w:semiHidden="1" w:unhideWhenUsed="1"/>
-    <w:lsdException w:name="Table Columns 3" w:semiHidden="1" w:unhideWhenUsed="1"/>
-    <w:lsdException w:name="Table Columns 4" w:semiHidden="1" w:unhideWhenUsed="1"/>
-    <w:lsdException w:name="Table Columns 5" w:semiHidden="1" w:unhideWhenUsed="1"/>
-    <w:lsdException w:name="Table Grid 1" w:semiHidden="1" w:unhideWhenUsed="1"/>
-    <w:lsdException w:name="Table Grid 2" w:semiHidden="1" w:unhideWhenUsed="1"/>
-    <w:lsdException w:name="Table Grid 3" w:semiHidden="1" w:unhideWhenUsed="1"/>
-    <w:lsdException w:name="Table Grid 4" w:semiHidden="1" w:unhideWhenUsed="1"/>
-    <w:lsdException w:name="Table Grid 5" w:semiHidden="1" w:unhideWhenUsed="1"/>
-    <w:lsdException w:name="Table Grid 6" w:semiHidden="1" w:unhideWhenUsed="1"/>
-    <w:lsdException w:name="Table Grid 7" w:semiHidden="1" w:unhideWhenUsed="1"/>
-    <w:lsdException w:name="Table Grid 8" w:semiHidden="1" w:unhideWhenUsed="1"/>
-    <w:lsdException w:name="Table List 1" w:semiHidden="1" w:unhideWhenUsed="1"/>
-    <w:lsdException w:name="Table List 2" w:semiHidden="1" w:unhideWhenUsed="1"/>
-    <w:lsdException w:name="Table List 3" w:semiHidden="1" w:unhideWhenUsed="1"/>
-    <w:lsdException w:name="Table List 4" w:semiHidden="1" w:unhideWhenUsed="1"/>
-    <w:lsdException w:name="Table List 5" w:semiHidden="1" w:unhideWhenUsed="1"/>
-    <w:lsdException w:name="Table List 6" w:semiHidden="1" w:unhideWhenUsed="1"/>
-    <w:lsdException w:name="Table List 7" w:semiHidden="1" w:unhideWhenUsed="1"/>
-    <w:lsdException w:name="Table List 8" w:semiHidden="1" w:unhideWhenUsed="1"/>
-    <w:lsdException w:name="Table 3D effects 1" w:semiHidden="1" w:unhideWhenUsed="1"/>
-    <w:lsdException w:name="Table 3D effects 2" w:semiHidden="1" w:unhideWhenUsed="1"/>
-    <w:lsdException w:name="Table 3D effects 3" w:semiHidden="1" w:unhideWhenUsed="1"/>
-    <w:lsdException w:name="Table Contemporary" w:semiHidden="1" w:unhideWhenUsed="1"/>
-    <w:lsdException w:name="Table Elegant" w:semiHidden="1" w:unhideWhenUsed="1"/>
-    <w:lsdException w:name="Table Professional" w:semiHidden="1" w:unhideWhenUsed="1"/>
-    <w:lsdException w:name="Table Subtle 1" w:semiHidden="1" w:unhideWhenUsed="1"/>
-    <w:lsdException w:name="Table Subtle 2" w:semiHidden="1" w:unhideWhenUsed="1"/>
-    <w:lsdException w:name="Table Web 1" w:semiHidden="1" w:unhideWhenUsed="1"/>
-    <w:lsdException w:name="Table Web 2" w:semiHidden="1" w:unhideWhenUsed="1"/>
-    <w:lsdException w:name="Table Web 3" w:semiHidden="1" w:unhideWhenUsed="1"/>
-    <w:lsdException w:name="Balloon Text" w:semiHidden="1" w:unhideWhenUsed="1"/>
-    <w:lsdException w:name="Table Grid" w:uiPriority="39"/>
-    <w:lsdException w:name="Table Theme" w:semiHidden="1" w:unhideWhenUsed="1"/>
-    <w:lsdException w:name="Placeholder Text" w:semiHidden="1"/>
-    <w:lsdException w:name="No Spacing" w:semiHidden="1" w:uiPriority="1" w:unhideWhenUsed="1" w:qFormat="1"/>
-    <w:lsdException w:name="Light Shading" w:uiPriority="60"/>
-    <w:lsdException w:name="Light List" w:uiPriority="61"/>
-    <w:lsdException w:name="Light Grid" w:uiPriority="62"/>
-    <w:lsdException w:name="Medium Shading 1" w:uiPriority="63"/>
-    <w:lsdException w:name="Medium Shading 2" w:uiPriority="64"/>
-    <w:lsdException w:name="Medium List 1" w:uiPriority="65"/>
-    <w:lsdException w:name="Medium List 2" w:uiPriority="66"/>
-    <w:lsdException w:name="Medium Grid 1" w:uiPriority="67"/>
-    <w:lsdException w:name="Medium Grid 2" w:uiPriority="68"/>
-    <w:lsdException w:name="Medium Grid 3" w:uiPriority="69"/>
-    <w:lsdException w:name="Dark List" w:uiPriority="70"/>
-    <w:lsdException w:name="Colorful Shading" w:uiPriority="71"/>
-    <w:lsdException w:name="Colorful List" w:uiPriority="72"/>
-    <w:lsdException w:name="Colorful Grid" w:uiPriority="73"/>
-    <w:lsdException w:name="Light Shading Accent 1" w:uiPriority="60"/>
-    <w:lsdException w:name="Light List Accent 1" w:uiPriority="61"/>
-    <w:lsdException w:name="Light Grid Accent 1" w:uiPriority="62"/>
-    <w:lsdException w:name="Medium Shading 1 Accent 1" w:uiPriority="63"/>
-    <w:lsdException w:name="Medium Shading 2 Accent 1" w:uiPriority="64"/>
-    <w:lsdException w:name="Medium List 1 Accent 1" w:uiPriority="65"/>
-    <w:lsdException w:name="Revision" w:semiHidden="1"/>
-    <w:lsdException w:name="List Paragraph" w:semiHidden="1" w:uiPriority="34" w:unhideWhenUsed="1" w:qFormat="1"/>
-    <w:lsdException w:name="Quote" w:semiHidden="1" w:uiPriority="29" w:unhideWhenUsed="1" w:qFormat="1"/>
-    <w:lsdException w:name="Intense Quote" w:semiHidden="1" w:uiPriority="30" w:unhideWhenUsed="1" w:qFormat="1"/>
-    <w:lsdException w:name="Medium List 2 Accent 1" w:uiPriority="66"/>
-    <w:lsdException w:name="Medium Grid 1 Accent 1" w:uiPriority="67"/>
-    <w:lsdException w:name="Medium Grid 2 Accent 1" w:uiPriority="68"/>
-    <w:lsdException w:name="Medium Grid 3 Accent 1" w:uiPriority="69"/>
-    <w:lsdException w:name="Dark List Accent 1" w:uiPriority="70"/>
-    <w:lsdException w:name="Colorful Shading Accent 1" w:uiPriority="71"/>
-    <w:lsdException w:name="Colorful List Accent 1" w:uiPriority="72"/>
-    <w:lsdException w:name="Colorful Grid Accent 1" w:uiPriority="73"/>
-    <w:lsdException w:name="Light Shading Accent 2" w:uiPriority="60"/>
-    <w:lsdException w:name="Light List Accent 2" w:uiPriority="61"/>
-    <w:lsdException w:name="Light Grid Accent 2" w:uiPriority="62"/>
-    <w:lsdException w:name="Medium Shading 1 Accent 2" w:uiPriority="63"/>
-    <w:lsdException w:name="Medium Shading 2 Accent 2" w:uiPriority="64"/>
-    <w:lsdException w:name="Medium List 1 Accent 2" w:uiPriority="65"/>
-    <w:lsdException w:name="Medium List 2 Accent 2" w:uiPriority="66"/>
-    <w:lsdException w:name="Medium Grid 1 Accent 2" w:uiPriority="67"/>
-    <w:lsdException w:name="Medium Grid 2 Accent 2" w:uiPriority="68"/>
-    <w:lsdException w:name="Medium Grid 3 Accent 2" w:uiPriority="69"/>
-    <w:lsdException w:name="Dark List Accent 2" w:uiPriority="70"/>
-    <w:lsdException w:name="Colorful Shading Accent 2" w:uiPriority="71"/>
-    <w:lsdException w:name="Colorful List Accent 2" w:uiPriority="72"/>
-    <w:lsdException w:name="Colorful Grid Accent 2" w:uiPriority="73"/>
-    <w:lsdException w:name="Light Shading Accent 3" w:uiPriority="60"/>
-    <w:lsdException w:name="Light List Accent 3" w:uiPriority="61"/>
-    <w:lsdException w:name="Light Grid Accent 3" w:uiPriority="62"/>
-    <w:lsdException w:name="Medium Shading 1 Accent 3" w:uiPriority="63"/>
-    <w:lsdException w:name="Medium Shading 2 Accent 3" w:uiPriority="64"/>
-    <w:lsdException w:name="Medium List 1 Accent 3" w:uiPriority="65"/>
-    <w:lsdException w:name="Medium List 2 Accent 3" w:uiPriority="66"/>
-    <w:lsdException w:name="Medium Grid 1 Accent 3" w:uiPriority="67"/>
-    <w:lsdException w:name="Medium Grid 2 Accent 3" w:uiPriority="68"/>
-    <w:lsdException w:name="Medium Grid 3 Accent 3" w:uiPriority="69"/>
-    <w:lsdException w:name="Dark List Accent 3" w:uiPriority="70"/>
-    <w:lsdException w:name="Colorful Shading Accent 3" w:uiPriority="71"/>
-    <w:lsdException w:name="Colorful List Accent 3" w:uiPriority="72"/>
-    <w:lsdException w:name="Colorful Grid Accent 3" w:uiPriority="73"/>
-    <w:lsdException w:name="Light Shading Accent 4" w:uiPriority="60"/>
-    <w:lsdException w:name="Light List Accent 4" w:uiPriority="61"/>
-    <w:lsdException w:name="Light Grid Accent 4" w:uiPriority="62"/>
-    <w:lsdException w:name="Medium Shading 1 Accent 4" w:uiPriority="63"/>
-    <w:lsdException w:name="Medium Shading 2 Accent 4" w:uiPriority="64"/>
-    <w:lsdException w:name="Medium List 1 Accent 4" w:uiPriority="65"/>
-    <w:lsdException w:name="Medium List 2 Accent 4" w:uiPriority="66"/>
-    <w:lsdException w:name="Medium Grid 1 Accent 4" w:uiPriority="67"/>
-    <w:lsdException w:name="Medium Grid 2 Accent 4" w:uiPriority="68"/>
-    <w:lsdException w:name="Medium Grid 3 Accent 4" w:uiPriority="69"/>
-    <w:lsdException w:name="Dark List Accent 4" w:uiPriority="70"/>
-    <w:lsdException w:name="Colorful Shading Accent 4" w:uiPriority="71"/>
-    <w:lsdException w:name="Colorful List Accent 4" w:uiPriority="72"/>
-    <w:lsdException w:name="Colorful Grid Accent 4" w:uiPriority="73"/>
-    <w:lsdException w:name="Light Shading Accent 5" w:uiPriority="60"/>
-    <w:lsdException w:name="Light List Accent 5" w:uiPriority="61"/>
-    <w:lsdException w:name="Light Grid Accent 5" w:uiPriority="62"/>
-    <w:lsdException w:name="Medium Shading 1 Accent 5" w:uiPriority="63"/>
-    <w:lsdException w:name="Medium Shading 2 Accent 5" w:uiPriority="64"/>
-    <w:lsdException w:name="Medium List 1 Accent 5" w:uiPriority="65"/>
-    <w:lsdException w:name="Medium List 2 Accent 5" w:uiPriority="66"/>
-    <w:lsdException w:name="Medium Grid 1 Accent 5" w:uiPriority="67"/>
-    <w:lsdException w:name="Medium Grid 2 Accent 5" w:uiPriority="68"/>
-    <w:lsdException w:name="Medium Grid 3 Accent 5" w:uiPriority="69"/>
-    <w:lsdException w:name="Dark List Accent 5" w:uiPriority="70"/>
-    <w:lsdException w:name="Colorful Shading Accent 5" w:uiPriority="71"/>
-    <w:lsdException w:name="Colorful List Accent 5" w:uiPriority="72"/>
-    <w:lsdException w:name="Colorful Grid Accent 5" w:uiPriority="73"/>
-    <w:lsdException w:name="Light Shading Accent 6" w:uiPriority="60"/>
-    <w:lsdException w:name="Light List Accent 6" w:uiPriority="61"/>
-    <w:lsdException w:name="Light Grid Accent 6" w:uiPriority="62"/>
-    <w:lsdException w:name="Medium Shading 1 Accent 6" w:uiPriority="63"/>
-    <w:lsdException w:name="Medium Shading 2 Accent 6" w:uiPriority="64"/>
-    <w:lsdException w:name="Medium List 1 Accent 6" w:uiPriority="65"/>
-    <w:lsdException w:name="Medium List 2 Accent 6" w:uiPriority="66"/>
-    <w:lsdException w:name="Medium Grid 1 Accent 6" w:uiPriority="67"/>
-    <w:lsdException w:name="Medium Grid 2 Accent 6" w:uiPriority="68"/>
-    <w:lsdException w:name="Medium Grid 3 Accent 6" w:uiPriority="69"/>
-    <w:lsdException w:name="Dark List Accent 6" w:uiPriority="70"/>
-    <w:lsdException w:name="Colorful Shading Accent 6" w:uiPriority="71"/>
-    <w:lsdException w:name="Colorful List Accent 6" w:uiPriority="72"/>
-    <w:lsdException w:name="Colorful Grid Accent 6" w:uiPriority="73"/>
-    <w:lsdException w:name="Subtle Emphasis" w:semiHidden="1" w:uiPriority="19" w:unhideWhenUsed="1" w:qFormat="1"/>
-    <w:lsdException w:name="Intense Emphasis" w:semiHidden="1" w:uiPriority="21" w:unhideWhenUsed="1" w:qFormat="1"/>
-    <w:lsdException w:name="Subtle Reference" w:semiHidden="1" w:uiPriority="31" w:unhideWhenUsed="1" w:qFormat="1"/>
-    <w:lsdException w:name="Intense Reference" w:semiHidden="1" w:uiPriority="32" w:unhideWhenUsed="1" w:qFormat="1"/>
-    <w:lsdException w:name="Book Title" w:semiHidden="1" w:uiPriority="33" w:unhideWhenUsed="1" w:qFormat="1"/>
-    <w:lsdException w:name="Bibliography" w:semiHidden="1" w:uiPriority="37" w:unhideWhenUsed="1"/>
-    <w:lsdException w:name="TOC Heading" w:semiHidden="1" w:uiPriority="39" w:unhideWhenUsed="1" w:qFormat="1"/>
-    <w:lsdException w:name="Plain Table 1" w:uiPriority="41"/>
-    <w:lsdException w:name="Plain Table 2" w:uiPriority="42"/>
-    <w:lsdException w:name="Plain Table 3" w:uiPriority="43"/>
-    <w:lsdException w:name="Plain Table 4" w:uiPriority="44"/>
-    <w:lsdException w:name="Plain Table 5" w:uiPriority="45"/>
-    <w:lsdException w:name="Grid Table Light" w:uiPriority="40"/>
-    <w:lsdException w:name="Grid Table 1 Light" w:uiPriority="46"/>
-    <w:lsdException w:name="Grid Table 2" w:uiPriority="47"/>
-    <w:lsdException w:name="Grid Table 3" w:uiPriority="48"/>
-    <w:lsdException w:name="Grid Table 4" w:uiPriority="49"/>
-    <w:lsdException w:name="Grid Table 5 Dark" w:uiPriority="50"/>
-    <w:lsdException w:name="Grid Table 6 Colorful" w:uiPriority="51"/>
-    <w:lsdException w:name="Grid Table 7 Colorful" w:uiPriority="52"/>
-    <w:lsdException w:name="Grid Table 1 Light Accent 1" w:uiPriority="46"/>
-    <w:lsdException w:name="Grid Table 2 Accent 1" w:uiPriority="47"/>
-    <w:lsdException w:name="Grid Table 3 Accent 1" w:uiPriority="48"/>
-    <w:lsdException w:name="Grid Table 4 Accent 1" w:uiPriority="49"/>
-    <w:lsdException w:name="Grid Table 5 Dark Accent 1" w:uiPriority="50"/>
-    <w:lsdException w:name="Grid Table 6 Colorful Accent 1" w:uiPriority="51"/>
-    <w:lsdException w:name="Grid Table 7 Colorful Accent 1" w:uiPriority="52"/>
-    <w:lsdException w:name="Grid Table 1 Light Accent 2" w:uiPriority="46"/>
-    <w:lsdException w:name="Grid Table 2 Accent 2" w:uiPriority="47"/>
-    <w:lsdException w:name="Grid Table 3 Accent 2" w:uiPriority="48"/>
-    <w:lsdException w:name="Grid Table 4 Accent 2" w:uiPriority="49"/>
-    <w:lsdException w:name="Grid Table 5 Dark Accent 2" w:uiPriority="50"/>
-    <w:lsdException w:name="Grid Table 6 Colorful Accent 2" w:uiPriority="51"/>
-    <w:lsdException w:name="Grid Table 7 Colorful Accent 2" w:uiPriority="52"/>
-    <w:lsdException w:name="Grid Table 1 Light Accent 3" w:uiPriority="46"/>
-    <w:lsdException w:name="Grid Table 2 Accent 3" w:uiPriority="47"/>
-    <w:lsdException w:name="Grid Table 3 Accent 3" w:uiPriority="48"/>
-    <w:lsdException w:name="Grid Table 4 Accent 3" w:uiPriority="49"/>
-    <w:lsdException w:name="Grid Table 5 Dark Accent 3" w:uiPriority="50"/>
-    <w:lsdException w:name="Grid Table 6 Colorful Accent 3" w:uiPriority="51"/>
-    <w:lsdException w:name="Grid Table 7 Colorful Accent 3" w:uiPriority="52"/>
-    <w:lsdException w:name="Grid Table 1 Light Accent 4" w:uiPriority="46"/>
-    <w:lsdException w:name="Grid Table 2 Accent 4" w:uiPriority="47"/>
-    <w:lsdException w:name="Grid Table 3 Accent 4" w:uiPriority="48"/>
-    <w:lsdException w:name="Grid Table 4 Accent 4" w:uiPriority="49"/>
-    <w:lsdException w:name="Grid Table 5 Dark Accent 4" w:uiPriority="50"/>
-    <w:lsdException w:name="Grid Table 6 Colorful Accent 4" w:uiPriority="51"/>
-    <w:lsdException w:name="Grid Table 7 Colorful Accent 4" w:uiPriority="52"/>
-    <w:lsdException w:name="Grid Table 1 Light Accent 5" w:uiPriority="46"/>
-    <w:lsdException w:name="Grid Table 2 Accent 5" w:uiPriority="47"/>
-    <w:lsdException w:name="Grid Table 3 Accent 5" w:uiPriority="48"/>
-    <w:lsdException w:name="Grid Table 4 Accent 5" w:uiPriority="49"/>
-    <w:lsdException w:name="Grid Table 5 Dark Accent 5" w:uiPriority="50"/>
-    <w:lsdException w:name="Grid Table 6 Colorful Accent 5" w:uiPriority="51"/>
-    <w:lsdException w:name="Grid Table 7 Colorful Accent 5" w:uiPriority="52"/>
-    <w:lsdException w:name="Grid Table 1 Light Accent 6" w:uiPriority="46"/>
-    <w:lsdException w:name="Grid Table 2 Accent 6" w:uiPriority="47"/>
-    <w:lsdException w:name="Grid Table 3 Accent 6" w:uiPriority="48"/>
-    <w:lsdException w:name="Grid Table 4 Accent 6" w:uiPriority="49"/>
-    <w:lsdException w:name="Grid Table 5 Dark Accent 6" w:uiPriority="50"/>
-    <w:lsdException w:name="Grid Table 6 Colorful Accent 6" w:uiPriority="51"/>
-    <w:lsdException w:name="Grid Table 7 Colorful Accent 6" w:uiPriority="52"/>
-    <w:lsdException w:name="List Table 1 Light" w:uiPriority="46"/>
-    <w:lsdException w:name="List Table 2" w:uiPriority="47"/>
-    <w:lsdException w:name="List Table 3" w:uiPriority="48"/>
-    <w:lsdException w:name="List Table 4" w:uiPriority="49"/>
-    <w:lsdException w:name="List Table 5 Dark" w:uiPriority="50"/>
-    <w:lsdException w:name="List Table 6 Colorful" w:uiPriority="51"/>
-    <w:lsdException w:name="List Table 7 Colorful" w:uiPriority="52"/>
-    <w:lsdException w:name="List Table 1 Light Accent 1" w:uiPriority="46"/>
-    <w:lsdException w:name="List Table 2 Accent 1" w:uiPriority="47"/>
-    <w:lsdException w:name="List Table 3 Accent 1" w:uiPriority="48"/>
-    <w:lsdException w:name="List Table 4 Accent 1" w:uiPriority="49"/>
-    <w:lsdException w:name="List Table 5 Dark Accent 1" w:uiPriority="50"/>
-    <w:lsdException w:name="List Table 6 Colorful Accent 1" w:uiPriority="51"/>
-    <w:lsdException w:name="List Table 7 Colorful Accent 1" w:uiPriority="52"/>
-    <w:lsdException w:name="List Table 1 Light Accent 2" w:uiPriority="46"/>
-    <w:lsdException w:name="List Table 2 Accent 2" w:uiPriority="47"/>
-    <w:lsdException w:name="List Table 3 Accent 2" w:uiPriority="48"/>
-    <w:lsdException w:name="List Table 4 Accent 2" w:uiPriority="49"/>
-    <w:lsdException w:name="List Table 5 Dark Accent 2" w:uiPriority="50"/>
-    <w:lsdException w:name="List Table 6 Colorful Accent 2" w:uiPriority="51"/>
-    <w:lsdException w:name="List Table 7 Colorful Accent 2" w:uiPriority="52"/>
-    <w:lsdException w:name="List Table 1 Light Accent 3" w:uiPriority="46"/>
-    <w:lsdException w:name="List Table 2 Accent 3" w:uiPriority="47"/>
-    <w:lsdException w:name="List Table 3 Accent 3" w:uiPriority="48"/>
-    <w:lsdException w:name="List Table 4 Accent 3" w:uiPriority="49"/>
-    <w:lsdException w:name="List Table 5 Dark Accent 3" w:uiPriority="50"/>
-    <w:lsdException w:name="List Table 6 Colorful Accent 3" w:uiPriority="51"/>
-    <w:lsdException w:name="List Table 7 Colorful Accent 3" w:uiPriority="52"/>
-    <w:lsdException w:name="List Table 1 Light Accent 4" w:uiPriority="46"/>
-    <w:lsdException w:name="List Table 2 Accent 4" w:uiPriority="47"/>
-    <w:lsdException w:name="List Table 3 Accent 4" w:uiPriority="48"/>
-    <w:lsdException w:name="List Table 4 Accent 4" w:uiPriority="49"/>
-    <w:lsdException w:name="List Table 5 Dark Accent 4" w:uiPriority="50"/>
-    <w:lsdException w:name="List Table 6 Colorful Accent 4" w:uiPriority="51"/>
-    <w:lsdException w:name="List Table 7 Colorful Accent 4" w:uiPriority="52"/>
-    <w:lsdException w:name="List Table 1 Light Accent 5" w:uiPriority="46"/>
-    <w:lsdException w:name="List Table 2 Accent 5" w:uiPriority="47"/>
-    <w:lsdException w:name="List Table 3 Accent 5" w:uiPriority="48"/>
-    <w:lsdException w:name="List Table 4 Accent 5" w:uiPriority="49"/>
-    <w:lsdException w:name="List Table 5 Dark Accent 5" w:uiPriority="50"/>
-    <w:lsdException w:name="List Table 6 Colorful Accent 5" w:uiPriority="51"/>
-    <w:lsdException w:name="List Table 7 Colorful Accent 5" w:uiPriority="52"/>
-    <w:lsdException w:name="List Table 1 Light Accent 6" w:uiPriority="46"/>
-    <w:lsdException w:name="List Table 2 Accent 6" w:uiPriority="47"/>
-    <w:lsdException w:name="List Table 3 Accent 6" w:uiPriority="48"/>
-    <w:lsdException w:name="List Table 4 Accent 6" w:uiPriority="49"/>
-    <w:lsdException w:name="List Table 5 Dark Accent 6" w:uiPriority="50"/>
-    <w:lsdException w:name="List Table 6 Colorful Accent 6" w:uiPriority="51"/>
-    <w:lsdException w:name="List Table 7 Colorful Accent 6" w:uiPriority="52"/>
-    <w:lsdException w:name="Mention" w:semiHidden="1" w:unhideWhenUsed="1"/>
-    <w:lsdException w:name="Smart Hyperlink" w:semiHidden="1" w:unhideWhenUsed="1"/>
-    <w:lsdException w:name="Hashtag" w:semiHidden="1" w:unhideWhenUsed="1"/>
-    <w:lsdException w:name="Unresolved Mention" w:semiHidden="1" w:unhideWhenUsed="1"/>
-    <w:lsdException w:name="Smart Link" w:semiHidden="1" w:unhideWhenUsed="1"/>
+  <w:latentStyles w:defLockedState="0" w:defUIPriority="99" w:defSemiHidden="1" w:defUnhideWhenUsed="1" w:defQFormat="0" w:count="267">
+    <w:lsdException w:name="Normal" w:semiHidden="0" w:uiPriority="0" w:unhideWhenUsed="0" w:qFormat="1"/>
+    <w:lsdException w:name="heading 1" w:semiHidden="0" w:uiPriority="2" w:unhideWhenUsed="0" w:qFormat="1"/>
+    <w:lsdException w:name="heading 2" w:uiPriority="2" w:qFormat="1"/>
+    <w:lsdException w:name="heading 3" w:uiPriority="2" w:qFormat="1"/>
+    <w:lsdException w:name="heading 4" w:uiPriority="2" w:qFormat="1"/>
+    <w:lsdException w:name="heading 5" w:uiPriority="2" w:qFormat="1"/>
+    <w:lsdException w:name="heading 6" w:uiPriority="2" w:qFormat="1"/>
+    <w:lsdException w:name="heading 7" w:uiPriority="2" w:qFormat="1"/>
+    <w:lsdException w:name="heading 8" w:uiPriority="2" w:qFormat="1"/>
+    <w:lsdException w:name="heading 9" w:uiPriority="2" w:qFormat="1"/>
+    <w:lsdException w:name="toc 1" w:uiPriority="39"/>
+    <w:lsdException w:name="toc 2" w:uiPriority="39"/>
+    <w:lsdException w:name="toc 3" w:uiPriority="39"/>
+    <w:lsdException w:name="toc 4" w:uiPriority="39"/>
+    <w:lsdException w:name="toc 5" w:uiPriority="39"/>
+    <w:lsdException w:name="toc 6" w:uiPriority="39"/>
+    <w:lsdException w:name="toc 7" w:uiPriority="39"/>
+    <w:lsdException w:name="toc 8" w:uiPriority="39"/>
+    <w:lsdException w:name="toc 9" w:uiPriority="39"/>
+    <w:lsdException w:name="caption" w:uiPriority="35" w:qFormat="1"/>
+    <w:lsdException w:name="Title" w:uiPriority="1" w:qFormat="1"/>
+    <w:lsdException w:name="Default Paragraph Font" w:uiPriority="1"/>
+    <w:lsdException w:name="Subtitle" w:uiPriority="4" w:qFormat="1"/>
+    <w:lsdException w:name="Strong" w:uiPriority="22" w:qFormat="1"/>
+    <w:lsdException w:name="Emphasis" w:uiPriority="20" w:qFormat="1"/>
+    <w:lsdException w:name="Table Grid" w:semiHidden="0" w:uiPriority="39" w:unhideWhenUsed="0"/>
+    <w:lsdException w:name="Placeholder Text" w:unhideWhenUsed="0"/>
+    <w:lsdException w:name="No Spacing" w:uiPriority="1" w:qFormat="1"/>
+    <w:lsdException w:name="Light Shading" w:semiHidden="0" w:uiPriority="60" w:unhideWhenUsed="0"/>
+    <w:lsdException w:name="Light List" w:semiHidden="0" w:uiPriority="61" w:unhideWhenUsed="0"/>
+    <w:lsdException w:name="Light Grid" w:semiHidden="0" w:uiPriority="62" w:unhideWhenUsed="0"/>
+    <w:lsdException w:name="Medium Shading 1" w:semiHidden="0" w:uiPriority="63" w:unhideWhenUsed="0"/>
+    <w:lsdException w:name="Medium Shading 2" w:semiHidden="0" w:uiPriority="64" w:unhideWhenUsed="0"/>
+    <w:lsdException w:name="Medium List 1" w:semiHidden="0" w:uiPriority="65" w:unhideWhenUsed="0"/>
+    <w:lsdException w:name="Medium List 2" w:semiHidden="0" w:uiPriority="66" w:unhideWhenUsed="0"/>
+    <w:lsdException w:name="Medium Grid 1" w:semiHidden="0" w:uiPriority="67" w:unhideWhenUsed="0"/>
+    <w:lsdException w:name="Medium Grid 2" w:semiHidden="0" w:uiPriority="68" w:unhideWhenUsed="0"/>
+    <w:lsdException w:name="Medium Grid 3" w:semiHidden="0" w:uiPriority="69" w:unhideWhenUsed="0"/>
+    <w:lsdException w:name="Dark List" w:semiHidden="0" w:uiPriority="70" w:unhideWhenUsed="0"/>
+    <w:lsdException w:name="Colorful Shading" w:semiHidden="0" w:uiPriority="71" w:unhideWhenUsed="0"/>
+    <w:lsdException w:name="Colorful List" w:semiHidden="0" w:uiPriority="72" w:unhideWhenUsed="0"/>
+    <w:lsdException w:name="Colorful Grid" w:semiHidden="0" w:uiPriority="73" w:unhideWhenUsed="0"/>
+    <w:lsdException w:name="Light Shading Accent 1" w:semiHidden="0" w:uiPriority="60" w:unhideWhenUsed="0"/>
+    <w:lsdException w:name="Light List Accent 1" w:semiHidden="0" w:uiPriority="61" w:unhideWhenUsed="0"/>
+    <w:lsdException w:name="Light Grid Accent 1" w:semiHidden="0" w:uiPriority="62" w:unhideWhenUsed="0"/>
+    <w:lsdException w:name="Medium Shading 1 Accent 1" w:semiHidden="0" w:uiPriority="63" w:unhideWhenUsed="0"/>
+    <w:lsdException w:name="Medium Shading 2 Accent 1" w:semiHidden="0" w:uiPriority="64" w:unhideWhenUsed="0"/>
+    <w:lsdException w:name="Medium List 1 Accent 1" w:semiHidden="0" w:uiPriority="65" w:unhideWhenUsed="0"/>
+    <w:lsdException w:name="Revision" w:unhideWhenUsed="0"/>
+    <w:lsdException w:name="List Paragraph" w:uiPriority="34" w:qFormat="1"/>
+    <w:lsdException w:name="Quote" w:uiPriority="29" w:qFormat="1"/>
+    <w:lsdException w:name="Intense Quote" w:uiPriority="30" w:qFormat="1"/>
+    <w:lsdException w:name="Medium List 2 Accent 1" w:semiHidden="0" w:uiPriority="66" w:unhideWhenUsed="0"/>
+    <w:lsdException w:name="Medium Grid 1 Accent 1" w:semiHidden="0" w:uiPriority="67" w:unhideWhenUsed="0"/>
+    <w:lsdException w:name="Medium Grid 2 Accent 1" w:semiHidden="0" w:uiPriority="68" w:unhideWhenUsed="0"/>
+    <w:lsdException w:name="Medium Grid 3 Accent 1" w:semiHidden="0" w:uiPriority="69" w:unhideWhenUsed="0"/>
+    <w:lsdException w:name="Dark List Accent 1" w:semiHidden="0" w:uiPriority="70" w:unhideWhenUsed="0"/>
+    <w:lsdException w:name="Colorful Shading Accent 1" w:semiHidden="0" w:uiPriority="71" w:unhideWhenUsed="0"/>
+    <w:lsdException w:name="Colorful List Accent 1" w:semiHidden="0" w:uiPriority="72" w:unhideWhenUsed="0"/>
+    <w:lsdException w:name="Colorful Grid Accent 1" w:semiHidden="0" w:uiPriority="73" w:unhideWhenUsed="0"/>
+    <w:lsdException w:name="Light Shading Accent 2" w:semiHidden="0" w:uiPriority="60" w:unhideWhenUsed="0"/>
+    <w:lsdException w:name="Light List Accent 2" w:semiHidden="0" w:uiPriority="61" w:unhideWhenUsed="0"/>
+    <w:lsdException w:name="Light Grid Accent 2" w:semiHidden="0" w:uiPriority="62" w:unhideWhenUsed="0"/>
+    <w:lsdException w:name="Medium Shading 1 Accent 2" w:semiHidden="0" w:uiPriority="63" w:unhideWhenUsed="0"/>
+    <w:lsdException w:name="Medium Shading 2 Accent 2" w:semiHidden="0" w:uiPriority="64" w:unhideWhenUsed="0"/>
+    <w:lsdException w:name="Medium List 1 Accent 2" w:semiHidden="0" w:uiPriority="65" w:unhideWhenUsed="0"/>
+    <w:lsdException w:name="Medium List 2 Accent 2" w:semiHidden="0" w:uiPriority="66" w:unhideWhenUsed="0"/>
+    <w:lsdException w:name="Medium Grid 1 Accent 2" w:semiHidden="0" w:uiPriority="67" w:unhideWhenUsed="0"/>
+    <w:lsdException w:name="Medium Grid 2 Accent 2" w:semiHidden="0" w:uiPriority="68" w:unhideWhenUsed="0"/>
+    <w:lsdException w:name="Medium Grid 3 Accent 2" w:semiHidden="0" w:uiPriority="69" w:unhideWhenUsed="0"/>
+    <w:lsdException w:name="Dark List Accent 2" w:semiHidden="0" w:uiPriority="70" w:unhideWhenUsed="0"/>
+    <w:lsdException w:name="Colorful Shading Accent 2" w:semiHidden="0" w:uiPriority="71" w:unhideWhenUsed="0"/>
+    <w:lsdException w:name="Colorful List Accent 2" w:semiHidden="0" w:uiPriority="72" w:unhideWhenUsed="0"/>
+    <w:lsdException w:name="Colorful Grid Accent 2" w:semiHidden="0" w:uiPriority="73" w:unhideWhenUsed="0"/>
+    <w:lsdException w:name="Light Shading Accent 3" w:semiHidden="0" w:uiPriority="60" w:unhideWhenUsed="0"/>
+    <w:lsdException w:name="Light List Accent 3" w:semiHidden="0" w:uiPriority="61" w:unhideWhenUsed="0"/>
+    <w:lsdException w:name="Light Grid Accent 3" w:semiHidden="0" w:uiPriority="62" w:unhideWhenUsed="0"/>
+    <w:lsdException w:name="Medium Shading 1 Accent 3" w:semiHidden="0" w:uiPriority="63" w:unhideWhenUsed="0"/>
+    <w:lsdException w:name="Medium Shading 2 Accent 3" w:semiHidden="0" w:uiPriority="64" w:unhideWhenUsed="0"/>
+    <w:lsdException w:name="Medium List 1 Accent 3" w:semiHidden="0" w:uiPriority="65" w:unhideWhenUsed="0"/>
+    <w:lsdException w:name="Medium List 2 Accent 3" w:semiHidden="0" w:uiPriority="66" w:unhideWhenUsed="0"/>
+    <w:lsdException w:name="Medium Grid 1 Accent 3" w:semiHidden="0" w:uiPriority="67" w:unhideWhenUsed="0"/>
+    <w:lsdException w:name="Medium Grid 2 Accent 3" w:semiHidden="0" w:uiPriority="68" w:unhideWhenUsed="0"/>
+    <w:lsdException w:name="Medium Grid 3 Accent 3" w:semiHidden="0" w:uiPriority="69" w:unhideWhenUsed="0"/>
+    <w:lsdException w:name="Dark List Accent 3" w:semiHidden="0" w:uiPriority="70" w:unhideWhenUsed="0"/>
+    <w:lsdException w:name="Colorful Shading Accent 3" w:semiHidden="0" w:uiPriority="71" w:unhideWhenUsed="0"/>
+    <w:lsdException w:name="Colorful List Accent 3" w:semiHidden="0" w:uiPriority="72" w:unhideWhenUsed="0"/>
+    <w:lsdException w:name="Colorful Grid Accent 3" w:semiHidden="0" w:uiPriority="73" w:unhideWhenUsed="0"/>
+    <w:lsdException w:name="Light Shading Accent 4" w:semiHidden="0" w:uiPriority="60" w:unhideWhenUsed="0"/>
+    <w:lsdException w:name="Light List Accent 4" w:semiHidden="0" w:uiPriority="61" w:unhideWhenUsed="0"/>
+    <w:lsdException w:name="Light Grid Accent 4" w:semiHidden="0" w:uiPriority="62" w:unhideWhenUsed="0"/>
+    <w:lsdException w:name="Medium Shading 1 Accent 4" w:semiHidden="0" w:uiPriority="63" w:unhideWhenUsed="0"/>
+    <w:lsdException w:name="Medium Shading 2 Accent 4" w:semiHidden="0" w:uiPriority="64" w:unhideWhenUsed="0"/>
+    <w:lsdException w:name="Medium List 1 Accent 4" w:semiHidden="0" w:uiPriority="65" w:unhideWhenUsed="0"/>
+    <w:lsdException w:name="Medium List 2 Accent 4" w:semiHidden="0" w:uiPriority="66" w:unhideWhenUsed="0"/>
+    <w:lsdException w:name="Medium Grid 1 Accent 4" w:semiHidden="0" w:uiPriority="67" w:unhideWhenUsed="0"/>
+    <w:lsdException w:name="Medium Grid 2 Accent 4" w:semiHidden="0" w:uiPriority="68" w:unhideWhenUsed="0"/>
+    <w:lsdException w:name="Medium Grid 3 Accent 4" w:semiHidden="0" w:uiPriority="69" w:unhideWhenUsed="0"/>
+    <w:lsdException w:name="Dark List Accent 4" w:semiHidden="0" w:uiPriority="70" w:unhideWhenUsed="0"/>
+    <w:lsdException w:name="Colorful Shading Accent 4" w:semiHidden="0" w:uiPriority="71" w:unhideWhenUsed="0"/>
+    <w:lsdException w:name="Colorful List Accent 4" w:semiHidden="0" w:uiPriority="72" w:unhideWhenUsed="0"/>
+    <w:lsdException w:name="Colorful Grid Accent 4" w:semiHidden="0" w:uiPriority="73" w:unhideWhenUsed="0"/>
+    <w:lsdException w:name="Light Shading Accent 5" w:semiHidden="0" w:uiPriority="60" w:unhideWhenUsed="0"/>
+    <w:lsdException w:name="Light List Accent 5" w:semiHidden="0" w:uiPriority="61" w:unhideWhenUsed="0"/>
+    <w:lsdException w:name="Light Grid Accent 5" w:semiHidden="0" w:uiPriority="62" w:unhideWhenUsed="0"/>
+    <w:lsdException w:name="Medium Shading 1 Accent 5" w:semiHidden="0" w:uiPriority="63" w:unhideWhenUsed="0"/>
+    <w:lsdException w:name="Medium Shading 2 Accent 5" w:semiHidden="0" w:uiPriority="64" w:unhideWhenUsed="0"/>
+    <w:lsdException w:name="Medium List 1 Accent 5" w:semiHidden="0" w:uiPriority="65" w:unhideWhenUsed="0"/>
+    <w:lsdException w:name="Medium List 2 Accent 5" w:semiHidden="0" w:uiPriority="66" w:unhideWhenUsed="0"/>
+    <w:lsdException w:name="Medium Grid 1 Accent 5" w:semiHidden="0" w:uiPriority="67" w:unhideWhenUsed="0"/>
+    <w:lsdException w:name="Medium Grid 2 Accent 5" w:semiHidden="0" w:uiPriority="68" w:unhideWhenUsed="0"/>
+    <w:lsdException w:name="Medium Grid 3 Accent 5" w:semiHidden="0" w:uiPriority="69" w:unhideWhenUsed="0"/>
+    <w:lsdException w:name="Dark List Accent 5" w:semiHidden="0" w:uiPriority="70" w:unhideWhenUsed="0"/>
+    <w:lsdException w:name="Colorful Shading Accent 5" w:semiHidden="0" w:uiPriority="71" w:unhideWhenUsed="0"/>
+    <w:lsdException w:name="Colorful List Accent 5" w:semiHidden="0" w:uiPriority="72" w:unhideWhenUsed="0"/>
+    <w:lsdException w:name="Colorful Grid Accent 5" w:semiHidden="0" w:uiPriority="73" w:unhideWhenUsed="0"/>
+    <w:lsdException w:name="Light Shading Accent 6" w:semiHidden="0" w:uiPriority="60" w:unhideWhenUsed="0"/>
+    <w:lsdException w:name="Light List Accent 6" w:semiHidden="0" w:uiPriority="61" w:unhideWhenUsed="0"/>
+    <w:lsdException w:name="Light Grid Accent 6" w:semiHidden="0" w:uiPriority="62" w:unhideWhenUsed="0"/>
+    <w:lsdException w:name="Medium Shading 1 Accent 6" w:semiHidden="0" w:uiPriority="63" w:unhideWhenUsed="0"/>
+    <w:lsdException w:name="Medium Shading 2 Accent 6" w:semiHidden="0" w:uiPriority="64" w:unhideWhenUsed="0"/>
+    <w:lsdException w:name="Medium List 1 Accent 6" w:semiHidden="0" w:uiPriority="65" w:unhideWhenUsed="0"/>
+    <w:lsdException w:name="Medium List 2 Accent 6" w:semiHidden="0" w:uiPriority="66" w:unhideWhenUsed="0"/>
+    <w:lsdException w:name="Medium Grid 1 Accent 6" w:semiHidden="0" w:uiPriority="67" w:unhideWhenUsed="0"/>
+    <w:lsdException w:name="Medium Grid 2 Accent 6" w:semiHidden="0" w:uiPriority="68" w:unhideWhenUsed="0"/>
+    <w:lsdException w:name="Medium Grid 3 Accent 6" w:semiHidden="0" w:uiPriority="69" w:unhideWhenUsed="0"/>
+    <w:lsdException w:name="Dark List Accent 6" w:semiHidden="0" w:uiPriority="70" w:unhideWhenUsed="0"/>
+    <w:lsdException w:name="Colorful Shading Accent 6" w:semiHidden="0" w:uiPriority="71" w:unhideWhenUsed="0"/>
+    <w:lsdException w:name="Colorful List Accent 6" w:semiHidden="0" w:uiPriority="72" w:unhideWhenUsed="0"/>
+    <w:lsdException w:name="Colorful Grid Accent 6" w:semiHidden="0" w:uiPriority="73" w:unhideWhenUsed="0"/>
+    <w:lsdException w:name="Subtle Emphasis" w:uiPriority="19" w:qFormat="1"/>
+    <w:lsdException w:name="Intense Emphasis" w:uiPriority="21" w:qFormat="1"/>
+    <w:lsdException w:name="Subtle Reference" w:uiPriority="31" w:qFormat="1"/>
+    <w:lsdException w:name="Intense Reference" w:uiPriority="32" w:qFormat="1"/>
+    <w:lsdException w:name="Book Title" w:uiPriority="33" w:qFormat="1"/>
+    <w:lsdException w:name="Bibliography" w:uiPriority="37"/>
+    <w:lsdException w:name="TOC Heading" w:uiPriority="39" w:qFormat="1"/>
   </w:latentStyles>
   <w:style w:type="paragraph" w:default="1" w:styleId="Normal">
     <w:name w:val="Normal"/>
@@ -3192,6 +2479,7 @@
     <w:uiPriority w:val="99"/>
     <w:semiHidden/>
     <w:unhideWhenUsed/>
+    <w:qFormat/>
     <w:tblPr>
       <w:tblInd w:w="0" w:type="dxa"/>
       <w:tblCellMar>
@@ -3433,7 +2721,7 @@
       <w:u w:val="single"/>
     </w:rPr>
   </w:style>
-  <w:style w:type="character" w:styleId="Mentionnonrsolue">
+  <w:style w:type="character" w:customStyle="1" w:styleId="UnresolvedMention">
     <w:name w:val="Unresolved Mention"/>
     <w:basedOn w:val="Policepardfaut"/>
     <w:uiPriority w:val="99"/>
@@ -3835,7 +3123,7 @@
 </file>
 
 <file path=customXml/itemProps1.xml><?xml version="1.0" encoding="utf-8"?>
-<ds:datastoreItem xmlns:ds="http://schemas.openxmlformats.org/officeDocument/2006/customXml" ds:itemID="{D32B5B44-4040-43DE-82EC-BBAE2F8E2DAE}">
+<ds:datastoreItem xmlns:ds="http://schemas.openxmlformats.org/officeDocument/2006/customXml" ds:itemID="{E6C57E54-6659-46E6-A5A2-ACE533376F9C}">
   <ds:schemaRefs>
     <ds:schemaRef ds:uri="http://schemas.openxmlformats.org/officeDocument/2006/bibliography"/>
   </ds:schemaRefs>

</xml_diff>

<commit_message>
Rapport enumération crées terminée
</commit_message>
<xml_diff>
--- a/doc/Rendu CLASSIFICATION pour la SAÉ S3.docx
+++ b/doc/Rendu CLASSIFICATION pour la SAÉ S3.docx
@@ -1687,8 +1687,252 @@
     </w:p>
     <w:p>
       <w:r>
-        <w:t>Parmi ces énumérations on peut citer …</w:t>
-      </w:r>
+        <w:t xml:space="preserve">Comme expliqué ci-dessus, nous avons crées des énumérations afin d’implémenter notre algorithme </w:t>
+      </w:r>
+      <w:proofErr w:type="spellStart"/>
+      <w:r>
+        <w:rPr>
+          <w:b/>
+        </w:rPr>
+        <w:t>knn</w:t>
+      </w:r>
+      <w:proofErr w:type="spellEnd"/>
+      <w:r>
+        <w:t>.</w:t>
+      </w:r>
+    </w:p>
+    <w:p>
+      <w:pPr>
+        <w:rPr>
+          <w:i/>
+        </w:rPr>
+      </w:pPr>
+      <w:r>
+        <w:t xml:space="preserve">Commençons par les </w:t>
+      </w:r>
+      <w:r>
+        <w:rPr>
+          <w:b/>
+        </w:rPr>
+        <w:t>Iris</w:t>
+      </w:r>
+      <w:r>
+        <w:rPr>
+          <w:b/>
+        </w:rPr>
+        <w:t xml:space="preserve"> </w:t>
+      </w:r>
+      <w:r>
+        <w:t>où nous avo</w:t>
+      </w:r>
+      <w:r>
+        <w:t xml:space="preserve">ns eu besoin d’une seule et unique énumération que l’on a nommé </w:t>
+      </w:r>
+      <w:proofErr w:type="spellStart"/>
+      <w:r>
+        <w:rPr>
+          <w:b/>
+        </w:rPr>
+        <w:t>IrisVariety</w:t>
+      </w:r>
+      <w:proofErr w:type="spellEnd"/>
+      <w:r>
+        <w:rPr>
+          <w:b/>
+        </w:rPr>
+        <w:t xml:space="preserve">. </w:t>
+      </w:r>
+      <w:r>
+        <w:t>Comme</w:t>
+      </w:r>
+      <w:r>
+        <w:rPr>
+          <w:b/>
+        </w:rPr>
+        <w:t xml:space="preserve"> </w:t>
+      </w:r>
+      <w:r>
+        <w:t xml:space="preserve">le nom l’indique, à l’intérieur de cette énumération nous retrouvons les trois types d’Iris mis à notre disposition par les données qui nous ont étés </w:t>
+      </w:r>
+      <w:r>
+        <w:t xml:space="preserve">fournies : </w:t>
+      </w:r>
+      <w:proofErr w:type="spellStart"/>
+      <w:r>
+        <w:rPr>
+          <w:i/>
+        </w:rPr>
+        <w:t>Setosa</w:t>
+      </w:r>
+      <w:proofErr w:type="spellEnd"/>
+      <w:r>
+        <w:rPr>
+          <w:i/>
+        </w:rPr>
+        <w:t xml:space="preserve">, </w:t>
+      </w:r>
+      <w:proofErr w:type="spellStart"/>
+      <w:r>
+        <w:rPr>
+          <w:i/>
+        </w:rPr>
+        <w:t>Versicolor</w:t>
+      </w:r>
+      <w:proofErr w:type="spellEnd"/>
+      <w:r>
+        <w:rPr>
+          <w:i/>
+        </w:rPr>
+        <w:t xml:space="preserve"> </w:t>
+      </w:r>
+      <w:r>
+        <w:t>et</w:t>
+      </w:r>
+      <w:r>
+        <w:rPr>
+          <w:i/>
+        </w:rPr>
+        <w:t xml:space="preserve"> </w:t>
+      </w:r>
+      <w:proofErr w:type="spellStart"/>
+      <w:r>
+        <w:rPr>
+          <w:i/>
+        </w:rPr>
+        <w:t>Virginica</w:t>
+      </w:r>
+      <w:proofErr w:type="spellEnd"/>
+      <w:r>
+        <w:rPr>
+          <w:i/>
+        </w:rPr>
+        <w:t>.</w:t>
+      </w:r>
+    </w:p>
+    <w:p>
+      <w:pPr>
+        <w:rPr>
+          <w:i/>
+        </w:rPr>
+      </w:pPr>
+      <w:r>
+        <w:t xml:space="preserve">Nous nous sommes ensuite intéressés aux données du </w:t>
+      </w:r>
+      <w:r>
+        <w:rPr>
+          <w:b/>
+        </w:rPr>
+        <w:t>Titanic</w:t>
+      </w:r>
+      <w:r>
+        <w:rPr>
+          <w:b/>
+        </w:rPr>
+        <w:t xml:space="preserve"> </w:t>
+      </w:r>
+      <w:r>
+        <w:t xml:space="preserve">où nous en avons déduis deux énumérations, la première nommé </w:t>
+      </w:r>
+      <w:proofErr w:type="spellStart"/>
+      <w:r>
+        <w:rPr>
+          <w:b/>
+        </w:rPr>
+        <w:t>Gender</w:t>
+      </w:r>
+      <w:proofErr w:type="spellEnd"/>
+      <w:r>
+        <w:rPr>
+          <w:b/>
+        </w:rPr>
+        <w:t xml:space="preserve"> </w:t>
+      </w:r>
+      <w:r>
+        <w:t>contenant</w:t>
+      </w:r>
+      <w:r>
+        <w:t xml:space="preserve"> le genre des passagers : </w:t>
+      </w:r>
+      <w:r>
+        <w:rPr>
+          <w:i/>
+        </w:rPr>
+        <w:t>Male</w:t>
+      </w:r>
+      <w:r>
+        <w:t xml:space="preserve"> ou </w:t>
+      </w:r>
+      <w:proofErr w:type="spellStart"/>
+      <w:r>
+        <w:rPr>
+          <w:i/>
+        </w:rPr>
+        <w:t>Female</w:t>
+      </w:r>
+      <w:proofErr w:type="spellEnd"/>
+      <w:r>
+        <w:rPr>
+          <w:i/>
+        </w:rPr>
+        <w:t>.</w:t>
+      </w:r>
+    </w:p>
+    <w:p>
+      <w:r>
+        <w:t xml:space="preserve">La seconde énumération, nommée </w:t>
+      </w:r>
+      <w:proofErr w:type="spellStart"/>
+      <w:r>
+        <w:rPr>
+          <w:b/>
+        </w:rPr>
+        <w:t>Embarked</w:t>
+      </w:r>
+      <w:proofErr w:type="spellEnd"/>
+      <w:r>
+        <w:rPr>
+          <w:b/>
+        </w:rPr>
+        <w:t xml:space="preserve"> </w:t>
+      </w:r>
+      <w:r>
+        <w:t xml:space="preserve">signifiant le quai d’embarquement des passagers : </w:t>
+      </w:r>
+      <w:r>
+        <w:rPr>
+          <w:i/>
+        </w:rPr>
+        <w:t>S</w:t>
+      </w:r>
+      <w:r>
+        <w:t xml:space="preserve">, </w:t>
+      </w:r>
+      <w:r>
+        <w:rPr>
+          <w:i/>
+        </w:rPr>
+        <w:t>Q</w:t>
+      </w:r>
+      <w:r>
+        <w:t xml:space="preserve">, </w:t>
+      </w:r>
+      <w:r>
+        <w:rPr>
+          <w:i/>
+        </w:rPr>
+        <w:t>C</w:t>
+      </w:r>
+      <w:r>
+        <w:t xml:space="preserve"> ou </w:t>
+      </w:r>
+      <w:proofErr w:type="spellStart"/>
+      <w:r>
+        <w:rPr>
+          <w:i/>
+        </w:rPr>
+        <w:t>Null</w:t>
+      </w:r>
+      <w:proofErr w:type="spellEnd"/>
     </w:p>
     <w:p>
       <w:pPr>
@@ -3123,7 +3367,7 @@
 </file>
 
 <file path=customXml/itemProps1.xml><?xml version="1.0" encoding="utf-8"?>
-<ds:datastoreItem xmlns:ds="http://schemas.openxmlformats.org/officeDocument/2006/customXml" ds:itemID="{E6C57E54-6659-46E6-A5A2-ACE533376F9C}">
+<ds:datastoreItem xmlns:ds="http://schemas.openxmlformats.org/officeDocument/2006/customXml" ds:itemID="{C0C921DB-2118-4929-9DB4-3C46CB3C0D8B}">
   <ds:schemaRefs>
     <ds:schemaRef ds:uri="http://schemas.openxmlformats.org/officeDocument/2006/bibliography"/>
   </ds:schemaRefs>

</xml_diff>

<commit_message>
Explications des distances Rapport
</commit_message>
<xml_diff>
--- a/doc/Rendu CLASSIFICATION pour la SAÉ S3.docx
+++ b/doc/Rendu CLASSIFICATION pour la SAÉ S3.docx
@@ -229,16 +229,8 @@
                           <w:rPr>
                             <w:lang w:bidi="fr-FR"/>
                           </w:rPr>
-                          <w:t xml:space="preserve">Nathan </w:t>
+                          <w:t>Nathan Hallez</w:t>
                         </w:r>
-                        <w:proofErr w:type="spellStart"/>
-                        <w:r>
-                          <w:rPr>
-                            <w:lang w:bidi="fr-FR"/>
-                          </w:rPr>
-                          <w:t>Hallez</w:t>
-                        </w:r>
-                        <w:proofErr w:type="spellEnd"/>
                       </w:p>
                       <w:p>
                         <w:r>
@@ -280,16 +272,8 @@
                           <w:rPr>
                             <w:lang w:bidi="fr-FR"/>
                           </w:rPr>
-                          <w:t xml:space="preserve">Maxence </w:t>
+                          <w:t>Maxence Stiévenard</w:t>
                         </w:r>
-                        <w:proofErr w:type="spellStart"/>
-                        <w:r>
-                          <w:rPr>
-                            <w:lang w:bidi="fr-FR"/>
-                          </w:rPr>
-                          <w:t>Stiévenard</w:t>
-                        </w:r>
-                        <w:proofErr w:type="spellEnd"/>
                       </w:p>
                       <w:p>
                         <w:r>
@@ -1420,7 +1404,6 @@
         <w:lastRenderedPageBreak/>
         <w:t xml:space="preserve">Équipe J2 - </w:t>
       </w:r>
-      <w:proofErr w:type="spellStart"/>
       <w:r>
         <w:rPr>
           <w:i/>
@@ -1430,7 +1413,6 @@
       </w:r>
       <w:bookmarkEnd w:id="5"/>
       <w:bookmarkEnd w:id="6"/>
-      <w:proofErr w:type="spellEnd"/>
     </w:p>
     <w:p/>
     <w:p>
@@ -1440,15 +1422,10 @@
       <w:bookmarkStart w:id="7" w:name="_Toc120305423"/>
       <w:bookmarkStart w:id="8" w:name="_Toc120305608"/>
       <w:r>
-        <w:t xml:space="preserve">Nathan </w:t>
-      </w:r>
-      <w:proofErr w:type="spellStart"/>
-      <w:r>
-        <w:t>Hallez</w:t>
+        <w:t>Nathan Hallez</w:t>
       </w:r>
       <w:bookmarkEnd w:id="7"/>
       <w:bookmarkEnd w:id="8"/>
-      <w:proofErr w:type="spellEnd"/>
     </w:p>
     <w:p>
       <w:r>
@@ -1481,15 +1458,10 @@
       <w:bookmarkStart w:id="11" w:name="_Toc120305425"/>
       <w:bookmarkStart w:id="12" w:name="_Toc120305610"/>
       <w:r>
-        <w:t xml:space="preserve">Maxence </w:t>
-      </w:r>
-      <w:proofErr w:type="spellStart"/>
-      <w:r>
-        <w:t>Stiévenard</w:t>
+        <w:t>Maxence Stiévenard</w:t>
       </w:r>
       <w:bookmarkEnd w:id="11"/>
       <w:bookmarkEnd w:id="12"/>
-      <w:proofErr w:type="spellEnd"/>
     </w:p>
     <w:p>
       <w:r>
@@ -1590,14 +1562,12 @@
       <w:r>
         <w:t xml:space="preserve"> </w:t>
       </w:r>
-      <w:proofErr w:type="spellStart"/>
       <w:r>
         <w:rPr>
           <w:b/>
         </w:rPr>
         <w:t>int</w:t>
       </w:r>
-      <w:proofErr w:type="spellEnd"/>
       <w:r>
         <w:t xml:space="preserve"> pour les entiers, </w:t>
       </w:r>
@@ -1689,14 +1659,12 @@
       <w:r>
         <w:t xml:space="preserve">Comme expliqué ci-dessus, nous avons crées des énumérations afin d’implémenter notre algorithme </w:t>
       </w:r>
-      <w:proofErr w:type="spellStart"/>
       <w:r>
         <w:rPr>
           <w:b/>
         </w:rPr>
         <w:t>knn</w:t>
       </w:r>
-      <w:proofErr w:type="spellEnd"/>
       <w:r>
         <w:t>.</w:t>
       </w:r>
@@ -1728,14 +1696,12 @@
       <w:r>
         <w:t xml:space="preserve">ns eu besoin d’une seule et unique énumération que l’on a nommé </w:t>
       </w:r>
-      <w:proofErr w:type="spellStart"/>
       <w:r>
         <w:rPr>
           <w:b/>
         </w:rPr>
         <w:t>IrisVariety</w:t>
       </w:r>
-      <w:proofErr w:type="spellEnd"/>
       <w:r>
         <w:rPr>
           <w:b/>
@@ -1757,182 +1723,144 @@
       <w:r>
         <w:t xml:space="preserve">fournies : </w:t>
       </w:r>
-      <w:proofErr w:type="spellStart"/>
       <w:r>
         <w:rPr>
           <w:i/>
         </w:rPr>
-        <w:t>Setosa</w:t>
-      </w:r>
-      <w:proofErr w:type="spellEnd"/>
+        <w:t xml:space="preserve">Setosa, Versicolor </w:t>
+      </w:r>
       <w:r>
         <w:rPr>
           <w:i/>
         </w:rPr>
+        <w:t xml:space="preserve"> </w:t>
+      </w:r>
+      <w:r>
+        <w:t>et</w:t>
+      </w:r>
+      <w:r>
+        <w:rPr>
+          <w:i/>
+        </w:rPr>
+        <w:t xml:space="preserve"> Virginica.</w:t>
+      </w:r>
+    </w:p>
+    <w:p>
+      <w:pPr>
+        <w:rPr>
+          <w:i/>
+        </w:rPr>
+      </w:pPr>
+      <w:r>
+        <w:t xml:space="preserve">Nous nous sommes ensuite intéressés aux données du </w:t>
+      </w:r>
+      <w:r>
+        <w:rPr>
+          <w:b/>
+        </w:rPr>
+        <w:t>Titanic</w:t>
+      </w:r>
+      <w:r>
+        <w:rPr>
+          <w:b/>
+        </w:rPr>
+        <w:t xml:space="preserve"> </w:t>
+      </w:r>
+      <w:r>
+        <w:t xml:space="preserve">où nous en avons déduis deux énumérations, la première nommé </w:t>
+      </w:r>
+      <w:r>
+        <w:rPr>
+          <w:b/>
+        </w:rPr>
+        <w:t xml:space="preserve">Gender </w:t>
+      </w:r>
+      <w:r>
+        <w:t>contenant</w:t>
+      </w:r>
+      <w:r>
+        <w:t xml:space="preserve"> le genre des passagers : </w:t>
+      </w:r>
+      <w:r>
+        <w:rPr>
+          <w:i/>
+        </w:rPr>
+        <w:t>Male</w:t>
+      </w:r>
+      <w:r>
+        <w:t xml:space="preserve"> ou </w:t>
+      </w:r>
+      <w:r>
+        <w:rPr>
+          <w:i/>
+        </w:rPr>
+        <w:t>Female</w:t>
+      </w:r>
+      <w:r>
+        <w:rPr>
+          <w:i/>
+        </w:rPr>
+        <w:t>.</w:t>
+      </w:r>
+    </w:p>
+    <w:p>
+      <w:r>
+        <w:t xml:space="preserve">La seconde énumération, nommée </w:t>
+      </w:r>
+      <w:r>
+        <w:rPr>
+          <w:b/>
+        </w:rPr>
+        <w:t>Embarked</w:t>
+      </w:r>
+      <w:r>
+        <w:rPr>
+          <w:b/>
+        </w:rPr>
+        <w:t xml:space="preserve"> </w:t>
+      </w:r>
+      <w:r>
+        <w:t xml:space="preserve">signifiant le quai d’embarquement des passagers : </w:t>
+      </w:r>
+      <w:r>
+        <w:rPr>
+          <w:i/>
+        </w:rPr>
+        <w:t>S</w:t>
+      </w:r>
+      <w:r>
         <w:t xml:space="preserve">, </w:t>
       </w:r>
-      <w:proofErr w:type="spellStart"/>
       <w:r>
         <w:rPr>
           <w:i/>
         </w:rPr>
-        <w:t>Versicolor</w:t>
-      </w:r>
-      <w:proofErr w:type="spellEnd"/>
+        <w:t>Q</w:t>
+      </w:r>
+      <w:r>
+        <w:t xml:space="preserve">, </w:t>
+      </w:r>
       <w:r>
         <w:rPr>
           <w:i/>
         </w:rPr>
-        <w:t xml:space="preserve"> </w:t>
-      </w:r>
-      <w:r>
-        <w:t>et</w:t>
+        <w:t>C</w:t>
+      </w:r>
+      <w:r>
+        <w:t xml:space="preserve"> ou </w:t>
       </w:r>
       <w:r>
         <w:rPr>
           <w:i/>
         </w:rPr>
-        <w:t xml:space="preserve"> </w:t>
-      </w:r>
-      <w:proofErr w:type="spellStart"/>
+        <w:t>Null</w:t>
+      </w:r>
       <w:r>
         <w:rPr>
           <w:i/>
         </w:rPr>
-        <w:t>Virginica</w:t>
-      </w:r>
-      <w:proofErr w:type="spellEnd"/>
-      <w:r>
-        <w:rPr>
-          <w:i/>
-        </w:rPr>
         <w:t>.</w:t>
       </w:r>
-    </w:p>
-    <w:p>
-      <w:pPr>
-        <w:rPr>
-          <w:i/>
-        </w:rPr>
-      </w:pPr>
-      <w:r>
-        <w:t xml:space="preserve">Nous nous sommes ensuite intéressés aux données du </w:t>
-      </w:r>
-      <w:r>
-        <w:rPr>
-          <w:b/>
-        </w:rPr>
-        <w:t>Titanic</w:t>
-      </w:r>
-      <w:r>
-        <w:rPr>
-          <w:b/>
-        </w:rPr>
-        <w:t xml:space="preserve"> </w:t>
-      </w:r>
-      <w:r>
-        <w:t xml:space="preserve">où nous en avons déduis deux énumérations, la première nommé </w:t>
-      </w:r>
-      <w:proofErr w:type="spellStart"/>
-      <w:r>
-        <w:rPr>
-          <w:b/>
-        </w:rPr>
-        <w:t>Gender</w:t>
-      </w:r>
-      <w:proofErr w:type="spellEnd"/>
-      <w:r>
-        <w:rPr>
-          <w:b/>
-        </w:rPr>
-        <w:t xml:space="preserve"> </w:t>
-      </w:r>
-      <w:r>
-        <w:t>contenant</w:t>
-      </w:r>
-      <w:r>
-        <w:t xml:space="preserve"> le genre des passagers : </w:t>
-      </w:r>
-      <w:r>
-        <w:rPr>
-          <w:i/>
-        </w:rPr>
-        <w:t>Male</w:t>
-      </w:r>
-      <w:r>
-        <w:t xml:space="preserve"> ou </w:t>
-      </w:r>
-      <w:proofErr w:type="spellStart"/>
-      <w:r>
-        <w:rPr>
-          <w:i/>
-        </w:rPr>
-        <w:t>Female</w:t>
-      </w:r>
-      <w:proofErr w:type="spellEnd"/>
-      <w:r>
-        <w:rPr>
-          <w:i/>
-        </w:rPr>
-        <w:t>.</w:t>
-      </w:r>
-    </w:p>
-    <w:p>
-      <w:r>
-        <w:t xml:space="preserve">La seconde énumération, nommée </w:t>
-      </w:r>
-      <w:proofErr w:type="spellStart"/>
-      <w:r>
-        <w:rPr>
-          <w:b/>
-        </w:rPr>
-        <w:t>Embarked</w:t>
-      </w:r>
-      <w:proofErr w:type="spellEnd"/>
-      <w:r>
-        <w:rPr>
-          <w:b/>
-        </w:rPr>
-        <w:t xml:space="preserve"> </w:t>
-      </w:r>
-      <w:r>
-        <w:t xml:space="preserve">signifiant le quai d’embarquement des passagers : </w:t>
-      </w:r>
-      <w:r>
-        <w:rPr>
-          <w:i/>
-        </w:rPr>
-        <w:t>S</w:t>
-      </w:r>
-      <w:r>
-        <w:t xml:space="preserve">, </w:t>
-      </w:r>
-      <w:r>
-        <w:rPr>
-          <w:i/>
-        </w:rPr>
-        <w:t>Q</w:t>
-      </w:r>
-      <w:r>
-        <w:t xml:space="preserve">, </w:t>
-      </w:r>
-      <w:r>
-        <w:rPr>
-          <w:i/>
-        </w:rPr>
-        <w:t>C</w:t>
-      </w:r>
-      <w:r>
-        <w:t xml:space="preserve"> ou </w:t>
-      </w:r>
-      <w:proofErr w:type="spellStart"/>
-      <w:r>
-        <w:rPr>
-          <w:i/>
-        </w:rPr>
-        <w:t>Null</w:t>
-      </w:r>
-      <w:proofErr w:type="spellEnd"/>
     </w:p>
     <w:p>
       <w:pPr>
@@ -1951,123 +1879,108 @@
       <w:bookmarkEnd w:id="20"/>
       <w:bookmarkEnd w:id="21"/>
     </w:p>
-    <w:p>
-      <w:r>
-        <w:t xml:space="preserve">Deux méthodes : </w:t>
-      </w:r>
-      <w:proofErr w:type="spellStart"/>
-      <w:r>
-        <w:t>euclide</w:t>
-      </w:r>
-      <w:proofErr w:type="spellEnd"/>
-      <w:r>
-        <w:t xml:space="preserve"> ou </w:t>
-      </w:r>
-      <w:proofErr w:type="spellStart"/>
-      <w:r>
-        <w:t>manhattan</w:t>
-      </w:r>
-      <w:proofErr w:type="spellEnd"/>
-      <w:r>
-        <w:t xml:space="preserve"> en parler rapidos fonctionnement de base</w:t>
-      </w:r>
-    </w:p>
-    <w:p>
-      <w:r>
-        <w:t xml:space="preserve">Nous avons délégué les </w:t>
-      </w:r>
-      <w:proofErr w:type="spellStart"/>
-      <w:r>
-        <w:t>respnosabilités</w:t>
-      </w:r>
-      <w:proofErr w:type="spellEnd"/>
-      <w:r>
-        <w:t xml:space="preserve"> aux colonnes, c’est-à-dire qu’a la </w:t>
-      </w:r>
-      <w:proofErr w:type="spellStart"/>
-      <w:r>
-        <w:t>dénition</w:t>
-      </w:r>
-      <w:proofErr w:type="spellEnd"/>
-      <w:r>
-        <w:t xml:space="preserve"> d’un jeu de données, nous </w:t>
-      </w:r>
-      <w:proofErr w:type="spellStart"/>
-      <w:r>
-        <w:t>rpéconfigurons</w:t>
-      </w:r>
-      <w:proofErr w:type="spellEnd"/>
+    <w:p/>
+    <w:p>
+      <w:r>
+        <w:t>Afin de calculer la distance entre deux Iris ou deux p</w:t>
+      </w:r>
+      <w:r>
+        <w:t xml:space="preserve">assagers du Titanic, nous </w:t>
+      </w:r>
+      <w:r>
+        <w:t>avons le choix entre</w:t>
+      </w:r>
+      <w:r>
+        <w:t xml:space="preserve"> deux types de distance : la </w:t>
+      </w:r>
+      <w:r>
+        <w:rPr>
+          <w:b/>
+        </w:rPr>
+        <w:t>distance Euclidienne</w:t>
+      </w:r>
+      <w:r>
+        <w:t xml:space="preserve"> et la </w:t>
+      </w:r>
+      <w:r>
+        <w:rPr>
+          <w:b/>
+        </w:rPr>
+        <w:t>distance de Manhattan</w:t>
+      </w:r>
       <w:r>
         <w:t xml:space="preserve"> </w:t>
       </w:r>
-      <w:proofErr w:type="spellStart"/>
-      <w:r>
-        <w:t>ls</w:t>
-      </w:r>
-      <w:proofErr w:type="spellEnd"/>
-      <w:r>
-        <w:t xml:space="preserve"> colonnes avec un normalis</w:t>
+      <w:r>
+        <w:t>qui somment les différences obtenues grâce aux comparateur propre à chaque colonne</w:t>
+      </w:r>
+      <w:r>
+        <w:t>.</w:t>
+      </w:r>
+    </w:p>
+    <w:p>
+      <w:r>
+        <w:t xml:space="preserve">Nous avons ainsi délégué les responsabilités aux </w:t>
+      </w:r>
+      <w:r>
+        <w:rPr>
+          <w:b/>
+        </w:rPr>
+        <w:t>colonnes</w:t>
+      </w:r>
+      <w:r>
+        <w:t xml:space="preserve"> : lorsqu’un jeu de données est défini, nous préconfigurons les colonnes avec un </w:t>
+      </w:r>
+      <w:r>
+        <w:rPr>
+          <w:b/>
+        </w:rPr>
+        <w:t>normalisateur</w:t>
+      </w:r>
+      <w:r>
+        <w:t xml:space="preserve"> et </w:t>
+      </w:r>
+      <w:r>
+        <w:rPr>
+          <w:b/>
+        </w:rPr>
+        <w:t>une méthode de calcul de distance</w:t>
+      </w:r>
+      <w:r>
+        <w:t xml:space="preserve">. </w:t>
+      </w:r>
+    </w:p>
+    <w:p>
+      <w:pPr>
+        <w:pStyle w:val="Titre4"/>
+      </w:pPr>
+      <w:bookmarkStart w:id="22" w:name="_Toc120305616"/>
+      <w:r>
+        <w:t>Normalis</w:t>
       </w:r>
       <w:r>
         <w:t>at</w:t>
       </w:r>
       <w:r>
-        <w:t>eur et une méthode de calcul de distance</w:t>
-      </w:r>
-      <w:r>
-        <w:t xml:space="preserve"> (pseudo </w:t>
-      </w:r>
-      <w:proofErr w:type="spellStart"/>
-      <w:r>
-        <w:t>comparator</w:t>
-      </w:r>
-      <w:proofErr w:type="spellEnd"/>
-      <w:r>
-        <w:t>)</w:t>
-      </w:r>
-      <w:r>
-        <w:t>.</w:t>
+        <w:t>eurs</w:t>
+      </w:r>
+      <w:bookmarkEnd w:id="22"/>
+    </w:p>
+    <w:p>
+      <w:r>
+        <w:t>Ici aprler des normalis</w:t>
+      </w:r>
+      <w:r>
+        <w:t>at</w:t>
+      </w:r>
+      <w:r>
+        <w:t>eurs</w:t>
       </w:r>
     </w:p>
     <w:p>
       <w:pPr>
         <w:pStyle w:val="Titre4"/>
       </w:pPr>
-      <w:bookmarkStart w:id="22" w:name="_Toc120305616"/>
-      <w:r>
-        <w:t>Normalis</w:t>
-      </w:r>
-      <w:r>
-        <w:t>at</w:t>
-      </w:r>
-      <w:r>
-        <w:t>eurs</w:t>
-      </w:r>
-      <w:bookmarkEnd w:id="22"/>
-    </w:p>
-    <w:p>
-      <w:r>
-        <w:t xml:space="preserve">Ici </w:t>
-      </w:r>
-      <w:proofErr w:type="spellStart"/>
-      <w:r>
-        <w:t>aprler</w:t>
-      </w:r>
-      <w:proofErr w:type="spellEnd"/>
-      <w:r>
-        <w:t xml:space="preserve"> des normalis</w:t>
-      </w:r>
-      <w:r>
-        <w:t>at</w:t>
-      </w:r>
-      <w:r>
-        <w:t>eurs</w:t>
-      </w:r>
-    </w:p>
-    <w:p>
-      <w:pPr>
-        <w:pStyle w:val="Titre4"/>
-      </w:pPr>
       <w:bookmarkStart w:id="23" w:name="_Toc120305617"/>
       <w:r>
         <w:t>Comparateurs</w:t>
@@ -2075,19 +1988,9 @@
       <w:bookmarkEnd w:id="23"/>
     </w:p>
     <w:p>
-      <w:proofErr w:type="spellStart"/>
-      <w:r>
-        <w:t>Aprler</w:t>
-      </w:r>
-      <w:proofErr w:type="spellEnd"/>
-      <w:r>
-        <w:t xml:space="preserve"> </w:t>
-      </w:r>
-      <w:proofErr w:type="gramStart"/>
-      <w:r>
-        <w:t>des pseudo comparateurs</w:t>
-      </w:r>
-      <w:proofErr w:type="gramEnd"/>
+      <w:r>
+        <w:t>Aprler des pseudo comparateurs</w:t>
+      </w:r>
     </w:p>
     <w:p>
       <w:pPr>
@@ -3367,7 +3270,7 @@
 </file>
 
 <file path=customXml/itemProps1.xml><?xml version="1.0" encoding="utf-8"?>
-<ds:datastoreItem xmlns:ds="http://schemas.openxmlformats.org/officeDocument/2006/customXml" ds:itemID="{C0C921DB-2118-4929-9DB4-3C46CB3C0D8B}">
+<ds:datastoreItem xmlns:ds="http://schemas.openxmlformats.org/officeDocument/2006/customXml" ds:itemID="{A216F092-2EEE-499B-9719-3CD902FF1FD2}">
   <ds:schemaRefs>
     <ds:schemaRef ds:uri="http://schemas.openxmlformats.org/officeDocument/2006/bibliography"/>
   </ds:schemaRefs>

</xml_diff>

<commit_message>
maj rapport pour maxhoue
</commit_message>
<xml_diff>
--- a/doc/Rendu CLASSIFICATION pour la SAÉ S3.docx
+++ b/doc/Rendu CLASSIFICATION pour la SAÉ S3.docx
@@ -1,6 +1,6 @@
 
 <file path=word/document.xml><?xml version="1.0" encoding="utf-8"?>
-<w:document xmlns:ve="http://schemas.openxmlformats.org/markup-compatibility/2006" xmlns:o="urn:schemas-microsoft-com:office:office" xmlns:r="http://schemas.openxmlformats.org/officeDocument/2006/relationships" xmlns:m="http://schemas.openxmlformats.org/officeDocument/2006/math" xmlns:v="urn:schemas-microsoft-com:vml" xmlns:wp="http://schemas.openxmlformats.org/drawingml/2006/wordprocessingDrawing" xmlns:w10="urn:schemas-microsoft-com:office:word" xmlns:w="http://schemas.openxmlformats.org/wordprocessingml/2006/main" xmlns:wne="http://schemas.microsoft.com/office/word/2006/wordml">
+<w:document xmlns:wpc="http://schemas.microsoft.com/office/word/2010/wordprocessingCanvas" xmlns:cx="http://schemas.microsoft.com/office/drawing/2014/chartex" xmlns:cx1="http://schemas.microsoft.com/office/drawing/2015/9/8/chartex" xmlns:cx2="http://schemas.microsoft.com/office/drawing/2015/10/21/chartex" xmlns:cx3="http://schemas.microsoft.com/office/drawing/2016/5/9/chartex" xmlns:cx4="http://schemas.microsoft.com/office/drawing/2016/5/10/chartex" xmlns:cx5="http://schemas.microsoft.com/office/drawing/2016/5/11/chartex" xmlns:cx6="http://schemas.microsoft.com/office/drawing/2016/5/12/chartex" xmlns:cx7="http://schemas.microsoft.com/office/drawing/2016/5/13/chartex" xmlns:cx8="http://schemas.microsoft.com/office/drawing/2016/5/14/chartex" xmlns:mc="http://schemas.openxmlformats.org/markup-compatibility/2006" xmlns:aink="http://schemas.microsoft.com/office/drawing/2016/ink" xmlns:am3d="http://schemas.microsoft.com/office/drawing/2017/model3d" xmlns:o="urn:schemas-microsoft-com:office:office" xmlns:oel="http://schemas.microsoft.com/office/2019/extlst" xmlns:r="http://schemas.openxmlformats.org/officeDocument/2006/relationships" xmlns:m="http://schemas.openxmlformats.org/officeDocument/2006/math" xmlns:v="urn:schemas-microsoft-com:vml" xmlns:wp14="http://schemas.microsoft.com/office/word/2010/wordprocessingDrawing" xmlns:wp="http://schemas.openxmlformats.org/drawingml/2006/wordprocessingDrawing" xmlns:w10="urn:schemas-microsoft-com:office:word" xmlns:w="http://schemas.openxmlformats.org/wordprocessingml/2006/main" xmlns:w14="http://schemas.microsoft.com/office/word/2010/wordml" xmlns:w15="http://schemas.microsoft.com/office/word/2012/wordml" xmlns:w16cex="http://schemas.microsoft.com/office/word/2018/wordml/cex" xmlns:w16cid="http://schemas.microsoft.com/office/word/2016/wordml/cid" xmlns:w16="http://schemas.microsoft.com/office/word/2018/wordml" xmlns:w16sdtdh="http://schemas.microsoft.com/office/word/2020/wordml/sdtdatahash" xmlns:w16se="http://schemas.microsoft.com/office/word/2015/wordml/symex" xmlns:wpg="http://schemas.microsoft.com/office/word/2010/wordprocessingGroup" xmlns:wpi="http://schemas.microsoft.com/office/word/2010/wordprocessingInk" xmlns:wne="http://schemas.microsoft.com/office/word/2006/wordml" xmlns:wps="http://schemas.microsoft.com/office/word/2010/wordprocessingShape" mc:Ignorable="w14 w15 w16se w16cid w16 w16cex w16sdtdh wp14">
   <w:body>
     <w:tbl>
       <w:tblPr>
@@ -18,7 +18,7 @@
           <w:left w:w="0" w:type="dxa"/>
           <w:right w:w="0" w:type="dxa"/>
         </w:tblCellMar>
-        <w:tblLook w:val="0000"/>
+        <w:tblLook w:val="0000" w:firstRow="0" w:lastRow="0" w:firstColumn="0" w:lastColumn="0" w:noHBand="0" w:noVBand="0"/>
       </w:tblPr>
       <w:tblGrid>
         <w:gridCol w:w="9602"/>
@@ -54,7 +54,7 @@
                   <v:stroke joinstyle="miter"/>
                   <v:path gradientshapeok="t" o:connecttype="rect"/>
                 </v:shapetype>
-                <v:shape id="Zone de texte 8" o:spid="_x0000_s2056" type="#_x0000_t202" style="width:511.85pt;height:181.5pt;visibility:visible;mso-position-horizontal-relative:char;mso-position-vertical-relative:line" o:gfxdata="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" filled="f" stroked="f" strokeweight=".5pt">
+                <v:shape id="Zone de texte 8" o:spid="_x0000_s2056" type="#_x0000_t202" style="width:511.85pt;height:181.5pt;visibility:visible;mso-left-percent:-10001;mso-top-percent:-10001;mso-position-horizontal:absolute;mso-position-horizontal-relative:char;mso-position-vertical:absolute;mso-position-vertical-relative:line;mso-left-percent:-10001;mso-top-percent:-10001" filled="f" stroked="f" strokeweight=".5pt">
                   <v:textbox>
                     <w:txbxContent>
                       <w:p>
@@ -103,7 +103,7 @@
                 <w:lang w:bidi="fr-FR"/>
               </w:rPr>
               <w:pict>
-                <v:line id="Connecteur droit 5" o:spid="_x0000_s2055" alt="Séparateur de texte" style="visibility:visible;mso-position-horizontal-relative:char;mso-position-vertical-relative:line" from="0,0" to="61.85pt,0" o:gfxdata="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" strokecolor="#bede8d [1944]" strokeweight="6pt">
+                <v:line id="Connecteur droit 5" o:spid="_x0000_s2055" alt="Séparateur de texte" style="visibility:visible;mso-left-percent:-10001;mso-top-percent:-10001;mso-position-horizontal:absolute;mso-position-horizontal-relative:char;mso-position-vertical:absolute;mso-position-vertical-relative:line;mso-left-percent:-10001;mso-top-percent:-10001" from="0,0" to="61.85pt,0" strokecolor="#bede8d [1944]" strokeweight="6pt">
                   <w10:wrap type="none"/>
                   <w10:anchorlock/>
                 </v:line>
@@ -123,7 +123,7 @@
                 <w:lang w:bidi="fr-FR"/>
               </w:rPr>
               <w:pict>
-                <v:shape id="Zone de texte 3" o:spid="_x0000_s2054" type="#_x0000_t202" style="width:404.6pt;height:58.8pt;visibility:visible;mso-position-horizontal-relative:char;mso-position-vertical-relative:line" o:gfxdata="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" filled="f" stroked="f" strokeweight=".5pt">
+                <v:shape id="Zone de texte 3" o:spid="_x0000_s2054" type="#_x0000_t202" style="width:404.6pt;height:58.8pt;visibility:visible;mso-left-percent:-10001;mso-top-percent:-10001;mso-position-horizontal:absolute;mso-position-horizontal-relative:char;mso-position-vertical:absolute;mso-position-vertical-relative:line;mso-left-percent:-10001;mso-top-percent:-10001" filled="f" stroked="f" strokeweight=".5pt">
                   <v:textbox>
                     <w:txbxContent>
                       <w:p>
@@ -175,7 +175,7 @@
                 <w:lang w:bidi="fr-FR"/>
               </w:rPr>
               <w:pict>
-                <v:shape id="Zone de texte 6" o:spid="_x0000_s2053" type="#_x0000_t202" style="width:322.5pt;height:36.95pt;visibility:visible;mso-position-horizontal-relative:char;mso-position-vertical-relative:line" o:gfxdata="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" filled="f" stroked="f" strokeweight=".5pt">
+                <v:shape id="Zone de texte 6" o:spid="_x0000_s2053" type="#_x0000_t202" style="width:322.5pt;height:36.95pt;visibility:visible;mso-left-percent:-10001;mso-top-percent:-10001;mso-position-horizontal:absolute;mso-position-horizontal-relative:char;mso-position-vertical:absolute;mso-position-vertical-relative:line;mso-left-percent:-10001;mso-top-percent:-10001" filled="f" stroked="f" strokeweight=".5pt">
                   <v:textbox>
                     <w:txbxContent>
                       <w:p>
@@ -216,7 +216,7 @@
                 <w:lang w:bidi="fr-FR"/>
               </w:rPr>
               <w:pict>
-                <v:shape id="Zone de texte 7" o:spid="_x0000_s2052" type="#_x0000_t202" style="width:198.75pt;height:47.65pt;visibility:visible;mso-position-horizontal-relative:char;mso-position-vertical-relative:line" o:gfxdata="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" filled="f" stroked="f" strokeweight=".5pt">
+                <v:shape id="Zone de texte 7" o:spid="_x0000_s2052" type="#_x0000_t202" style="width:198.75pt;height:47.65pt;visibility:visible;mso-left-percent:-10001;mso-top-percent:-10001;mso-position-horizontal:absolute;mso-position-horizontal-relative:char;mso-position-vertical:absolute;mso-position-vertical-relative:line;mso-left-percent:-10001;mso-top-percent:-10001" filled="f" stroked="f" strokeweight=".5pt">
                   <v:textbox>
                     <w:txbxContent>
                       <w:p>
@@ -229,8 +229,16 @@
                           <w:rPr>
                             <w:lang w:bidi="fr-FR"/>
                           </w:rPr>
-                          <w:t>Nathan Hallez</w:t>
+                          <w:t xml:space="preserve">Nathan </w:t>
                         </w:r>
+                        <w:proofErr w:type="spellStart"/>
+                        <w:r>
+                          <w:rPr>
+                            <w:lang w:bidi="fr-FR"/>
+                          </w:rPr>
+                          <w:t>Hallez</w:t>
+                        </w:r>
+                        <w:proofErr w:type="spellEnd"/>
                       </w:p>
                       <w:p>
                         <w:r>
@@ -259,7 +267,7 @@
                 <w:lang w:bidi="fr-FR"/>
               </w:rPr>
               <w:pict>
-                <v:shape id="Zone de texte 10" o:spid="_x0000_s2051" type="#_x0000_t202" style="width:174.4pt;height:47.65pt;visibility:visible;mso-position-horizontal-relative:char;mso-position-vertical-relative:line" o:gfxdata="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" filled="f" stroked="f" strokeweight=".5pt">
+                <v:shape id="Zone de texte 10" o:spid="_x0000_s2051" type="#_x0000_t202" style="width:174.4pt;height:47.65pt;visibility:visible;mso-left-percent:-10001;mso-top-percent:-10001;mso-position-horizontal:absolute;mso-position-horizontal-relative:char;mso-position-vertical:absolute;mso-position-vertical-relative:line;mso-left-percent:-10001;mso-top-percent:-10001" filled="f" stroked="f" strokeweight=".5pt">
                   <v:textbox>
                     <w:txbxContent>
                       <w:p>
@@ -272,8 +280,16 @@
                           <w:rPr>
                             <w:lang w:bidi="fr-FR"/>
                           </w:rPr>
-                          <w:t>Maxence Stiévenard</w:t>
+                          <w:t xml:space="preserve">Maxence </w:t>
                         </w:r>
+                        <w:proofErr w:type="spellStart"/>
+                        <w:r>
+                          <w:rPr>
+                            <w:lang w:bidi="fr-FR"/>
+                          </w:rPr>
+                          <w:t>Stiévenard</w:t>
+                        </w:r>
+                        <w:proofErr w:type="spellEnd"/>
                       </w:p>
                       <w:p>
                         <w:r>
@@ -327,7 +343,7 @@
                     <a:blip r:embed="rId7" cstate="print">
                       <a:extLst>
                         <a:ext uri="{28A0092B-C50C-407E-A947-70E740481C1C}">
-                          <a14:useLocalDpi xmlns:a14="http://schemas.microsoft.com/office/drawing/2010/main" xmlns:wps="http://schemas.microsoft.com/office/word/2010/wordprocessingShape" xmlns:wpi="http://schemas.microsoft.com/office/word/2010/wordprocessingInk" xmlns:wpg="http://schemas.microsoft.com/office/word/2010/wordprocessingGroup" xmlns:w16se="http://schemas.microsoft.com/office/word/2015/wordml/symex" xmlns:w16sdtdh="http://schemas.microsoft.com/office/word/2020/wordml/sdtdatahash" xmlns:w16="http://schemas.microsoft.com/office/word/2018/wordml" xmlns:w16cid="http://schemas.microsoft.com/office/word/2016/wordml/cid" xmlns:w16cex="http://schemas.microsoft.com/office/word/2018/wordml/cex" xmlns:w15="http://schemas.microsoft.com/office/word/2012/wordml" xmlns:w14="http://schemas.microsoft.com/office/word/2010/wordml" xmlns:w="http://schemas.openxmlformats.org/wordprocessingml/2006/main" xmlns:w10="urn:schemas-microsoft-com:office:word" xmlns:wp14="http://schemas.microsoft.com/office/word/2010/wordprocessingDrawing" xmlns:v="urn:schemas-microsoft-com:vml" xmlns:oel="http://schemas.microsoft.com/office/2019/extlst" xmlns:o="urn:schemas-microsoft-com:office:office" xmlns:am3d="http://schemas.microsoft.com/office/drawing/2017/model3d" xmlns:aink="http://schemas.microsoft.com/office/drawing/2016/ink" xmlns:mc="http://schemas.openxmlformats.org/markup-compatibility/2006" xmlns:cx8="http://schemas.microsoft.com/office/drawing/2016/5/14/chartex" xmlns:cx7="http://schemas.microsoft.com/office/drawing/2016/5/13/chartex" xmlns:cx6="http://schemas.microsoft.com/office/drawing/2016/5/12/chartex" xmlns:cx5="http://schemas.microsoft.com/office/drawing/2016/5/11/chartex" xmlns:cx4="http://schemas.microsoft.com/office/drawing/2016/5/10/chartex" xmlns:cx3="http://schemas.microsoft.com/office/drawing/2016/5/9/chartex" xmlns:cx2="http://schemas.microsoft.com/office/drawing/2015/10/21/chartex" xmlns:cx1="http://schemas.microsoft.com/office/drawing/2015/9/8/chartex" xmlns:cx="http://schemas.microsoft.com/office/drawing/2014/chartex" xmlns:wpc="http://schemas.microsoft.com/office/word/2010/wordprocessingCanvas" xmlns="" val="0"/>
+                          <a14:useLocalDpi xmlns:a14="http://schemas.microsoft.com/office/drawing/2010/main" val="0"/>
                         </a:ext>
                       </a:extLst>
                     </a:blip>
@@ -1404,6 +1420,7 @@
         <w:lastRenderedPageBreak/>
         <w:t xml:space="preserve">Équipe J2 - </w:t>
       </w:r>
+      <w:proofErr w:type="spellStart"/>
       <w:r>
         <w:rPr>
           <w:i/>
@@ -1413,6 +1430,7 @@
       </w:r>
       <w:bookmarkEnd w:id="5"/>
       <w:bookmarkEnd w:id="6"/>
+      <w:proofErr w:type="spellEnd"/>
     </w:p>
     <w:p/>
     <w:p>
@@ -1422,10 +1440,15 @@
       <w:bookmarkStart w:id="7" w:name="_Toc120305423"/>
       <w:bookmarkStart w:id="8" w:name="_Toc120305608"/>
       <w:r>
-        <w:t>Nathan Hallez</w:t>
+        <w:t xml:space="preserve">Nathan </w:t>
+      </w:r>
+      <w:proofErr w:type="spellStart"/>
+      <w:r>
+        <w:t>Hallez</w:t>
       </w:r>
       <w:bookmarkEnd w:id="7"/>
       <w:bookmarkEnd w:id="8"/>
+      <w:proofErr w:type="spellEnd"/>
     </w:p>
     <w:p>
       <w:r>
@@ -1458,10 +1481,15 @@
       <w:bookmarkStart w:id="11" w:name="_Toc120305425"/>
       <w:bookmarkStart w:id="12" w:name="_Toc120305610"/>
       <w:r>
-        <w:t>Maxence Stiévenard</w:t>
+        <w:t xml:space="preserve">Maxence </w:t>
+      </w:r>
+      <w:proofErr w:type="spellStart"/>
+      <w:r>
+        <w:t>Stiévenard</w:t>
       </w:r>
       <w:bookmarkEnd w:id="11"/>
       <w:bookmarkEnd w:id="12"/>
+      <w:proofErr w:type="spellEnd"/>
     </w:p>
     <w:p>
       <w:r>
@@ -1524,7 +1552,21 @@
         <w:rPr>
           <w:color w:val="FA82AC" w:themeColor="accent4" w:themeTint="66"/>
         </w:rPr>
-        <w:t>Dans cette partie, vous devez relater tout ce qui concerne le chargement et la préparation des données pour vos deux problèmes: présentation des types de données, plages de valeurs et/ou d’énumération, détails sur les distances utilisées et la normalisation éventuellement faite.</w:t>
+        <w:t xml:space="preserve">Dans cette partie, vous devez relater tout ce qui concerne le chargement et la préparation des données pour vos deux </w:t>
+      </w:r>
+      <w:proofErr w:type="gramStart"/>
+      <w:r>
+        <w:rPr>
+          <w:color w:val="FA82AC" w:themeColor="accent4" w:themeTint="66"/>
+        </w:rPr>
+        <w:t>problèmes:</w:t>
+      </w:r>
+      <w:proofErr w:type="gramEnd"/>
+      <w:r>
+        <w:rPr>
+          <w:color w:val="FA82AC" w:themeColor="accent4" w:themeTint="66"/>
+        </w:rPr>
+        <w:t xml:space="preserve"> présentation des types de données, plages de valeurs et/ou d’énumération, détails sur les distances utilisées et la normalisation éventuellement faite.</w:t>
       </w:r>
     </w:p>
     <w:p>
@@ -1562,12 +1604,14 @@
       <w:r>
         <w:t xml:space="preserve"> </w:t>
       </w:r>
+      <w:proofErr w:type="spellStart"/>
       <w:r>
         <w:rPr>
           <w:b/>
         </w:rPr>
         <w:t>int</w:t>
       </w:r>
+      <w:proofErr w:type="spellEnd"/>
       <w:r>
         <w:t xml:space="preserve"> pour les entiers, </w:t>
       </w:r>
@@ -1604,13 +1648,16 @@
         <w:t xml:space="preserve">Pour les champs textuels où </w:t>
       </w:r>
       <w:r>
-        <w:t xml:space="preserve">leurs types étaient moins </w:t>
-      </w:r>
-      <w:r>
-        <w:t>évidents</w:t>
-      </w:r>
-      <w:r>
-        <w:t xml:space="preserve"> que les autres, nous nous sommes aidés d’un </w:t>
+        <w:t xml:space="preserve">le type était moins </w:t>
+      </w:r>
+      <w:r>
+        <w:t>éviden</w:t>
+      </w:r>
+      <w:r>
+        <w:t>t</w:t>
+      </w:r>
+      <w:r>
+        <w:t xml:space="preserve">, nous nous sommes aidés d’un </w:t>
       </w:r>
       <w:r>
         <w:rPr>
@@ -1624,7 +1671,13 @@
     </w:p>
     <w:p>
       <w:r>
-        <w:t xml:space="preserve">S’il n’y avait qu’un nombre limité de valeurs se répétant, nous avons considérés l’option de </w:t>
+        <w:t xml:space="preserve">S’il n’y avait qu’un nombre limité de valeurs se répétant, nous avons </w:t>
+      </w:r>
+      <w:r>
+        <w:t>choisi</w:t>
+      </w:r>
+      <w:r>
+        <w:t xml:space="preserve"> l’option de </w:t>
       </w:r>
       <w:r>
         <w:rPr>
@@ -1633,7 +1686,7 @@
         <w:t>l’énumération</w:t>
       </w:r>
       <w:r>
-        <w:t xml:space="preserve">, et pour les champs contenant seulement des valeurs uniques, nous leur avons attribuées le type </w:t>
+        <w:t xml:space="preserve">, et pour les champs contenant seulement des valeurs uniques, nous avons attribué le type </w:t>
       </w:r>
       <w:r>
         <w:rPr>
@@ -1657,32 +1710,143 @@
     </w:p>
     <w:p>
       <w:r>
-        <w:t xml:space="preserve">Comme expliqué ci-dessus, nous avons crées des énumérations afin d’implémenter notre algorithme </w:t>
+        <w:t>Comme expliqué ci-dessus, nous avons cré</w:t>
+      </w:r>
+      <w:r>
+        <w:t>é</w:t>
+      </w:r>
+      <w:r>
+        <w:t xml:space="preserve"> des énumérations afin </w:t>
+      </w:r>
+      <w:r>
+        <w:t>de charger et gérer les attributs des données à classifier à l’aide de notre programme.</w:t>
+      </w:r>
+    </w:p>
+    <w:p/>
+    <w:p>
+      <w:pPr>
+        <w:rPr>
+          <w:i/>
+        </w:rPr>
+      </w:pPr>
+      <w:r>
+        <w:t xml:space="preserve">Commençons par les </w:t>
       </w:r>
       <w:r>
         <w:rPr>
           <w:b/>
         </w:rPr>
-        <w:t>knn</w:t>
-      </w:r>
-      <w:r>
+        <w:t>Iris</w:t>
+      </w:r>
+      <w:r>
+        <w:rPr>
+          <w:b/>
+        </w:rPr>
+        <w:t xml:space="preserve"> </w:t>
+      </w:r>
+      <w:r>
+        <w:t>où nous avo</w:t>
+      </w:r>
+      <w:r>
+        <w:t xml:space="preserve">ns eu besoin d’une unique énumération </w:t>
+      </w:r>
+      <w:r>
+        <w:t xml:space="preserve">pour définir la variété : </w:t>
+      </w:r>
+      <w:proofErr w:type="spellStart"/>
+      <w:r>
+        <w:rPr>
+          <w:b/>
+        </w:rPr>
+        <w:t>IrisVariety</w:t>
+      </w:r>
+      <w:proofErr w:type="spellEnd"/>
+      <w:r>
+        <w:rPr>
+          <w:b/>
+        </w:rPr>
+        <w:t xml:space="preserve">. </w:t>
+      </w:r>
+      <w:r>
+        <w:rPr>
+          <w:bCs/>
+        </w:rPr>
+        <w:t xml:space="preserve">Cette énumération définit les 3 variétés identifiées dans le jeu de données des iris : </w:t>
+      </w:r>
+      <w:r>
+        <w:rPr>
+          <w:i/>
+        </w:rPr>
+        <w:t>SETOSA</w:t>
+      </w:r>
+      <w:r>
+        <w:rPr>
+          <w:i/>
+        </w:rPr>
+        <w:t xml:space="preserve">, </w:t>
+      </w:r>
+      <w:r>
+        <w:rPr>
+          <w:i/>
+        </w:rPr>
+        <w:t>VERSICOLOR</w:t>
+      </w:r>
+      <w:r>
+        <w:rPr>
+          <w:i/>
+        </w:rPr>
+        <w:t xml:space="preserve"> </w:t>
+      </w:r>
+      <w:r>
+        <w:t>et</w:t>
+      </w:r>
+      <w:r>
+        <w:rPr>
+          <w:i/>
+        </w:rPr>
+        <w:t xml:space="preserve"> </w:t>
+      </w:r>
+      <w:r>
+        <w:rPr>
+          <w:i/>
+        </w:rPr>
+        <w:t>VIRGINICA</w:t>
+      </w:r>
+      <w:r>
+        <w:rPr>
+          <w:i/>
+        </w:rPr>
         <w:t>.</w:t>
       </w:r>
     </w:p>
     <w:p>
       <w:pPr>
         <w:rPr>
+          <w:iCs/>
+        </w:rPr>
+      </w:pPr>
+    </w:p>
+    <w:p>
+      <w:pPr>
+        <w:rPr>
+          <w:bCs/>
           <w:i/>
         </w:rPr>
       </w:pPr>
       <w:r>
-        <w:t xml:space="preserve">Commençons par les </w:t>
+        <w:t xml:space="preserve">Nous nous sommes ensuite </w:t>
+      </w:r>
+      <w:r>
+        <w:t>intéressés</w:t>
+      </w:r>
+      <w:r>
+        <w:t xml:space="preserve"> aux données du </w:t>
       </w:r>
       <w:r>
         <w:rPr>
           <w:b/>
         </w:rPr>
-        <w:t>Iris</w:t>
+        <w:t>Titanic</w:t>
       </w:r>
       <w:r>
         <w:rPr>
@@ -1691,26 +1855,87 @@
         <w:t xml:space="preserve"> </w:t>
       </w:r>
       <w:r>
-        <w:t>où nous avo</w:t>
-      </w:r>
-      <w:r>
-        <w:t xml:space="preserve">ns eu besoin d’une seule et unique énumération que l’on a nommé </w:t>
-      </w:r>
+        <w:t>pour lesquelles nous avons défini</w:t>
+      </w:r>
+      <w:r>
+        <w:t xml:space="preserve"> deux énumérations, la première </w:t>
+      </w:r>
+      <w:r>
+        <w:t>concernant le genre des passagers</w:t>
+      </w:r>
+      <w:r>
+        <w:t xml:space="preserve"> </w:t>
+      </w:r>
+      <w:r>
+        <w:t>(</w:t>
+      </w:r>
+      <w:proofErr w:type="spellStart"/>
       <w:r>
         <w:rPr>
           <w:b/>
         </w:rPr>
-        <w:t>IrisVariety</w:t>
-      </w:r>
+        <w:t>Gender</w:t>
+      </w:r>
+      <w:proofErr w:type="spellEnd"/>
+      <w:r>
+        <w:rPr>
+          <w:bCs/>
+        </w:rPr>
+        <w:t>)</w:t>
+      </w:r>
+      <w:r>
+        <w:rPr>
+          <w:bCs/>
+        </w:rPr>
+        <w:t xml:space="preserve"> et </w:t>
+      </w:r>
+      <w:r>
+        <w:rPr>
+          <w:bCs/>
+        </w:rPr>
+        <w:t xml:space="preserve">qui prend soit les valeurs </w:t>
+      </w:r>
+      <w:r>
+        <w:rPr>
+          <w:bCs/>
+          <w:i/>
+          <w:iCs/>
+        </w:rPr>
+        <w:t xml:space="preserve">MALE </w:t>
+      </w:r>
+      <w:r>
+        <w:rPr>
+          <w:bCs/>
+        </w:rPr>
+        <w:t xml:space="preserve">ou </w:t>
+      </w:r>
+      <w:r>
+        <w:rPr>
+          <w:bCs/>
+          <w:i/>
+          <w:iCs/>
+        </w:rPr>
+        <w:t>FEMALE</w:t>
+      </w:r>
+      <w:r>
+        <w:rPr>
+          <w:bCs/>
+        </w:rPr>
+        <w:t>.</w:t>
+      </w:r>
+    </w:p>
+    <w:p>
+      <w:r>
+        <w:t xml:space="preserve">La seconde énumération, nommée </w:t>
+      </w:r>
+      <w:proofErr w:type="spellStart"/>
       <w:r>
         <w:rPr>
           <w:b/>
         </w:rPr>
-        <w:t xml:space="preserve">. </w:t>
-      </w:r>
-      <w:r>
-        <w:t>Comme</w:t>
-      </w:r>
+        <w:t>Embarked</w:t>
+      </w:r>
+      <w:proofErr w:type="spellEnd"/>
       <w:r>
         <w:rPr>
           <w:b/>
@@ -1718,142 +1943,43 @@
         <w:t xml:space="preserve"> </w:t>
       </w:r>
       <w:r>
-        <w:t xml:space="preserve">le nom l’indique, à l’intérieur de cette énumération nous retrouvons les trois types d’Iris mis à notre disposition par les données qui nous ont étés </w:t>
-      </w:r>
-      <w:r>
-        <w:t xml:space="preserve">fournies : </w:t>
+        <w:t>définissant</w:t>
+      </w:r>
+      <w:r>
+        <w:t xml:space="preserve"> le quai d’embarquement des passagers : </w:t>
       </w:r>
       <w:r>
         <w:rPr>
           <w:i/>
         </w:rPr>
-        <w:t xml:space="preserve">Setosa, Versicolor </w:t>
+        <w:t>S</w:t>
+      </w:r>
+      <w:r>
+        <w:t xml:space="preserve">, </w:t>
       </w:r>
       <w:r>
         <w:rPr>
           <w:i/>
         </w:rPr>
-        <w:t xml:space="preserve"> </w:t>
-      </w:r>
-      <w:r>
-        <w:t>et</w:t>
+        <w:t>Q</w:t>
+      </w:r>
+      <w:r>
+        <w:t xml:space="preserve">, </w:t>
       </w:r>
       <w:r>
         <w:rPr>
           <w:i/>
         </w:rPr>
-        <w:t xml:space="preserve"> Virginica.</w:t>
-      </w:r>
-    </w:p>
-    <w:p>
-      <w:pPr>
+        <w:t>C</w:t>
+      </w:r>
+      <w:r>
+        <w:t xml:space="preserve"> ou </w:t>
+      </w:r>
+      <w:r>
         <w:rPr>
           <w:i/>
         </w:rPr>
-      </w:pPr>
-      <w:r>
-        <w:t xml:space="preserve">Nous nous sommes ensuite intéressés aux données du </w:t>
-      </w:r>
-      <w:r>
-        <w:rPr>
-          <w:b/>
-        </w:rPr>
-        <w:t>Titanic</w:t>
-      </w:r>
-      <w:r>
-        <w:rPr>
-          <w:b/>
-        </w:rPr>
-        <w:t xml:space="preserve"> </w:t>
-      </w:r>
-      <w:r>
-        <w:t xml:space="preserve">où nous en avons déduis deux énumérations, la première nommé </w:t>
-      </w:r>
-      <w:r>
-        <w:rPr>
-          <w:b/>
-        </w:rPr>
-        <w:t xml:space="preserve">Gender </w:t>
-      </w:r>
-      <w:r>
-        <w:t>contenant</w:t>
-      </w:r>
-      <w:r>
-        <w:t xml:space="preserve"> le genre des passagers : </w:t>
-      </w:r>
-      <w:r>
-        <w:rPr>
-          <w:i/>
-        </w:rPr>
-        <w:t>Male</w:t>
-      </w:r>
-      <w:r>
-        <w:t xml:space="preserve"> ou </w:t>
-      </w:r>
-      <w:r>
-        <w:rPr>
-          <w:i/>
-        </w:rPr>
-        <w:t>Female</w:t>
-      </w:r>
-      <w:r>
-        <w:rPr>
-          <w:i/>
-        </w:rPr>
-        <w:t>.</w:t>
-      </w:r>
-    </w:p>
-    <w:p>
-      <w:r>
-        <w:t xml:space="preserve">La seconde énumération, nommée </w:t>
-      </w:r>
-      <w:r>
-        <w:rPr>
-          <w:b/>
-        </w:rPr>
-        <w:t>Embarked</w:t>
-      </w:r>
-      <w:r>
-        <w:rPr>
-          <w:b/>
-        </w:rPr>
-        <w:t xml:space="preserve"> </w:t>
-      </w:r>
-      <w:r>
-        <w:t xml:space="preserve">signifiant le quai d’embarquement des passagers : </w:t>
-      </w:r>
-      <w:r>
-        <w:rPr>
-          <w:i/>
-        </w:rPr>
-        <w:t>S</w:t>
-      </w:r>
-      <w:r>
-        <w:t xml:space="preserve">, </w:t>
-      </w:r>
-      <w:r>
-        <w:rPr>
-          <w:i/>
-        </w:rPr>
-        <w:t>Q</w:t>
-      </w:r>
-      <w:r>
-        <w:t xml:space="preserve">, </w:t>
-      </w:r>
-      <w:r>
-        <w:rPr>
-          <w:i/>
-        </w:rPr>
-        <w:t>C</w:t>
-      </w:r>
-      <w:r>
-        <w:t xml:space="preserve"> ou </w:t>
-      </w:r>
-      <w:r>
-        <w:rPr>
-          <w:i/>
-        </w:rPr>
-        <w:t>Null</w:t>
+        <w:t>NULL</w:t>
       </w:r>
       <w:r>
         <w:rPr>
@@ -1882,10 +2008,19 @@
     <w:p/>
     <w:p>
       <w:r>
-        <w:t>Afin de calculer la distance entre deux Iris ou deux p</w:t>
-      </w:r>
-      <w:r>
-        <w:t xml:space="preserve">assagers du Titanic, nous </w:t>
+        <w:t xml:space="preserve">Afin de calculer la distance entre deux </w:t>
+      </w:r>
+      <w:r>
+        <w:t>point</w:t>
+      </w:r>
+      <w:r>
+        <w:t>s</w:t>
+      </w:r>
+      <w:r>
+        <w:t>, ici des iris ou des passagers du Titanic,</w:t>
+      </w:r>
+      <w:r>
+        <w:t xml:space="preserve"> nous </w:t>
       </w:r>
       <w:r>
         <w:t>avons le choix entre</w:t>
@@ -1895,32 +2030,81 @@
       </w:r>
       <w:r>
         <w:rPr>
+          <w:bCs/>
+        </w:rPr>
+        <w:t>distance</w:t>
+      </w:r>
+      <w:r>
+        <w:rPr>
           <w:b/>
         </w:rPr>
-        <w:t>distance Euclidienne</w:t>
+        <w:t xml:space="preserve"> Euclidienne</w:t>
       </w:r>
       <w:r>
         <w:t xml:space="preserve"> et la </w:t>
       </w:r>
       <w:r>
         <w:rPr>
+          <w:bCs/>
+        </w:rPr>
+        <w:t>distance de</w:t>
+      </w:r>
+      <w:r>
+        <w:rPr>
           <w:b/>
         </w:rPr>
-        <w:t>distance de Manhattan</w:t>
+        <w:t xml:space="preserve"> Manhattan</w:t>
       </w:r>
       <w:r>
         <w:t xml:space="preserve"> </w:t>
       </w:r>
       <w:r>
-        <w:t>qui somment les différences obtenues grâce aux comparateur propre à chaque colonne</w:t>
+        <w:t>qui somment</w:t>
+      </w:r>
+      <w:r>
+        <w:t xml:space="preserve"> à leur manière</w:t>
+      </w:r>
+      <w:r>
+        <w:t xml:space="preserve"> les différences obtenues grâce </w:t>
+      </w:r>
+      <w:r>
+        <w:t xml:space="preserve">à </w:t>
+      </w:r>
+      <w:r>
+        <w:t>aux</w:t>
+      </w:r>
+      <w:r>
+        <w:t xml:space="preserve"> comparateur </w:t>
+      </w:r>
+      <w:r>
+        <w:t>définis pour chacune des</w:t>
+      </w:r>
+      <w:r>
+        <w:t xml:space="preserve"> </w:t>
+      </w:r>
+      <w:r>
+        <w:t>c</w:t>
+      </w:r>
+      <w:r>
+        <w:t>olonne</w:t>
+      </w:r>
+      <w:r>
+        <w:t>s</w:t>
       </w:r>
       <w:r>
         <w:t>.</w:t>
       </w:r>
     </w:p>
-    <w:p>
-      <w:r>
-        <w:t xml:space="preserve">Nous avons ainsi délégué les responsabilités aux </w:t>
+    <w:p/>
+    <w:p>
+      <w:r>
+        <w:t xml:space="preserve">Nous avons ainsi délégué </w:t>
+      </w:r>
+      <w:r>
+        <w:t>la différence pour un attribut entre deux points</w:t>
+      </w:r>
+      <w:r>
+        <w:t xml:space="preserve"> aux </w:t>
       </w:r>
       <w:r>
         <w:rPr>
@@ -1944,7 +2128,13 @@
         <w:rPr>
           <w:b/>
         </w:rPr>
-        <w:t>une méthode de calcul de distance</w:t>
+        <w:t xml:space="preserve">comparateur </w:t>
+      </w:r>
+      <w:r>
+        <w:rPr>
+          <w:bCs/>
+        </w:rPr>
+        <w:t>qui effectue la différence</w:t>
       </w:r>
       <w:r>
         <w:t xml:space="preserve">. </w:t>
@@ -1968,7 +2158,15 @@
     </w:p>
     <w:p>
       <w:r>
-        <w:t>Ici aprler des normalis</w:t>
+        <w:t xml:space="preserve">Ici </w:t>
+      </w:r>
+      <w:proofErr w:type="spellStart"/>
+      <w:r>
+        <w:t>aprler</w:t>
+      </w:r>
+      <w:proofErr w:type="spellEnd"/>
+      <w:r>
+        <w:t xml:space="preserve"> des normalis</w:t>
       </w:r>
       <w:r>
         <w:t>at</w:t>
@@ -1983,14 +2181,25 @@
       </w:pPr>
       <w:bookmarkStart w:id="23" w:name="_Toc120305617"/>
       <w:r>
+        <w:lastRenderedPageBreak/>
         <w:t>Comparateurs</w:t>
       </w:r>
       <w:bookmarkEnd w:id="23"/>
     </w:p>
     <w:p>
-      <w:r>
-        <w:t>Aprler des pseudo comparateurs</w:t>
-      </w:r>
+      <w:proofErr w:type="spellStart"/>
+      <w:r>
+        <w:t>Aprler</w:t>
+      </w:r>
+      <w:proofErr w:type="spellEnd"/>
+      <w:r>
+        <w:t xml:space="preserve"> </w:t>
+      </w:r>
+      <w:proofErr w:type="gramStart"/>
+      <w:r>
+        <w:t>des pseudo comparateurs</w:t>
+      </w:r>
+      <w:proofErr w:type="gramEnd"/>
     </w:p>
     <w:p>
       <w:pPr>
@@ -2089,7 +2298,7 @@
 </file>
 
 <file path=word/endnotes.xml><?xml version="1.0" encoding="utf-8"?>
-<w:endnotes xmlns:ve="http://schemas.openxmlformats.org/markup-compatibility/2006" xmlns:o="urn:schemas-microsoft-com:office:office" xmlns:r="http://schemas.openxmlformats.org/officeDocument/2006/relationships" xmlns:m="http://schemas.openxmlformats.org/officeDocument/2006/math" xmlns:v="urn:schemas-microsoft-com:vml" xmlns:wp="http://schemas.openxmlformats.org/drawingml/2006/wordprocessingDrawing" xmlns:w10="urn:schemas-microsoft-com:office:word" xmlns:w="http://schemas.openxmlformats.org/wordprocessingml/2006/main" xmlns:wne="http://schemas.microsoft.com/office/word/2006/wordml">
+<w:endnotes xmlns:wpc="http://schemas.microsoft.com/office/word/2010/wordprocessingCanvas" xmlns:cx="http://schemas.microsoft.com/office/drawing/2014/chartex" xmlns:cx1="http://schemas.microsoft.com/office/drawing/2015/9/8/chartex" xmlns:cx2="http://schemas.microsoft.com/office/drawing/2015/10/21/chartex" xmlns:cx3="http://schemas.microsoft.com/office/drawing/2016/5/9/chartex" xmlns:cx4="http://schemas.microsoft.com/office/drawing/2016/5/10/chartex" xmlns:cx5="http://schemas.microsoft.com/office/drawing/2016/5/11/chartex" xmlns:cx6="http://schemas.microsoft.com/office/drawing/2016/5/12/chartex" xmlns:cx7="http://schemas.microsoft.com/office/drawing/2016/5/13/chartex" xmlns:cx8="http://schemas.microsoft.com/office/drawing/2016/5/14/chartex" xmlns:mc="http://schemas.openxmlformats.org/markup-compatibility/2006" xmlns:aink="http://schemas.microsoft.com/office/drawing/2016/ink" xmlns:am3d="http://schemas.microsoft.com/office/drawing/2017/model3d" xmlns:o="urn:schemas-microsoft-com:office:office" xmlns:oel="http://schemas.microsoft.com/office/2019/extlst" xmlns:r="http://schemas.openxmlformats.org/officeDocument/2006/relationships" xmlns:m="http://schemas.openxmlformats.org/officeDocument/2006/math" xmlns:v="urn:schemas-microsoft-com:vml" xmlns:wp14="http://schemas.microsoft.com/office/word/2010/wordprocessingDrawing" xmlns:wp="http://schemas.openxmlformats.org/drawingml/2006/wordprocessingDrawing" xmlns:w10="urn:schemas-microsoft-com:office:word" xmlns:w="http://schemas.openxmlformats.org/wordprocessingml/2006/main" xmlns:w14="http://schemas.microsoft.com/office/word/2010/wordml" xmlns:w15="http://schemas.microsoft.com/office/word/2012/wordml" xmlns:w16cex="http://schemas.microsoft.com/office/word/2018/wordml/cex" xmlns:w16cid="http://schemas.microsoft.com/office/word/2016/wordml/cid" xmlns:w16="http://schemas.microsoft.com/office/word/2018/wordml" xmlns:w16sdtdh="http://schemas.microsoft.com/office/word/2020/wordml/sdtdatahash" xmlns:w16se="http://schemas.microsoft.com/office/word/2015/wordml/symex" xmlns:wpg="http://schemas.microsoft.com/office/word/2010/wordprocessingGroup" xmlns:wpi="http://schemas.microsoft.com/office/word/2010/wordprocessingInk" xmlns:wne="http://schemas.microsoft.com/office/word/2006/wordml" xmlns:wps="http://schemas.microsoft.com/office/word/2010/wordprocessingShape" mc:Ignorable="w14 w15 w16se w16cid w16 w16cex w16sdtdh wp14">
   <w:endnote w:type="separator" w:id="-1">
     <w:p>
       <w:r>
@@ -2108,7 +2317,7 @@
 </file>
 
 <file path=word/footer1.xml><?xml version="1.0" encoding="utf-8"?>
-<w:ftr xmlns:ve="http://schemas.openxmlformats.org/markup-compatibility/2006" xmlns:o="urn:schemas-microsoft-com:office:office" xmlns:r="http://schemas.openxmlformats.org/officeDocument/2006/relationships" xmlns:m="http://schemas.openxmlformats.org/officeDocument/2006/math" xmlns:v="urn:schemas-microsoft-com:vml" xmlns:wp="http://schemas.openxmlformats.org/drawingml/2006/wordprocessingDrawing" xmlns:w10="urn:schemas-microsoft-com:office:word" xmlns:w="http://schemas.openxmlformats.org/wordprocessingml/2006/main" xmlns:wne="http://schemas.microsoft.com/office/word/2006/wordml">
+<w:ftr xmlns:wpc="http://schemas.microsoft.com/office/word/2010/wordprocessingCanvas" xmlns:cx="http://schemas.microsoft.com/office/drawing/2014/chartex" xmlns:cx1="http://schemas.microsoft.com/office/drawing/2015/9/8/chartex" xmlns:cx2="http://schemas.microsoft.com/office/drawing/2015/10/21/chartex" xmlns:cx3="http://schemas.microsoft.com/office/drawing/2016/5/9/chartex" xmlns:cx4="http://schemas.microsoft.com/office/drawing/2016/5/10/chartex" xmlns:cx5="http://schemas.microsoft.com/office/drawing/2016/5/11/chartex" xmlns:cx6="http://schemas.microsoft.com/office/drawing/2016/5/12/chartex" xmlns:cx7="http://schemas.microsoft.com/office/drawing/2016/5/13/chartex" xmlns:cx8="http://schemas.microsoft.com/office/drawing/2016/5/14/chartex" xmlns:mc="http://schemas.openxmlformats.org/markup-compatibility/2006" xmlns:aink="http://schemas.microsoft.com/office/drawing/2016/ink" xmlns:am3d="http://schemas.microsoft.com/office/drawing/2017/model3d" xmlns:o="urn:schemas-microsoft-com:office:office" xmlns:oel="http://schemas.microsoft.com/office/2019/extlst" xmlns:r="http://schemas.openxmlformats.org/officeDocument/2006/relationships" xmlns:m="http://schemas.openxmlformats.org/officeDocument/2006/math" xmlns:v="urn:schemas-microsoft-com:vml" xmlns:wp14="http://schemas.microsoft.com/office/word/2010/wordprocessingDrawing" xmlns:wp="http://schemas.openxmlformats.org/drawingml/2006/wordprocessingDrawing" xmlns:w10="urn:schemas-microsoft-com:office:word" xmlns:w="http://schemas.openxmlformats.org/wordprocessingml/2006/main" xmlns:w14="http://schemas.microsoft.com/office/word/2010/wordml" xmlns:w15="http://schemas.microsoft.com/office/word/2012/wordml" xmlns:w16cex="http://schemas.microsoft.com/office/word/2018/wordml/cex" xmlns:w16cid="http://schemas.microsoft.com/office/word/2016/wordml/cid" xmlns:w16="http://schemas.microsoft.com/office/word/2018/wordml" xmlns:w16sdtdh="http://schemas.microsoft.com/office/word/2020/wordml/sdtdatahash" xmlns:w16se="http://schemas.microsoft.com/office/word/2015/wordml/symex" xmlns:wpg="http://schemas.microsoft.com/office/word/2010/wordprocessingGroup" xmlns:wpi="http://schemas.microsoft.com/office/word/2010/wordprocessingInk" xmlns:wne="http://schemas.microsoft.com/office/word/2006/wordml" xmlns:wps="http://schemas.microsoft.com/office/word/2010/wordprocessingShape" mc:Ignorable="w14 w15 w16se w16cid w16 w16cex w16sdtdh wp14">
   <w:tbl>
     <w:tblPr>
       <w:tblW w:w="12258" w:type="dxa"/>
@@ -2121,7 +2330,7 @@
         <w:insideH w:val="single" w:sz="4" w:space="0" w:color="auto"/>
         <w:insideV w:val="single" w:sz="4" w:space="0" w:color="auto"/>
       </w:tblBorders>
-      <w:tblLook w:val="0000"/>
+      <w:tblLook w:val="0000" w:firstRow="0" w:lastRow="0" w:firstColumn="0" w:lastColumn="0" w:noHBand="0" w:noVBand="0"/>
     </w:tblPr>
     <w:tblGrid>
       <w:gridCol w:w="12258"/>
@@ -2162,7 +2371,7 @@
 </file>
 
 <file path=word/footer2.xml><?xml version="1.0" encoding="utf-8"?>
-<w:ftr xmlns:ve="http://schemas.openxmlformats.org/markup-compatibility/2006" xmlns:o="urn:schemas-microsoft-com:office:office" xmlns:r="http://schemas.openxmlformats.org/officeDocument/2006/relationships" xmlns:m="http://schemas.openxmlformats.org/officeDocument/2006/math" xmlns:v="urn:schemas-microsoft-com:vml" xmlns:wp="http://schemas.openxmlformats.org/drawingml/2006/wordprocessingDrawing" xmlns:w10="urn:schemas-microsoft-com:office:word" xmlns:w="http://schemas.openxmlformats.org/wordprocessingml/2006/main" xmlns:wne="http://schemas.microsoft.com/office/word/2006/wordml">
+<w:ftr xmlns:wpc="http://schemas.microsoft.com/office/word/2010/wordprocessingCanvas" xmlns:cx="http://schemas.microsoft.com/office/drawing/2014/chartex" xmlns:cx1="http://schemas.microsoft.com/office/drawing/2015/9/8/chartex" xmlns:cx2="http://schemas.microsoft.com/office/drawing/2015/10/21/chartex" xmlns:cx3="http://schemas.microsoft.com/office/drawing/2016/5/9/chartex" xmlns:cx4="http://schemas.microsoft.com/office/drawing/2016/5/10/chartex" xmlns:cx5="http://schemas.microsoft.com/office/drawing/2016/5/11/chartex" xmlns:cx6="http://schemas.microsoft.com/office/drawing/2016/5/12/chartex" xmlns:cx7="http://schemas.microsoft.com/office/drawing/2016/5/13/chartex" xmlns:cx8="http://schemas.microsoft.com/office/drawing/2016/5/14/chartex" xmlns:mc="http://schemas.openxmlformats.org/markup-compatibility/2006" xmlns:aink="http://schemas.microsoft.com/office/drawing/2016/ink" xmlns:am3d="http://schemas.microsoft.com/office/drawing/2017/model3d" xmlns:o="urn:schemas-microsoft-com:office:office" xmlns:oel="http://schemas.microsoft.com/office/2019/extlst" xmlns:r="http://schemas.openxmlformats.org/officeDocument/2006/relationships" xmlns:m="http://schemas.openxmlformats.org/officeDocument/2006/math" xmlns:v="urn:schemas-microsoft-com:vml" xmlns:wp14="http://schemas.microsoft.com/office/word/2010/wordprocessingDrawing" xmlns:wp="http://schemas.openxmlformats.org/drawingml/2006/wordprocessingDrawing" xmlns:w10="urn:schemas-microsoft-com:office:word" xmlns:w="http://schemas.openxmlformats.org/wordprocessingml/2006/main" xmlns:w14="http://schemas.microsoft.com/office/word/2010/wordml" xmlns:w15="http://schemas.microsoft.com/office/word/2012/wordml" xmlns:w16cex="http://schemas.microsoft.com/office/word/2018/wordml/cex" xmlns:w16cid="http://schemas.microsoft.com/office/word/2016/wordml/cid" xmlns:w16="http://schemas.microsoft.com/office/word/2018/wordml" xmlns:w16sdtdh="http://schemas.microsoft.com/office/word/2020/wordml/sdtdatahash" xmlns:w16se="http://schemas.microsoft.com/office/word/2015/wordml/symex" xmlns:wpg="http://schemas.microsoft.com/office/word/2010/wordprocessingGroup" xmlns:wpi="http://schemas.microsoft.com/office/word/2010/wordprocessingInk" xmlns:wne="http://schemas.microsoft.com/office/word/2006/wordml" xmlns:wps="http://schemas.microsoft.com/office/word/2010/wordprocessingShape" mc:Ignorable="w14 w15 w16se w16cid w16 w16cex w16sdtdh wp14">
   <w:sdt>
     <w:sdtPr>
       <w:id w:val="-1826191010"/>
@@ -2220,7 +2429,7 @@
 </file>
 
 <file path=word/footnotes.xml><?xml version="1.0" encoding="utf-8"?>
-<w:footnotes xmlns:ve="http://schemas.openxmlformats.org/markup-compatibility/2006" xmlns:o="urn:schemas-microsoft-com:office:office" xmlns:r="http://schemas.openxmlformats.org/officeDocument/2006/relationships" xmlns:m="http://schemas.openxmlformats.org/officeDocument/2006/math" xmlns:v="urn:schemas-microsoft-com:vml" xmlns:wp="http://schemas.openxmlformats.org/drawingml/2006/wordprocessingDrawing" xmlns:w10="urn:schemas-microsoft-com:office:word" xmlns:w="http://schemas.openxmlformats.org/wordprocessingml/2006/main" xmlns:wne="http://schemas.microsoft.com/office/word/2006/wordml">
+<w:footnotes xmlns:wpc="http://schemas.microsoft.com/office/word/2010/wordprocessingCanvas" xmlns:cx="http://schemas.microsoft.com/office/drawing/2014/chartex" xmlns:cx1="http://schemas.microsoft.com/office/drawing/2015/9/8/chartex" xmlns:cx2="http://schemas.microsoft.com/office/drawing/2015/10/21/chartex" xmlns:cx3="http://schemas.microsoft.com/office/drawing/2016/5/9/chartex" xmlns:cx4="http://schemas.microsoft.com/office/drawing/2016/5/10/chartex" xmlns:cx5="http://schemas.microsoft.com/office/drawing/2016/5/11/chartex" xmlns:cx6="http://schemas.microsoft.com/office/drawing/2016/5/12/chartex" xmlns:cx7="http://schemas.microsoft.com/office/drawing/2016/5/13/chartex" xmlns:cx8="http://schemas.microsoft.com/office/drawing/2016/5/14/chartex" xmlns:mc="http://schemas.openxmlformats.org/markup-compatibility/2006" xmlns:aink="http://schemas.microsoft.com/office/drawing/2016/ink" xmlns:am3d="http://schemas.microsoft.com/office/drawing/2017/model3d" xmlns:o="urn:schemas-microsoft-com:office:office" xmlns:oel="http://schemas.microsoft.com/office/2019/extlst" xmlns:r="http://schemas.openxmlformats.org/officeDocument/2006/relationships" xmlns:m="http://schemas.openxmlformats.org/officeDocument/2006/math" xmlns:v="urn:schemas-microsoft-com:vml" xmlns:wp14="http://schemas.microsoft.com/office/word/2010/wordprocessingDrawing" xmlns:wp="http://schemas.openxmlformats.org/drawingml/2006/wordprocessingDrawing" xmlns:w10="urn:schemas-microsoft-com:office:word" xmlns:w="http://schemas.openxmlformats.org/wordprocessingml/2006/main" xmlns:w14="http://schemas.microsoft.com/office/word/2010/wordml" xmlns:w15="http://schemas.microsoft.com/office/word/2012/wordml" xmlns:w16cex="http://schemas.microsoft.com/office/word/2018/wordml/cex" xmlns:w16cid="http://schemas.microsoft.com/office/word/2016/wordml/cid" xmlns:w16="http://schemas.microsoft.com/office/word/2018/wordml" xmlns:w16sdtdh="http://schemas.microsoft.com/office/word/2020/wordml/sdtdatahash" xmlns:w16se="http://schemas.microsoft.com/office/word/2015/wordml/symex" xmlns:wpg="http://schemas.microsoft.com/office/word/2010/wordprocessingGroup" xmlns:wpi="http://schemas.microsoft.com/office/word/2010/wordprocessingInk" xmlns:wne="http://schemas.microsoft.com/office/word/2006/wordml" xmlns:wps="http://schemas.microsoft.com/office/word/2010/wordprocessingShape" mc:Ignorable="w14 w15 w16se w16cid w16 w16cex w16sdtdh wp14">
   <w:footnote w:type="separator" w:id="-1">
     <w:p>
       <w:r>
@@ -2239,7 +2448,7 @@
 </file>
 
 <file path=word/header1.xml><?xml version="1.0" encoding="utf-8"?>
-<w:hdr xmlns:ve="http://schemas.openxmlformats.org/markup-compatibility/2006" xmlns:o="urn:schemas-microsoft-com:office:office" xmlns:r="http://schemas.openxmlformats.org/officeDocument/2006/relationships" xmlns:m="http://schemas.openxmlformats.org/officeDocument/2006/math" xmlns:v="urn:schemas-microsoft-com:vml" xmlns:wp="http://schemas.openxmlformats.org/drawingml/2006/wordprocessingDrawing" xmlns:w10="urn:schemas-microsoft-com:office:word" xmlns:w="http://schemas.openxmlformats.org/wordprocessingml/2006/main" xmlns:wne="http://schemas.microsoft.com/office/word/2006/wordml">
+<w:hdr xmlns:wpc="http://schemas.microsoft.com/office/word/2010/wordprocessingCanvas" xmlns:cx="http://schemas.microsoft.com/office/drawing/2014/chartex" xmlns:cx1="http://schemas.microsoft.com/office/drawing/2015/9/8/chartex" xmlns:cx2="http://schemas.microsoft.com/office/drawing/2015/10/21/chartex" xmlns:cx3="http://schemas.microsoft.com/office/drawing/2016/5/9/chartex" xmlns:cx4="http://schemas.microsoft.com/office/drawing/2016/5/10/chartex" xmlns:cx5="http://schemas.microsoft.com/office/drawing/2016/5/11/chartex" xmlns:cx6="http://schemas.microsoft.com/office/drawing/2016/5/12/chartex" xmlns:cx7="http://schemas.microsoft.com/office/drawing/2016/5/13/chartex" xmlns:cx8="http://schemas.microsoft.com/office/drawing/2016/5/14/chartex" xmlns:mc="http://schemas.openxmlformats.org/markup-compatibility/2006" xmlns:aink="http://schemas.microsoft.com/office/drawing/2016/ink" xmlns:am3d="http://schemas.microsoft.com/office/drawing/2017/model3d" xmlns:o="urn:schemas-microsoft-com:office:office" xmlns:oel="http://schemas.microsoft.com/office/2019/extlst" xmlns:r="http://schemas.openxmlformats.org/officeDocument/2006/relationships" xmlns:m="http://schemas.openxmlformats.org/officeDocument/2006/math" xmlns:v="urn:schemas-microsoft-com:vml" xmlns:wp14="http://schemas.microsoft.com/office/word/2010/wordprocessingDrawing" xmlns:wp="http://schemas.openxmlformats.org/drawingml/2006/wordprocessingDrawing" xmlns:w10="urn:schemas-microsoft-com:office:word" xmlns:w="http://schemas.openxmlformats.org/wordprocessingml/2006/main" xmlns:w14="http://schemas.microsoft.com/office/word/2010/wordml" xmlns:w15="http://schemas.microsoft.com/office/word/2012/wordml" xmlns:w16cex="http://schemas.microsoft.com/office/word/2018/wordml/cex" xmlns:w16cid="http://schemas.microsoft.com/office/word/2016/wordml/cid" xmlns:w16="http://schemas.microsoft.com/office/word/2018/wordml" xmlns:w16sdtdh="http://schemas.microsoft.com/office/word/2020/wordml/sdtdatahash" xmlns:w16se="http://schemas.microsoft.com/office/word/2015/wordml/symex" xmlns:wpg="http://schemas.microsoft.com/office/word/2010/wordprocessingGroup" xmlns:wpi="http://schemas.microsoft.com/office/word/2010/wordprocessingInk" xmlns:wne="http://schemas.microsoft.com/office/word/2006/wordml" xmlns:wps="http://schemas.microsoft.com/office/word/2010/wordprocessingShape" mc:Ignorable="w14 w15 w16se w16cid w16 w16cex w16sdtdh wp14">
   <w:tbl>
     <w:tblPr>
       <w:tblW w:w="12210" w:type="dxa"/>
@@ -2256,7 +2465,7 @@
         <w:left w:w="0" w:type="dxa"/>
         <w:right w:w="0" w:type="dxa"/>
       </w:tblCellMar>
-      <w:tblLook w:val="0000"/>
+      <w:tblLook w:val="0000" w:firstRow="0" w:lastRow="0" w:firstColumn="0" w:lastColumn="0" w:noHBand="0" w:noVBand="0"/>
     </w:tblPr>
     <w:tblGrid>
       <w:gridCol w:w="12210"/>
@@ -2291,7 +2500,7 @@
               <w:lang w:bidi="fr-FR"/>
             </w:rPr>
             <w:pict>
-              <v:rect id="Rectangle 11" o:spid="_x0000_s1025" style="width:106.5pt;height:46.65pt;visibility:visible;mso-position-horizontal-relative:char;mso-position-vertical-relative:line;v-text-anchor:middle" o:gfxdata="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" fillcolor="#d3e9b3 [1301]" strokecolor="#d3e9b3 [1301]" strokeweight="2pt">
+              <v:rect id="Rectangle 11" o:spid="_x0000_s1025" style="width:106.5pt;height:46.65pt;visibility:visible;mso-left-percent:-10001;mso-top-percent:-10001;mso-position-horizontal:absolute;mso-position-horizontal-relative:char;mso-position-vertical:absolute;mso-position-vertical-relative:line;mso-left-percent:-10001;mso-top-percent:-10001;v-text-anchor:middle" fillcolor="#d3e9b3 [1301]" strokecolor="#d3e9b3 [1301]" strokeweight="2pt">
                 <v:textbox>
                   <w:txbxContent>
                     <w:p>
@@ -2342,7 +2551,7 @@
 </file>
 
 <file path=word/styles.xml><?xml version="1.0" encoding="utf-8"?>
-<w:styles xmlns:r="http://schemas.openxmlformats.org/officeDocument/2006/relationships" xmlns:w="http://schemas.openxmlformats.org/wordprocessingml/2006/main">
+<w:styles xmlns:mc="http://schemas.openxmlformats.org/markup-compatibility/2006" xmlns:r="http://schemas.openxmlformats.org/officeDocument/2006/relationships" xmlns:w="http://schemas.openxmlformats.org/wordprocessingml/2006/main" xmlns:w14="http://schemas.microsoft.com/office/word/2010/wordml" xmlns:w15="http://schemas.microsoft.com/office/word/2012/wordml" xmlns:w16cex="http://schemas.microsoft.com/office/word/2018/wordml/cex" xmlns:w16cid="http://schemas.microsoft.com/office/word/2016/wordml/cid" xmlns:w16="http://schemas.microsoft.com/office/word/2018/wordml" xmlns:w16sdtdh="http://schemas.microsoft.com/office/word/2020/wordml/sdtdatahash" xmlns:w16se="http://schemas.microsoft.com/office/word/2015/wordml/symex" mc:Ignorable="w14 w15 w16se w16cid w16 w16cex w16sdtdh">
   <w:docDefaults>
     <w:rPrDefault>
       <w:rPr>
@@ -2358,144 +2567,383 @@
       </w:pPr>
     </w:pPrDefault>
   </w:docDefaults>
-  <w:latentStyles w:defLockedState="0" w:defUIPriority="99" w:defSemiHidden="1" w:defUnhideWhenUsed="1" w:defQFormat="0" w:count="267">
-    <w:lsdException w:name="Normal" w:semiHidden="0" w:uiPriority="0" w:unhideWhenUsed="0" w:qFormat="1"/>
-    <w:lsdException w:name="heading 1" w:semiHidden="0" w:uiPriority="2" w:unhideWhenUsed="0" w:qFormat="1"/>
-    <w:lsdException w:name="heading 2" w:uiPriority="2" w:qFormat="1"/>
-    <w:lsdException w:name="heading 3" w:uiPriority="2" w:qFormat="1"/>
-    <w:lsdException w:name="heading 4" w:uiPriority="2" w:qFormat="1"/>
-    <w:lsdException w:name="heading 5" w:uiPriority="2" w:qFormat="1"/>
-    <w:lsdException w:name="heading 6" w:uiPriority="2" w:qFormat="1"/>
-    <w:lsdException w:name="heading 7" w:uiPriority="2" w:qFormat="1"/>
-    <w:lsdException w:name="heading 8" w:uiPriority="2" w:qFormat="1"/>
-    <w:lsdException w:name="heading 9" w:uiPriority="2" w:qFormat="1"/>
-    <w:lsdException w:name="toc 1" w:uiPriority="39"/>
-    <w:lsdException w:name="toc 2" w:uiPriority="39"/>
-    <w:lsdException w:name="toc 3" w:uiPriority="39"/>
-    <w:lsdException w:name="toc 4" w:uiPriority="39"/>
-    <w:lsdException w:name="toc 5" w:uiPriority="39"/>
-    <w:lsdException w:name="toc 6" w:uiPriority="39"/>
-    <w:lsdException w:name="toc 7" w:uiPriority="39"/>
-    <w:lsdException w:name="toc 8" w:uiPriority="39"/>
-    <w:lsdException w:name="toc 9" w:uiPriority="39"/>
-    <w:lsdException w:name="caption" w:uiPriority="35" w:qFormat="1"/>
+  <w:latentStyles w:defLockedState="0" w:defUIPriority="99" w:defSemiHidden="0" w:defUnhideWhenUsed="0" w:defQFormat="0" w:count="376">
+    <w:lsdException w:name="Normal" w:uiPriority="0" w:qFormat="1"/>
+    <w:lsdException w:name="heading 1" w:uiPriority="2" w:qFormat="1"/>
+    <w:lsdException w:name="heading 2" w:semiHidden="1" w:uiPriority="2" w:unhideWhenUsed="1" w:qFormat="1"/>
+    <w:lsdException w:name="heading 3" w:semiHidden="1" w:uiPriority="2" w:unhideWhenUsed="1" w:qFormat="1"/>
+    <w:lsdException w:name="heading 4" w:semiHidden="1" w:uiPriority="2" w:unhideWhenUsed="1" w:qFormat="1"/>
+    <w:lsdException w:name="heading 5" w:semiHidden="1" w:uiPriority="2" w:unhideWhenUsed="1" w:qFormat="1"/>
+    <w:lsdException w:name="heading 6" w:semiHidden="1" w:uiPriority="2" w:unhideWhenUsed="1" w:qFormat="1"/>
+    <w:lsdException w:name="heading 7" w:semiHidden="1" w:uiPriority="2" w:unhideWhenUsed="1" w:qFormat="1"/>
+    <w:lsdException w:name="heading 8" w:semiHidden="1" w:uiPriority="2" w:unhideWhenUsed="1" w:qFormat="1"/>
+    <w:lsdException w:name="heading 9" w:semiHidden="1" w:uiPriority="2" w:unhideWhenUsed="1" w:qFormat="1"/>
+    <w:lsdException w:name="index 1" w:semiHidden="1" w:unhideWhenUsed="1"/>
+    <w:lsdException w:name="index 2" w:semiHidden="1" w:unhideWhenUsed="1"/>
+    <w:lsdException w:name="index 3" w:semiHidden="1" w:unhideWhenUsed="1"/>
+    <w:lsdException w:name="index 4" w:semiHidden="1" w:unhideWhenUsed="1"/>
+    <w:lsdException w:name="index 5" w:semiHidden="1" w:unhideWhenUsed="1"/>
+    <w:lsdException w:name="index 6" w:semiHidden="1" w:unhideWhenUsed="1"/>
+    <w:lsdException w:name="index 7" w:semiHidden="1" w:unhideWhenUsed="1"/>
+    <w:lsdException w:name="index 8" w:semiHidden="1" w:unhideWhenUsed="1"/>
+    <w:lsdException w:name="index 9" w:semiHidden="1" w:unhideWhenUsed="1"/>
+    <w:lsdException w:name="toc 1" w:semiHidden="1" w:uiPriority="39" w:unhideWhenUsed="1"/>
+    <w:lsdException w:name="toc 2" w:semiHidden="1" w:uiPriority="39" w:unhideWhenUsed="1"/>
+    <w:lsdException w:name="toc 3" w:semiHidden="1" w:uiPriority="39" w:unhideWhenUsed="1"/>
+    <w:lsdException w:name="toc 4" w:semiHidden="1" w:uiPriority="39" w:unhideWhenUsed="1"/>
+    <w:lsdException w:name="toc 5" w:semiHidden="1" w:uiPriority="39" w:unhideWhenUsed="1"/>
+    <w:lsdException w:name="toc 6" w:semiHidden="1" w:uiPriority="39" w:unhideWhenUsed="1"/>
+    <w:lsdException w:name="toc 7" w:semiHidden="1" w:uiPriority="39" w:unhideWhenUsed="1"/>
+    <w:lsdException w:name="toc 8" w:semiHidden="1" w:uiPriority="39" w:unhideWhenUsed="1"/>
+    <w:lsdException w:name="toc 9" w:semiHidden="1" w:uiPriority="39" w:unhideWhenUsed="1"/>
+    <w:lsdException w:name="Normal Indent" w:semiHidden="1" w:unhideWhenUsed="1"/>
+    <w:lsdException w:name="footnote text" w:semiHidden="1" w:unhideWhenUsed="1"/>
+    <w:lsdException w:name="annotation text" w:semiHidden="1" w:unhideWhenUsed="1"/>
+    <w:lsdException w:name="header" w:semiHidden="1" w:unhideWhenUsed="1"/>
+    <w:lsdException w:name="footer" w:semiHidden="1" w:unhideWhenUsed="1"/>
+    <w:lsdException w:name="index heading" w:semiHidden="1" w:unhideWhenUsed="1"/>
+    <w:lsdException w:name="caption" w:semiHidden="1" w:uiPriority="35" w:unhideWhenUsed="1" w:qFormat="1"/>
+    <w:lsdException w:name="table of figures" w:semiHidden="1" w:unhideWhenUsed="1"/>
+    <w:lsdException w:name="envelope address" w:semiHidden="1" w:unhideWhenUsed="1"/>
+    <w:lsdException w:name="envelope return" w:semiHidden="1" w:unhideWhenUsed="1"/>
+    <w:lsdException w:name="footnote reference" w:semiHidden="1" w:unhideWhenUsed="1"/>
+    <w:lsdException w:name="annotation reference" w:semiHidden="1" w:unhideWhenUsed="1"/>
+    <w:lsdException w:name="line number" w:semiHidden="1" w:unhideWhenUsed="1"/>
+    <w:lsdException w:name="page number" w:semiHidden="1" w:unhideWhenUsed="1"/>
+    <w:lsdException w:name="endnote reference" w:semiHidden="1" w:unhideWhenUsed="1"/>
+    <w:lsdException w:name="endnote text" w:semiHidden="1" w:unhideWhenUsed="1"/>
+    <w:lsdException w:name="table of authorities" w:semiHidden="1" w:unhideWhenUsed="1"/>
+    <w:lsdException w:name="macro" w:semiHidden="1" w:unhideWhenUsed="1"/>
+    <w:lsdException w:name="toa heading" w:semiHidden="1" w:unhideWhenUsed="1"/>
+    <w:lsdException w:name="List" w:semiHidden="1" w:unhideWhenUsed="1"/>
+    <w:lsdException w:name="List Bullet" w:semiHidden="1" w:unhideWhenUsed="1"/>
+    <w:lsdException w:name="List Number" w:semiHidden="1" w:unhideWhenUsed="1"/>
+    <w:lsdException w:name="List 2" w:semiHidden="1" w:unhideWhenUsed="1"/>
+    <w:lsdException w:name="List 3" w:semiHidden="1" w:unhideWhenUsed="1"/>
+    <w:lsdException w:name="List 4" w:semiHidden="1" w:unhideWhenUsed="1"/>
+    <w:lsdException w:name="List 5" w:semiHidden="1" w:unhideWhenUsed="1"/>
+    <w:lsdException w:name="List Bullet 2" w:semiHidden="1" w:unhideWhenUsed="1"/>
+    <w:lsdException w:name="List Bullet 3" w:semiHidden="1" w:unhideWhenUsed="1"/>
+    <w:lsdException w:name="List Bullet 4" w:semiHidden="1" w:unhideWhenUsed="1"/>
+    <w:lsdException w:name="List Bullet 5" w:semiHidden="1" w:unhideWhenUsed="1"/>
+    <w:lsdException w:name="List Number 2" w:semiHidden="1" w:unhideWhenUsed="1"/>
+    <w:lsdException w:name="List Number 3" w:semiHidden="1" w:unhideWhenUsed="1"/>
+    <w:lsdException w:name="List Number 4" w:semiHidden="1" w:unhideWhenUsed="1"/>
+    <w:lsdException w:name="List Number 5" w:semiHidden="1" w:unhideWhenUsed="1"/>
     <w:lsdException w:name="Title" w:uiPriority="1" w:qFormat="1"/>
-    <w:lsdException w:name="Default Paragraph Font" w:uiPriority="1"/>
+    <w:lsdException w:name="Closing" w:semiHidden="1" w:unhideWhenUsed="1"/>
+    <w:lsdException w:name="Signature" w:semiHidden="1" w:unhideWhenUsed="1"/>
+    <w:lsdException w:name="Default Paragraph Font" w:semiHidden="1" w:uiPriority="1" w:unhideWhenUsed="1"/>
+    <w:lsdException w:name="Body Text" w:semiHidden="1" w:unhideWhenUsed="1"/>
+    <w:lsdException w:name="Body Text Indent" w:semiHidden="1" w:unhideWhenUsed="1"/>
+    <w:lsdException w:name="List Continue" w:semiHidden="1" w:unhideWhenUsed="1"/>
+    <w:lsdException w:name="List Continue 2" w:semiHidden="1" w:unhideWhenUsed="1"/>
+    <w:lsdException w:name="List Continue 3" w:semiHidden="1" w:unhideWhenUsed="1"/>
+    <w:lsdException w:name="List Continue 4" w:semiHidden="1" w:unhideWhenUsed="1"/>
+    <w:lsdException w:name="List Continue 5" w:semiHidden="1" w:unhideWhenUsed="1"/>
+    <w:lsdException w:name="Message Header" w:semiHidden="1" w:unhideWhenUsed="1"/>
     <w:lsdException w:name="Subtitle" w:uiPriority="4" w:qFormat="1"/>
+    <w:lsdException w:name="Salutation" w:semiHidden="1" w:unhideWhenUsed="1"/>
+    <w:lsdException w:name="Date" w:semiHidden="1" w:unhideWhenUsed="1"/>
+    <w:lsdException w:name="Body Text First Indent" w:semiHidden="1" w:unhideWhenUsed="1"/>
+    <w:lsdException w:name="Body Text First Indent 2" w:semiHidden="1" w:unhideWhenUsed="1"/>
+    <w:lsdException w:name="Note Heading" w:semiHidden="1" w:unhideWhenUsed="1"/>
+    <w:lsdException w:name="Body Text 2" w:semiHidden="1" w:unhideWhenUsed="1"/>
+    <w:lsdException w:name="Body Text 3" w:semiHidden="1" w:unhideWhenUsed="1"/>
+    <w:lsdException w:name="Body Text Indent 2" w:semiHidden="1" w:unhideWhenUsed="1"/>
+    <w:lsdException w:name="Body Text Indent 3" w:semiHidden="1" w:unhideWhenUsed="1"/>
+    <w:lsdException w:name="Block Text" w:semiHidden="1" w:unhideWhenUsed="1"/>
+    <w:lsdException w:name="Hyperlink" w:semiHidden="1" w:unhideWhenUsed="1"/>
+    <w:lsdException w:name="FollowedHyperlink" w:semiHidden="1" w:unhideWhenUsed="1"/>
     <w:lsdException w:name="Strong" w:uiPriority="22" w:qFormat="1"/>
     <w:lsdException w:name="Emphasis" w:uiPriority="20" w:qFormat="1"/>
-    <w:lsdException w:name="Table Grid" w:semiHidden="0" w:uiPriority="39" w:unhideWhenUsed="0"/>
-    <w:lsdException w:name="Placeholder Text" w:unhideWhenUsed="0"/>
-    <w:lsdException w:name="No Spacing" w:uiPriority="1" w:qFormat="1"/>
-    <w:lsdException w:name="Light Shading" w:semiHidden="0" w:uiPriority="60" w:unhideWhenUsed="0"/>
-    <w:lsdException w:name="Light List" w:semiHidden="0" w:uiPriority="61" w:unhideWhenUsed="0"/>
-    <w:lsdException w:name="Light Grid" w:semiHidden="0" w:uiPriority="62" w:unhideWhenUsed="0"/>
-    <w:lsdException w:name="Medium Shading 1" w:semiHidden="0" w:uiPriority="63" w:unhideWhenUsed="0"/>
-    <w:lsdException w:name="Medium Shading 2" w:semiHidden="0" w:uiPriority="64" w:unhideWhenUsed="0"/>
-    <w:lsdException w:name="Medium List 1" w:semiHidden="0" w:uiPriority="65" w:unhideWhenUsed="0"/>
-    <w:lsdException w:name="Medium List 2" w:semiHidden="0" w:uiPriority="66" w:unhideWhenUsed="0"/>
-    <w:lsdException w:name="Medium Grid 1" w:semiHidden="0" w:uiPriority="67" w:unhideWhenUsed="0"/>
-    <w:lsdException w:name="Medium Grid 2" w:semiHidden="0" w:uiPriority="68" w:unhideWhenUsed="0"/>
-    <w:lsdException w:name="Medium Grid 3" w:semiHidden="0" w:uiPriority="69" w:unhideWhenUsed="0"/>
-    <w:lsdException w:name="Dark List" w:semiHidden="0" w:uiPriority="70" w:unhideWhenUsed="0"/>
-    <w:lsdException w:name="Colorful Shading" w:semiHidden="0" w:uiPriority="71" w:unhideWhenUsed="0"/>
-    <w:lsdException w:name="Colorful List" w:semiHidden="0" w:uiPriority="72" w:unhideWhenUsed="0"/>
-    <w:lsdException w:name="Colorful Grid" w:semiHidden="0" w:uiPriority="73" w:unhideWhenUsed="0"/>
-    <w:lsdException w:name="Light Shading Accent 1" w:semiHidden="0" w:uiPriority="60" w:unhideWhenUsed="0"/>
-    <w:lsdException w:name="Light List Accent 1" w:semiHidden="0" w:uiPriority="61" w:unhideWhenUsed="0"/>
-    <w:lsdException w:name="Light Grid Accent 1" w:semiHidden="0" w:uiPriority="62" w:unhideWhenUsed="0"/>
-    <w:lsdException w:name="Medium Shading 1 Accent 1" w:semiHidden="0" w:uiPriority="63" w:unhideWhenUsed="0"/>
-    <w:lsdException w:name="Medium Shading 2 Accent 1" w:semiHidden="0" w:uiPriority="64" w:unhideWhenUsed="0"/>
-    <w:lsdException w:name="Medium List 1 Accent 1" w:semiHidden="0" w:uiPriority="65" w:unhideWhenUsed="0"/>
-    <w:lsdException w:name="Revision" w:unhideWhenUsed="0"/>
+    <w:lsdException w:name="Document Map" w:semiHidden="1" w:unhideWhenUsed="1"/>
+    <w:lsdException w:name="Plain Text" w:semiHidden="1" w:unhideWhenUsed="1"/>
+    <w:lsdException w:name="E-mail Signature" w:semiHidden="1" w:unhideWhenUsed="1"/>
+    <w:lsdException w:name="HTML Top of Form" w:semiHidden="1" w:unhideWhenUsed="1"/>
+    <w:lsdException w:name="HTML Bottom of Form" w:semiHidden="1" w:unhideWhenUsed="1"/>
+    <w:lsdException w:name="Normal (Web)" w:semiHidden="1" w:unhideWhenUsed="1"/>
+    <w:lsdException w:name="HTML Acronym" w:semiHidden="1" w:unhideWhenUsed="1"/>
+    <w:lsdException w:name="HTML Address" w:semiHidden="1" w:unhideWhenUsed="1"/>
+    <w:lsdException w:name="HTML Cite" w:semiHidden="1" w:unhideWhenUsed="1"/>
+    <w:lsdException w:name="HTML Code" w:semiHidden="1" w:unhideWhenUsed="1"/>
+    <w:lsdException w:name="HTML Definition" w:semiHidden="1" w:unhideWhenUsed="1"/>
+    <w:lsdException w:name="HTML Keyboard" w:semiHidden="1" w:unhideWhenUsed="1"/>
+    <w:lsdException w:name="HTML Preformatted" w:semiHidden="1" w:unhideWhenUsed="1"/>
+    <w:lsdException w:name="HTML Sample" w:semiHidden="1" w:unhideWhenUsed="1"/>
+    <w:lsdException w:name="HTML Typewriter" w:semiHidden="1" w:unhideWhenUsed="1"/>
+    <w:lsdException w:name="HTML Variable" w:semiHidden="1" w:unhideWhenUsed="1"/>
+    <w:lsdException w:name="Normal Table" w:semiHidden="1" w:unhideWhenUsed="1"/>
+    <w:lsdException w:name="annotation subject" w:semiHidden="1" w:unhideWhenUsed="1"/>
+    <w:lsdException w:name="No List" w:semiHidden="1" w:unhideWhenUsed="1"/>
+    <w:lsdException w:name="Outline List 1" w:semiHidden="1" w:unhideWhenUsed="1"/>
+    <w:lsdException w:name="Outline List 2" w:semiHidden="1" w:unhideWhenUsed="1"/>
+    <w:lsdException w:name="Outline List 3" w:semiHidden="1" w:unhideWhenUsed="1"/>
+    <w:lsdException w:name="Table Simple 1" w:semiHidden="1" w:unhideWhenUsed="1"/>
+    <w:lsdException w:name="Table Simple 2" w:semiHidden="1" w:unhideWhenUsed="1"/>
+    <w:lsdException w:name="Table Simple 3" w:semiHidden="1" w:unhideWhenUsed="1"/>
+    <w:lsdException w:name="Table Classic 1" w:semiHidden="1" w:unhideWhenUsed="1"/>
+    <w:lsdException w:name="Table Classic 2" w:semiHidden="1" w:unhideWhenUsed="1"/>
+    <w:lsdException w:name="Table Classic 3" w:semiHidden="1" w:unhideWhenUsed="1"/>
+    <w:lsdException w:name="Table Classic 4" w:semiHidden="1" w:unhideWhenUsed="1"/>
+    <w:lsdException w:name="Table Colorful 1" w:semiHidden="1" w:unhideWhenUsed="1"/>
+    <w:lsdException w:name="Table Colorful 2" w:semiHidden="1" w:unhideWhenUsed="1"/>
+    <w:lsdException w:name="Table Colorful 3" w:semiHidden="1" w:unhideWhenUsed="1"/>
+    <w:lsdException w:name="Table Columns 1" w:semiHidden="1" w:unhideWhenUsed="1"/>
+    <w:lsdException w:name="Table Columns 2" w:semiHidden="1" w:unhideWhenUsed="1"/>
+    <w:lsdException w:name="Table Columns 3" w:semiHidden="1" w:unhideWhenUsed="1"/>
+    <w:lsdException w:name="Table Columns 4" w:semiHidden="1" w:unhideWhenUsed="1"/>
+    <w:lsdException w:name="Table Columns 5" w:semiHidden="1" w:unhideWhenUsed="1"/>
+    <w:lsdException w:name="Table Grid 1" w:semiHidden="1" w:unhideWhenUsed="1"/>
+    <w:lsdException w:name="Table Grid 2" w:semiHidden="1" w:unhideWhenUsed="1"/>
+    <w:lsdException w:name="Table Grid 3" w:semiHidden="1" w:unhideWhenUsed="1"/>
+    <w:lsdException w:name="Table Grid 4" w:semiHidden="1" w:unhideWhenUsed="1"/>
+    <w:lsdException w:name="Table Grid 5" w:semiHidden="1" w:unhideWhenUsed="1"/>
+    <w:lsdException w:name="Table Grid 6" w:semiHidden="1" w:unhideWhenUsed="1"/>
+    <w:lsdException w:name="Table Grid 7" w:semiHidden="1" w:unhideWhenUsed="1"/>
+    <w:lsdException w:name="Table Grid 8" w:semiHidden="1" w:unhideWhenUsed="1"/>
+    <w:lsdException w:name="Table List 1" w:semiHidden="1" w:unhideWhenUsed="1"/>
+    <w:lsdException w:name="Table List 2" w:semiHidden="1" w:unhideWhenUsed="1"/>
+    <w:lsdException w:name="Table List 3" w:semiHidden="1" w:unhideWhenUsed="1"/>
+    <w:lsdException w:name="Table List 4" w:semiHidden="1" w:unhideWhenUsed="1"/>
+    <w:lsdException w:name="Table List 5" w:semiHidden="1" w:unhideWhenUsed="1"/>
+    <w:lsdException w:name="Table List 6" w:semiHidden="1" w:unhideWhenUsed="1"/>
+    <w:lsdException w:name="Table List 7" w:semiHidden="1" w:unhideWhenUsed="1"/>
+    <w:lsdException w:name="Table List 8" w:semiHidden="1" w:unhideWhenUsed="1"/>
+    <w:lsdException w:name="Table 3D effects 1" w:semiHidden="1" w:unhideWhenUsed="1"/>
+    <w:lsdException w:name="Table 3D effects 2" w:semiHidden="1" w:unhideWhenUsed="1"/>
+    <w:lsdException w:name="Table 3D effects 3" w:semiHidden="1" w:unhideWhenUsed="1"/>
+    <w:lsdException w:name="Table Contemporary" w:semiHidden="1" w:unhideWhenUsed="1"/>
+    <w:lsdException w:name="Table Elegant" w:semiHidden="1" w:unhideWhenUsed="1"/>
+    <w:lsdException w:name="Table Professional" w:semiHidden="1" w:unhideWhenUsed="1"/>
+    <w:lsdException w:name="Table Subtle 1" w:semiHidden="1" w:unhideWhenUsed="1"/>
+    <w:lsdException w:name="Table Subtle 2" w:semiHidden="1" w:unhideWhenUsed="1"/>
+    <w:lsdException w:name="Table Web 1" w:semiHidden="1" w:unhideWhenUsed="1"/>
+    <w:lsdException w:name="Table Web 2" w:semiHidden="1" w:unhideWhenUsed="1"/>
+    <w:lsdException w:name="Table Web 3" w:semiHidden="1" w:unhideWhenUsed="1"/>
+    <w:lsdException w:name="Balloon Text" w:semiHidden="1" w:unhideWhenUsed="1"/>
+    <w:lsdException w:name="Table Grid" w:semiHidden="1" w:uiPriority="39" w:unhideWhenUsed="1"/>
+    <w:lsdException w:name="Table Theme" w:semiHidden="1" w:unhideWhenUsed="1"/>
+    <w:lsdException w:name="Placeholder Text" w:semiHidden="1"/>
+    <w:lsdException w:name="No Spacing" w:semiHidden="1" w:uiPriority="1" w:unhideWhenUsed="1" w:qFormat="1"/>
+    <w:lsdException w:name="Light Shading" w:uiPriority="60"/>
+    <w:lsdException w:name="Light List" w:uiPriority="61"/>
+    <w:lsdException w:name="Light Grid" w:uiPriority="62"/>
+    <w:lsdException w:name="Medium Shading 1" w:uiPriority="63"/>
+    <w:lsdException w:name="Medium Shading 2" w:uiPriority="64"/>
+    <w:lsdException w:name="Medium List 1" w:uiPriority="65"/>
+    <w:lsdException w:name="Medium List 2" w:uiPriority="66"/>
+    <w:lsdException w:name="Medium Grid 1" w:uiPriority="67"/>
+    <w:lsdException w:name="Medium Grid 2" w:uiPriority="68"/>
+    <w:lsdException w:name="Medium Grid 3" w:uiPriority="69"/>
+    <w:lsdException w:name="Dark List" w:uiPriority="70"/>
+    <w:lsdException w:name="Colorful Shading" w:uiPriority="71"/>
+    <w:lsdException w:name="Colorful List" w:uiPriority="72"/>
+    <w:lsdException w:name="Colorful Grid" w:uiPriority="73"/>
+    <w:lsdException w:name="Light Shading Accent 1" w:uiPriority="60"/>
+    <w:lsdException w:name="Light List Accent 1" w:uiPriority="61"/>
+    <w:lsdException w:name="Light Grid Accent 1" w:uiPriority="62"/>
+    <w:lsdException w:name="Medium Shading 1 Accent 1" w:uiPriority="63"/>
+    <w:lsdException w:name="Medium Shading 2 Accent 1" w:uiPriority="64"/>
+    <w:lsdException w:name="Medium List 1 Accent 1" w:uiPriority="65"/>
+    <w:lsdException w:name="Revision" w:semiHidden="1"/>
     <w:lsdException w:name="List Paragraph" w:uiPriority="34" w:qFormat="1"/>
     <w:lsdException w:name="Quote" w:uiPriority="29" w:qFormat="1"/>
     <w:lsdException w:name="Intense Quote" w:uiPriority="30" w:qFormat="1"/>
-    <w:lsdException w:name="Medium List 2 Accent 1" w:semiHidden="0" w:uiPriority="66" w:unhideWhenUsed="0"/>
-    <w:lsdException w:name="Medium Grid 1 Accent 1" w:semiHidden="0" w:uiPriority="67" w:unhideWhenUsed="0"/>
-    <w:lsdException w:name="Medium Grid 2 Accent 1" w:semiHidden="0" w:uiPriority="68" w:unhideWhenUsed="0"/>
-    <w:lsdException w:name="Medium Grid 3 Accent 1" w:semiHidden="0" w:uiPriority="69" w:unhideWhenUsed="0"/>
-    <w:lsdException w:name="Dark List Accent 1" w:semiHidden="0" w:uiPriority="70" w:unhideWhenUsed="0"/>
-    <w:lsdException w:name="Colorful Shading Accent 1" w:semiHidden="0" w:uiPriority="71" w:unhideWhenUsed="0"/>
-    <w:lsdException w:name="Colorful List Accent 1" w:semiHidden="0" w:uiPriority="72" w:unhideWhenUsed="0"/>
-    <w:lsdException w:name="Colorful Grid Accent 1" w:semiHidden="0" w:uiPriority="73" w:unhideWhenUsed="0"/>
-    <w:lsdException w:name="Light Shading Accent 2" w:semiHidden="0" w:uiPriority="60" w:unhideWhenUsed="0"/>
-    <w:lsdException w:name="Light List Accent 2" w:semiHidden="0" w:uiPriority="61" w:unhideWhenUsed="0"/>
-    <w:lsdException w:name="Light Grid Accent 2" w:semiHidden="0" w:uiPriority="62" w:unhideWhenUsed="0"/>
-    <w:lsdException w:name="Medium Shading 1 Accent 2" w:semiHidden="0" w:uiPriority="63" w:unhideWhenUsed="0"/>
-    <w:lsdException w:name="Medium Shading 2 Accent 2" w:semiHidden="0" w:uiPriority="64" w:unhideWhenUsed="0"/>
-    <w:lsdException w:name="Medium List 1 Accent 2" w:semiHidden="0" w:uiPriority="65" w:unhideWhenUsed="0"/>
-    <w:lsdException w:name="Medium List 2 Accent 2" w:semiHidden="0" w:uiPriority="66" w:unhideWhenUsed="0"/>
-    <w:lsdException w:name="Medium Grid 1 Accent 2" w:semiHidden="0" w:uiPriority="67" w:unhideWhenUsed="0"/>
-    <w:lsdException w:name="Medium Grid 2 Accent 2" w:semiHidden="0" w:uiPriority="68" w:unhideWhenUsed="0"/>
-    <w:lsdException w:name="Medium Grid 3 Accent 2" w:semiHidden="0" w:uiPriority="69" w:unhideWhenUsed="0"/>
-    <w:lsdException w:name="Dark List Accent 2" w:semiHidden="0" w:uiPriority="70" w:unhideWhenUsed="0"/>
-    <w:lsdException w:name="Colorful Shading Accent 2" w:semiHidden="0" w:uiPriority="71" w:unhideWhenUsed="0"/>
-    <w:lsdException w:name="Colorful List Accent 2" w:semiHidden="0" w:uiPriority="72" w:unhideWhenUsed="0"/>
-    <w:lsdException w:name="Colorful Grid Accent 2" w:semiHidden="0" w:uiPriority="73" w:unhideWhenUsed="0"/>
-    <w:lsdException w:name="Light Shading Accent 3" w:semiHidden="0" w:uiPriority="60" w:unhideWhenUsed="0"/>
-    <w:lsdException w:name="Light List Accent 3" w:semiHidden="0" w:uiPriority="61" w:unhideWhenUsed="0"/>
-    <w:lsdException w:name="Light Grid Accent 3" w:semiHidden="0" w:uiPriority="62" w:unhideWhenUsed="0"/>
-    <w:lsdException w:name="Medium Shading 1 Accent 3" w:semiHidden="0" w:uiPriority="63" w:unhideWhenUsed="0"/>
-    <w:lsdException w:name="Medium Shading 2 Accent 3" w:semiHidden="0" w:uiPriority="64" w:unhideWhenUsed="0"/>
-    <w:lsdException w:name="Medium List 1 Accent 3" w:semiHidden="0" w:uiPriority="65" w:unhideWhenUsed="0"/>
-    <w:lsdException w:name="Medium List 2 Accent 3" w:semiHidden="0" w:uiPriority="66" w:unhideWhenUsed="0"/>
-    <w:lsdException w:name="Medium Grid 1 Accent 3" w:semiHidden="0" w:uiPriority="67" w:unhideWhenUsed="0"/>
-    <w:lsdException w:name="Medium Grid 2 Accent 3" w:semiHidden="0" w:uiPriority="68" w:unhideWhenUsed="0"/>
-    <w:lsdException w:name="Medium Grid 3 Accent 3" w:semiHidden="0" w:uiPriority="69" w:unhideWhenUsed="0"/>
-    <w:lsdException w:name="Dark List Accent 3" w:semiHidden="0" w:uiPriority="70" w:unhideWhenUsed="0"/>
-    <w:lsdException w:name="Colorful Shading Accent 3" w:semiHidden="0" w:uiPriority="71" w:unhideWhenUsed="0"/>
-    <w:lsdException w:name="Colorful List Accent 3" w:semiHidden="0" w:uiPriority="72" w:unhideWhenUsed="0"/>
-    <w:lsdException w:name="Colorful Grid Accent 3" w:semiHidden="0" w:uiPriority="73" w:unhideWhenUsed="0"/>
-    <w:lsdException w:name="Light Shading Accent 4" w:semiHidden="0" w:uiPriority="60" w:unhideWhenUsed="0"/>
-    <w:lsdException w:name="Light List Accent 4" w:semiHidden="0" w:uiPriority="61" w:unhideWhenUsed="0"/>
-    <w:lsdException w:name="Light Grid Accent 4" w:semiHidden="0" w:uiPriority="62" w:unhideWhenUsed="0"/>
-    <w:lsdException w:name="Medium Shading 1 Accent 4" w:semiHidden="0" w:uiPriority="63" w:unhideWhenUsed="0"/>
-    <w:lsdException w:name="Medium Shading 2 Accent 4" w:semiHidden="0" w:uiPriority="64" w:unhideWhenUsed="0"/>
-    <w:lsdException w:name="Medium List 1 Accent 4" w:semiHidden="0" w:uiPriority="65" w:unhideWhenUsed="0"/>
-    <w:lsdException w:name="Medium List 2 Accent 4" w:semiHidden="0" w:uiPriority="66" w:unhideWhenUsed="0"/>
-    <w:lsdException w:name="Medium Grid 1 Accent 4" w:semiHidden="0" w:uiPriority="67" w:unhideWhenUsed="0"/>
-    <w:lsdException w:name="Medium Grid 2 Accent 4" w:semiHidden="0" w:uiPriority="68" w:unhideWhenUsed="0"/>
-    <w:lsdException w:name="Medium Grid 3 Accent 4" w:semiHidden="0" w:uiPriority="69" w:unhideWhenUsed="0"/>
-    <w:lsdException w:name="Dark List Accent 4" w:semiHidden="0" w:uiPriority="70" w:unhideWhenUsed="0"/>
-    <w:lsdException w:name="Colorful Shading Accent 4" w:semiHidden="0" w:uiPriority="71" w:unhideWhenUsed="0"/>
-    <w:lsdException w:name="Colorful List Accent 4" w:semiHidden="0" w:uiPriority="72" w:unhideWhenUsed="0"/>
-    <w:lsdException w:name="Colorful Grid Accent 4" w:semiHidden="0" w:uiPriority="73" w:unhideWhenUsed="0"/>
-    <w:lsdException w:name="Light Shading Accent 5" w:semiHidden="0" w:uiPriority="60" w:unhideWhenUsed="0"/>
-    <w:lsdException w:name="Light List Accent 5" w:semiHidden="0" w:uiPriority="61" w:unhideWhenUsed="0"/>
-    <w:lsdException w:name="Light Grid Accent 5" w:semiHidden="0" w:uiPriority="62" w:unhideWhenUsed="0"/>
-    <w:lsdException w:name="Medium Shading 1 Accent 5" w:semiHidden="0" w:uiPriority="63" w:unhideWhenUsed="0"/>
-    <w:lsdException w:name="Medium Shading 2 Accent 5" w:semiHidden="0" w:uiPriority="64" w:unhideWhenUsed="0"/>
-    <w:lsdException w:name="Medium List 1 Accent 5" w:semiHidden="0" w:uiPriority="65" w:unhideWhenUsed="0"/>
-    <w:lsdException w:name="Medium List 2 Accent 5" w:semiHidden="0" w:uiPriority="66" w:unhideWhenUsed="0"/>
-    <w:lsdException w:name="Medium Grid 1 Accent 5" w:semiHidden="0" w:uiPriority="67" w:unhideWhenUsed="0"/>
-    <w:lsdException w:name="Medium Grid 2 Accent 5" w:semiHidden="0" w:uiPriority="68" w:unhideWhenUsed="0"/>
-    <w:lsdException w:name="Medium Grid 3 Accent 5" w:semiHidden="0" w:uiPriority="69" w:unhideWhenUsed="0"/>
-    <w:lsdException w:name="Dark List Accent 5" w:semiHidden="0" w:uiPriority="70" w:unhideWhenUsed="0"/>
-    <w:lsdException w:name="Colorful Shading Accent 5" w:semiHidden="0" w:uiPriority="71" w:unhideWhenUsed="0"/>
-    <w:lsdException w:name="Colorful List Accent 5" w:semiHidden="0" w:uiPriority="72" w:unhideWhenUsed="0"/>
-    <w:lsdException w:name="Colorful Grid Accent 5" w:semiHidden="0" w:uiPriority="73" w:unhideWhenUsed="0"/>
-    <w:lsdException w:name="Light Shading Accent 6" w:semiHidden="0" w:uiPriority="60" w:unhideWhenUsed="0"/>
-    <w:lsdException w:name="Light List Accent 6" w:semiHidden="0" w:uiPriority="61" w:unhideWhenUsed="0"/>
-    <w:lsdException w:name="Light Grid Accent 6" w:semiHidden="0" w:uiPriority="62" w:unhideWhenUsed="0"/>
-    <w:lsdException w:name="Medium Shading 1 Accent 6" w:semiHidden="0" w:uiPriority="63" w:unhideWhenUsed="0"/>
-    <w:lsdException w:name="Medium Shading 2 Accent 6" w:semiHidden="0" w:uiPriority="64" w:unhideWhenUsed="0"/>
-    <w:lsdException w:name="Medium List 1 Accent 6" w:semiHidden="0" w:uiPriority="65" w:unhideWhenUsed="0"/>
-    <w:lsdException w:name="Medium List 2 Accent 6" w:semiHidden="0" w:uiPriority="66" w:unhideWhenUsed="0"/>
-    <w:lsdException w:name="Medium Grid 1 Accent 6" w:semiHidden="0" w:uiPriority="67" w:unhideWhenUsed="0"/>
-    <w:lsdException w:name="Medium Grid 2 Accent 6" w:semiHidden="0" w:uiPriority="68" w:unhideWhenUsed="0"/>
-    <w:lsdException w:name="Medium Grid 3 Accent 6" w:semiHidden="0" w:uiPriority="69" w:unhideWhenUsed="0"/>
-    <w:lsdException w:name="Dark List Accent 6" w:semiHidden="0" w:uiPriority="70" w:unhideWhenUsed="0"/>
-    <w:lsdException w:name="Colorful Shading Accent 6" w:semiHidden="0" w:uiPriority="71" w:unhideWhenUsed="0"/>
-    <w:lsdException w:name="Colorful List Accent 6" w:semiHidden="0" w:uiPriority="72" w:unhideWhenUsed="0"/>
-    <w:lsdException w:name="Colorful Grid Accent 6" w:semiHidden="0" w:uiPriority="73" w:unhideWhenUsed="0"/>
+    <w:lsdException w:name="Medium List 2 Accent 1" w:uiPriority="66"/>
+    <w:lsdException w:name="Medium Grid 1 Accent 1" w:uiPriority="67"/>
+    <w:lsdException w:name="Medium Grid 2 Accent 1" w:uiPriority="68"/>
+    <w:lsdException w:name="Medium Grid 3 Accent 1" w:uiPriority="69"/>
+    <w:lsdException w:name="Dark List Accent 1" w:uiPriority="70"/>
+    <w:lsdException w:name="Colorful Shading Accent 1" w:uiPriority="71"/>
+    <w:lsdException w:name="Colorful List Accent 1" w:uiPriority="72"/>
+    <w:lsdException w:name="Colorful Grid Accent 1" w:uiPriority="73"/>
+    <w:lsdException w:name="Light Shading Accent 2" w:uiPriority="60"/>
+    <w:lsdException w:name="Light List Accent 2" w:uiPriority="61"/>
+    <w:lsdException w:name="Light Grid Accent 2" w:uiPriority="62"/>
+    <w:lsdException w:name="Medium Shading 1 Accent 2" w:uiPriority="63"/>
+    <w:lsdException w:name="Medium Shading 2 Accent 2" w:uiPriority="64"/>
+    <w:lsdException w:name="Medium List 1 Accent 2" w:uiPriority="65"/>
+    <w:lsdException w:name="Medium List 2 Accent 2" w:uiPriority="66"/>
+    <w:lsdException w:name="Medium Grid 1 Accent 2" w:uiPriority="67"/>
+    <w:lsdException w:name="Medium Grid 2 Accent 2" w:uiPriority="68"/>
+    <w:lsdException w:name="Medium Grid 3 Accent 2" w:uiPriority="69"/>
+    <w:lsdException w:name="Dark List Accent 2" w:uiPriority="70"/>
+    <w:lsdException w:name="Colorful Shading Accent 2" w:uiPriority="71"/>
+    <w:lsdException w:name="Colorful List Accent 2" w:uiPriority="72"/>
+    <w:lsdException w:name="Colorful Grid Accent 2" w:uiPriority="73"/>
+    <w:lsdException w:name="Light Shading Accent 3" w:uiPriority="60"/>
+    <w:lsdException w:name="Light List Accent 3" w:uiPriority="61"/>
+    <w:lsdException w:name="Light Grid Accent 3" w:uiPriority="62"/>
+    <w:lsdException w:name="Medium Shading 1 Accent 3" w:uiPriority="63"/>
+    <w:lsdException w:name="Medium Shading 2 Accent 3" w:uiPriority="64"/>
+    <w:lsdException w:name="Medium List 1 Accent 3" w:uiPriority="65"/>
+    <w:lsdException w:name="Medium List 2 Accent 3" w:uiPriority="66"/>
+    <w:lsdException w:name="Medium Grid 1 Accent 3" w:uiPriority="67"/>
+    <w:lsdException w:name="Medium Grid 2 Accent 3" w:uiPriority="68"/>
+    <w:lsdException w:name="Medium Grid 3 Accent 3" w:uiPriority="69"/>
+    <w:lsdException w:name="Dark List Accent 3" w:uiPriority="70"/>
+    <w:lsdException w:name="Colorful Shading Accent 3" w:uiPriority="71"/>
+    <w:lsdException w:name="Colorful List Accent 3" w:uiPriority="72"/>
+    <w:lsdException w:name="Colorful Grid Accent 3" w:uiPriority="73"/>
+    <w:lsdException w:name="Light Shading Accent 4" w:uiPriority="60"/>
+    <w:lsdException w:name="Light List Accent 4" w:uiPriority="61"/>
+    <w:lsdException w:name="Light Grid Accent 4" w:uiPriority="62"/>
+    <w:lsdException w:name="Medium Shading 1 Accent 4" w:uiPriority="63"/>
+    <w:lsdException w:name="Medium Shading 2 Accent 4" w:uiPriority="64"/>
+    <w:lsdException w:name="Medium List 1 Accent 4" w:uiPriority="65"/>
+    <w:lsdException w:name="Medium List 2 Accent 4" w:uiPriority="66"/>
+    <w:lsdException w:name="Medium Grid 1 Accent 4" w:uiPriority="67"/>
+    <w:lsdException w:name="Medium Grid 2 Accent 4" w:uiPriority="68"/>
+    <w:lsdException w:name="Medium Grid 3 Accent 4" w:uiPriority="69"/>
+    <w:lsdException w:name="Dark List Accent 4" w:uiPriority="70"/>
+    <w:lsdException w:name="Colorful Shading Accent 4" w:uiPriority="71"/>
+    <w:lsdException w:name="Colorful List Accent 4" w:uiPriority="72"/>
+    <w:lsdException w:name="Colorful Grid Accent 4" w:uiPriority="73"/>
+    <w:lsdException w:name="Light Shading Accent 5" w:uiPriority="60"/>
+    <w:lsdException w:name="Light List Accent 5" w:uiPriority="61"/>
+    <w:lsdException w:name="Light Grid Accent 5" w:uiPriority="62"/>
+    <w:lsdException w:name="Medium Shading 1 Accent 5" w:uiPriority="63"/>
+    <w:lsdException w:name="Medium Shading 2 Accent 5" w:uiPriority="64"/>
+    <w:lsdException w:name="Medium List 1 Accent 5" w:uiPriority="65"/>
+    <w:lsdException w:name="Medium List 2 Accent 5" w:uiPriority="66"/>
+    <w:lsdException w:name="Medium Grid 1 Accent 5" w:uiPriority="67"/>
+    <w:lsdException w:name="Medium Grid 2 Accent 5" w:uiPriority="68"/>
+    <w:lsdException w:name="Medium Grid 3 Accent 5" w:uiPriority="69"/>
+    <w:lsdException w:name="Dark List Accent 5" w:uiPriority="70"/>
+    <w:lsdException w:name="Colorful Shading Accent 5" w:uiPriority="71"/>
+    <w:lsdException w:name="Colorful List Accent 5" w:uiPriority="72"/>
+    <w:lsdException w:name="Colorful Grid Accent 5" w:uiPriority="73"/>
+    <w:lsdException w:name="Light Shading Accent 6" w:uiPriority="60"/>
+    <w:lsdException w:name="Light List Accent 6" w:uiPriority="61"/>
+    <w:lsdException w:name="Light Grid Accent 6" w:uiPriority="62"/>
+    <w:lsdException w:name="Medium Shading 1 Accent 6" w:uiPriority="63"/>
+    <w:lsdException w:name="Medium Shading 2 Accent 6" w:uiPriority="64"/>
+    <w:lsdException w:name="Medium List 1 Accent 6" w:uiPriority="65"/>
+    <w:lsdException w:name="Medium List 2 Accent 6" w:uiPriority="66"/>
+    <w:lsdException w:name="Medium Grid 1 Accent 6" w:uiPriority="67"/>
+    <w:lsdException w:name="Medium Grid 2 Accent 6" w:uiPriority="68"/>
+    <w:lsdException w:name="Medium Grid 3 Accent 6" w:uiPriority="69"/>
+    <w:lsdException w:name="Dark List Accent 6" w:uiPriority="70"/>
+    <w:lsdException w:name="Colorful Shading Accent 6" w:uiPriority="71"/>
+    <w:lsdException w:name="Colorful List Accent 6" w:uiPriority="72"/>
+    <w:lsdException w:name="Colorful Grid Accent 6" w:uiPriority="73"/>
     <w:lsdException w:name="Subtle Emphasis" w:uiPriority="19" w:qFormat="1"/>
     <w:lsdException w:name="Intense Emphasis" w:uiPriority="21" w:qFormat="1"/>
-    <w:lsdException w:name="Subtle Reference" w:uiPriority="31" w:qFormat="1"/>
-    <w:lsdException w:name="Intense Reference" w:uiPriority="32" w:qFormat="1"/>
-    <w:lsdException w:name="Book Title" w:uiPriority="33" w:qFormat="1"/>
-    <w:lsdException w:name="Bibliography" w:uiPriority="37"/>
-    <w:lsdException w:name="TOC Heading" w:uiPriority="39" w:qFormat="1"/>
+    <w:lsdException w:name="Subtle Reference" w:semiHidden="1" w:uiPriority="31" w:unhideWhenUsed="1" w:qFormat="1"/>
+    <w:lsdException w:name="Intense Reference" w:semiHidden="1" w:uiPriority="32" w:unhideWhenUsed="1" w:qFormat="1"/>
+    <w:lsdException w:name="Book Title" w:semiHidden="1" w:uiPriority="33" w:unhideWhenUsed="1" w:qFormat="1"/>
+    <w:lsdException w:name="Bibliography" w:semiHidden="1" w:uiPriority="37" w:unhideWhenUsed="1"/>
+    <w:lsdException w:name="TOC Heading" w:semiHidden="1" w:uiPriority="39" w:unhideWhenUsed="1" w:qFormat="1"/>
+    <w:lsdException w:name="Plain Table 1" w:uiPriority="41"/>
+    <w:lsdException w:name="Plain Table 2" w:uiPriority="42"/>
+    <w:lsdException w:name="Plain Table 3" w:uiPriority="43"/>
+    <w:lsdException w:name="Plain Table 4" w:uiPriority="44"/>
+    <w:lsdException w:name="Plain Table 5" w:uiPriority="45"/>
+    <w:lsdException w:name="Grid Table Light" w:uiPriority="40"/>
+    <w:lsdException w:name="Grid Table 1 Light" w:uiPriority="46"/>
+    <w:lsdException w:name="Grid Table 2" w:uiPriority="47"/>
+    <w:lsdException w:name="Grid Table 3" w:uiPriority="48"/>
+    <w:lsdException w:name="Grid Table 4" w:uiPriority="49"/>
+    <w:lsdException w:name="Grid Table 5 Dark" w:uiPriority="50"/>
+    <w:lsdException w:name="Grid Table 6 Colorful" w:uiPriority="51"/>
+    <w:lsdException w:name="Grid Table 7 Colorful" w:uiPriority="52"/>
+    <w:lsdException w:name="Grid Table 1 Light Accent 1" w:uiPriority="46"/>
+    <w:lsdException w:name="Grid Table 2 Accent 1" w:uiPriority="47"/>
+    <w:lsdException w:name="Grid Table 3 Accent 1" w:uiPriority="48"/>
+    <w:lsdException w:name="Grid Table 4 Accent 1" w:uiPriority="49"/>
+    <w:lsdException w:name="Grid Table 5 Dark Accent 1" w:uiPriority="50"/>
+    <w:lsdException w:name="Grid Table 6 Colorful Accent 1" w:uiPriority="51"/>
+    <w:lsdException w:name="Grid Table 7 Colorful Accent 1" w:uiPriority="52"/>
+    <w:lsdException w:name="Grid Table 1 Light Accent 2" w:uiPriority="46"/>
+    <w:lsdException w:name="Grid Table 2 Accent 2" w:uiPriority="47"/>
+    <w:lsdException w:name="Grid Table 3 Accent 2" w:uiPriority="48"/>
+    <w:lsdException w:name="Grid Table 4 Accent 2" w:uiPriority="49"/>
+    <w:lsdException w:name="Grid Table 5 Dark Accent 2" w:uiPriority="50"/>
+    <w:lsdException w:name="Grid Table 6 Colorful Accent 2" w:uiPriority="51"/>
+    <w:lsdException w:name="Grid Table 7 Colorful Accent 2" w:uiPriority="52"/>
+    <w:lsdException w:name="Grid Table 1 Light Accent 3" w:uiPriority="46"/>
+    <w:lsdException w:name="Grid Table 2 Accent 3" w:uiPriority="47"/>
+    <w:lsdException w:name="Grid Table 3 Accent 3" w:uiPriority="48"/>
+    <w:lsdException w:name="Grid Table 4 Accent 3" w:uiPriority="49"/>
+    <w:lsdException w:name="Grid Table 5 Dark Accent 3" w:uiPriority="50"/>
+    <w:lsdException w:name="Grid Table 6 Colorful Accent 3" w:uiPriority="51"/>
+    <w:lsdException w:name="Grid Table 7 Colorful Accent 3" w:uiPriority="52"/>
+    <w:lsdException w:name="Grid Table 1 Light Accent 4" w:uiPriority="46"/>
+    <w:lsdException w:name="Grid Table 2 Accent 4" w:uiPriority="47"/>
+    <w:lsdException w:name="Grid Table 3 Accent 4" w:uiPriority="48"/>
+    <w:lsdException w:name="Grid Table 4 Accent 4" w:uiPriority="49"/>
+    <w:lsdException w:name="Grid Table 5 Dark Accent 4" w:uiPriority="50"/>
+    <w:lsdException w:name="Grid Table 6 Colorful Accent 4" w:uiPriority="51"/>
+    <w:lsdException w:name="Grid Table 7 Colorful Accent 4" w:uiPriority="52"/>
+    <w:lsdException w:name="Grid Table 1 Light Accent 5" w:uiPriority="46"/>
+    <w:lsdException w:name="Grid Table 2 Accent 5" w:uiPriority="47"/>
+    <w:lsdException w:name="Grid Table 3 Accent 5" w:uiPriority="48"/>
+    <w:lsdException w:name="Grid Table 4 Accent 5" w:uiPriority="49"/>
+    <w:lsdException w:name="Grid Table 5 Dark Accent 5" w:uiPriority="50"/>
+    <w:lsdException w:name="Grid Table 6 Colorful Accent 5" w:uiPriority="51"/>
+    <w:lsdException w:name="Grid Table 7 Colorful Accent 5" w:uiPriority="52"/>
+    <w:lsdException w:name="Grid Table 1 Light Accent 6" w:uiPriority="46"/>
+    <w:lsdException w:name="Grid Table 2 Accent 6" w:uiPriority="47"/>
+    <w:lsdException w:name="Grid Table 3 Accent 6" w:uiPriority="48"/>
+    <w:lsdException w:name="Grid Table 4 Accent 6" w:uiPriority="49"/>
+    <w:lsdException w:name="Grid Table 5 Dark Accent 6" w:uiPriority="50"/>
+    <w:lsdException w:name="Grid Table 6 Colorful Accent 6" w:uiPriority="51"/>
+    <w:lsdException w:name="Grid Table 7 Colorful Accent 6" w:uiPriority="52"/>
+    <w:lsdException w:name="List Table 1 Light" w:uiPriority="46"/>
+    <w:lsdException w:name="List Table 2" w:uiPriority="47"/>
+    <w:lsdException w:name="List Table 3" w:uiPriority="48"/>
+    <w:lsdException w:name="List Table 4" w:uiPriority="49"/>
+    <w:lsdException w:name="List Table 5 Dark" w:uiPriority="50"/>
+    <w:lsdException w:name="List Table 6 Colorful" w:uiPriority="51"/>
+    <w:lsdException w:name="List Table 7 Colorful" w:uiPriority="52"/>
+    <w:lsdException w:name="List Table 1 Light Accent 1" w:uiPriority="46"/>
+    <w:lsdException w:name="List Table 2 Accent 1" w:uiPriority="47"/>
+    <w:lsdException w:name="List Table 3 Accent 1" w:uiPriority="48"/>
+    <w:lsdException w:name="List Table 4 Accent 1" w:uiPriority="49"/>
+    <w:lsdException w:name="List Table 5 Dark Accent 1" w:uiPriority="50"/>
+    <w:lsdException w:name="List Table 6 Colorful Accent 1" w:uiPriority="51"/>
+    <w:lsdException w:name="List Table 7 Colorful Accent 1" w:uiPriority="52"/>
+    <w:lsdException w:name="List Table 1 Light Accent 2" w:uiPriority="46"/>
+    <w:lsdException w:name="List Table 2 Accent 2" w:uiPriority="47"/>
+    <w:lsdException w:name="List Table 3 Accent 2" w:uiPriority="48"/>
+    <w:lsdException w:name="List Table 4 Accent 2" w:uiPriority="49"/>
+    <w:lsdException w:name="List Table 5 Dark Accent 2" w:uiPriority="50"/>
+    <w:lsdException w:name="List Table 6 Colorful Accent 2" w:uiPriority="51"/>
+    <w:lsdException w:name="List Table 7 Colorful Accent 2" w:uiPriority="52"/>
+    <w:lsdException w:name="List Table 1 Light Accent 3" w:uiPriority="46"/>
+    <w:lsdException w:name="List Table 2 Accent 3" w:uiPriority="47"/>
+    <w:lsdException w:name="List Table 3 Accent 3" w:uiPriority="48"/>
+    <w:lsdException w:name="List Table 4 Accent 3" w:uiPriority="49"/>
+    <w:lsdException w:name="List Table 5 Dark Accent 3" w:uiPriority="50"/>
+    <w:lsdException w:name="List Table 6 Colorful Accent 3" w:uiPriority="51"/>
+    <w:lsdException w:name="List Table 7 Colorful Accent 3" w:uiPriority="52"/>
+    <w:lsdException w:name="List Table 1 Light Accent 4" w:uiPriority="46"/>
+    <w:lsdException w:name="List Table 2 Accent 4" w:uiPriority="47"/>
+    <w:lsdException w:name="List Table 3 Accent 4" w:uiPriority="48"/>
+    <w:lsdException w:name="List Table 4 Accent 4" w:uiPriority="49"/>
+    <w:lsdException w:name="List Table 5 Dark Accent 4" w:uiPriority="50"/>
+    <w:lsdException w:name="List Table 6 Colorful Accent 4" w:uiPriority="51"/>
+    <w:lsdException w:name="List Table 7 Colorful Accent 4" w:uiPriority="52"/>
+    <w:lsdException w:name="List Table 1 Light Accent 5" w:uiPriority="46"/>
+    <w:lsdException w:name="List Table 2 Accent 5" w:uiPriority="47"/>
+    <w:lsdException w:name="List Table 3 Accent 5" w:uiPriority="48"/>
+    <w:lsdException w:name="List Table 4 Accent 5" w:uiPriority="49"/>
+    <w:lsdException w:name="List Table 5 Dark Accent 5" w:uiPriority="50"/>
+    <w:lsdException w:name="List Table 6 Colorful Accent 5" w:uiPriority="51"/>
+    <w:lsdException w:name="List Table 7 Colorful Accent 5" w:uiPriority="52"/>
+    <w:lsdException w:name="List Table 1 Light Accent 6" w:uiPriority="46"/>
+    <w:lsdException w:name="List Table 2 Accent 6" w:uiPriority="47"/>
+    <w:lsdException w:name="List Table 3 Accent 6" w:uiPriority="48"/>
+    <w:lsdException w:name="List Table 4 Accent 6" w:uiPriority="49"/>
+    <w:lsdException w:name="List Table 5 Dark Accent 6" w:uiPriority="50"/>
+    <w:lsdException w:name="List Table 6 Colorful Accent 6" w:uiPriority="51"/>
+    <w:lsdException w:name="List Table 7 Colorful Accent 6" w:uiPriority="52"/>
+    <w:lsdException w:name="Mention" w:semiHidden="1" w:unhideWhenUsed="1"/>
+    <w:lsdException w:name="Smart Hyperlink" w:semiHidden="1" w:unhideWhenUsed="1"/>
+    <w:lsdException w:name="Hashtag" w:semiHidden="1" w:unhideWhenUsed="1"/>
+    <w:lsdException w:name="Unresolved Mention" w:semiHidden="1" w:unhideWhenUsed="1"/>
+    <w:lsdException w:name="Smart Link" w:semiHidden="1" w:unhideWhenUsed="1"/>
   </w:latentStyles>
   <w:style w:type="paragraph" w:default="1" w:styleId="Normal">
     <w:name w:val="Normal"/>
@@ -2598,10 +3046,9 @@
     <w:next w:val="Normal"/>
     <w:link w:val="Titre5Car"/>
     <w:uiPriority w:val="2"/>
-    <w:semiHidden/>
     <w:unhideWhenUsed/>
     <w:qFormat/>
-    <w:rsid w:val="005A718F"/>
+    <w:rsid w:val="00670D93"/>
     <w:pPr>
       <w:keepNext/>
       <w:keepLines/>
@@ -2613,6 +3060,7 @@
       <w:rFonts w:eastAsia="Times New Roman" w:cs="Times New Roman"/>
       <w:spacing w:val="-4"/>
       <w:kern w:val="28"/>
+      <w:sz w:val="28"/>
     </w:rPr>
   </w:style>
   <w:style w:type="character" w:default="1" w:styleId="Policepardfaut">
@@ -2626,7 +3074,6 @@
     <w:uiPriority w:val="99"/>
     <w:semiHidden/>
     <w:unhideWhenUsed/>
-    <w:qFormat/>
     <w:tblPr>
       <w:tblInd w:w="0" w:type="dxa"/>
       <w:tblCellMar>
@@ -2800,14 +3247,14 @@
     <w:basedOn w:val="Policepardfaut"/>
     <w:link w:val="Titre5"/>
     <w:uiPriority w:val="2"/>
-    <w:semiHidden/>
-    <w:rsid w:val="005A718F"/>
+    <w:rsid w:val="00670D93"/>
     <w:rPr>
       <w:rFonts w:eastAsia="Times New Roman" w:cs="Times New Roman"/>
+      <w:color w:val="2B2D2F" w:themeColor="text1" w:themeTint="E6"/>
       <w:spacing w:val="-4"/>
       <w:kern w:val="28"/>
-      <w:sz w:val="18"/>
-      <w:szCs w:val="18"/>
+      <w:sz w:val="28"/>
+      <w:szCs w:val="22"/>
     </w:rPr>
   </w:style>
   <w:style w:type="paragraph" w:styleId="En-tte">
@@ -2868,8 +3315,8 @@
       <w:u w:val="single"/>
     </w:rPr>
   </w:style>
-  <w:style w:type="character" w:customStyle="1" w:styleId="UnresolvedMention">
-    <w:name w:val="Unresolved Mention"/>
+  <w:style w:type="character" w:customStyle="1" w:styleId="Mentionnonrsolue1">
+    <w:name w:val="Mention non résolue1"/>
     <w:basedOn w:val="Policepardfaut"/>
     <w:uiPriority w:val="99"/>
     <w:semiHidden/>

</xml_diff>

<commit_message>
debut rapport robustesse pour maxhoue
</commit_message>
<xml_diff>
--- a/doc/Rendu CLASSIFICATION pour la SAÉ S3.docx
+++ b/doc/Rendu CLASSIFICATION pour la SAÉ S3.docx
@@ -1,6 +1,6 @@
 
 <file path=word/document.xml><?xml version="1.0" encoding="utf-8"?>
-<w:document xmlns:ve="http://schemas.openxmlformats.org/markup-compatibility/2006" xmlns:o="urn:schemas-microsoft-com:office:office" xmlns:r="http://schemas.openxmlformats.org/officeDocument/2006/relationships" xmlns:m="http://schemas.openxmlformats.org/officeDocument/2006/math" xmlns:v="urn:schemas-microsoft-com:vml" xmlns:wp="http://schemas.openxmlformats.org/drawingml/2006/wordprocessingDrawing" xmlns:w10="urn:schemas-microsoft-com:office:word" xmlns:w="http://schemas.openxmlformats.org/wordprocessingml/2006/main" xmlns:wne="http://schemas.microsoft.com/office/word/2006/wordml">
+<w:document xmlns:wpc="http://schemas.microsoft.com/office/word/2010/wordprocessingCanvas" xmlns:cx="http://schemas.microsoft.com/office/drawing/2014/chartex" xmlns:cx1="http://schemas.microsoft.com/office/drawing/2015/9/8/chartex" xmlns:cx2="http://schemas.microsoft.com/office/drawing/2015/10/21/chartex" xmlns:cx3="http://schemas.microsoft.com/office/drawing/2016/5/9/chartex" xmlns:cx4="http://schemas.microsoft.com/office/drawing/2016/5/10/chartex" xmlns:cx5="http://schemas.microsoft.com/office/drawing/2016/5/11/chartex" xmlns:cx6="http://schemas.microsoft.com/office/drawing/2016/5/12/chartex" xmlns:cx7="http://schemas.microsoft.com/office/drawing/2016/5/13/chartex" xmlns:cx8="http://schemas.microsoft.com/office/drawing/2016/5/14/chartex" xmlns:mc="http://schemas.openxmlformats.org/markup-compatibility/2006" xmlns:aink="http://schemas.microsoft.com/office/drawing/2016/ink" xmlns:am3d="http://schemas.microsoft.com/office/drawing/2017/model3d" xmlns:o="urn:schemas-microsoft-com:office:office" xmlns:oel="http://schemas.microsoft.com/office/2019/extlst" xmlns:r="http://schemas.openxmlformats.org/officeDocument/2006/relationships" xmlns:m="http://schemas.openxmlformats.org/officeDocument/2006/math" xmlns:v="urn:schemas-microsoft-com:vml" xmlns:wp14="http://schemas.microsoft.com/office/word/2010/wordprocessingDrawing" xmlns:wp="http://schemas.openxmlformats.org/drawingml/2006/wordprocessingDrawing" xmlns:w10="urn:schemas-microsoft-com:office:word" xmlns:w="http://schemas.openxmlformats.org/wordprocessingml/2006/main" xmlns:w14="http://schemas.microsoft.com/office/word/2010/wordml" xmlns:w15="http://schemas.microsoft.com/office/word/2012/wordml" xmlns:w16cex="http://schemas.microsoft.com/office/word/2018/wordml/cex" xmlns:w16cid="http://schemas.microsoft.com/office/word/2016/wordml/cid" xmlns:w16="http://schemas.microsoft.com/office/word/2018/wordml" xmlns:w16sdtdh="http://schemas.microsoft.com/office/word/2020/wordml/sdtdatahash" xmlns:w16se="http://schemas.microsoft.com/office/word/2015/wordml/symex" xmlns:wpg="http://schemas.microsoft.com/office/word/2010/wordprocessingGroup" xmlns:wpi="http://schemas.microsoft.com/office/word/2010/wordprocessingInk" xmlns:wne="http://schemas.microsoft.com/office/word/2006/wordml" xmlns:wps="http://schemas.microsoft.com/office/word/2010/wordprocessingShape" mc:Ignorable="w14 w15 w16se w16cid w16 w16cex w16sdtdh wp14">
   <w:body>
     <w:tbl>
       <w:tblPr>
@@ -18,7 +18,7 @@
           <w:left w:w="0" w:type="dxa"/>
           <w:right w:w="0" w:type="dxa"/>
         </w:tblCellMar>
-        <w:tblLook w:val="0000"/>
+        <w:tblLook w:val="0000" w:firstRow="0" w:lastRow="0" w:firstColumn="0" w:lastColumn="0" w:noHBand="0" w:noVBand="0"/>
       </w:tblPr>
       <w:tblGrid>
         <w:gridCol w:w="9602"/>
@@ -54,7 +54,7 @@
                   <v:stroke joinstyle="miter"/>
                   <v:path gradientshapeok="t" o:connecttype="rect"/>
                 </v:shapetype>
-                <v:shape id="Zone de texte 8" o:spid="_x0000_s2056" type="#_x0000_t202" style="width:511.85pt;height:181.5pt;visibility:visible;mso-position-horizontal-relative:char;mso-position-vertical-relative:line" o:gfxdata="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" filled="f" stroked="f" strokeweight=".5pt">
+                <v:shape id="Zone de texte 8" o:spid="_x0000_s2056" type="#_x0000_t202" style="width:511.85pt;height:181.5pt;visibility:visible;mso-left-percent:-10001;mso-top-percent:-10001;mso-position-horizontal:absolute;mso-position-horizontal-relative:char;mso-position-vertical:absolute;mso-position-vertical-relative:line;mso-left-percent:-10001;mso-top-percent:-10001" filled="f" stroked="f" strokeweight=".5pt">
                   <v:textbox>
                     <w:txbxContent>
                       <w:p>
@@ -103,7 +103,7 @@
                 <w:lang w:bidi="fr-FR"/>
               </w:rPr>
               <w:pict>
-                <v:line id="Connecteur droit 5" o:spid="_x0000_s2055" alt="Séparateur de texte" style="visibility:visible;mso-position-horizontal-relative:char;mso-position-vertical-relative:line" from="0,0" to="61.85pt,0" o:gfxdata="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" strokecolor="#bede8d [1944]" strokeweight="6pt">
+                <v:line id="Connecteur droit 5" o:spid="_x0000_s2055" alt="Séparateur de texte" style="visibility:visible;mso-left-percent:-10001;mso-top-percent:-10001;mso-position-horizontal:absolute;mso-position-horizontal-relative:char;mso-position-vertical:absolute;mso-position-vertical-relative:line;mso-left-percent:-10001;mso-top-percent:-10001" from="0,0" to="61.85pt,0" strokecolor="#bede8d [1944]" strokeweight="6pt">
                   <w10:wrap type="none"/>
                   <w10:anchorlock/>
                 </v:line>
@@ -123,7 +123,7 @@
                 <w:lang w:bidi="fr-FR"/>
               </w:rPr>
               <w:pict>
-                <v:shape id="Zone de texte 3" o:spid="_x0000_s2054" type="#_x0000_t202" style="width:404.6pt;height:58.8pt;visibility:visible;mso-position-horizontal-relative:char;mso-position-vertical-relative:line" o:gfxdata="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" filled="f" stroked="f" strokeweight=".5pt">
+                <v:shape id="Zone de texte 3" o:spid="_x0000_s2054" type="#_x0000_t202" style="width:404.6pt;height:58.8pt;visibility:visible;mso-left-percent:-10001;mso-top-percent:-10001;mso-position-horizontal:absolute;mso-position-horizontal-relative:char;mso-position-vertical:absolute;mso-position-vertical-relative:line;mso-left-percent:-10001;mso-top-percent:-10001" filled="f" stroked="f" strokeweight=".5pt">
                   <v:textbox>
                     <w:txbxContent>
                       <w:p>
@@ -175,7 +175,7 @@
                 <w:lang w:bidi="fr-FR"/>
               </w:rPr>
               <w:pict>
-                <v:shape id="Zone de texte 6" o:spid="_x0000_s2053" type="#_x0000_t202" style="width:322.5pt;height:36.95pt;visibility:visible;mso-position-horizontal-relative:char;mso-position-vertical-relative:line" o:gfxdata="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" filled="f" stroked="f" strokeweight=".5pt">
+                <v:shape id="Zone de texte 6" o:spid="_x0000_s2053" type="#_x0000_t202" style="width:322.5pt;height:36.95pt;visibility:visible;mso-left-percent:-10001;mso-top-percent:-10001;mso-position-horizontal:absolute;mso-position-horizontal-relative:char;mso-position-vertical:absolute;mso-position-vertical-relative:line;mso-left-percent:-10001;mso-top-percent:-10001" filled="f" stroked="f" strokeweight=".5pt">
                   <v:textbox>
                     <w:txbxContent>
                       <w:p>
@@ -216,7 +216,7 @@
                 <w:lang w:bidi="fr-FR"/>
               </w:rPr>
               <w:pict>
-                <v:shape id="Zone de texte 7" o:spid="_x0000_s2052" type="#_x0000_t202" style="width:198.75pt;height:47.65pt;visibility:visible;mso-position-horizontal-relative:char;mso-position-vertical-relative:line" o:gfxdata="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" filled="f" stroked="f" strokeweight=".5pt">
+                <v:shape id="Zone de texte 7" o:spid="_x0000_s2052" type="#_x0000_t202" style="width:198.75pt;height:47.65pt;visibility:visible;mso-left-percent:-10001;mso-top-percent:-10001;mso-position-horizontal:absolute;mso-position-horizontal-relative:char;mso-position-vertical:absolute;mso-position-vertical-relative:line;mso-left-percent:-10001;mso-top-percent:-10001" filled="f" stroked="f" strokeweight=".5pt">
                   <v:textbox>
                     <w:txbxContent>
                       <w:p>
@@ -267,7 +267,7 @@
                 <w:lang w:bidi="fr-FR"/>
               </w:rPr>
               <w:pict>
-                <v:shape id="Zone de texte 10" o:spid="_x0000_s2051" type="#_x0000_t202" style="width:174.4pt;height:47.65pt;visibility:visible;mso-position-horizontal-relative:char;mso-position-vertical-relative:line" o:gfxdata="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" filled="f" stroked="f" strokeweight=".5pt">
+                <v:shape id="Zone de texte 10" o:spid="_x0000_s2051" type="#_x0000_t202" style="width:174.4pt;height:47.65pt;visibility:visible;mso-left-percent:-10001;mso-top-percent:-10001;mso-position-horizontal:absolute;mso-position-horizontal-relative:char;mso-position-vertical:absolute;mso-position-vertical-relative:line;mso-left-percent:-10001;mso-top-percent:-10001" filled="f" stroked="f" strokeweight=".5pt">
                   <v:textbox>
                     <w:txbxContent>
                       <w:p>
@@ -343,7 +343,7 @@
                     <a:blip r:embed="rId8" cstate="print">
                       <a:extLst>
                         <a:ext uri="{28A0092B-C50C-407E-A947-70E740481C1C}">
-                          <a14:useLocalDpi xmlns:a14="http://schemas.microsoft.com/office/drawing/2010/main" xmlns:wps="http://schemas.microsoft.com/office/word/2010/wordprocessingShape" xmlns:wpi="http://schemas.microsoft.com/office/word/2010/wordprocessingInk" xmlns:wpg="http://schemas.microsoft.com/office/word/2010/wordprocessingGroup" xmlns:w16se="http://schemas.microsoft.com/office/word/2015/wordml/symex" xmlns:w16sdtdh="http://schemas.microsoft.com/office/word/2020/wordml/sdtdatahash" xmlns:w16="http://schemas.microsoft.com/office/word/2018/wordml" xmlns:w16cid="http://schemas.microsoft.com/office/word/2016/wordml/cid" xmlns:w16cex="http://schemas.microsoft.com/office/word/2018/wordml/cex" xmlns:w15="http://schemas.microsoft.com/office/word/2012/wordml" xmlns:w14="http://schemas.microsoft.com/office/word/2010/wordml" xmlns:w="http://schemas.openxmlformats.org/wordprocessingml/2006/main" xmlns:w10="urn:schemas-microsoft-com:office:word" xmlns:wp14="http://schemas.microsoft.com/office/word/2010/wordprocessingDrawing" xmlns:v="urn:schemas-microsoft-com:vml" xmlns:oel="http://schemas.microsoft.com/office/2019/extlst" xmlns:o="urn:schemas-microsoft-com:office:office" xmlns:am3d="http://schemas.microsoft.com/office/drawing/2017/model3d" xmlns:aink="http://schemas.microsoft.com/office/drawing/2016/ink" xmlns:mc="http://schemas.openxmlformats.org/markup-compatibility/2006" xmlns:cx8="http://schemas.microsoft.com/office/drawing/2016/5/14/chartex" xmlns:cx7="http://schemas.microsoft.com/office/drawing/2016/5/13/chartex" xmlns:cx6="http://schemas.microsoft.com/office/drawing/2016/5/12/chartex" xmlns:cx5="http://schemas.microsoft.com/office/drawing/2016/5/11/chartex" xmlns:cx4="http://schemas.microsoft.com/office/drawing/2016/5/10/chartex" xmlns:cx3="http://schemas.microsoft.com/office/drawing/2016/5/9/chartex" xmlns:cx2="http://schemas.microsoft.com/office/drawing/2015/10/21/chartex" xmlns:cx1="http://schemas.microsoft.com/office/drawing/2015/9/8/chartex" xmlns:cx="http://schemas.microsoft.com/office/drawing/2014/chartex" xmlns:wpc="http://schemas.microsoft.com/office/word/2010/wordprocessingCanvas" xmlns="" val="0"/>
+                          <a14:useLocalDpi xmlns:a14="http://schemas.microsoft.com/office/drawing/2010/main" val="0"/>
                         </a:ext>
                       </a:extLst>
                     </a:blip>
@@ -2324,6 +2324,122 @@
         <w:t>Dans cette partie, vous devez évaluer la robustesse de vos modèles et détaillant votre protocole pour l’évaluer. Vous aurez au minimum un scénario d’exécution de votre code qui charge vos données et sort dans la console toutes les valeurs qui apparaissent dans cette section.</w:t>
       </w:r>
     </w:p>
+    <w:p>
+      <w:r>
+        <w:t xml:space="preserve">1 – chaque </w:t>
+      </w:r>
+      <w:proofErr w:type="spellStart"/>
+      <w:r>
+        <w:t>modele</w:t>
+      </w:r>
+      <w:proofErr w:type="spellEnd"/>
+      <w:r>
+        <w:t xml:space="preserve"> contient une liste de données de test</w:t>
+      </w:r>
+    </w:p>
+    <w:p>
+      <w:r>
+        <w:t xml:space="preserve">1A si la liste contient des points : validation </w:t>
+      </w:r>
+      <w:proofErr w:type="gramStart"/>
+      <w:r>
+        <w:t>a</w:t>
+      </w:r>
+      <w:proofErr w:type="gramEnd"/>
+      <w:r>
+        <w:t xml:space="preserve"> partir des données de tes</w:t>
+      </w:r>
+      <w:r>
+        <w:t>t ou</w:t>
+      </w:r>
+    </w:p>
+    <w:p>
+      <w:r>
+        <w:t xml:space="preserve">1B si la liste ne contient pas de point : </w:t>
+      </w:r>
+      <w:proofErr w:type="spellStart"/>
+      <w:r>
+        <w:t>crossvalidation</w:t>
+      </w:r>
+      <w:proofErr w:type="spellEnd"/>
+    </w:p>
+    <w:p>
+      <w:r>
+        <w:tab/>
+      </w:r>
+      <w:proofErr w:type="spellStart"/>
+      <w:r>
+        <w:t>Crossvalidation</w:t>
+      </w:r>
+      <w:proofErr w:type="spellEnd"/>
+      <w:r>
+        <w:t> :</w:t>
+      </w:r>
+    </w:p>
+    <w:p>
+      <w:r>
+        <w:tab/>
+      </w:r>
+      <w:r>
+        <w:tab/>
+        <w:t>Les données d’entrainement sont découpées en 5 sous listes réarrangées</w:t>
+      </w:r>
+    </w:p>
+    <w:p>
+      <w:r>
+        <w:t>Pour a chaque fois tester 1 sous jeu parmi les 4 autres comme données d’entrainement</w:t>
+      </w:r>
+    </w:p>
+    <w:p>
+      <w:r>
+        <w:t>La robustesse est la moyenne des 5 sous calculs</w:t>
+      </w:r>
+    </w:p>
+    <w:p/>
+    <w:p>
+      <w:r>
+        <w:t xml:space="preserve">2 – chaque point du jeu de test est </w:t>
+      </w:r>
+      <w:proofErr w:type="spellStart"/>
+      <w:proofErr w:type="gramStart"/>
+      <w:r>
+        <w:t>categorisé</w:t>
+      </w:r>
+      <w:proofErr w:type="spellEnd"/>
+      <w:r>
+        <w:t xml:space="preserve"> ,</w:t>
+      </w:r>
+      <w:proofErr w:type="gramEnd"/>
+      <w:r>
+        <w:t xml:space="preserve"> le </w:t>
+      </w:r>
+      <w:proofErr w:type="spellStart"/>
+      <w:r>
+        <w:t>resultat</w:t>
+      </w:r>
+      <w:proofErr w:type="spellEnd"/>
+      <w:r>
+        <w:t xml:space="preserve"> est comparé à sa propre catégorie, la </w:t>
+      </w:r>
+      <w:proofErr w:type="spellStart"/>
+      <w:r>
+        <w:t>rabustesse</w:t>
+      </w:r>
+      <w:proofErr w:type="spellEnd"/>
+      <w:r>
+        <w:t xml:space="preserve"> correspond au nombre de </w:t>
+      </w:r>
+      <w:proofErr w:type="spellStart"/>
+      <w:r>
+        <w:t>succes</w:t>
+      </w:r>
+      <w:proofErr w:type="spellEnd"/>
+      <w:r>
+        <w:t xml:space="preserve"> sur l’ensemble</w:t>
+      </w:r>
+    </w:p>
+    <w:p/>
+    <w:p/>
     <w:sectPr>
       <w:headerReference w:type="default" r:id="rId9"/>
       <w:footerReference w:type="default" r:id="rId10"/>
@@ -2340,7 +2456,7 @@
 </file>
 
 <file path=word/endnotes.xml><?xml version="1.0" encoding="utf-8"?>
-<w:endnotes xmlns:ve="http://schemas.openxmlformats.org/markup-compatibility/2006" xmlns:o="urn:schemas-microsoft-com:office:office" xmlns:r="http://schemas.openxmlformats.org/officeDocument/2006/relationships" xmlns:m="http://schemas.openxmlformats.org/officeDocument/2006/math" xmlns:v="urn:schemas-microsoft-com:vml" xmlns:wp="http://schemas.openxmlformats.org/drawingml/2006/wordprocessingDrawing" xmlns:w10="urn:schemas-microsoft-com:office:word" xmlns:w="http://schemas.openxmlformats.org/wordprocessingml/2006/main" xmlns:wne="http://schemas.microsoft.com/office/word/2006/wordml">
+<w:endnotes xmlns:wpc="http://schemas.microsoft.com/office/word/2010/wordprocessingCanvas" xmlns:cx="http://schemas.microsoft.com/office/drawing/2014/chartex" xmlns:cx1="http://schemas.microsoft.com/office/drawing/2015/9/8/chartex" xmlns:cx2="http://schemas.microsoft.com/office/drawing/2015/10/21/chartex" xmlns:cx3="http://schemas.microsoft.com/office/drawing/2016/5/9/chartex" xmlns:cx4="http://schemas.microsoft.com/office/drawing/2016/5/10/chartex" xmlns:cx5="http://schemas.microsoft.com/office/drawing/2016/5/11/chartex" xmlns:cx6="http://schemas.microsoft.com/office/drawing/2016/5/12/chartex" xmlns:cx7="http://schemas.microsoft.com/office/drawing/2016/5/13/chartex" xmlns:cx8="http://schemas.microsoft.com/office/drawing/2016/5/14/chartex" xmlns:mc="http://schemas.openxmlformats.org/markup-compatibility/2006" xmlns:aink="http://schemas.microsoft.com/office/drawing/2016/ink" xmlns:am3d="http://schemas.microsoft.com/office/drawing/2017/model3d" xmlns:o="urn:schemas-microsoft-com:office:office" xmlns:oel="http://schemas.microsoft.com/office/2019/extlst" xmlns:r="http://schemas.openxmlformats.org/officeDocument/2006/relationships" xmlns:m="http://schemas.openxmlformats.org/officeDocument/2006/math" xmlns:v="urn:schemas-microsoft-com:vml" xmlns:wp14="http://schemas.microsoft.com/office/word/2010/wordprocessingDrawing" xmlns:wp="http://schemas.openxmlformats.org/drawingml/2006/wordprocessingDrawing" xmlns:w10="urn:schemas-microsoft-com:office:word" xmlns:w="http://schemas.openxmlformats.org/wordprocessingml/2006/main" xmlns:w14="http://schemas.microsoft.com/office/word/2010/wordml" xmlns:w15="http://schemas.microsoft.com/office/word/2012/wordml" xmlns:w16cex="http://schemas.microsoft.com/office/word/2018/wordml/cex" xmlns:w16cid="http://schemas.microsoft.com/office/word/2016/wordml/cid" xmlns:w16="http://schemas.microsoft.com/office/word/2018/wordml" xmlns:w16sdtdh="http://schemas.microsoft.com/office/word/2020/wordml/sdtdatahash" xmlns:w16se="http://schemas.microsoft.com/office/word/2015/wordml/symex" xmlns:wpg="http://schemas.microsoft.com/office/word/2010/wordprocessingGroup" xmlns:wpi="http://schemas.microsoft.com/office/word/2010/wordprocessingInk" xmlns:wne="http://schemas.microsoft.com/office/word/2006/wordml" xmlns:wps="http://schemas.microsoft.com/office/word/2010/wordprocessingShape" mc:Ignorable="w14 w15 w16se w16cid w16 w16cex w16sdtdh wp14">
   <w:endnote w:type="separator" w:id="-1">
     <w:p>
       <w:r>
@@ -2359,7 +2475,7 @@
 </file>
 
 <file path=word/footer1.xml><?xml version="1.0" encoding="utf-8"?>
-<w:ftr xmlns:ve="http://schemas.openxmlformats.org/markup-compatibility/2006" xmlns:o="urn:schemas-microsoft-com:office:office" xmlns:r="http://schemas.openxmlformats.org/officeDocument/2006/relationships" xmlns:m="http://schemas.openxmlformats.org/officeDocument/2006/math" xmlns:v="urn:schemas-microsoft-com:vml" xmlns:wp="http://schemas.openxmlformats.org/drawingml/2006/wordprocessingDrawing" xmlns:w10="urn:schemas-microsoft-com:office:word" xmlns:w="http://schemas.openxmlformats.org/wordprocessingml/2006/main" xmlns:wne="http://schemas.microsoft.com/office/word/2006/wordml">
+<w:ftr xmlns:wpc="http://schemas.microsoft.com/office/word/2010/wordprocessingCanvas" xmlns:cx="http://schemas.microsoft.com/office/drawing/2014/chartex" xmlns:cx1="http://schemas.microsoft.com/office/drawing/2015/9/8/chartex" xmlns:cx2="http://schemas.microsoft.com/office/drawing/2015/10/21/chartex" xmlns:cx3="http://schemas.microsoft.com/office/drawing/2016/5/9/chartex" xmlns:cx4="http://schemas.microsoft.com/office/drawing/2016/5/10/chartex" xmlns:cx5="http://schemas.microsoft.com/office/drawing/2016/5/11/chartex" xmlns:cx6="http://schemas.microsoft.com/office/drawing/2016/5/12/chartex" xmlns:cx7="http://schemas.microsoft.com/office/drawing/2016/5/13/chartex" xmlns:cx8="http://schemas.microsoft.com/office/drawing/2016/5/14/chartex" xmlns:mc="http://schemas.openxmlformats.org/markup-compatibility/2006" xmlns:aink="http://schemas.microsoft.com/office/drawing/2016/ink" xmlns:am3d="http://schemas.microsoft.com/office/drawing/2017/model3d" xmlns:o="urn:schemas-microsoft-com:office:office" xmlns:oel="http://schemas.microsoft.com/office/2019/extlst" xmlns:r="http://schemas.openxmlformats.org/officeDocument/2006/relationships" xmlns:m="http://schemas.openxmlformats.org/officeDocument/2006/math" xmlns:v="urn:schemas-microsoft-com:vml" xmlns:wp14="http://schemas.microsoft.com/office/word/2010/wordprocessingDrawing" xmlns:wp="http://schemas.openxmlformats.org/drawingml/2006/wordprocessingDrawing" xmlns:w10="urn:schemas-microsoft-com:office:word" xmlns:w="http://schemas.openxmlformats.org/wordprocessingml/2006/main" xmlns:w14="http://schemas.microsoft.com/office/word/2010/wordml" xmlns:w15="http://schemas.microsoft.com/office/word/2012/wordml" xmlns:w16cex="http://schemas.microsoft.com/office/word/2018/wordml/cex" xmlns:w16cid="http://schemas.microsoft.com/office/word/2016/wordml/cid" xmlns:w16="http://schemas.microsoft.com/office/word/2018/wordml" xmlns:w16sdtdh="http://schemas.microsoft.com/office/word/2020/wordml/sdtdatahash" xmlns:w16se="http://schemas.microsoft.com/office/word/2015/wordml/symex" xmlns:wpg="http://schemas.microsoft.com/office/word/2010/wordprocessingGroup" xmlns:wpi="http://schemas.microsoft.com/office/word/2010/wordprocessingInk" xmlns:wne="http://schemas.microsoft.com/office/word/2006/wordml" xmlns:wps="http://schemas.microsoft.com/office/word/2010/wordprocessingShape" mc:Ignorable="w14 w15 w16se w16cid w16 w16cex w16sdtdh wp14">
   <w:tbl>
     <w:tblPr>
       <w:tblW w:w="12258" w:type="dxa"/>
@@ -2372,7 +2488,7 @@
         <w:insideH w:val="single" w:sz="4" w:space="0" w:color="auto"/>
         <w:insideV w:val="single" w:sz="4" w:space="0" w:color="auto"/>
       </w:tblBorders>
-      <w:tblLook w:val="0000"/>
+      <w:tblLook w:val="0000" w:firstRow="0" w:lastRow="0" w:firstColumn="0" w:lastColumn="0" w:noHBand="0" w:noVBand="0"/>
     </w:tblPr>
     <w:tblGrid>
       <w:gridCol w:w="12258"/>
@@ -2413,7 +2529,7 @@
 </file>
 
 <file path=word/footer2.xml><?xml version="1.0" encoding="utf-8"?>
-<w:ftr xmlns:ve="http://schemas.openxmlformats.org/markup-compatibility/2006" xmlns:o="urn:schemas-microsoft-com:office:office" xmlns:r="http://schemas.openxmlformats.org/officeDocument/2006/relationships" xmlns:m="http://schemas.openxmlformats.org/officeDocument/2006/math" xmlns:v="urn:schemas-microsoft-com:vml" xmlns:wp="http://schemas.openxmlformats.org/drawingml/2006/wordprocessingDrawing" xmlns:w10="urn:schemas-microsoft-com:office:word" xmlns:w="http://schemas.openxmlformats.org/wordprocessingml/2006/main" xmlns:wne="http://schemas.microsoft.com/office/word/2006/wordml">
+<w:ftr xmlns:wpc="http://schemas.microsoft.com/office/word/2010/wordprocessingCanvas" xmlns:cx="http://schemas.microsoft.com/office/drawing/2014/chartex" xmlns:cx1="http://schemas.microsoft.com/office/drawing/2015/9/8/chartex" xmlns:cx2="http://schemas.microsoft.com/office/drawing/2015/10/21/chartex" xmlns:cx3="http://schemas.microsoft.com/office/drawing/2016/5/9/chartex" xmlns:cx4="http://schemas.microsoft.com/office/drawing/2016/5/10/chartex" xmlns:cx5="http://schemas.microsoft.com/office/drawing/2016/5/11/chartex" xmlns:cx6="http://schemas.microsoft.com/office/drawing/2016/5/12/chartex" xmlns:cx7="http://schemas.microsoft.com/office/drawing/2016/5/13/chartex" xmlns:cx8="http://schemas.microsoft.com/office/drawing/2016/5/14/chartex" xmlns:mc="http://schemas.openxmlformats.org/markup-compatibility/2006" xmlns:aink="http://schemas.microsoft.com/office/drawing/2016/ink" xmlns:am3d="http://schemas.microsoft.com/office/drawing/2017/model3d" xmlns:o="urn:schemas-microsoft-com:office:office" xmlns:oel="http://schemas.microsoft.com/office/2019/extlst" xmlns:r="http://schemas.openxmlformats.org/officeDocument/2006/relationships" xmlns:m="http://schemas.openxmlformats.org/officeDocument/2006/math" xmlns:v="urn:schemas-microsoft-com:vml" xmlns:wp14="http://schemas.microsoft.com/office/word/2010/wordprocessingDrawing" xmlns:wp="http://schemas.openxmlformats.org/drawingml/2006/wordprocessingDrawing" xmlns:w10="urn:schemas-microsoft-com:office:word" xmlns:w="http://schemas.openxmlformats.org/wordprocessingml/2006/main" xmlns:w14="http://schemas.microsoft.com/office/word/2010/wordml" xmlns:w15="http://schemas.microsoft.com/office/word/2012/wordml" xmlns:w16cex="http://schemas.microsoft.com/office/word/2018/wordml/cex" xmlns:w16cid="http://schemas.microsoft.com/office/word/2016/wordml/cid" xmlns:w16="http://schemas.microsoft.com/office/word/2018/wordml" xmlns:w16sdtdh="http://schemas.microsoft.com/office/word/2020/wordml/sdtdatahash" xmlns:w16se="http://schemas.microsoft.com/office/word/2015/wordml/symex" xmlns:wpg="http://schemas.microsoft.com/office/word/2010/wordprocessingGroup" xmlns:wpi="http://schemas.microsoft.com/office/word/2010/wordprocessingInk" xmlns:wne="http://schemas.microsoft.com/office/word/2006/wordml" xmlns:wps="http://schemas.microsoft.com/office/word/2010/wordprocessingShape" mc:Ignorable="w14 w15 w16se w16cid w16 w16cex w16sdtdh wp14">
   <w:sdt>
     <w:sdtPr>
       <w:id w:val="-1826191010"/>
@@ -2471,7 +2587,7 @@
 </file>
 
 <file path=word/footnotes.xml><?xml version="1.0" encoding="utf-8"?>
-<w:footnotes xmlns:ve="http://schemas.openxmlformats.org/markup-compatibility/2006" xmlns:o="urn:schemas-microsoft-com:office:office" xmlns:r="http://schemas.openxmlformats.org/officeDocument/2006/relationships" xmlns:m="http://schemas.openxmlformats.org/officeDocument/2006/math" xmlns:v="urn:schemas-microsoft-com:vml" xmlns:wp="http://schemas.openxmlformats.org/drawingml/2006/wordprocessingDrawing" xmlns:w10="urn:schemas-microsoft-com:office:word" xmlns:w="http://schemas.openxmlformats.org/wordprocessingml/2006/main" xmlns:wne="http://schemas.microsoft.com/office/word/2006/wordml">
+<w:footnotes xmlns:wpc="http://schemas.microsoft.com/office/word/2010/wordprocessingCanvas" xmlns:cx="http://schemas.microsoft.com/office/drawing/2014/chartex" xmlns:cx1="http://schemas.microsoft.com/office/drawing/2015/9/8/chartex" xmlns:cx2="http://schemas.microsoft.com/office/drawing/2015/10/21/chartex" xmlns:cx3="http://schemas.microsoft.com/office/drawing/2016/5/9/chartex" xmlns:cx4="http://schemas.microsoft.com/office/drawing/2016/5/10/chartex" xmlns:cx5="http://schemas.microsoft.com/office/drawing/2016/5/11/chartex" xmlns:cx6="http://schemas.microsoft.com/office/drawing/2016/5/12/chartex" xmlns:cx7="http://schemas.microsoft.com/office/drawing/2016/5/13/chartex" xmlns:cx8="http://schemas.microsoft.com/office/drawing/2016/5/14/chartex" xmlns:mc="http://schemas.openxmlformats.org/markup-compatibility/2006" xmlns:aink="http://schemas.microsoft.com/office/drawing/2016/ink" xmlns:am3d="http://schemas.microsoft.com/office/drawing/2017/model3d" xmlns:o="urn:schemas-microsoft-com:office:office" xmlns:oel="http://schemas.microsoft.com/office/2019/extlst" xmlns:r="http://schemas.openxmlformats.org/officeDocument/2006/relationships" xmlns:m="http://schemas.openxmlformats.org/officeDocument/2006/math" xmlns:v="urn:schemas-microsoft-com:vml" xmlns:wp14="http://schemas.microsoft.com/office/word/2010/wordprocessingDrawing" xmlns:wp="http://schemas.openxmlformats.org/drawingml/2006/wordprocessingDrawing" xmlns:w10="urn:schemas-microsoft-com:office:word" xmlns:w="http://schemas.openxmlformats.org/wordprocessingml/2006/main" xmlns:w14="http://schemas.microsoft.com/office/word/2010/wordml" xmlns:w15="http://schemas.microsoft.com/office/word/2012/wordml" xmlns:w16cex="http://schemas.microsoft.com/office/word/2018/wordml/cex" xmlns:w16cid="http://schemas.microsoft.com/office/word/2016/wordml/cid" xmlns:w16="http://schemas.microsoft.com/office/word/2018/wordml" xmlns:w16sdtdh="http://schemas.microsoft.com/office/word/2020/wordml/sdtdatahash" xmlns:w16se="http://schemas.microsoft.com/office/word/2015/wordml/symex" xmlns:wpg="http://schemas.microsoft.com/office/word/2010/wordprocessingGroup" xmlns:wpi="http://schemas.microsoft.com/office/word/2010/wordprocessingInk" xmlns:wne="http://schemas.microsoft.com/office/word/2006/wordml" xmlns:wps="http://schemas.microsoft.com/office/word/2010/wordprocessingShape" mc:Ignorable="w14 w15 w16se w16cid w16 w16cex w16sdtdh wp14">
   <w:footnote w:type="separator" w:id="-1">
     <w:p>
       <w:r>
@@ -2490,7 +2606,7 @@
 </file>
 
 <file path=word/header1.xml><?xml version="1.0" encoding="utf-8"?>
-<w:hdr xmlns:ve="http://schemas.openxmlformats.org/markup-compatibility/2006" xmlns:o="urn:schemas-microsoft-com:office:office" xmlns:r="http://schemas.openxmlformats.org/officeDocument/2006/relationships" xmlns:m="http://schemas.openxmlformats.org/officeDocument/2006/math" xmlns:v="urn:schemas-microsoft-com:vml" xmlns:wp="http://schemas.openxmlformats.org/drawingml/2006/wordprocessingDrawing" xmlns:w10="urn:schemas-microsoft-com:office:word" xmlns:w="http://schemas.openxmlformats.org/wordprocessingml/2006/main" xmlns:wne="http://schemas.microsoft.com/office/word/2006/wordml">
+<w:hdr xmlns:wpc="http://schemas.microsoft.com/office/word/2010/wordprocessingCanvas" xmlns:cx="http://schemas.microsoft.com/office/drawing/2014/chartex" xmlns:cx1="http://schemas.microsoft.com/office/drawing/2015/9/8/chartex" xmlns:cx2="http://schemas.microsoft.com/office/drawing/2015/10/21/chartex" xmlns:cx3="http://schemas.microsoft.com/office/drawing/2016/5/9/chartex" xmlns:cx4="http://schemas.microsoft.com/office/drawing/2016/5/10/chartex" xmlns:cx5="http://schemas.microsoft.com/office/drawing/2016/5/11/chartex" xmlns:cx6="http://schemas.microsoft.com/office/drawing/2016/5/12/chartex" xmlns:cx7="http://schemas.microsoft.com/office/drawing/2016/5/13/chartex" xmlns:cx8="http://schemas.microsoft.com/office/drawing/2016/5/14/chartex" xmlns:mc="http://schemas.openxmlformats.org/markup-compatibility/2006" xmlns:aink="http://schemas.microsoft.com/office/drawing/2016/ink" xmlns:am3d="http://schemas.microsoft.com/office/drawing/2017/model3d" xmlns:o="urn:schemas-microsoft-com:office:office" xmlns:oel="http://schemas.microsoft.com/office/2019/extlst" xmlns:r="http://schemas.openxmlformats.org/officeDocument/2006/relationships" xmlns:m="http://schemas.openxmlformats.org/officeDocument/2006/math" xmlns:v="urn:schemas-microsoft-com:vml" xmlns:wp14="http://schemas.microsoft.com/office/word/2010/wordprocessingDrawing" xmlns:wp="http://schemas.openxmlformats.org/drawingml/2006/wordprocessingDrawing" xmlns:w10="urn:schemas-microsoft-com:office:word" xmlns:w="http://schemas.openxmlformats.org/wordprocessingml/2006/main" xmlns:w14="http://schemas.microsoft.com/office/word/2010/wordml" xmlns:w15="http://schemas.microsoft.com/office/word/2012/wordml" xmlns:w16cex="http://schemas.microsoft.com/office/word/2018/wordml/cex" xmlns:w16cid="http://schemas.microsoft.com/office/word/2016/wordml/cid" xmlns:w16="http://schemas.microsoft.com/office/word/2018/wordml" xmlns:w16sdtdh="http://schemas.microsoft.com/office/word/2020/wordml/sdtdatahash" xmlns:w16se="http://schemas.microsoft.com/office/word/2015/wordml/symex" xmlns:wpg="http://schemas.microsoft.com/office/word/2010/wordprocessingGroup" xmlns:wpi="http://schemas.microsoft.com/office/word/2010/wordprocessingInk" xmlns:wne="http://schemas.microsoft.com/office/word/2006/wordml" xmlns:wps="http://schemas.microsoft.com/office/word/2010/wordprocessingShape" mc:Ignorable="w14 w15 w16se w16cid w16 w16cex w16sdtdh wp14">
   <w:tbl>
     <w:tblPr>
       <w:tblW w:w="12210" w:type="dxa"/>
@@ -2507,7 +2623,7 @@
         <w:left w:w="0" w:type="dxa"/>
         <w:right w:w="0" w:type="dxa"/>
       </w:tblCellMar>
-      <w:tblLook w:val="0000"/>
+      <w:tblLook w:val="0000" w:firstRow="0" w:lastRow="0" w:firstColumn="0" w:lastColumn="0" w:noHBand="0" w:noVBand="0"/>
     </w:tblPr>
     <w:tblGrid>
       <w:gridCol w:w="12210"/>
@@ -2542,7 +2658,7 @@
               <w:lang w:bidi="fr-FR"/>
             </w:rPr>
             <w:pict>
-              <v:rect id="Rectangle 11" o:spid="_x0000_s1025" style="width:106.5pt;height:46.65pt;visibility:visible;mso-position-horizontal-relative:char;mso-position-vertical-relative:line;v-text-anchor:middle" o:gfxdata="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" fillcolor="#d3e9b3 [1301]" strokecolor="#d3e9b3 [1301]" strokeweight="2pt">
+              <v:rect id="Rectangle 11" o:spid="_x0000_s1025" style="width:106.5pt;height:46.65pt;visibility:visible;mso-left-percent:-10001;mso-top-percent:-10001;mso-position-horizontal:absolute;mso-position-horizontal-relative:char;mso-position-vertical:absolute;mso-position-vertical-relative:line;mso-left-percent:-10001;mso-top-percent:-10001;v-text-anchor:middle" fillcolor="#d3e9b3 [1301]" strokecolor="#d3e9b3 [1301]" strokeweight="2pt">
                 <v:textbox>
                   <w:txbxContent>
                     <w:p>
@@ -2593,8 +2709,8 @@
 </file>
 
 <file path=word/numbering.xml><?xml version="1.0" encoding="utf-8"?>
-<w:numbering xmlns:ve="http://schemas.openxmlformats.org/markup-compatibility/2006" xmlns:o="urn:schemas-microsoft-com:office:office" xmlns:r="http://schemas.openxmlformats.org/officeDocument/2006/relationships" xmlns:m="http://schemas.openxmlformats.org/officeDocument/2006/math" xmlns:v="urn:schemas-microsoft-com:vml" xmlns:wp="http://schemas.openxmlformats.org/drawingml/2006/wordprocessingDrawing" xmlns:w10="urn:schemas-microsoft-com:office:word" xmlns:w="http://schemas.openxmlformats.org/wordprocessingml/2006/main" xmlns:wne="http://schemas.microsoft.com/office/word/2006/wordml">
-  <w:abstractNum w:abstractNumId="0">
+<w:numbering xmlns:wpc="http://schemas.microsoft.com/office/word/2010/wordprocessingCanvas" xmlns:cx="http://schemas.microsoft.com/office/drawing/2014/chartex" xmlns:cx1="http://schemas.microsoft.com/office/drawing/2015/9/8/chartex" xmlns:cx2="http://schemas.microsoft.com/office/drawing/2015/10/21/chartex" xmlns:cx3="http://schemas.microsoft.com/office/drawing/2016/5/9/chartex" xmlns:cx4="http://schemas.microsoft.com/office/drawing/2016/5/10/chartex" xmlns:cx5="http://schemas.microsoft.com/office/drawing/2016/5/11/chartex" xmlns:cx6="http://schemas.microsoft.com/office/drawing/2016/5/12/chartex" xmlns:cx7="http://schemas.microsoft.com/office/drawing/2016/5/13/chartex" xmlns:cx8="http://schemas.microsoft.com/office/drawing/2016/5/14/chartex" xmlns:mc="http://schemas.openxmlformats.org/markup-compatibility/2006" xmlns:aink="http://schemas.microsoft.com/office/drawing/2016/ink" xmlns:am3d="http://schemas.microsoft.com/office/drawing/2017/model3d" xmlns:o="urn:schemas-microsoft-com:office:office" xmlns:oel="http://schemas.microsoft.com/office/2019/extlst" xmlns:r="http://schemas.openxmlformats.org/officeDocument/2006/relationships" xmlns:m="http://schemas.openxmlformats.org/officeDocument/2006/math" xmlns:v="urn:schemas-microsoft-com:vml" xmlns:wp14="http://schemas.microsoft.com/office/word/2010/wordprocessingDrawing" xmlns:wp="http://schemas.openxmlformats.org/drawingml/2006/wordprocessingDrawing" xmlns:w10="urn:schemas-microsoft-com:office:word" xmlns:w="http://schemas.openxmlformats.org/wordprocessingml/2006/main" xmlns:w14="http://schemas.microsoft.com/office/word/2010/wordml" xmlns:w15="http://schemas.microsoft.com/office/word/2012/wordml" xmlns:w16cex="http://schemas.microsoft.com/office/word/2018/wordml/cex" xmlns:w16cid="http://schemas.microsoft.com/office/word/2016/wordml/cid" xmlns:w16="http://schemas.microsoft.com/office/word/2018/wordml" xmlns:w16sdtdh="http://schemas.microsoft.com/office/word/2020/wordml/sdtdatahash" xmlns:w16se="http://schemas.microsoft.com/office/word/2015/wordml/symex" xmlns:wpg="http://schemas.microsoft.com/office/word/2010/wordprocessingGroup" xmlns:wpi="http://schemas.microsoft.com/office/word/2010/wordprocessingInk" xmlns:wne="http://schemas.microsoft.com/office/word/2006/wordml" xmlns:wps="http://schemas.microsoft.com/office/word/2010/wordprocessingShape" mc:Ignorable="w14 w15 w16se w16cid w16 w16cex w16sdtdh wp14">
+  <w:abstractNum w:abstractNumId="0" w15:restartNumberingAfterBreak="0">
     <w:nsid w:val="54370399"/>
     <w:multiLevelType w:val="hybridMultilevel"/>
     <w:tmpl w:val="917494AC"/>
@@ -2706,14 +2822,14 @@
       </w:rPr>
     </w:lvl>
   </w:abstractNum>
-  <w:num w:numId="1">
+  <w:num w:numId="1" w16cid:durableId="1680039337">
     <w:abstractNumId w:val="0"/>
   </w:num>
 </w:numbering>
 </file>
 
 <file path=word/styles.xml><?xml version="1.0" encoding="utf-8"?>
-<w:styles xmlns:r="http://schemas.openxmlformats.org/officeDocument/2006/relationships" xmlns:w="http://schemas.openxmlformats.org/wordprocessingml/2006/main">
+<w:styles xmlns:mc="http://schemas.openxmlformats.org/markup-compatibility/2006" xmlns:r="http://schemas.openxmlformats.org/officeDocument/2006/relationships" xmlns:w="http://schemas.openxmlformats.org/wordprocessingml/2006/main" xmlns:w14="http://schemas.microsoft.com/office/word/2010/wordml" xmlns:w15="http://schemas.microsoft.com/office/word/2012/wordml" xmlns:w16cex="http://schemas.microsoft.com/office/word/2018/wordml/cex" xmlns:w16cid="http://schemas.microsoft.com/office/word/2016/wordml/cid" xmlns:w16="http://schemas.microsoft.com/office/word/2018/wordml" xmlns:w16sdtdh="http://schemas.microsoft.com/office/word/2020/wordml/sdtdatahash" xmlns:w16se="http://schemas.microsoft.com/office/word/2015/wordml/symex" mc:Ignorable="w14 w15 w16se w16cid w16 w16cex w16sdtdh">
   <w:docDefaults>
     <w:rPrDefault>
       <w:rPr>
@@ -2729,144 +2845,383 @@
       </w:pPr>
     </w:pPrDefault>
   </w:docDefaults>
-  <w:latentStyles w:defLockedState="0" w:defUIPriority="99" w:defSemiHidden="1" w:defUnhideWhenUsed="1" w:defQFormat="0" w:count="267">
-    <w:lsdException w:name="Normal" w:semiHidden="0" w:uiPriority="0" w:unhideWhenUsed="0" w:qFormat="1"/>
-    <w:lsdException w:name="heading 1" w:semiHidden="0" w:uiPriority="2" w:unhideWhenUsed="0" w:qFormat="1"/>
-    <w:lsdException w:name="heading 2" w:uiPriority="2" w:qFormat="1"/>
-    <w:lsdException w:name="heading 3" w:uiPriority="2" w:qFormat="1"/>
-    <w:lsdException w:name="heading 4" w:uiPriority="2" w:qFormat="1"/>
-    <w:lsdException w:name="heading 5" w:uiPriority="2" w:qFormat="1"/>
-    <w:lsdException w:name="heading 6" w:uiPriority="2" w:qFormat="1"/>
-    <w:lsdException w:name="heading 7" w:uiPriority="2" w:qFormat="1"/>
-    <w:lsdException w:name="heading 8" w:uiPriority="2" w:qFormat="1"/>
-    <w:lsdException w:name="heading 9" w:uiPriority="2" w:qFormat="1"/>
-    <w:lsdException w:name="toc 1" w:uiPriority="39"/>
-    <w:lsdException w:name="toc 2" w:uiPriority="39"/>
-    <w:lsdException w:name="toc 3" w:uiPriority="39"/>
-    <w:lsdException w:name="toc 4" w:uiPriority="39"/>
-    <w:lsdException w:name="toc 5" w:uiPriority="39"/>
-    <w:lsdException w:name="toc 6" w:uiPriority="39"/>
-    <w:lsdException w:name="toc 7" w:uiPriority="39"/>
-    <w:lsdException w:name="toc 8" w:uiPriority="39"/>
-    <w:lsdException w:name="toc 9" w:uiPriority="39"/>
-    <w:lsdException w:name="caption" w:uiPriority="35" w:qFormat="1"/>
+  <w:latentStyles w:defLockedState="0" w:defUIPriority="99" w:defSemiHidden="0" w:defUnhideWhenUsed="0" w:defQFormat="0" w:count="376">
+    <w:lsdException w:name="Normal" w:uiPriority="0" w:qFormat="1"/>
+    <w:lsdException w:name="heading 1" w:uiPriority="2" w:qFormat="1"/>
+    <w:lsdException w:name="heading 2" w:semiHidden="1" w:uiPriority="2" w:unhideWhenUsed="1" w:qFormat="1"/>
+    <w:lsdException w:name="heading 3" w:semiHidden="1" w:uiPriority="2" w:unhideWhenUsed="1" w:qFormat="1"/>
+    <w:lsdException w:name="heading 4" w:semiHidden="1" w:uiPriority="2" w:unhideWhenUsed="1" w:qFormat="1"/>
+    <w:lsdException w:name="heading 5" w:semiHidden="1" w:uiPriority="2" w:unhideWhenUsed="1" w:qFormat="1"/>
+    <w:lsdException w:name="heading 6" w:semiHidden="1" w:uiPriority="2" w:unhideWhenUsed="1" w:qFormat="1"/>
+    <w:lsdException w:name="heading 7" w:semiHidden="1" w:uiPriority="2" w:unhideWhenUsed="1" w:qFormat="1"/>
+    <w:lsdException w:name="heading 8" w:semiHidden="1" w:uiPriority="2" w:unhideWhenUsed="1" w:qFormat="1"/>
+    <w:lsdException w:name="heading 9" w:semiHidden="1" w:uiPriority="2" w:unhideWhenUsed="1" w:qFormat="1"/>
+    <w:lsdException w:name="index 1" w:semiHidden="1" w:unhideWhenUsed="1"/>
+    <w:lsdException w:name="index 2" w:semiHidden="1" w:unhideWhenUsed="1"/>
+    <w:lsdException w:name="index 3" w:semiHidden="1" w:unhideWhenUsed="1"/>
+    <w:lsdException w:name="index 4" w:semiHidden="1" w:unhideWhenUsed="1"/>
+    <w:lsdException w:name="index 5" w:semiHidden="1" w:unhideWhenUsed="1"/>
+    <w:lsdException w:name="index 6" w:semiHidden="1" w:unhideWhenUsed="1"/>
+    <w:lsdException w:name="index 7" w:semiHidden="1" w:unhideWhenUsed="1"/>
+    <w:lsdException w:name="index 8" w:semiHidden="1" w:unhideWhenUsed="1"/>
+    <w:lsdException w:name="index 9" w:semiHidden="1" w:unhideWhenUsed="1"/>
+    <w:lsdException w:name="toc 1" w:semiHidden="1" w:uiPriority="39" w:unhideWhenUsed="1"/>
+    <w:lsdException w:name="toc 2" w:semiHidden="1" w:uiPriority="39" w:unhideWhenUsed="1"/>
+    <w:lsdException w:name="toc 3" w:semiHidden="1" w:uiPriority="39" w:unhideWhenUsed="1"/>
+    <w:lsdException w:name="toc 4" w:semiHidden="1" w:uiPriority="39" w:unhideWhenUsed="1"/>
+    <w:lsdException w:name="toc 5" w:semiHidden="1" w:uiPriority="39" w:unhideWhenUsed="1"/>
+    <w:lsdException w:name="toc 6" w:semiHidden="1" w:uiPriority="39" w:unhideWhenUsed="1"/>
+    <w:lsdException w:name="toc 7" w:semiHidden="1" w:uiPriority="39" w:unhideWhenUsed="1"/>
+    <w:lsdException w:name="toc 8" w:semiHidden="1" w:uiPriority="39" w:unhideWhenUsed="1"/>
+    <w:lsdException w:name="toc 9" w:semiHidden="1" w:uiPriority="39" w:unhideWhenUsed="1"/>
+    <w:lsdException w:name="Normal Indent" w:semiHidden="1" w:unhideWhenUsed="1"/>
+    <w:lsdException w:name="footnote text" w:semiHidden="1" w:unhideWhenUsed="1"/>
+    <w:lsdException w:name="annotation text" w:semiHidden="1" w:unhideWhenUsed="1"/>
+    <w:lsdException w:name="header" w:semiHidden="1" w:unhideWhenUsed="1"/>
+    <w:lsdException w:name="footer" w:semiHidden="1" w:unhideWhenUsed="1"/>
+    <w:lsdException w:name="index heading" w:semiHidden="1" w:unhideWhenUsed="1"/>
+    <w:lsdException w:name="caption" w:semiHidden="1" w:uiPriority="35" w:unhideWhenUsed="1" w:qFormat="1"/>
+    <w:lsdException w:name="table of figures" w:semiHidden="1" w:unhideWhenUsed="1"/>
+    <w:lsdException w:name="envelope address" w:semiHidden="1" w:unhideWhenUsed="1"/>
+    <w:lsdException w:name="envelope return" w:semiHidden="1" w:unhideWhenUsed="1"/>
+    <w:lsdException w:name="footnote reference" w:semiHidden="1" w:unhideWhenUsed="1"/>
+    <w:lsdException w:name="annotation reference" w:semiHidden="1" w:unhideWhenUsed="1"/>
+    <w:lsdException w:name="line number" w:semiHidden="1" w:unhideWhenUsed="1"/>
+    <w:lsdException w:name="page number" w:semiHidden="1" w:unhideWhenUsed="1"/>
+    <w:lsdException w:name="endnote reference" w:semiHidden="1" w:unhideWhenUsed="1"/>
+    <w:lsdException w:name="endnote text" w:semiHidden="1" w:unhideWhenUsed="1"/>
+    <w:lsdException w:name="table of authorities" w:semiHidden="1" w:unhideWhenUsed="1"/>
+    <w:lsdException w:name="macro" w:semiHidden="1" w:unhideWhenUsed="1"/>
+    <w:lsdException w:name="toa heading" w:semiHidden="1" w:unhideWhenUsed="1"/>
+    <w:lsdException w:name="List" w:semiHidden="1" w:unhideWhenUsed="1"/>
+    <w:lsdException w:name="List Bullet" w:semiHidden="1" w:unhideWhenUsed="1"/>
+    <w:lsdException w:name="List Number" w:semiHidden="1" w:unhideWhenUsed="1"/>
+    <w:lsdException w:name="List 2" w:semiHidden="1" w:unhideWhenUsed="1"/>
+    <w:lsdException w:name="List 3" w:semiHidden="1" w:unhideWhenUsed="1"/>
+    <w:lsdException w:name="List 4" w:semiHidden="1" w:unhideWhenUsed="1"/>
+    <w:lsdException w:name="List 5" w:semiHidden="1" w:unhideWhenUsed="1"/>
+    <w:lsdException w:name="List Bullet 2" w:semiHidden="1" w:unhideWhenUsed="1"/>
+    <w:lsdException w:name="List Bullet 3" w:semiHidden="1" w:unhideWhenUsed="1"/>
+    <w:lsdException w:name="List Bullet 4" w:semiHidden="1" w:unhideWhenUsed="1"/>
+    <w:lsdException w:name="List Bullet 5" w:semiHidden="1" w:unhideWhenUsed="1"/>
+    <w:lsdException w:name="List Number 2" w:semiHidden="1" w:unhideWhenUsed="1"/>
+    <w:lsdException w:name="List Number 3" w:semiHidden="1" w:unhideWhenUsed="1"/>
+    <w:lsdException w:name="List Number 4" w:semiHidden="1" w:unhideWhenUsed="1"/>
+    <w:lsdException w:name="List Number 5" w:semiHidden="1" w:unhideWhenUsed="1"/>
     <w:lsdException w:name="Title" w:uiPriority="1" w:qFormat="1"/>
-    <w:lsdException w:name="Default Paragraph Font" w:uiPriority="1"/>
+    <w:lsdException w:name="Closing" w:semiHidden="1" w:unhideWhenUsed="1"/>
+    <w:lsdException w:name="Signature" w:semiHidden="1" w:unhideWhenUsed="1"/>
+    <w:lsdException w:name="Default Paragraph Font" w:semiHidden="1" w:uiPriority="1" w:unhideWhenUsed="1"/>
+    <w:lsdException w:name="Body Text" w:semiHidden="1" w:unhideWhenUsed="1"/>
+    <w:lsdException w:name="Body Text Indent" w:semiHidden="1" w:unhideWhenUsed="1"/>
+    <w:lsdException w:name="List Continue" w:semiHidden="1" w:unhideWhenUsed="1"/>
+    <w:lsdException w:name="List Continue 2" w:semiHidden="1" w:unhideWhenUsed="1"/>
+    <w:lsdException w:name="List Continue 3" w:semiHidden="1" w:unhideWhenUsed="1"/>
+    <w:lsdException w:name="List Continue 4" w:semiHidden="1" w:unhideWhenUsed="1"/>
+    <w:lsdException w:name="List Continue 5" w:semiHidden="1" w:unhideWhenUsed="1"/>
+    <w:lsdException w:name="Message Header" w:semiHidden="1" w:unhideWhenUsed="1"/>
     <w:lsdException w:name="Subtitle" w:uiPriority="4" w:qFormat="1"/>
+    <w:lsdException w:name="Salutation" w:semiHidden="1" w:unhideWhenUsed="1"/>
+    <w:lsdException w:name="Date" w:semiHidden="1" w:unhideWhenUsed="1"/>
+    <w:lsdException w:name="Body Text First Indent" w:semiHidden="1" w:unhideWhenUsed="1"/>
+    <w:lsdException w:name="Body Text First Indent 2" w:semiHidden="1" w:unhideWhenUsed="1"/>
+    <w:lsdException w:name="Note Heading" w:semiHidden="1" w:unhideWhenUsed="1"/>
+    <w:lsdException w:name="Body Text 2" w:semiHidden="1" w:unhideWhenUsed="1"/>
+    <w:lsdException w:name="Body Text 3" w:semiHidden="1" w:unhideWhenUsed="1"/>
+    <w:lsdException w:name="Body Text Indent 2" w:semiHidden="1" w:unhideWhenUsed="1"/>
+    <w:lsdException w:name="Body Text Indent 3" w:semiHidden="1" w:unhideWhenUsed="1"/>
+    <w:lsdException w:name="Block Text" w:semiHidden="1" w:unhideWhenUsed="1"/>
+    <w:lsdException w:name="Hyperlink" w:semiHidden="1" w:unhideWhenUsed="1"/>
+    <w:lsdException w:name="FollowedHyperlink" w:semiHidden="1" w:unhideWhenUsed="1"/>
     <w:lsdException w:name="Strong" w:uiPriority="22" w:qFormat="1"/>
     <w:lsdException w:name="Emphasis" w:uiPriority="20" w:qFormat="1"/>
-    <w:lsdException w:name="Table Grid" w:semiHidden="0" w:uiPriority="39" w:unhideWhenUsed="0"/>
-    <w:lsdException w:name="Placeholder Text" w:unhideWhenUsed="0"/>
-    <w:lsdException w:name="No Spacing" w:uiPriority="1" w:qFormat="1"/>
-    <w:lsdException w:name="Light Shading" w:semiHidden="0" w:uiPriority="60" w:unhideWhenUsed="0"/>
-    <w:lsdException w:name="Light List" w:semiHidden="0" w:uiPriority="61" w:unhideWhenUsed="0"/>
-    <w:lsdException w:name="Light Grid" w:semiHidden="0" w:uiPriority="62" w:unhideWhenUsed="0"/>
-    <w:lsdException w:name="Medium Shading 1" w:semiHidden="0" w:uiPriority="63" w:unhideWhenUsed="0"/>
-    <w:lsdException w:name="Medium Shading 2" w:semiHidden="0" w:uiPriority="64" w:unhideWhenUsed="0"/>
-    <w:lsdException w:name="Medium List 1" w:semiHidden="0" w:uiPriority="65" w:unhideWhenUsed="0"/>
-    <w:lsdException w:name="Medium List 2" w:semiHidden="0" w:uiPriority="66" w:unhideWhenUsed="0"/>
-    <w:lsdException w:name="Medium Grid 1" w:semiHidden="0" w:uiPriority="67" w:unhideWhenUsed="0"/>
-    <w:lsdException w:name="Medium Grid 2" w:semiHidden="0" w:uiPriority="68" w:unhideWhenUsed="0"/>
-    <w:lsdException w:name="Medium Grid 3" w:semiHidden="0" w:uiPriority="69" w:unhideWhenUsed="0"/>
-    <w:lsdException w:name="Dark List" w:semiHidden="0" w:uiPriority="70" w:unhideWhenUsed="0"/>
-    <w:lsdException w:name="Colorful Shading" w:semiHidden="0" w:uiPriority="71" w:unhideWhenUsed="0"/>
-    <w:lsdException w:name="Colorful List" w:semiHidden="0" w:uiPriority="72" w:unhideWhenUsed="0"/>
-    <w:lsdException w:name="Colorful Grid" w:semiHidden="0" w:uiPriority="73" w:unhideWhenUsed="0"/>
-    <w:lsdException w:name="Light Shading Accent 1" w:semiHidden="0" w:uiPriority="60" w:unhideWhenUsed="0"/>
-    <w:lsdException w:name="Light List Accent 1" w:semiHidden="0" w:uiPriority="61" w:unhideWhenUsed="0"/>
-    <w:lsdException w:name="Light Grid Accent 1" w:semiHidden="0" w:uiPriority="62" w:unhideWhenUsed="0"/>
-    <w:lsdException w:name="Medium Shading 1 Accent 1" w:semiHidden="0" w:uiPriority="63" w:unhideWhenUsed="0"/>
-    <w:lsdException w:name="Medium Shading 2 Accent 1" w:semiHidden="0" w:uiPriority="64" w:unhideWhenUsed="0"/>
-    <w:lsdException w:name="Medium List 1 Accent 1" w:semiHidden="0" w:uiPriority="65" w:unhideWhenUsed="0"/>
-    <w:lsdException w:name="Revision" w:unhideWhenUsed="0"/>
+    <w:lsdException w:name="Document Map" w:semiHidden="1" w:unhideWhenUsed="1"/>
+    <w:lsdException w:name="Plain Text" w:semiHidden="1" w:unhideWhenUsed="1"/>
+    <w:lsdException w:name="E-mail Signature" w:semiHidden="1" w:unhideWhenUsed="1"/>
+    <w:lsdException w:name="HTML Top of Form" w:semiHidden="1" w:unhideWhenUsed="1"/>
+    <w:lsdException w:name="HTML Bottom of Form" w:semiHidden="1" w:unhideWhenUsed="1"/>
+    <w:lsdException w:name="Normal (Web)" w:semiHidden="1" w:unhideWhenUsed="1"/>
+    <w:lsdException w:name="HTML Acronym" w:semiHidden="1" w:unhideWhenUsed="1"/>
+    <w:lsdException w:name="HTML Address" w:semiHidden="1" w:unhideWhenUsed="1"/>
+    <w:lsdException w:name="HTML Cite" w:semiHidden="1" w:unhideWhenUsed="1"/>
+    <w:lsdException w:name="HTML Code" w:semiHidden="1" w:unhideWhenUsed="1"/>
+    <w:lsdException w:name="HTML Definition" w:semiHidden="1" w:unhideWhenUsed="1"/>
+    <w:lsdException w:name="HTML Keyboard" w:semiHidden="1" w:unhideWhenUsed="1"/>
+    <w:lsdException w:name="HTML Preformatted" w:semiHidden="1" w:unhideWhenUsed="1"/>
+    <w:lsdException w:name="HTML Sample" w:semiHidden="1" w:unhideWhenUsed="1"/>
+    <w:lsdException w:name="HTML Typewriter" w:semiHidden="1" w:unhideWhenUsed="1"/>
+    <w:lsdException w:name="HTML Variable" w:semiHidden="1" w:unhideWhenUsed="1"/>
+    <w:lsdException w:name="Normal Table" w:semiHidden="1" w:unhideWhenUsed="1"/>
+    <w:lsdException w:name="annotation subject" w:semiHidden="1" w:unhideWhenUsed="1"/>
+    <w:lsdException w:name="No List" w:semiHidden="1" w:unhideWhenUsed="1"/>
+    <w:lsdException w:name="Outline List 1" w:semiHidden="1" w:unhideWhenUsed="1"/>
+    <w:lsdException w:name="Outline List 2" w:semiHidden="1" w:unhideWhenUsed="1"/>
+    <w:lsdException w:name="Outline List 3" w:semiHidden="1" w:unhideWhenUsed="1"/>
+    <w:lsdException w:name="Table Simple 1" w:semiHidden="1" w:unhideWhenUsed="1"/>
+    <w:lsdException w:name="Table Simple 2" w:semiHidden="1" w:unhideWhenUsed="1"/>
+    <w:lsdException w:name="Table Simple 3" w:semiHidden="1" w:unhideWhenUsed="1"/>
+    <w:lsdException w:name="Table Classic 1" w:semiHidden="1" w:unhideWhenUsed="1"/>
+    <w:lsdException w:name="Table Classic 2" w:semiHidden="1" w:unhideWhenUsed="1"/>
+    <w:lsdException w:name="Table Classic 3" w:semiHidden="1" w:unhideWhenUsed="1"/>
+    <w:lsdException w:name="Table Classic 4" w:semiHidden="1" w:unhideWhenUsed="1"/>
+    <w:lsdException w:name="Table Colorful 1" w:semiHidden="1" w:unhideWhenUsed="1"/>
+    <w:lsdException w:name="Table Colorful 2" w:semiHidden="1" w:unhideWhenUsed="1"/>
+    <w:lsdException w:name="Table Colorful 3" w:semiHidden="1" w:unhideWhenUsed="1"/>
+    <w:lsdException w:name="Table Columns 1" w:semiHidden="1" w:unhideWhenUsed="1"/>
+    <w:lsdException w:name="Table Columns 2" w:semiHidden="1" w:unhideWhenUsed="1"/>
+    <w:lsdException w:name="Table Columns 3" w:semiHidden="1" w:unhideWhenUsed="1"/>
+    <w:lsdException w:name="Table Columns 4" w:semiHidden="1" w:unhideWhenUsed="1"/>
+    <w:lsdException w:name="Table Columns 5" w:semiHidden="1" w:unhideWhenUsed="1"/>
+    <w:lsdException w:name="Table Grid 1" w:semiHidden="1" w:unhideWhenUsed="1"/>
+    <w:lsdException w:name="Table Grid 2" w:semiHidden="1" w:unhideWhenUsed="1"/>
+    <w:lsdException w:name="Table Grid 3" w:semiHidden="1" w:unhideWhenUsed="1"/>
+    <w:lsdException w:name="Table Grid 4" w:semiHidden="1" w:unhideWhenUsed="1"/>
+    <w:lsdException w:name="Table Grid 5" w:semiHidden="1" w:unhideWhenUsed="1"/>
+    <w:lsdException w:name="Table Grid 6" w:semiHidden="1" w:unhideWhenUsed="1"/>
+    <w:lsdException w:name="Table Grid 7" w:semiHidden="1" w:unhideWhenUsed="1"/>
+    <w:lsdException w:name="Table Grid 8" w:semiHidden="1" w:unhideWhenUsed="1"/>
+    <w:lsdException w:name="Table List 1" w:semiHidden="1" w:unhideWhenUsed="1"/>
+    <w:lsdException w:name="Table List 2" w:semiHidden="1" w:unhideWhenUsed="1"/>
+    <w:lsdException w:name="Table List 3" w:semiHidden="1" w:unhideWhenUsed="1"/>
+    <w:lsdException w:name="Table List 4" w:semiHidden="1" w:unhideWhenUsed="1"/>
+    <w:lsdException w:name="Table List 5" w:semiHidden="1" w:unhideWhenUsed="1"/>
+    <w:lsdException w:name="Table List 6" w:semiHidden="1" w:unhideWhenUsed="1"/>
+    <w:lsdException w:name="Table List 7" w:semiHidden="1" w:unhideWhenUsed="1"/>
+    <w:lsdException w:name="Table List 8" w:semiHidden="1" w:unhideWhenUsed="1"/>
+    <w:lsdException w:name="Table 3D effects 1" w:semiHidden="1" w:unhideWhenUsed="1"/>
+    <w:lsdException w:name="Table 3D effects 2" w:semiHidden="1" w:unhideWhenUsed="1"/>
+    <w:lsdException w:name="Table 3D effects 3" w:semiHidden="1" w:unhideWhenUsed="1"/>
+    <w:lsdException w:name="Table Contemporary" w:semiHidden="1" w:unhideWhenUsed="1"/>
+    <w:lsdException w:name="Table Elegant" w:semiHidden="1" w:unhideWhenUsed="1"/>
+    <w:lsdException w:name="Table Professional" w:semiHidden="1" w:unhideWhenUsed="1"/>
+    <w:lsdException w:name="Table Subtle 1" w:semiHidden="1" w:unhideWhenUsed="1"/>
+    <w:lsdException w:name="Table Subtle 2" w:semiHidden="1" w:unhideWhenUsed="1"/>
+    <w:lsdException w:name="Table Web 1" w:semiHidden="1" w:unhideWhenUsed="1"/>
+    <w:lsdException w:name="Table Web 2" w:semiHidden="1" w:unhideWhenUsed="1"/>
+    <w:lsdException w:name="Table Web 3" w:semiHidden="1" w:unhideWhenUsed="1"/>
+    <w:lsdException w:name="Balloon Text" w:semiHidden="1" w:unhideWhenUsed="1"/>
+    <w:lsdException w:name="Table Grid" w:semiHidden="1" w:uiPriority="39" w:unhideWhenUsed="1"/>
+    <w:lsdException w:name="Table Theme" w:semiHidden="1" w:unhideWhenUsed="1"/>
+    <w:lsdException w:name="Placeholder Text" w:semiHidden="1"/>
+    <w:lsdException w:name="No Spacing" w:semiHidden="1" w:uiPriority="1" w:unhideWhenUsed="1" w:qFormat="1"/>
+    <w:lsdException w:name="Light Shading" w:uiPriority="60"/>
+    <w:lsdException w:name="Light List" w:uiPriority="61"/>
+    <w:lsdException w:name="Light Grid" w:uiPriority="62"/>
+    <w:lsdException w:name="Medium Shading 1" w:uiPriority="63"/>
+    <w:lsdException w:name="Medium Shading 2" w:uiPriority="64"/>
+    <w:lsdException w:name="Medium List 1" w:uiPriority="65"/>
+    <w:lsdException w:name="Medium List 2" w:uiPriority="66"/>
+    <w:lsdException w:name="Medium Grid 1" w:uiPriority="67"/>
+    <w:lsdException w:name="Medium Grid 2" w:uiPriority="68"/>
+    <w:lsdException w:name="Medium Grid 3" w:uiPriority="69"/>
+    <w:lsdException w:name="Dark List" w:uiPriority="70"/>
+    <w:lsdException w:name="Colorful Shading" w:uiPriority="71"/>
+    <w:lsdException w:name="Colorful List" w:uiPriority="72"/>
+    <w:lsdException w:name="Colorful Grid" w:uiPriority="73"/>
+    <w:lsdException w:name="Light Shading Accent 1" w:uiPriority="60"/>
+    <w:lsdException w:name="Light List Accent 1" w:uiPriority="61"/>
+    <w:lsdException w:name="Light Grid Accent 1" w:uiPriority="62"/>
+    <w:lsdException w:name="Medium Shading 1 Accent 1" w:uiPriority="63"/>
+    <w:lsdException w:name="Medium Shading 2 Accent 1" w:uiPriority="64"/>
+    <w:lsdException w:name="Medium List 1 Accent 1" w:uiPriority="65"/>
+    <w:lsdException w:name="Revision" w:semiHidden="1"/>
     <w:lsdException w:name="List Paragraph" w:uiPriority="34" w:qFormat="1"/>
     <w:lsdException w:name="Quote" w:uiPriority="29" w:qFormat="1"/>
     <w:lsdException w:name="Intense Quote" w:uiPriority="30" w:qFormat="1"/>
-    <w:lsdException w:name="Medium List 2 Accent 1" w:semiHidden="0" w:uiPriority="66" w:unhideWhenUsed="0"/>
-    <w:lsdException w:name="Medium Grid 1 Accent 1" w:semiHidden="0" w:uiPriority="67" w:unhideWhenUsed="0"/>
-    <w:lsdException w:name="Medium Grid 2 Accent 1" w:semiHidden="0" w:uiPriority="68" w:unhideWhenUsed="0"/>
-    <w:lsdException w:name="Medium Grid 3 Accent 1" w:semiHidden="0" w:uiPriority="69" w:unhideWhenUsed="0"/>
-    <w:lsdException w:name="Dark List Accent 1" w:semiHidden="0" w:uiPriority="70" w:unhideWhenUsed="0"/>
-    <w:lsdException w:name="Colorful Shading Accent 1" w:semiHidden="0" w:uiPriority="71" w:unhideWhenUsed="0"/>
-    <w:lsdException w:name="Colorful List Accent 1" w:semiHidden="0" w:uiPriority="72" w:unhideWhenUsed="0"/>
-    <w:lsdException w:name="Colorful Grid Accent 1" w:semiHidden="0" w:uiPriority="73" w:unhideWhenUsed="0"/>
-    <w:lsdException w:name="Light Shading Accent 2" w:semiHidden="0" w:uiPriority="60" w:unhideWhenUsed="0"/>
-    <w:lsdException w:name="Light List Accent 2" w:semiHidden="0" w:uiPriority="61" w:unhideWhenUsed="0"/>
-    <w:lsdException w:name="Light Grid Accent 2" w:semiHidden="0" w:uiPriority="62" w:unhideWhenUsed="0"/>
-    <w:lsdException w:name="Medium Shading 1 Accent 2" w:semiHidden="0" w:uiPriority="63" w:unhideWhenUsed="0"/>
-    <w:lsdException w:name="Medium Shading 2 Accent 2" w:semiHidden="0" w:uiPriority="64" w:unhideWhenUsed="0"/>
-    <w:lsdException w:name="Medium List 1 Accent 2" w:semiHidden="0" w:uiPriority="65" w:unhideWhenUsed="0"/>
-    <w:lsdException w:name="Medium List 2 Accent 2" w:semiHidden="0" w:uiPriority="66" w:unhideWhenUsed="0"/>
-    <w:lsdException w:name="Medium Grid 1 Accent 2" w:semiHidden="0" w:uiPriority="67" w:unhideWhenUsed="0"/>
-    <w:lsdException w:name="Medium Grid 2 Accent 2" w:semiHidden="0" w:uiPriority="68" w:unhideWhenUsed="0"/>
-    <w:lsdException w:name="Medium Grid 3 Accent 2" w:semiHidden="0" w:uiPriority="69" w:unhideWhenUsed="0"/>
-    <w:lsdException w:name="Dark List Accent 2" w:semiHidden="0" w:uiPriority="70" w:unhideWhenUsed="0"/>
-    <w:lsdException w:name="Colorful Shading Accent 2" w:semiHidden="0" w:uiPriority="71" w:unhideWhenUsed="0"/>
-    <w:lsdException w:name="Colorful List Accent 2" w:semiHidden="0" w:uiPriority="72" w:unhideWhenUsed="0"/>
-    <w:lsdException w:name="Colorful Grid Accent 2" w:semiHidden="0" w:uiPriority="73" w:unhideWhenUsed="0"/>
-    <w:lsdException w:name="Light Shading Accent 3" w:semiHidden="0" w:uiPriority="60" w:unhideWhenUsed="0"/>
-    <w:lsdException w:name="Light List Accent 3" w:semiHidden="0" w:uiPriority="61" w:unhideWhenUsed="0"/>
-    <w:lsdException w:name="Light Grid Accent 3" w:semiHidden="0" w:uiPriority="62" w:unhideWhenUsed="0"/>
-    <w:lsdException w:name="Medium Shading 1 Accent 3" w:semiHidden="0" w:uiPriority="63" w:unhideWhenUsed="0"/>
-    <w:lsdException w:name="Medium Shading 2 Accent 3" w:semiHidden="0" w:uiPriority="64" w:unhideWhenUsed="0"/>
-    <w:lsdException w:name="Medium List 1 Accent 3" w:semiHidden="0" w:uiPriority="65" w:unhideWhenUsed="0"/>
-    <w:lsdException w:name="Medium List 2 Accent 3" w:semiHidden="0" w:uiPriority="66" w:unhideWhenUsed="0"/>
-    <w:lsdException w:name="Medium Grid 1 Accent 3" w:semiHidden="0" w:uiPriority="67" w:unhideWhenUsed="0"/>
-    <w:lsdException w:name="Medium Grid 2 Accent 3" w:semiHidden="0" w:uiPriority="68" w:unhideWhenUsed="0"/>
-    <w:lsdException w:name="Medium Grid 3 Accent 3" w:semiHidden="0" w:uiPriority="69" w:unhideWhenUsed="0"/>
-    <w:lsdException w:name="Dark List Accent 3" w:semiHidden="0" w:uiPriority="70" w:unhideWhenUsed="0"/>
-    <w:lsdException w:name="Colorful Shading Accent 3" w:semiHidden="0" w:uiPriority="71" w:unhideWhenUsed="0"/>
-    <w:lsdException w:name="Colorful List Accent 3" w:semiHidden="0" w:uiPriority="72" w:unhideWhenUsed="0"/>
-    <w:lsdException w:name="Colorful Grid Accent 3" w:semiHidden="0" w:uiPriority="73" w:unhideWhenUsed="0"/>
-    <w:lsdException w:name="Light Shading Accent 4" w:semiHidden="0" w:uiPriority="60" w:unhideWhenUsed="0"/>
-    <w:lsdException w:name="Light List Accent 4" w:semiHidden="0" w:uiPriority="61" w:unhideWhenUsed="0"/>
-    <w:lsdException w:name="Light Grid Accent 4" w:semiHidden="0" w:uiPriority="62" w:unhideWhenUsed="0"/>
-    <w:lsdException w:name="Medium Shading 1 Accent 4" w:semiHidden="0" w:uiPriority="63" w:unhideWhenUsed="0"/>
-    <w:lsdException w:name="Medium Shading 2 Accent 4" w:semiHidden="0" w:uiPriority="64" w:unhideWhenUsed="0"/>
-    <w:lsdException w:name="Medium List 1 Accent 4" w:semiHidden="0" w:uiPriority="65" w:unhideWhenUsed="0"/>
-    <w:lsdException w:name="Medium List 2 Accent 4" w:semiHidden="0" w:uiPriority="66" w:unhideWhenUsed="0"/>
-    <w:lsdException w:name="Medium Grid 1 Accent 4" w:semiHidden="0" w:uiPriority="67" w:unhideWhenUsed="0"/>
-    <w:lsdException w:name="Medium Grid 2 Accent 4" w:semiHidden="0" w:uiPriority="68" w:unhideWhenUsed="0"/>
-    <w:lsdException w:name="Medium Grid 3 Accent 4" w:semiHidden="0" w:uiPriority="69" w:unhideWhenUsed="0"/>
-    <w:lsdException w:name="Dark List Accent 4" w:semiHidden="0" w:uiPriority="70" w:unhideWhenUsed="0"/>
-    <w:lsdException w:name="Colorful Shading Accent 4" w:semiHidden="0" w:uiPriority="71" w:unhideWhenUsed="0"/>
-    <w:lsdException w:name="Colorful List Accent 4" w:semiHidden="0" w:uiPriority="72" w:unhideWhenUsed="0"/>
-    <w:lsdException w:name="Colorful Grid Accent 4" w:semiHidden="0" w:uiPriority="73" w:unhideWhenUsed="0"/>
-    <w:lsdException w:name="Light Shading Accent 5" w:semiHidden="0" w:uiPriority="60" w:unhideWhenUsed="0"/>
-    <w:lsdException w:name="Light List Accent 5" w:semiHidden="0" w:uiPriority="61" w:unhideWhenUsed="0"/>
-    <w:lsdException w:name="Light Grid Accent 5" w:semiHidden="0" w:uiPriority="62" w:unhideWhenUsed="0"/>
-    <w:lsdException w:name="Medium Shading 1 Accent 5" w:semiHidden="0" w:uiPriority="63" w:unhideWhenUsed="0"/>
-    <w:lsdException w:name="Medium Shading 2 Accent 5" w:semiHidden="0" w:uiPriority="64" w:unhideWhenUsed="0"/>
-    <w:lsdException w:name="Medium List 1 Accent 5" w:semiHidden="0" w:uiPriority="65" w:unhideWhenUsed="0"/>
-    <w:lsdException w:name="Medium List 2 Accent 5" w:semiHidden="0" w:uiPriority="66" w:unhideWhenUsed="0"/>
-    <w:lsdException w:name="Medium Grid 1 Accent 5" w:semiHidden="0" w:uiPriority="67" w:unhideWhenUsed="0"/>
-    <w:lsdException w:name="Medium Grid 2 Accent 5" w:semiHidden="0" w:uiPriority="68" w:unhideWhenUsed="0"/>
-    <w:lsdException w:name="Medium Grid 3 Accent 5" w:semiHidden="0" w:uiPriority="69" w:unhideWhenUsed="0"/>
-    <w:lsdException w:name="Dark List Accent 5" w:semiHidden="0" w:uiPriority="70" w:unhideWhenUsed="0"/>
-    <w:lsdException w:name="Colorful Shading Accent 5" w:semiHidden="0" w:uiPriority="71" w:unhideWhenUsed="0"/>
-    <w:lsdException w:name="Colorful List Accent 5" w:semiHidden="0" w:uiPriority="72" w:unhideWhenUsed="0"/>
-    <w:lsdException w:name="Colorful Grid Accent 5" w:semiHidden="0" w:uiPriority="73" w:unhideWhenUsed="0"/>
-    <w:lsdException w:name="Light Shading Accent 6" w:semiHidden="0" w:uiPriority="60" w:unhideWhenUsed="0"/>
-    <w:lsdException w:name="Light List Accent 6" w:semiHidden="0" w:uiPriority="61" w:unhideWhenUsed="0"/>
-    <w:lsdException w:name="Light Grid Accent 6" w:semiHidden="0" w:uiPriority="62" w:unhideWhenUsed="0"/>
-    <w:lsdException w:name="Medium Shading 1 Accent 6" w:semiHidden="0" w:uiPriority="63" w:unhideWhenUsed="0"/>
-    <w:lsdException w:name="Medium Shading 2 Accent 6" w:semiHidden="0" w:uiPriority="64" w:unhideWhenUsed="0"/>
-    <w:lsdException w:name="Medium List 1 Accent 6" w:semiHidden="0" w:uiPriority="65" w:unhideWhenUsed="0"/>
-    <w:lsdException w:name="Medium List 2 Accent 6" w:semiHidden="0" w:uiPriority="66" w:unhideWhenUsed="0"/>
-    <w:lsdException w:name="Medium Grid 1 Accent 6" w:semiHidden="0" w:uiPriority="67" w:unhideWhenUsed="0"/>
-    <w:lsdException w:name="Medium Grid 2 Accent 6" w:semiHidden="0" w:uiPriority="68" w:unhideWhenUsed="0"/>
-    <w:lsdException w:name="Medium Grid 3 Accent 6" w:semiHidden="0" w:uiPriority="69" w:unhideWhenUsed="0"/>
-    <w:lsdException w:name="Dark List Accent 6" w:semiHidden="0" w:uiPriority="70" w:unhideWhenUsed="0"/>
-    <w:lsdException w:name="Colorful Shading Accent 6" w:semiHidden="0" w:uiPriority="71" w:unhideWhenUsed="0"/>
-    <w:lsdException w:name="Colorful List Accent 6" w:semiHidden="0" w:uiPriority="72" w:unhideWhenUsed="0"/>
-    <w:lsdException w:name="Colorful Grid Accent 6" w:semiHidden="0" w:uiPriority="73" w:unhideWhenUsed="0"/>
+    <w:lsdException w:name="Medium List 2 Accent 1" w:uiPriority="66"/>
+    <w:lsdException w:name="Medium Grid 1 Accent 1" w:uiPriority="67"/>
+    <w:lsdException w:name="Medium Grid 2 Accent 1" w:uiPriority="68"/>
+    <w:lsdException w:name="Medium Grid 3 Accent 1" w:uiPriority="69"/>
+    <w:lsdException w:name="Dark List Accent 1" w:uiPriority="70"/>
+    <w:lsdException w:name="Colorful Shading Accent 1" w:uiPriority="71"/>
+    <w:lsdException w:name="Colorful List Accent 1" w:uiPriority="72"/>
+    <w:lsdException w:name="Colorful Grid Accent 1" w:uiPriority="73"/>
+    <w:lsdException w:name="Light Shading Accent 2" w:uiPriority="60"/>
+    <w:lsdException w:name="Light List Accent 2" w:uiPriority="61"/>
+    <w:lsdException w:name="Light Grid Accent 2" w:uiPriority="62"/>
+    <w:lsdException w:name="Medium Shading 1 Accent 2" w:uiPriority="63"/>
+    <w:lsdException w:name="Medium Shading 2 Accent 2" w:uiPriority="64"/>
+    <w:lsdException w:name="Medium List 1 Accent 2" w:uiPriority="65"/>
+    <w:lsdException w:name="Medium List 2 Accent 2" w:uiPriority="66"/>
+    <w:lsdException w:name="Medium Grid 1 Accent 2" w:uiPriority="67"/>
+    <w:lsdException w:name="Medium Grid 2 Accent 2" w:uiPriority="68"/>
+    <w:lsdException w:name="Medium Grid 3 Accent 2" w:uiPriority="69"/>
+    <w:lsdException w:name="Dark List Accent 2" w:uiPriority="70"/>
+    <w:lsdException w:name="Colorful Shading Accent 2" w:uiPriority="71"/>
+    <w:lsdException w:name="Colorful List Accent 2" w:uiPriority="72"/>
+    <w:lsdException w:name="Colorful Grid Accent 2" w:uiPriority="73"/>
+    <w:lsdException w:name="Light Shading Accent 3" w:uiPriority="60"/>
+    <w:lsdException w:name="Light List Accent 3" w:uiPriority="61"/>
+    <w:lsdException w:name="Light Grid Accent 3" w:uiPriority="62"/>
+    <w:lsdException w:name="Medium Shading 1 Accent 3" w:uiPriority="63"/>
+    <w:lsdException w:name="Medium Shading 2 Accent 3" w:uiPriority="64"/>
+    <w:lsdException w:name="Medium List 1 Accent 3" w:uiPriority="65"/>
+    <w:lsdException w:name="Medium List 2 Accent 3" w:uiPriority="66"/>
+    <w:lsdException w:name="Medium Grid 1 Accent 3" w:uiPriority="67"/>
+    <w:lsdException w:name="Medium Grid 2 Accent 3" w:uiPriority="68"/>
+    <w:lsdException w:name="Medium Grid 3 Accent 3" w:uiPriority="69"/>
+    <w:lsdException w:name="Dark List Accent 3" w:uiPriority="70"/>
+    <w:lsdException w:name="Colorful Shading Accent 3" w:uiPriority="71"/>
+    <w:lsdException w:name="Colorful List Accent 3" w:uiPriority="72"/>
+    <w:lsdException w:name="Colorful Grid Accent 3" w:uiPriority="73"/>
+    <w:lsdException w:name="Light Shading Accent 4" w:uiPriority="60"/>
+    <w:lsdException w:name="Light List Accent 4" w:uiPriority="61"/>
+    <w:lsdException w:name="Light Grid Accent 4" w:uiPriority="62"/>
+    <w:lsdException w:name="Medium Shading 1 Accent 4" w:uiPriority="63"/>
+    <w:lsdException w:name="Medium Shading 2 Accent 4" w:uiPriority="64"/>
+    <w:lsdException w:name="Medium List 1 Accent 4" w:uiPriority="65"/>
+    <w:lsdException w:name="Medium List 2 Accent 4" w:uiPriority="66"/>
+    <w:lsdException w:name="Medium Grid 1 Accent 4" w:uiPriority="67"/>
+    <w:lsdException w:name="Medium Grid 2 Accent 4" w:uiPriority="68"/>
+    <w:lsdException w:name="Medium Grid 3 Accent 4" w:uiPriority="69"/>
+    <w:lsdException w:name="Dark List Accent 4" w:uiPriority="70"/>
+    <w:lsdException w:name="Colorful Shading Accent 4" w:uiPriority="71"/>
+    <w:lsdException w:name="Colorful List Accent 4" w:uiPriority="72"/>
+    <w:lsdException w:name="Colorful Grid Accent 4" w:uiPriority="73"/>
+    <w:lsdException w:name="Light Shading Accent 5" w:uiPriority="60"/>
+    <w:lsdException w:name="Light List Accent 5" w:uiPriority="61"/>
+    <w:lsdException w:name="Light Grid Accent 5" w:uiPriority="62"/>
+    <w:lsdException w:name="Medium Shading 1 Accent 5" w:uiPriority="63"/>
+    <w:lsdException w:name="Medium Shading 2 Accent 5" w:uiPriority="64"/>
+    <w:lsdException w:name="Medium List 1 Accent 5" w:uiPriority="65"/>
+    <w:lsdException w:name="Medium List 2 Accent 5" w:uiPriority="66"/>
+    <w:lsdException w:name="Medium Grid 1 Accent 5" w:uiPriority="67"/>
+    <w:lsdException w:name="Medium Grid 2 Accent 5" w:uiPriority="68"/>
+    <w:lsdException w:name="Medium Grid 3 Accent 5" w:uiPriority="69"/>
+    <w:lsdException w:name="Dark List Accent 5" w:uiPriority="70"/>
+    <w:lsdException w:name="Colorful Shading Accent 5" w:uiPriority="71"/>
+    <w:lsdException w:name="Colorful List Accent 5" w:uiPriority="72"/>
+    <w:lsdException w:name="Colorful Grid Accent 5" w:uiPriority="73"/>
+    <w:lsdException w:name="Light Shading Accent 6" w:uiPriority="60"/>
+    <w:lsdException w:name="Light List Accent 6" w:uiPriority="61"/>
+    <w:lsdException w:name="Light Grid Accent 6" w:uiPriority="62"/>
+    <w:lsdException w:name="Medium Shading 1 Accent 6" w:uiPriority="63"/>
+    <w:lsdException w:name="Medium Shading 2 Accent 6" w:uiPriority="64"/>
+    <w:lsdException w:name="Medium List 1 Accent 6" w:uiPriority="65"/>
+    <w:lsdException w:name="Medium List 2 Accent 6" w:uiPriority="66"/>
+    <w:lsdException w:name="Medium Grid 1 Accent 6" w:uiPriority="67"/>
+    <w:lsdException w:name="Medium Grid 2 Accent 6" w:uiPriority="68"/>
+    <w:lsdException w:name="Medium Grid 3 Accent 6" w:uiPriority="69"/>
+    <w:lsdException w:name="Dark List Accent 6" w:uiPriority="70"/>
+    <w:lsdException w:name="Colorful Shading Accent 6" w:uiPriority="71"/>
+    <w:lsdException w:name="Colorful List Accent 6" w:uiPriority="72"/>
+    <w:lsdException w:name="Colorful Grid Accent 6" w:uiPriority="73"/>
     <w:lsdException w:name="Subtle Emphasis" w:uiPriority="19" w:qFormat="1"/>
     <w:lsdException w:name="Intense Emphasis" w:uiPriority="21" w:qFormat="1"/>
-    <w:lsdException w:name="Subtle Reference" w:uiPriority="31" w:qFormat="1"/>
-    <w:lsdException w:name="Intense Reference" w:uiPriority="32" w:qFormat="1"/>
-    <w:lsdException w:name="Book Title" w:uiPriority="33" w:qFormat="1"/>
-    <w:lsdException w:name="Bibliography" w:uiPriority="37"/>
-    <w:lsdException w:name="TOC Heading" w:uiPriority="39" w:qFormat="1"/>
+    <w:lsdException w:name="Subtle Reference" w:semiHidden="1" w:uiPriority="31" w:unhideWhenUsed="1" w:qFormat="1"/>
+    <w:lsdException w:name="Intense Reference" w:semiHidden="1" w:uiPriority="32" w:unhideWhenUsed="1" w:qFormat="1"/>
+    <w:lsdException w:name="Book Title" w:semiHidden="1" w:uiPriority="33" w:unhideWhenUsed="1" w:qFormat="1"/>
+    <w:lsdException w:name="Bibliography" w:semiHidden="1" w:uiPriority="37" w:unhideWhenUsed="1"/>
+    <w:lsdException w:name="TOC Heading" w:semiHidden="1" w:uiPriority="39" w:unhideWhenUsed="1" w:qFormat="1"/>
+    <w:lsdException w:name="Plain Table 1" w:uiPriority="41"/>
+    <w:lsdException w:name="Plain Table 2" w:uiPriority="42"/>
+    <w:lsdException w:name="Plain Table 3" w:uiPriority="43"/>
+    <w:lsdException w:name="Plain Table 4" w:uiPriority="44"/>
+    <w:lsdException w:name="Plain Table 5" w:uiPriority="45"/>
+    <w:lsdException w:name="Grid Table Light" w:uiPriority="40"/>
+    <w:lsdException w:name="Grid Table 1 Light" w:uiPriority="46"/>
+    <w:lsdException w:name="Grid Table 2" w:uiPriority="47"/>
+    <w:lsdException w:name="Grid Table 3" w:uiPriority="48"/>
+    <w:lsdException w:name="Grid Table 4" w:uiPriority="49"/>
+    <w:lsdException w:name="Grid Table 5 Dark" w:uiPriority="50"/>
+    <w:lsdException w:name="Grid Table 6 Colorful" w:uiPriority="51"/>
+    <w:lsdException w:name="Grid Table 7 Colorful" w:uiPriority="52"/>
+    <w:lsdException w:name="Grid Table 1 Light Accent 1" w:uiPriority="46"/>
+    <w:lsdException w:name="Grid Table 2 Accent 1" w:uiPriority="47"/>
+    <w:lsdException w:name="Grid Table 3 Accent 1" w:uiPriority="48"/>
+    <w:lsdException w:name="Grid Table 4 Accent 1" w:uiPriority="49"/>
+    <w:lsdException w:name="Grid Table 5 Dark Accent 1" w:uiPriority="50"/>
+    <w:lsdException w:name="Grid Table 6 Colorful Accent 1" w:uiPriority="51"/>
+    <w:lsdException w:name="Grid Table 7 Colorful Accent 1" w:uiPriority="52"/>
+    <w:lsdException w:name="Grid Table 1 Light Accent 2" w:uiPriority="46"/>
+    <w:lsdException w:name="Grid Table 2 Accent 2" w:uiPriority="47"/>
+    <w:lsdException w:name="Grid Table 3 Accent 2" w:uiPriority="48"/>
+    <w:lsdException w:name="Grid Table 4 Accent 2" w:uiPriority="49"/>
+    <w:lsdException w:name="Grid Table 5 Dark Accent 2" w:uiPriority="50"/>
+    <w:lsdException w:name="Grid Table 6 Colorful Accent 2" w:uiPriority="51"/>
+    <w:lsdException w:name="Grid Table 7 Colorful Accent 2" w:uiPriority="52"/>
+    <w:lsdException w:name="Grid Table 1 Light Accent 3" w:uiPriority="46"/>
+    <w:lsdException w:name="Grid Table 2 Accent 3" w:uiPriority="47"/>
+    <w:lsdException w:name="Grid Table 3 Accent 3" w:uiPriority="48"/>
+    <w:lsdException w:name="Grid Table 4 Accent 3" w:uiPriority="49"/>
+    <w:lsdException w:name="Grid Table 5 Dark Accent 3" w:uiPriority="50"/>
+    <w:lsdException w:name="Grid Table 6 Colorful Accent 3" w:uiPriority="51"/>
+    <w:lsdException w:name="Grid Table 7 Colorful Accent 3" w:uiPriority="52"/>
+    <w:lsdException w:name="Grid Table 1 Light Accent 4" w:uiPriority="46"/>
+    <w:lsdException w:name="Grid Table 2 Accent 4" w:uiPriority="47"/>
+    <w:lsdException w:name="Grid Table 3 Accent 4" w:uiPriority="48"/>
+    <w:lsdException w:name="Grid Table 4 Accent 4" w:uiPriority="49"/>
+    <w:lsdException w:name="Grid Table 5 Dark Accent 4" w:uiPriority="50"/>
+    <w:lsdException w:name="Grid Table 6 Colorful Accent 4" w:uiPriority="51"/>
+    <w:lsdException w:name="Grid Table 7 Colorful Accent 4" w:uiPriority="52"/>
+    <w:lsdException w:name="Grid Table 1 Light Accent 5" w:uiPriority="46"/>
+    <w:lsdException w:name="Grid Table 2 Accent 5" w:uiPriority="47"/>
+    <w:lsdException w:name="Grid Table 3 Accent 5" w:uiPriority="48"/>
+    <w:lsdException w:name="Grid Table 4 Accent 5" w:uiPriority="49"/>
+    <w:lsdException w:name="Grid Table 5 Dark Accent 5" w:uiPriority="50"/>
+    <w:lsdException w:name="Grid Table 6 Colorful Accent 5" w:uiPriority="51"/>
+    <w:lsdException w:name="Grid Table 7 Colorful Accent 5" w:uiPriority="52"/>
+    <w:lsdException w:name="Grid Table 1 Light Accent 6" w:uiPriority="46"/>
+    <w:lsdException w:name="Grid Table 2 Accent 6" w:uiPriority="47"/>
+    <w:lsdException w:name="Grid Table 3 Accent 6" w:uiPriority="48"/>
+    <w:lsdException w:name="Grid Table 4 Accent 6" w:uiPriority="49"/>
+    <w:lsdException w:name="Grid Table 5 Dark Accent 6" w:uiPriority="50"/>
+    <w:lsdException w:name="Grid Table 6 Colorful Accent 6" w:uiPriority="51"/>
+    <w:lsdException w:name="Grid Table 7 Colorful Accent 6" w:uiPriority="52"/>
+    <w:lsdException w:name="List Table 1 Light" w:uiPriority="46"/>
+    <w:lsdException w:name="List Table 2" w:uiPriority="47"/>
+    <w:lsdException w:name="List Table 3" w:uiPriority="48"/>
+    <w:lsdException w:name="List Table 4" w:uiPriority="49"/>
+    <w:lsdException w:name="List Table 5 Dark" w:uiPriority="50"/>
+    <w:lsdException w:name="List Table 6 Colorful" w:uiPriority="51"/>
+    <w:lsdException w:name="List Table 7 Colorful" w:uiPriority="52"/>
+    <w:lsdException w:name="List Table 1 Light Accent 1" w:uiPriority="46"/>
+    <w:lsdException w:name="List Table 2 Accent 1" w:uiPriority="47"/>
+    <w:lsdException w:name="List Table 3 Accent 1" w:uiPriority="48"/>
+    <w:lsdException w:name="List Table 4 Accent 1" w:uiPriority="49"/>
+    <w:lsdException w:name="List Table 5 Dark Accent 1" w:uiPriority="50"/>
+    <w:lsdException w:name="List Table 6 Colorful Accent 1" w:uiPriority="51"/>
+    <w:lsdException w:name="List Table 7 Colorful Accent 1" w:uiPriority="52"/>
+    <w:lsdException w:name="List Table 1 Light Accent 2" w:uiPriority="46"/>
+    <w:lsdException w:name="List Table 2 Accent 2" w:uiPriority="47"/>
+    <w:lsdException w:name="List Table 3 Accent 2" w:uiPriority="48"/>
+    <w:lsdException w:name="List Table 4 Accent 2" w:uiPriority="49"/>
+    <w:lsdException w:name="List Table 5 Dark Accent 2" w:uiPriority="50"/>
+    <w:lsdException w:name="List Table 6 Colorful Accent 2" w:uiPriority="51"/>
+    <w:lsdException w:name="List Table 7 Colorful Accent 2" w:uiPriority="52"/>
+    <w:lsdException w:name="List Table 1 Light Accent 3" w:uiPriority="46"/>
+    <w:lsdException w:name="List Table 2 Accent 3" w:uiPriority="47"/>
+    <w:lsdException w:name="List Table 3 Accent 3" w:uiPriority="48"/>
+    <w:lsdException w:name="List Table 4 Accent 3" w:uiPriority="49"/>
+    <w:lsdException w:name="List Table 5 Dark Accent 3" w:uiPriority="50"/>
+    <w:lsdException w:name="List Table 6 Colorful Accent 3" w:uiPriority="51"/>
+    <w:lsdException w:name="List Table 7 Colorful Accent 3" w:uiPriority="52"/>
+    <w:lsdException w:name="List Table 1 Light Accent 4" w:uiPriority="46"/>
+    <w:lsdException w:name="List Table 2 Accent 4" w:uiPriority="47"/>
+    <w:lsdException w:name="List Table 3 Accent 4" w:uiPriority="48"/>
+    <w:lsdException w:name="List Table 4 Accent 4" w:uiPriority="49"/>
+    <w:lsdException w:name="List Table 5 Dark Accent 4" w:uiPriority="50"/>
+    <w:lsdException w:name="List Table 6 Colorful Accent 4" w:uiPriority="51"/>
+    <w:lsdException w:name="List Table 7 Colorful Accent 4" w:uiPriority="52"/>
+    <w:lsdException w:name="List Table 1 Light Accent 5" w:uiPriority="46"/>
+    <w:lsdException w:name="List Table 2 Accent 5" w:uiPriority="47"/>
+    <w:lsdException w:name="List Table 3 Accent 5" w:uiPriority="48"/>
+    <w:lsdException w:name="List Table 4 Accent 5" w:uiPriority="49"/>
+    <w:lsdException w:name="List Table 5 Dark Accent 5" w:uiPriority="50"/>
+    <w:lsdException w:name="List Table 6 Colorful Accent 5" w:uiPriority="51"/>
+    <w:lsdException w:name="List Table 7 Colorful Accent 5" w:uiPriority="52"/>
+    <w:lsdException w:name="List Table 1 Light Accent 6" w:uiPriority="46"/>
+    <w:lsdException w:name="List Table 2 Accent 6" w:uiPriority="47"/>
+    <w:lsdException w:name="List Table 3 Accent 6" w:uiPriority="48"/>
+    <w:lsdException w:name="List Table 4 Accent 6" w:uiPriority="49"/>
+    <w:lsdException w:name="List Table 5 Dark Accent 6" w:uiPriority="50"/>
+    <w:lsdException w:name="List Table 6 Colorful Accent 6" w:uiPriority="51"/>
+    <w:lsdException w:name="List Table 7 Colorful Accent 6" w:uiPriority="52"/>
+    <w:lsdException w:name="Mention" w:semiHidden="1" w:unhideWhenUsed="1"/>
+    <w:lsdException w:name="Smart Hyperlink" w:semiHidden="1" w:unhideWhenUsed="1"/>
+    <w:lsdException w:name="Hashtag" w:semiHidden="1" w:unhideWhenUsed="1"/>
+    <w:lsdException w:name="Unresolved Mention" w:semiHidden="1" w:unhideWhenUsed="1"/>
+    <w:lsdException w:name="Smart Link" w:semiHidden="1" w:unhideWhenUsed="1"/>
   </w:latentStyles>
   <w:style w:type="paragraph" w:default="1" w:styleId="Normal">
     <w:name w:val="Normal"/>
@@ -2997,7 +3352,6 @@
     <w:uiPriority w:val="99"/>
     <w:semiHidden/>
     <w:unhideWhenUsed/>
-    <w:qFormat/>
     <w:tblPr>
       <w:tblInd w:w="0" w:type="dxa"/>
       <w:tblCellMar>
@@ -3239,8 +3593,8 @@
       <w:u w:val="single"/>
     </w:rPr>
   </w:style>
-  <w:style w:type="character" w:customStyle="1" w:styleId="UnresolvedMention">
-    <w:name w:val="Unresolved Mention"/>
+  <w:style w:type="character" w:customStyle="1" w:styleId="Mentionnonrsolue1">
+    <w:name w:val="Mention non résolue1"/>
     <w:basedOn w:val="Policepardfaut"/>
     <w:uiPriority w:val="99"/>
     <w:semiHidden/>

</xml_diff>

<commit_message>
petit ajout d'un paragraphe sur le poids des colonnes dans distance
</commit_message>
<xml_diff>
--- a/doc/Rendu CLASSIFICATION pour la SAÉ S3.docx
+++ b/doc/Rendu CLASSIFICATION pour la SAÉ S3.docx
@@ -2171,13 +2171,26 @@
       </w:r>
       <w:bookmarkEnd w:id="23"/>
     </w:p>
-    <w:p/>
-    <w:p>
-      <w:r>
-        <w:t xml:space="preserve">Les comparateurs  nous permettent </w:t>
-      </w:r>
-      <w:r>
-        <w:t xml:space="preserve">de faire la différence entre un attribut donné entre deux points. </w:t>
+    <w:p>
+      <w:r>
+        <w:t xml:space="preserve">Les </w:t>
+      </w:r>
+      <w:proofErr w:type="gramStart"/>
+      <w:r>
+        <w:t>comparateurs  nous</w:t>
+      </w:r>
+      <w:proofErr w:type="gramEnd"/>
+      <w:r>
+        <w:t xml:space="preserve"> permettent </w:t>
+      </w:r>
+      <w:r>
+        <w:t xml:space="preserve">de faire la différence </w:t>
+      </w:r>
+      <w:r>
+        <w:t>sur</w:t>
+      </w:r>
+      <w:r>
+        <w:t xml:space="preserve"> un attribut donné entre deux points. </w:t>
       </w:r>
     </w:p>
     <w:p>
@@ -2230,7 +2243,19 @@
         <w:rPr>
           <w:b/>
         </w:rPr>
-        <w:t>NoDrasticComparator</w:t>
+        <w:t>No</w:t>
+      </w:r>
+      <w:r>
+        <w:rPr>
+          <w:b/>
+        </w:rPr>
+        <w:t>n</w:t>
+      </w:r>
+      <w:r>
+        <w:rPr>
+          <w:b/>
+        </w:rPr>
+        <w:t>DrasticComparator</w:t>
       </w:r>
       <w:proofErr w:type="spellEnd"/>
       <w:r>
@@ -2241,6 +2266,19 @@
       </w:r>
       <w:r>
         <w:t xml:space="preserve">: si les attributs ne sont pas identiques, elle retourne la valeur absolue. </w:t>
+      </w:r>
+    </w:p>
+    <w:p>
+      <w:pPr>
+        <w:pStyle w:val="Titre4"/>
+      </w:pPr>
+      <w:r>
+        <w:t>Poids</w:t>
+      </w:r>
+    </w:p>
+    <w:p>
+      <w:r>
+        <w:t>Pour le calcul de la distance entre deux points, nous avons le choix de donner plus ou moins d’importance à une colonne donnée, ou bien tout simplement d’ignorer certaines colonnes.</w:t>
       </w:r>
     </w:p>
     <w:p>
@@ -2254,6 +2292,12 @@
         </w:rPr>
       </w:pPr>
       <w:r>
+        <w:rPr>
+          <w:rFonts w:asciiTheme="majorHAnsi" w:eastAsia="Times New Roman" w:hAnsiTheme="majorHAnsi" w:cs="Times New Roman"/>
+          <w:b/>
+          <w:color w:val="auto"/>
+          <w:sz w:val="52"/>
+        </w:rPr>
         <w:br w:type="page"/>
       </w:r>
     </w:p>
@@ -3000,7 +3044,7 @@
     <w:lsdException w:name="Table Web 2" w:semiHidden="1" w:unhideWhenUsed="1"/>
     <w:lsdException w:name="Table Web 3" w:semiHidden="1" w:unhideWhenUsed="1"/>
     <w:lsdException w:name="Balloon Text" w:semiHidden="1" w:unhideWhenUsed="1"/>
-    <w:lsdException w:name="Table Grid" w:semiHidden="1" w:uiPriority="39" w:unhideWhenUsed="1"/>
+    <w:lsdException w:name="Table Grid" w:uiPriority="39"/>
     <w:lsdException w:name="Table Theme" w:semiHidden="1" w:unhideWhenUsed="1"/>
     <w:lsdException w:name="Placeholder Text" w:semiHidden="1"/>
     <w:lsdException w:name="No Spacing" w:semiHidden="1" w:uiPriority="1" w:unhideWhenUsed="1" w:qFormat="1"/>

</xml_diff>

<commit_message>
Mise a jour de ce que j'ai fait rapport
</commit_message>
<xml_diff>
--- a/doc/Rendu CLASSIFICATION pour la SAÉ S3.docx
+++ b/doc/Rendu CLASSIFICATION pour la SAÉ S3.docx
@@ -1,6 +1,6 @@
 
 <file path=word/document.xml><?xml version="1.0" encoding="utf-8"?>
-<w:document xmlns:wpc="http://schemas.microsoft.com/office/word/2010/wordprocessingCanvas" xmlns:cx="http://schemas.microsoft.com/office/drawing/2014/chartex" xmlns:cx1="http://schemas.microsoft.com/office/drawing/2015/9/8/chartex" xmlns:cx2="http://schemas.microsoft.com/office/drawing/2015/10/21/chartex" xmlns:cx3="http://schemas.microsoft.com/office/drawing/2016/5/9/chartex" xmlns:cx4="http://schemas.microsoft.com/office/drawing/2016/5/10/chartex" xmlns:cx5="http://schemas.microsoft.com/office/drawing/2016/5/11/chartex" xmlns:cx6="http://schemas.microsoft.com/office/drawing/2016/5/12/chartex" xmlns:cx7="http://schemas.microsoft.com/office/drawing/2016/5/13/chartex" xmlns:cx8="http://schemas.microsoft.com/office/drawing/2016/5/14/chartex" xmlns:mc="http://schemas.openxmlformats.org/markup-compatibility/2006" xmlns:aink="http://schemas.microsoft.com/office/drawing/2016/ink" xmlns:am3d="http://schemas.microsoft.com/office/drawing/2017/model3d" xmlns:o="urn:schemas-microsoft-com:office:office" xmlns:oel="http://schemas.microsoft.com/office/2019/extlst" xmlns:r="http://schemas.openxmlformats.org/officeDocument/2006/relationships" xmlns:m="http://schemas.openxmlformats.org/officeDocument/2006/math" xmlns:v="urn:schemas-microsoft-com:vml" xmlns:wp14="http://schemas.microsoft.com/office/word/2010/wordprocessingDrawing" xmlns:wp="http://schemas.openxmlformats.org/drawingml/2006/wordprocessingDrawing" xmlns:w10="urn:schemas-microsoft-com:office:word" xmlns:w="http://schemas.openxmlformats.org/wordprocessingml/2006/main" xmlns:w14="http://schemas.microsoft.com/office/word/2010/wordml" xmlns:w15="http://schemas.microsoft.com/office/word/2012/wordml" xmlns:w16cex="http://schemas.microsoft.com/office/word/2018/wordml/cex" xmlns:w16cid="http://schemas.microsoft.com/office/word/2016/wordml/cid" xmlns:w16="http://schemas.microsoft.com/office/word/2018/wordml" xmlns:w16sdtdh="http://schemas.microsoft.com/office/word/2020/wordml/sdtdatahash" xmlns:w16se="http://schemas.microsoft.com/office/word/2015/wordml/symex" xmlns:wpg="http://schemas.microsoft.com/office/word/2010/wordprocessingGroup" xmlns:wpi="http://schemas.microsoft.com/office/word/2010/wordprocessingInk" xmlns:wne="http://schemas.microsoft.com/office/word/2006/wordml" xmlns:wps="http://schemas.microsoft.com/office/word/2010/wordprocessingShape" mc:Ignorable="w14 w15 w16se w16cid w16 w16cex w16sdtdh wp14">
+<w:document xmlns:ve="http://schemas.openxmlformats.org/markup-compatibility/2006" xmlns:o="urn:schemas-microsoft-com:office:office" xmlns:r="http://schemas.openxmlformats.org/officeDocument/2006/relationships" xmlns:m="http://schemas.openxmlformats.org/officeDocument/2006/math" xmlns:v="urn:schemas-microsoft-com:vml" xmlns:wp="http://schemas.openxmlformats.org/drawingml/2006/wordprocessingDrawing" xmlns:w10="urn:schemas-microsoft-com:office:word" xmlns:w="http://schemas.openxmlformats.org/wordprocessingml/2006/main" xmlns:wne="http://schemas.microsoft.com/office/word/2006/wordml">
   <w:body>
     <w:tbl>
       <w:tblPr>
@@ -18,7 +18,7 @@
           <w:left w:w="0" w:type="dxa"/>
           <w:right w:w="0" w:type="dxa"/>
         </w:tblCellMar>
-        <w:tblLook w:val="0000" w:firstRow="0" w:lastRow="0" w:firstColumn="0" w:lastColumn="0" w:noHBand="0" w:noVBand="0"/>
+        <w:tblLook w:val="0000"/>
       </w:tblPr>
       <w:tblGrid>
         <w:gridCol w:w="9602"/>
@@ -54,7 +54,7 @@
                   <v:stroke joinstyle="miter"/>
                   <v:path gradientshapeok="t" o:connecttype="rect"/>
                 </v:shapetype>
-                <v:shape id="Zone de texte 8" o:spid="_x0000_s2056" type="#_x0000_t202" style="width:511.85pt;height:181.5pt;visibility:visible;mso-left-percent:-10001;mso-top-percent:-10001;mso-position-horizontal:absolute;mso-position-horizontal-relative:char;mso-position-vertical:absolute;mso-position-vertical-relative:line;mso-left-percent:-10001;mso-top-percent:-10001" filled="f" stroked="f" strokeweight=".5pt">
+                <v:shape id="Zone de texte 8" o:spid="_x0000_s2056" type="#_x0000_t202" style="width:511.85pt;height:181.5pt;visibility:visible;mso-position-horizontal-relative:char;mso-position-vertical-relative:line" filled="f" stroked="f" strokeweight=".5pt">
                   <v:textbox>
                     <w:txbxContent>
                       <w:p>
@@ -103,7 +103,7 @@
                 <w:lang w:bidi="fr-FR"/>
               </w:rPr>
               <w:pict>
-                <v:line id="Connecteur droit 5" o:spid="_x0000_s2055" alt="Séparateur de texte" style="visibility:visible;mso-left-percent:-10001;mso-top-percent:-10001;mso-position-horizontal:absolute;mso-position-horizontal-relative:char;mso-position-vertical:absolute;mso-position-vertical-relative:line;mso-left-percent:-10001;mso-top-percent:-10001" from="0,0" to="61.85pt,0" strokecolor="#bede8d [1944]" strokeweight="6pt">
+                <v:line id="Connecteur droit 5" o:spid="_x0000_s2055" alt="Séparateur de texte" style="visibility:visible;mso-position-horizontal-relative:char;mso-position-vertical-relative:line" from="0,0" to="61.85pt,0" strokecolor="#bede8d [1944]" strokeweight="6pt">
                   <w10:wrap type="none"/>
                   <w10:anchorlock/>
                 </v:line>
@@ -123,7 +123,7 @@
                 <w:lang w:bidi="fr-FR"/>
               </w:rPr>
               <w:pict>
-                <v:shape id="Zone de texte 3" o:spid="_x0000_s2054" type="#_x0000_t202" style="width:404.6pt;height:58.8pt;visibility:visible;mso-left-percent:-10001;mso-top-percent:-10001;mso-position-horizontal:absolute;mso-position-horizontal-relative:char;mso-position-vertical:absolute;mso-position-vertical-relative:line;mso-left-percent:-10001;mso-top-percent:-10001" filled="f" stroked="f" strokeweight=".5pt">
+                <v:shape id="Zone de texte 3" o:spid="_x0000_s2054" type="#_x0000_t202" style="width:404.6pt;height:58.8pt;visibility:visible;mso-position-horizontal-relative:char;mso-position-vertical-relative:line" filled="f" stroked="f" strokeweight=".5pt">
                   <v:textbox>
                     <w:txbxContent>
                       <w:p>
@@ -175,7 +175,7 @@
                 <w:lang w:bidi="fr-FR"/>
               </w:rPr>
               <w:pict>
-                <v:shape id="Zone de texte 6" o:spid="_x0000_s2053" type="#_x0000_t202" style="width:322.5pt;height:36.95pt;visibility:visible;mso-left-percent:-10001;mso-top-percent:-10001;mso-position-horizontal:absolute;mso-position-horizontal-relative:char;mso-position-vertical:absolute;mso-position-vertical-relative:line;mso-left-percent:-10001;mso-top-percent:-10001" filled="f" stroked="f" strokeweight=".5pt">
+                <v:shape id="Zone de texte 6" o:spid="_x0000_s2053" type="#_x0000_t202" style="width:322.5pt;height:36.95pt;visibility:visible;mso-position-horizontal-relative:char;mso-position-vertical-relative:line" filled="f" stroked="f" strokeweight=".5pt">
                   <v:textbox>
                     <w:txbxContent>
                       <w:p>
@@ -216,7 +216,7 @@
                 <w:lang w:bidi="fr-FR"/>
               </w:rPr>
               <w:pict>
-                <v:shape id="Zone de texte 7" o:spid="_x0000_s2052" type="#_x0000_t202" style="width:198.75pt;height:47.65pt;visibility:visible;mso-left-percent:-10001;mso-top-percent:-10001;mso-position-horizontal:absolute;mso-position-horizontal-relative:char;mso-position-vertical:absolute;mso-position-vertical-relative:line;mso-left-percent:-10001;mso-top-percent:-10001" filled="f" stroked="f" strokeweight=".5pt">
+                <v:shape id="Zone de texte 7" o:spid="_x0000_s2052" type="#_x0000_t202" style="width:198.75pt;height:47.65pt;visibility:visible;mso-position-horizontal-relative:char;mso-position-vertical-relative:line" filled="f" stroked="f" strokeweight=".5pt">
                   <v:textbox>
                     <w:txbxContent>
                       <w:p>
@@ -229,16 +229,8 @@
                           <w:rPr>
                             <w:lang w:bidi="fr-FR"/>
                           </w:rPr>
-                          <w:t xml:space="preserve">Nathan </w:t>
+                          <w:t>Nathan Hallez</w:t>
                         </w:r>
-                        <w:proofErr w:type="spellStart"/>
-                        <w:r>
-                          <w:rPr>
-                            <w:lang w:bidi="fr-FR"/>
-                          </w:rPr>
-                          <w:t>Hallez</w:t>
-                        </w:r>
-                        <w:proofErr w:type="spellEnd"/>
                       </w:p>
                       <w:p>
                         <w:r>
@@ -267,7 +259,7 @@
                 <w:lang w:bidi="fr-FR"/>
               </w:rPr>
               <w:pict>
-                <v:shape id="Zone de texte 10" o:spid="_x0000_s2051" type="#_x0000_t202" style="width:174.4pt;height:47.65pt;visibility:visible;mso-left-percent:-10001;mso-top-percent:-10001;mso-position-horizontal:absolute;mso-position-horizontal-relative:char;mso-position-vertical:absolute;mso-position-vertical-relative:line;mso-left-percent:-10001;mso-top-percent:-10001" filled="f" stroked="f" strokeweight=".5pt">
+                <v:shape id="Zone de texte 10" o:spid="_x0000_s2051" type="#_x0000_t202" style="width:174.4pt;height:47.65pt;visibility:visible;mso-position-horizontal-relative:char;mso-position-vertical-relative:line" filled="f" stroked="f" strokeweight=".5pt">
                   <v:textbox>
                     <w:txbxContent>
                       <w:p>
@@ -280,16 +272,8 @@
                           <w:rPr>
                             <w:lang w:bidi="fr-FR"/>
                           </w:rPr>
-                          <w:t xml:space="preserve">Maxence </w:t>
+                          <w:t>Maxence Stiévenard</w:t>
                         </w:r>
-                        <w:proofErr w:type="spellStart"/>
-                        <w:r>
-                          <w:rPr>
-                            <w:lang w:bidi="fr-FR"/>
-                          </w:rPr>
-                          <w:t>Stiévenard</w:t>
-                        </w:r>
-                        <w:proofErr w:type="spellEnd"/>
                       </w:p>
                       <w:p>
                         <w:r>
@@ -343,7 +327,7 @@
                     <a:blip r:embed="rId8" cstate="print">
                       <a:extLst>
                         <a:ext uri="{28A0092B-C50C-407E-A947-70E740481C1C}">
-                          <a14:useLocalDpi xmlns:a14="http://schemas.microsoft.com/office/drawing/2010/main" val="0"/>
+                          <a14:useLocalDpi xmlns:a14="http://schemas.microsoft.com/office/drawing/2010/main" xmlns:wps="http://schemas.microsoft.com/office/word/2010/wordprocessingShape" xmlns:wpi="http://schemas.microsoft.com/office/word/2010/wordprocessingInk" xmlns:wpg="http://schemas.microsoft.com/office/word/2010/wordprocessingGroup" xmlns:w16se="http://schemas.microsoft.com/office/word/2015/wordml/symex" xmlns:w16sdtdh="http://schemas.microsoft.com/office/word/2020/wordml/sdtdatahash" xmlns:w16="http://schemas.microsoft.com/office/word/2018/wordml" xmlns:w16cid="http://schemas.microsoft.com/office/word/2016/wordml/cid" xmlns:w16cex="http://schemas.microsoft.com/office/word/2018/wordml/cex" xmlns:w15="http://schemas.microsoft.com/office/word/2012/wordml" xmlns:w14="http://schemas.microsoft.com/office/word/2010/wordml" xmlns:w="http://schemas.openxmlformats.org/wordprocessingml/2006/main" xmlns:w10="urn:schemas-microsoft-com:office:word" xmlns:wp14="http://schemas.microsoft.com/office/word/2010/wordprocessingDrawing" xmlns:v="urn:schemas-microsoft-com:vml" xmlns:oel="http://schemas.microsoft.com/office/2019/extlst" xmlns:o="urn:schemas-microsoft-com:office:office" xmlns:am3d="http://schemas.microsoft.com/office/drawing/2017/model3d" xmlns:aink="http://schemas.microsoft.com/office/drawing/2016/ink" xmlns:mc="http://schemas.openxmlformats.org/markup-compatibility/2006" xmlns:cx8="http://schemas.microsoft.com/office/drawing/2016/5/14/chartex" xmlns:cx7="http://schemas.microsoft.com/office/drawing/2016/5/13/chartex" xmlns:cx6="http://schemas.microsoft.com/office/drawing/2016/5/12/chartex" xmlns:cx5="http://schemas.microsoft.com/office/drawing/2016/5/11/chartex" xmlns:cx4="http://schemas.microsoft.com/office/drawing/2016/5/10/chartex" xmlns:cx3="http://schemas.microsoft.com/office/drawing/2016/5/9/chartex" xmlns:cx2="http://schemas.microsoft.com/office/drawing/2015/10/21/chartex" xmlns:cx1="http://schemas.microsoft.com/office/drawing/2015/9/8/chartex" xmlns:cx="http://schemas.microsoft.com/office/drawing/2014/chartex" xmlns:wpc="http://schemas.microsoft.com/office/word/2010/wordprocessingCanvas" xmlns="" val="0"/>
                         </a:ext>
                       </a:extLst>
                     </a:blip>
@@ -1420,7 +1404,6 @@
         <w:lastRenderedPageBreak/>
         <w:t xml:space="preserve">Équipe J2 - </w:t>
       </w:r>
-      <w:proofErr w:type="spellStart"/>
       <w:r>
         <w:rPr>
           <w:i/>
@@ -1430,7 +1413,6 @@
       </w:r>
       <w:bookmarkEnd w:id="5"/>
       <w:bookmarkEnd w:id="6"/>
-      <w:proofErr w:type="spellEnd"/>
     </w:p>
     <w:p/>
     <w:p>
@@ -1440,15 +1422,10 @@
       <w:bookmarkStart w:id="7" w:name="_Toc120305423"/>
       <w:bookmarkStart w:id="8" w:name="_Toc120305608"/>
       <w:r>
-        <w:t xml:space="preserve">Nathan </w:t>
-      </w:r>
-      <w:proofErr w:type="spellStart"/>
-      <w:r>
-        <w:t>Hallez</w:t>
+        <w:t>Nathan Hallez</w:t>
       </w:r>
       <w:bookmarkEnd w:id="7"/>
       <w:bookmarkEnd w:id="8"/>
-      <w:proofErr w:type="spellEnd"/>
     </w:p>
     <w:p>
       <w:r>
@@ -1481,19 +1458,24 @@
       <w:bookmarkStart w:id="11" w:name="_Toc120305425"/>
       <w:bookmarkStart w:id="12" w:name="_Toc120305610"/>
       <w:r>
-        <w:t xml:space="preserve">Maxence </w:t>
-      </w:r>
-      <w:proofErr w:type="spellStart"/>
-      <w:r>
-        <w:t>Stiévenard</w:t>
+        <w:t>Maxence Stiévenard</w:t>
       </w:r>
       <w:bookmarkEnd w:id="11"/>
       <w:bookmarkEnd w:id="12"/>
-      <w:proofErr w:type="spellEnd"/>
-    </w:p>
-    <w:p>
-      <w:r>
-        <w:t>LOREM ISPUM hihihi</w:t>
+    </w:p>
+    <w:p>
+      <w:r>
+        <w:t>Implémentation de la partie distance et quelques normalisateurs.</w:t>
+      </w:r>
+    </w:p>
+    <w:p>
+      <w:r>
+        <w:t>Ecriture des tests du modèle afin d’avoir le plus haut pourcentage de coverage possible.</w:t>
+      </w:r>
+    </w:p>
+    <w:p>
+      <w:r>
+        <w:t>Rédacteur de ce compte rendu.</w:t>
       </w:r>
     </w:p>
     <w:p/>
@@ -2272,19 +2254,11 @@
           <w:b/>
         </w:rPr>
       </w:pPr>
-      <w:proofErr w:type="spellStart"/>
-      <w:r>
-        <w:rPr>
-          <w:b/>
-        </w:rPr>
-        <w:t>DrasticComparator</w:t>
-      </w:r>
-      <w:proofErr w:type="spellEnd"/>
-      <w:r>
-        <w:rPr>
-          <w:b/>
-        </w:rPr>
-        <w:t xml:space="preserve"> </w:t>
+      <w:r>
+        <w:rPr>
+          <w:b/>
+        </w:rPr>
+        <w:t xml:space="preserve">DrasticComparator </w:t>
       </w:r>
       <w:r>
         <w:t>permettant de nous indiquer si les attributs ont identiques ou non. Si ils le sont la valeur prend 0 sinon elle prend 1.</w:t>
@@ -2301,7 +2275,6 @@
           <w:b/>
         </w:rPr>
       </w:pPr>
-      <w:proofErr w:type="spellStart"/>
       <w:r>
         <w:rPr>
           <w:b/>
@@ -2318,14 +2291,7 @@
         <w:rPr>
           <w:b/>
         </w:rPr>
-        <w:t>DrasticComparator</w:t>
-      </w:r>
-      <w:proofErr w:type="spellEnd"/>
-      <w:r>
-        <w:rPr>
-          <w:b/>
-        </w:rPr>
-        <w:t> </w:t>
+        <w:t>DrasticComparator </w:t>
       </w:r>
       <w:r>
         <w:t xml:space="preserve">: si les attributs ne sont pas identiques, elle retourne la valeur absolue. </w:t>
@@ -2513,10 +2479,7 @@
     </w:p>
     <w:p>
       <w:r>
-        <w:t>S</w:t>
-      </w:r>
-      <w:r>
-        <w:t xml:space="preserve">i la liste des données de test </w:t>
+        <w:t xml:space="preserve">Si la liste des données de test </w:t>
       </w:r>
       <w:r>
         <w:rPr>
@@ -2691,7 +2654,7 @@
 </file>
 
 <file path=word/endnotes.xml><?xml version="1.0" encoding="utf-8"?>
-<w:endnotes xmlns:wpc="http://schemas.microsoft.com/office/word/2010/wordprocessingCanvas" xmlns:cx="http://schemas.microsoft.com/office/drawing/2014/chartex" xmlns:cx1="http://schemas.microsoft.com/office/drawing/2015/9/8/chartex" xmlns:cx2="http://schemas.microsoft.com/office/drawing/2015/10/21/chartex" xmlns:cx3="http://schemas.microsoft.com/office/drawing/2016/5/9/chartex" xmlns:cx4="http://schemas.microsoft.com/office/drawing/2016/5/10/chartex" xmlns:cx5="http://schemas.microsoft.com/office/drawing/2016/5/11/chartex" xmlns:cx6="http://schemas.microsoft.com/office/drawing/2016/5/12/chartex" xmlns:cx7="http://schemas.microsoft.com/office/drawing/2016/5/13/chartex" xmlns:cx8="http://schemas.microsoft.com/office/drawing/2016/5/14/chartex" xmlns:mc="http://schemas.openxmlformats.org/markup-compatibility/2006" xmlns:aink="http://schemas.microsoft.com/office/drawing/2016/ink" xmlns:am3d="http://schemas.microsoft.com/office/drawing/2017/model3d" xmlns:o="urn:schemas-microsoft-com:office:office" xmlns:oel="http://schemas.microsoft.com/office/2019/extlst" xmlns:r="http://schemas.openxmlformats.org/officeDocument/2006/relationships" xmlns:m="http://schemas.openxmlformats.org/officeDocument/2006/math" xmlns:v="urn:schemas-microsoft-com:vml" xmlns:wp14="http://schemas.microsoft.com/office/word/2010/wordprocessingDrawing" xmlns:wp="http://schemas.openxmlformats.org/drawingml/2006/wordprocessingDrawing" xmlns:w10="urn:schemas-microsoft-com:office:word" xmlns:w="http://schemas.openxmlformats.org/wordprocessingml/2006/main" xmlns:w14="http://schemas.microsoft.com/office/word/2010/wordml" xmlns:w15="http://schemas.microsoft.com/office/word/2012/wordml" xmlns:w16cex="http://schemas.microsoft.com/office/word/2018/wordml/cex" xmlns:w16cid="http://schemas.microsoft.com/office/word/2016/wordml/cid" xmlns:w16="http://schemas.microsoft.com/office/word/2018/wordml" xmlns:w16sdtdh="http://schemas.microsoft.com/office/word/2020/wordml/sdtdatahash" xmlns:w16se="http://schemas.microsoft.com/office/word/2015/wordml/symex" xmlns:wpg="http://schemas.microsoft.com/office/word/2010/wordprocessingGroup" xmlns:wpi="http://schemas.microsoft.com/office/word/2010/wordprocessingInk" xmlns:wne="http://schemas.microsoft.com/office/word/2006/wordml" xmlns:wps="http://schemas.microsoft.com/office/word/2010/wordprocessingShape" mc:Ignorable="w14 w15 w16se w16cid w16 w16cex w16sdtdh wp14">
+<w:endnotes xmlns:ve="http://schemas.openxmlformats.org/markup-compatibility/2006" xmlns:o="urn:schemas-microsoft-com:office:office" xmlns:r="http://schemas.openxmlformats.org/officeDocument/2006/relationships" xmlns:m="http://schemas.openxmlformats.org/officeDocument/2006/math" xmlns:v="urn:schemas-microsoft-com:vml" xmlns:wp="http://schemas.openxmlformats.org/drawingml/2006/wordprocessingDrawing" xmlns:w10="urn:schemas-microsoft-com:office:word" xmlns:w="http://schemas.openxmlformats.org/wordprocessingml/2006/main" xmlns:wne="http://schemas.microsoft.com/office/word/2006/wordml">
   <w:endnote w:type="separator" w:id="-1">
     <w:p>
       <w:r>
@@ -2710,7 +2673,7 @@
 </file>
 
 <file path=word/footer1.xml><?xml version="1.0" encoding="utf-8"?>
-<w:ftr xmlns:wpc="http://schemas.microsoft.com/office/word/2010/wordprocessingCanvas" xmlns:cx="http://schemas.microsoft.com/office/drawing/2014/chartex" xmlns:cx1="http://schemas.microsoft.com/office/drawing/2015/9/8/chartex" xmlns:cx2="http://schemas.microsoft.com/office/drawing/2015/10/21/chartex" xmlns:cx3="http://schemas.microsoft.com/office/drawing/2016/5/9/chartex" xmlns:cx4="http://schemas.microsoft.com/office/drawing/2016/5/10/chartex" xmlns:cx5="http://schemas.microsoft.com/office/drawing/2016/5/11/chartex" xmlns:cx6="http://schemas.microsoft.com/office/drawing/2016/5/12/chartex" xmlns:cx7="http://schemas.microsoft.com/office/drawing/2016/5/13/chartex" xmlns:cx8="http://schemas.microsoft.com/office/drawing/2016/5/14/chartex" xmlns:mc="http://schemas.openxmlformats.org/markup-compatibility/2006" xmlns:aink="http://schemas.microsoft.com/office/drawing/2016/ink" xmlns:am3d="http://schemas.microsoft.com/office/drawing/2017/model3d" xmlns:o="urn:schemas-microsoft-com:office:office" xmlns:oel="http://schemas.microsoft.com/office/2019/extlst" xmlns:r="http://schemas.openxmlformats.org/officeDocument/2006/relationships" xmlns:m="http://schemas.openxmlformats.org/officeDocument/2006/math" xmlns:v="urn:schemas-microsoft-com:vml" xmlns:wp14="http://schemas.microsoft.com/office/word/2010/wordprocessingDrawing" xmlns:wp="http://schemas.openxmlformats.org/drawingml/2006/wordprocessingDrawing" xmlns:w10="urn:schemas-microsoft-com:office:word" xmlns:w="http://schemas.openxmlformats.org/wordprocessingml/2006/main" xmlns:w14="http://schemas.microsoft.com/office/word/2010/wordml" xmlns:w15="http://schemas.microsoft.com/office/word/2012/wordml" xmlns:w16cex="http://schemas.microsoft.com/office/word/2018/wordml/cex" xmlns:w16cid="http://schemas.microsoft.com/office/word/2016/wordml/cid" xmlns:w16="http://schemas.microsoft.com/office/word/2018/wordml" xmlns:w16sdtdh="http://schemas.microsoft.com/office/word/2020/wordml/sdtdatahash" xmlns:w16se="http://schemas.microsoft.com/office/word/2015/wordml/symex" xmlns:wpg="http://schemas.microsoft.com/office/word/2010/wordprocessingGroup" xmlns:wpi="http://schemas.microsoft.com/office/word/2010/wordprocessingInk" xmlns:wne="http://schemas.microsoft.com/office/word/2006/wordml" xmlns:wps="http://schemas.microsoft.com/office/word/2010/wordprocessingShape" mc:Ignorable="w14 w15 w16se w16cid w16 w16cex w16sdtdh wp14">
+<w:ftr xmlns:ve="http://schemas.openxmlformats.org/markup-compatibility/2006" xmlns:o="urn:schemas-microsoft-com:office:office" xmlns:r="http://schemas.openxmlformats.org/officeDocument/2006/relationships" xmlns:m="http://schemas.openxmlformats.org/officeDocument/2006/math" xmlns:v="urn:schemas-microsoft-com:vml" xmlns:wp="http://schemas.openxmlformats.org/drawingml/2006/wordprocessingDrawing" xmlns:w10="urn:schemas-microsoft-com:office:word" xmlns:w="http://schemas.openxmlformats.org/wordprocessingml/2006/main" xmlns:wne="http://schemas.microsoft.com/office/word/2006/wordml">
   <w:tbl>
     <w:tblPr>
       <w:tblW w:w="12258" w:type="dxa"/>
@@ -2723,7 +2686,7 @@
         <w:insideH w:val="single" w:sz="4" w:space="0" w:color="auto"/>
         <w:insideV w:val="single" w:sz="4" w:space="0" w:color="auto"/>
       </w:tblBorders>
-      <w:tblLook w:val="0000" w:firstRow="0" w:lastRow="0" w:firstColumn="0" w:lastColumn="0" w:noHBand="0" w:noVBand="0"/>
+      <w:tblLook w:val="0000"/>
     </w:tblPr>
     <w:tblGrid>
       <w:gridCol w:w="12258"/>
@@ -2764,7 +2727,7 @@
 </file>
 
 <file path=word/footer2.xml><?xml version="1.0" encoding="utf-8"?>
-<w:ftr xmlns:wpc="http://schemas.microsoft.com/office/word/2010/wordprocessingCanvas" xmlns:cx="http://schemas.microsoft.com/office/drawing/2014/chartex" xmlns:cx1="http://schemas.microsoft.com/office/drawing/2015/9/8/chartex" xmlns:cx2="http://schemas.microsoft.com/office/drawing/2015/10/21/chartex" xmlns:cx3="http://schemas.microsoft.com/office/drawing/2016/5/9/chartex" xmlns:cx4="http://schemas.microsoft.com/office/drawing/2016/5/10/chartex" xmlns:cx5="http://schemas.microsoft.com/office/drawing/2016/5/11/chartex" xmlns:cx6="http://schemas.microsoft.com/office/drawing/2016/5/12/chartex" xmlns:cx7="http://schemas.microsoft.com/office/drawing/2016/5/13/chartex" xmlns:cx8="http://schemas.microsoft.com/office/drawing/2016/5/14/chartex" xmlns:mc="http://schemas.openxmlformats.org/markup-compatibility/2006" xmlns:aink="http://schemas.microsoft.com/office/drawing/2016/ink" xmlns:am3d="http://schemas.microsoft.com/office/drawing/2017/model3d" xmlns:o="urn:schemas-microsoft-com:office:office" xmlns:oel="http://schemas.microsoft.com/office/2019/extlst" xmlns:r="http://schemas.openxmlformats.org/officeDocument/2006/relationships" xmlns:m="http://schemas.openxmlformats.org/officeDocument/2006/math" xmlns:v="urn:schemas-microsoft-com:vml" xmlns:wp14="http://schemas.microsoft.com/office/word/2010/wordprocessingDrawing" xmlns:wp="http://schemas.openxmlformats.org/drawingml/2006/wordprocessingDrawing" xmlns:w10="urn:schemas-microsoft-com:office:word" xmlns:w="http://schemas.openxmlformats.org/wordprocessingml/2006/main" xmlns:w14="http://schemas.microsoft.com/office/word/2010/wordml" xmlns:w15="http://schemas.microsoft.com/office/word/2012/wordml" xmlns:w16cex="http://schemas.microsoft.com/office/word/2018/wordml/cex" xmlns:w16cid="http://schemas.microsoft.com/office/word/2016/wordml/cid" xmlns:w16="http://schemas.microsoft.com/office/word/2018/wordml" xmlns:w16sdtdh="http://schemas.microsoft.com/office/word/2020/wordml/sdtdatahash" xmlns:w16se="http://schemas.microsoft.com/office/word/2015/wordml/symex" xmlns:wpg="http://schemas.microsoft.com/office/word/2010/wordprocessingGroup" xmlns:wpi="http://schemas.microsoft.com/office/word/2010/wordprocessingInk" xmlns:wne="http://schemas.microsoft.com/office/word/2006/wordml" xmlns:wps="http://schemas.microsoft.com/office/word/2010/wordprocessingShape" mc:Ignorable="w14 w15 w16se w16cid w16 w16cex w16sdtdh wp14">
+<w:ftr xmlns:ve="http://schemas.openxmlformats.org/markup-compatibility/2006" xmlns:o="urn:schemas-microsoft-com:office:office" xmlns:r="http://schemas.openxmlformats.org/officeDocument/2006/relationships" xmlns:m="http://schemas.openxmlformats.org/officeDocument/2006/math" xmlns:v="urn:schemas-microsoft-com:vml" xmlns:wp="http://schemas.openxmlformats.org/drawingml/2006/wordprocessingDrawing" xmlns:w10="urn:schemas-microsoft-com:office:word" xmlns:w="http://schemas.openxmlformats.org/wordprocessingml/2006/main" xmlns:wne="http://schemas.microsoft.com/office/word/2006/wordml">
   <w:sdt>
     <w:sdtPr>
       <w:id w:val="-1826191010"/>
@@ -2822,7 +2785,7 @@
 </file>
 
 <file path=word/footnotes.xml><?xml version="1.0" encoding="utf-8"?>
-<w:footnotes xmlns:wpc="http://schemas.microsoft.com/office/word/2010/wordprocessingCanvas" xmlns:cx="http://schemas.microsoft.com/office/drawing/2014/chartex" xmlns:cx1="http://schemas.microsoft.com/office/drawing/2015/9/8/chartex" xmlns:cx2="http://schemas.microsoft.com/office/drawing/2015/10/21/chartex" xmlns:cx3="http://schemas.microsoft.com/office/drawing/2016/5/9/chartex" xmlns:cx4="http://schemas.microsoft.com/office/drawing/2016/5/10/chartex" xmlns:cx5="http://schemas.microsoft.com/office/drawing/2016/5/11/chartex" xmlns:cx6="http://schemas.microsoft.com/office/drawing/2016/5/12/chartex" xmlns:cx7="http://schemas.microsoft.com/office/drawing/2016/5/13/chartex" xmlns:cx8="http://schemas.microsoft.com/office/drawing/2016/5/14/chartex" xmlns:mc="http://schemas.openxmlformats.org/markup-compatibility/2006" xmlns:aink="http://schemas.microsoft.com/office/drawing/2016/ink" xmlns:am3d="http://schemas.microsoft.com/office/drawing/2017/model3d" xmlns:o="urn:schemas-microsoft-com:office:office" xmlns:oel="http://schemas.microsoft.com/office/2019/extlst" xmlns:r="http://schemas.openxmlformats.org/officeDocument/2006/relationships" xmlns:m="http://schemas.openxmlformats.org/officeDocument/2006/math" xmlns:v="urn:schemas-microsoft-com:vml" xmlns:wp14="http://schemas.microsoft.com/office/word/2010/wordprocessingDrawing" xmlns:wp="http://schemas.openxmlformats.org/drawingml/2006/wordprocessingDrawing" xmlns:w10="urn:schemas-microsoft-com:office:word" xmlns:w="http://schemas.openxmlformats.org/wordprocessingml/2006/main" xmlns:w14="http://schemas.microsoft.com/office/word/2010/wordml" xmlns:w15="http://schemas.microsoft.com/office/word/2012/wordml" xmlns:w16cex="http://schemas.microsoft.com/office/word/2018/wordml/cex" xmlns:w16cid="http://schemas.microsoft.com/office/word/2016/wordml/cid" xmlns:w16="http://schemas.microsoft.com/office/word/2018/wordml" xmlns:w16sdtdh="http://schemas.microsoft.com/office/word/2020/wordml/sdtdatahash" xmlns:w16se="http://schemas.microsoft.com/office/word/2015/wordml/symex" xmlns:wpg="http://schemas.microsoft.com/office/word/2010/wordprocessingGroup" xmlns:wpi="http://schemas.microsoft.com/office/word/2010/wordprocessingInk" xmlns:wne="http://schemas.microsoft.com/office/word/2006/wordml" xmlns:wps="http://schemas.microsoft.com/office/word/2010/wordprocessingShape" mc:Ignorable="w14 w15 w16se w16cid w16 w16cex w16sdtdh wp14">
+<w:footnotes xmlns:ve="http://schemas.openxmlformats.org/markup-compatibility/2006" xmlns:o="urn:schemas-microsoft-com:office:office" xmlns:r="http://schemas.openxmlformats.org/officeDocument/2006/relationships" xmlns:m="http://schemas.openxmlformats.org/officeDocument/2006/math" xmlns:v="urn:schemas-microsoft-com:vml" xmlns:wp="http://schemas.openxmlformats.org/drawingml/2006/wordprocessingDrawing" xmlns:w10="urn:schemas-microsoft-com:office:word" xmlns:w="http://schemas.openxmlformats.org/wordprocessingml/2006/main" xmlns:wne="http://schemas.microsoft.com/office/word/2006/wordml">
   <w:footnote w:type="separator" w:id="-1">
     <w:p>
       <w:r>
@@ -2841,7 +2804,7 @@
 </file>
 
 <file path=word/header1.xml><?xml version="1.0" encoding="utf-8"?>
-<w:hdr xmlns:wpc="http://schemas.microsoft.com/office/word/2010/wordprocessingCanvas" xmlns:cx="http://schemas.microsoft.com/office/drawing/2014/chartex" xmlns:cx1="http://schemas.microsoft.com/office/drawing/2015/9/8/chartex" xmlns:cx2="http://schemas.microsoft.com/office/drawing/2015/10/21/chartex" xmlns:cx3="http://schemas.microsoft.com/office/drawing/2016/5/9/chartex" xmlns:cx4="http://schemas.microsoft.com/office/drawing/2016/5/10/chartex" xmlns:cx5="http://schemas.microsoft.com/office/drawing/2016/5/11/chartex" xmlns:cx6="http://schemas.microsoft.com/office/drawing/2016/5/12/chartex" xmlns:cx7="http://schemas.microsoft.com/office/drawing/2016/5/13/chartex" xmlns:cx8="http://schemas.microsoft.com/office/drawing/2016/5/14/chartex" xmlns:mc="http://schemas.openxmlformats.org/markup-compatibility/2006" xmlns:aink="http://schemas.microsoft.com/office/drawing/2016/ink" xmlns:am3d="http://schemas.microsoft.com/office/drawing/2017/model3d" xmlns:o="urn:schemas-microsoft-com:office:office" xmlns:oel="http://schemas.microsoft.com/office/2019/extlst" xmlns:r="http://schemas.openxmlformats.org/officeDocument/2006/relationships" xmlns:m="http://schemas.openxmlformats.org/officeDocument/2006/math" xmlns:v="urn:schemas-microsoft-com:vml" xmlns:wp14="http://schemas.microsoft.com/office/word/2010/wordprocessingDrawing" xmlns:wp="http://schemas.openxmlformats.org/drawingml/2006/wordprocessingDrawing" xmlns:w10="urn:schemas-microsoft-com:office:word" xmlns:w="http://schemas.openxmlformats.org/wordprocessingml/2006/main" xmlns:w14="http://schemas.microsoft.com/office/word/2010/wordml" xmlns:w15="http://schemas.microsoft.com/office/word/2012/wordml" xmlns:w16cex="http://schemas.microsoft.com/office/word/2018/wordml/cex" xmlns:w16cid="http://schemas.microsoft.com/office/word/2016/wordml/cid" xmlns:w16="http://schemas.microsoft.com/office/word/2018/wordml" xmlns:w16sdtdh="http://schemas.microsoft.com/office/word/2020/wordml/sdtdatahash" xmlns:w16se="http://schemas.microsoft.com/office/word/2015/wordml/symex" xmlns:wpg="http://schemas.microsoft.com/office/word/2010/wordprocessingGroup" xmlns:wpi="http://schemas.microsoft.com/office/word/2010/wordprocessingInk" xmlns:wne="http://schemas.microsoft.com/office/word/2006/wordml" xmlns:wps="http://schemas.microsoft.com/office/word/2010/wordprocessingShape" mc:Ignorable="w14 w15 w16se w16cid w16 w16cex w16sdtdh wp14">
+<w:hdr xmlns:ve="http://schemas.openxmlformats.org/markup-compatibility/2006" xmlns:o="urn:schemas-microsoft-com:office:office" xmlns:r="http://schemas.openxmlformats.org/officeDocument/2006/relationships" xmlns:m="http://schemas.openxmlformats.org/officeDocument/2006/math" xmlns:v="urn:schemas-microsoft-com:vml" xmlns:wp="http://schemas.openxmlformats.org/drawingml/2006/wordprocessingDrawing" xmlns:w10="urn:schemas-microsoft-com:office:word" xmlns:w="http://schemas.openxmlformats.org/wordprocessingml/2006/main" xmlns:wne="http://schemas.microsoft.com/office/word/2006/wordml">
   <w:tbl>
     <w:tblPr>
       <w:tblW w:w="12210" w:type="dxa"/>
@@ -2858,7 +2821,7 @@
         <w:left w:w="0" w:type="dxa"/>
         <w:right w:w="0" w:type="dxa"/>
       </w:tblCellMar>
-      <w:tblLook w:val="0000" w:firstRow="0" w:lastRow="0" w:firstColumn="0" w:lastColumn="0" w:noHBand="0" w:noVBand="0"/>
+      <w:tblLook w:val="0000"/>
     </w:tblPr>
     <w:tblGrid>
       <w:gridCol w:w="12210"/>
@@ -2893,7 +2856,7 @@
               <w:lang w:bidi="fr-FR"/>
             </w:rPr>
             <w:pict>
-              <v:rect id="Rectangle 11" o:spid="_x0000_s1025" style="width:106.5pt;height:46.65pt;visibility:visible;mso-left-percent:-10001;mso-top-percent:-10001;mso-position-horizontal:absolute;mso-position-horizontal-relative:char;mso-position-vertical:absolute;mso-position-vertical-relative:line;mso-left-percent:-10001;mso-top-percent:-10001;v-text-anchor:middle" fillcolor="#d3e9b3 [1301]" strokecolor="#d3e9b3 [1301]" strokeweight="2pt">
+              <v:rect id="Rectangle 11" o:spid="_x0000_s1025" style="width:106.5pt;height:46.65pt;visibility:visible;mso-position-horizontal-relative:char;mso-position-vertical-relative:line;v-text-anchor:middle" fillcolor="#d3e9b3 [1301]" strokecolor="#d3e9b3 [1301]" strokeweight="2pt">
                 <v:textbox>
                   <w:txbxContent>
                     <w:p>
@@ -2920,7 +2883,7 @@
                           <w:noProof/>
                           <w:lang w:bidi="fr-FR"/>
                         </w:rPr>
-                        <w:t>7</w:t>
+                        <w:t>3</w:t>
                       </w:r>
                       <w:r>
                         <w:rPr>
@@ -2944,8 +2907,8 @@
 </file>
 
 <file path=word/numbering.xml><?xml version="1.0" encoding="utf-8"?>
-<w:numbering xmlns:wpc="http://schemas.microsoft.com/office/word/2010/wordprocessingCanvas" xmlns:cx="http://schemas.microsoft.com/office/drawing/2014/chartex" xmlns:cx1="http://schemas.microsoft.com/office/drawing/2015/9/8/chartex" xmlns:cx2="http://schemas.microsoft.com/office/drawing/2015/10/21/chartex" xmlns:cx3="http://schemas.microsoft.com/office/drawing/2016/5/9/chartex" xmlns:cx4="http://schemas.microsoft.com/office/drawing/2016/5/10/chartex" xmlns:cx5="http://schemas.microsoft.com/office/drawing/2016/5/11/chartex" xmlns:cx6="http://schemas.microsoft.com/office/drawing/2016/5/12/chartex" xmlns:cx7="http://schemas.microsoft.com/office/drawing/2016/5/13/chartex" xmlns:cx8="http://schemas.microsoft.com/office/drawing/2016/5/14/chartex" xmlns:mc="http://schemas.openxmlformats.org/markup-compatibility/2006" xmlns:aink="http://schemas.microsoft.com/office/drawing/2016/ink" xmlns:am3d="http://schemas.microsoft.com/office/drawing/2017/model3d" xmlns:o="urn:schemas-microsoft-com:office:office" xmlns:oel="http://schemas.microsoft.com/office/2019/extlst" xmlns:r="http://schemas.openxmlformats.org/officeDocument/2006/relationships" xmlns:m="http://schemas.openxmlformats.org/officeDocument/2006/math" xmlns:v="urn:schemas-microsoft-com:vml" xmlns:wp14="http://schemas.microsoft.com/office/word/2010/wordprocessingDrawing" xmlns:wp="http://schemas.openxmlformats.org/drawingml/2006/wordprocessingDrawing" xmlns:w10="urn:schemas-microsoft-com:office:word" xmlns:w="http://schemas.openxmlformats.org/wordprocessingml/2006/main" xmlns:w14="http://schemas.microsoft.com/office/word/2010/wordml" xmlns:w15="http://schemas.microsoft.com/office/word/2012/wordml" xmlns:w16cex="http://schemas.microsoft.com/office/word/2018/wordml/cex" xmlns:w16cid="http://schemas.microsoft.com/office/word/2016/wordml/cid" xmlns:w16="http://schemas.microsoft.com/office/word/2018/wordml" xmlns:w16sdtdh="http://schemas.microsoft.com/office/word/2020/wordml/sdtdatahash" xmlns:w16se="http://schemas.microsoft.com/office/word/2015/wordml/symex" xmlns:wpg="http://schemas.microsoft.com/office/word/2010/wordprocessingGroup" xmlns:wpi="http://schemas.microsoft.com/office/word/2010/wordprocessingInk" xmlns:wne="http://schemas.microsoft.com/office/word/2006/wordml" xmlns:wps="http://schemas.microsoft.com/office/word/2010/wordprocessingShape" mc:Ignorable="w14 w15 w16se w16cid w16 w16cex w16sdtdh wp14">
-  <w:abstractNum w:abstractNumId="0" w15:restartNumberingAfterBreak="0">
+<w:numbering xmlns:ve="http://schemas.openxmlformats.org/markup-compatibility/2006" xmlns:o="urn:schemas-microsoft-com:office:office" xmlns:r="http://schemas.openxmlformats.org/officeDocument/2006/relationships" xmlns:m="http://schemas.openxmlformats.org/officeDocument/2006/math" xmlns:v="urn:schemas-microsoft-com:vml" xmlns:wp="http://schemas.openxmlformats.org/drawingml/2006/wordprocessingDrawing" xmlns:w10="urn:schemas-microsoft-com:office:word" xmlns:w="http://schemas.openxmlformats.org/wordprocessingml/2006/main" xmlns:wne="http://schemas.microsoft.com/office/word/2006/wordml">
+  <w:abstractNum w:abstractNumId="0">
     <w:nsid w:val="0E562093"/>
     <w:multiLevelType w:val="hybridMultilevel"/>
     <w:tmpl w:val="16AE910E"/>
@@ -3057,7 +3020,7 @@
       </w:rPr>
     </w:lvl>
   </w:abstractNum>
-  <w:abstractNum w:abstractNumId="1" w15:restartNumberingAfterBreak="0">
+  <w:abstractNum w:abstractNumId="1">
     <w:nsid w:val="54370399"/>
     <w:multiLevelType w:val="hybridMultilevel"/>
     <w:tmpl w:val="917494AC"/>
@@ -3169,7 +3132,7 @@
       </w:rPr>
     </w:lvl>
   </w:abstractNum>
-  <w:abstractNum w:abstractNumId="2" w15:restartNumberingAfterBreak="0">
+  <w:abstractNum w:abstractNumId="2">
     <w:nsid w:val="6C850355"/>
     <w:multiLevelType w:val="hybridMultilevel"/>
     <w:tmpl w:val="3CCA90F4"/>
@@ -3258,20 +3221,20 @@
       </w:pPr>
     </w:lvl>
   </w:abstractNum>
-  <w:num w:numId="1" w16cid:durableId="1837188194">
+  <w:num w:numId="1">
     <w:abstractNumId w:val="1"/>
   </w:num>
-  <w:num w:numId="2" w16cid:durableId="1210219107">
+  <w:num w:numId="2">
     <w:abstractNumId w:val="0"/>
   </w:num>
-  <w:num w:numId="3" w16cid:durableId="240024168">
+  <w:num w:numId="3">
     <w:abstractNumId w:val="2"/>
   </w:num>
 </w:numbering>
 </file>
 
 <file path=word/styles.xml><?xml version="1.0" encoding="utf-8"?>
-<w:styles xmlns:mc="http://schemas.openxmlformats.org/markup-compatibility/2006" xmlns:r="http://schemas.openxmlformats.org/officeDocument/2006/relationships" xmlns:w="http://schemas.openxmlformats.org/wordprocessingml/2006/main" xmlns:w14="http://schemas.microsoft.com/office/word/2010/wordml" xmlns:w15="http://schemas.microsoft.com/office/word/2012/wordml" xmlns:w16cex="http://schemas.microsoft.com/office/word/2018/wordml/cex" xmlns:w16cid="http://schemas.microsoft.com/office/word/2016/wordml/cid" xmlns:w16="http://schemas.microsoft.com/office/word/2018/wordml" xmlns:w16sdtdh="http://schemas.microsoft.com/office/word/2020/wordml/sdtdatahash" xmlns:w16se="http://schemas.microsoft.com/office/word/2015/wordml/symex" mc:Ignorable="w14 w15 w16se w16cid w16 w16cex w16sdtdh">
+<w:styles xmlns:r="http://schemas.openxmlformats.org/officeDocument/2006/relationships" xmlns:w="http://schemas.openxmlformats.org/wordprocessingml/2006/main">
   <w:docDefaults>
     <w:rPrDefault>
       <w:rPr>
@@ -3287,383 +3250,144 @@
       </w:pPr>
     </w:pPrDefault>
   </w:docDefaults>
-  <w:latentStyles w:defLockedState="0" w:defUIPriority="99" w:defSemiHidden="0" w:defUnhideWhenUsed="0" w:defQFormat="0" w:count="376">
-    <w:lsdException w:name="Normal" w:uiPriority="0" w:qFormat="1"/>
-    <w:lsdException w:name="heading 1" w:uiPriority="2" w:qFormat="1"/>
-    <w:lsdException w:name="heading 2" w:semiHidden="1" w:uiPriority="2" w:unhideWhenUsed="1" w:qFormat="1"/>
-    <w:lsdException w:name="heading 3" w:semiHidden="1" w:uiPriority="2" w:unhideWhenUsed="1" w:qFormat="1"/>
-    <w:lsdException w:name="heading 4" w:semiHidden="1" w:uiPriority="2" w:unhideWhenUsed="1" w:qFormat="1"/>
-    <w:lsdException w:name="heading 5" w:semiHidden="1" w:uiPriority="2" w:unhideWhenUsed="1" w:qFormat="1"/>
-    <w:lsdException w:name="heading 6" w:semiHidden="1" w:uiPriority="2" w:unhideWhenUsed="1" w:qFormat="1"/>
-    <w:lsdException w:name="heading 7" w:semiHidden="1" w:uiPriority="2" w:unhideWhenUsed="1" w:qFormat="1"/>
-    <w:lsdException w:name="heading 8" w:semiHidden="1" w:uiPriority="2" w:unhideWhenUsed="1" w:qFormat="1"/>
-    <w:lsdException w:name="heading 9" w:semiHidden="1" w:uiPriority="2" w:unhideWhenUsed="1" w:qFormat="1"/>
-    <w:lsdException w:name="index 1" w:semiHidden="1" w:unhideWhenUsed="1"/>
-    <w:lsdException w:name="index 2" w:semiHidden="1" w:unhideWhenUsed="1"/>
-    <w:lsdException w:name="index 3" w:semiHidden="1" w:unhideWhenUsed="1"/>
-    <w:lsdException w:name="index 4" w:semiHidden="1" w:unhideWhenUsed="1"/>
-    <w:lsdException w:name="index 5" w:semiHidden="1" w:unhideWhenUsed="1"/>
-    <w:lsdException w:name="index 6" w:semiHidden="1" w:unhideWhenUsed="1"/>
-    <w:lsdException w:name="index 7" w:semiHidden="1" w:unhideWhenUsed="1"/>
-    <w:lsdException w:name="index 8" w:semiHidden="1" w:unhideWhenUsed="1"/>
-    <w:lsdException w:name="index 9" w:semiHidden="1" w:unhideWhenUsed="1"/>
-    <w:lsdException w:name="toc 1" w:semiHidden="1" w:uiPriority="39" w:unhideWhenUsed="1"/>
-    <w:lsdException w:name="toc 2" w:semiHidden="1" w:uiPriority="39" w:unhideWhenUsed="1"/>
-    <w:lsdException w:name="toc 3" w:semiHidden="1" w:uiPriority="39" w:unhideWhenUsed="1"/>
-    <w:lsdException w:name="toc 4" w:semiHidden="1" w:uiPriority="39" w:unhideWhenUsed="1"/>
-    <w:lsdException w:name="toc 5" w:semiHidden="1" w:uiPriority="39" w:unhideWhenUsed="1"/>
-    <w:lsdException w:name="toc 6" w:semiHidden="1" w:uiPriority="39" w:unhideWhenUsed="1"/>
-    <w:lsdException w:name="toc 7" w:semiHidden="1" w:uiPriority="39" w:unhideWhenUsed="1"/>
-    <w:lsdException w:name="toc 8" w:semiHidden="1" w:uiPriority="39" w:unhideWhenUsed="1"/>
-    <w:lsdException w:name="toc 9" w:semiHidden="1" w:uiPriority="39" w:unhideWhenUsed="1"/>
-    <w:lsdException w:name="Normal Indent" w:semiHidden="1" w:unhideWhenUsed="1"/>
-    <w:lsdException w:name="footnote text" w:semiHidden="1" w:unhideWhenUsed="1"/>
-    <w:lsdException w:name="annotation text" w:semiHidden="1" w:unhideWhenUsed="1"/>
-    <w:lsdException w:name="header" w:semiHidden="1" w:unhideWhenUsed="1"/>
-    <w:lsdException w:name="footer" w:semiHidden="1" w:unhideWhenUsed="1"/>
-    <w:lsdException w:name="index heading" w:semiHidden="1" w:unhideWhenUsed="1"/>
-    <w:lsdException w:name="caption" w:semiHidden="1" w:uiPriority="35" w:unhideWhenUsed="1" w:qFormat="1"/>
-    <w:lsdException w:name="table of figures" w:semiHidden="1" w:unhideWhenUsed="1"/>
-    <w:lsdException w:name="envelope address" w:semiHidden="1" w:unhideWhenUsed="1"/>
-    <w:lsdException w:name="envelope return" w:semiHidden="1" w:unhideWhenUsed="1"/>
-    <w:lsdException w:name="footnote reference" w:semiHidden="1" w:unhideWhenUsed="1"/>
-    <w:lsdException w:name="annotation reference" w:semiHidden="1" w:unhideWhenUsed="1"/>
-    <w:lsdException w:name="line number" w:semiHidden="1" w:unhideWhenUsed="1"/>
-    <w:lsdException w:name="page number" w:semiHidden="1" w:unhideWhenUsed="1"/>
-    <w:lsdException w:name="endnote reference" w:semiHidden="1" w:unhideWhenUsed="1"/>
-    <w:lsdException w:name="endnote text" w:semiHidden="1" w:unhideWhenUsed="1"/>
-    <w:lsdException w:name="table of authorities" w:semiHidden="1" w:unhideWhenUsed="1"/>
-    <w:lsdException w:name="macro" w:semiHidden="1" w:unhideWhenUsed="1"/>
-    <w:lsdException w:name="toa heading" w:semiHidden="1" w:unhideWhenUsed="1"/>
-    <w:lsdException w:name="List" w:semiHidden="1" w:unhideWhenUsed="1"/>
-    <w:lsdException w:name="List Bullet" w:semiHidden="1" w:unhideWhenUsed="1"/>
-    <w:lsdException w:name="List Number" w:semiHidden="1" w:unhideWhenUsed="1"/>
-    <w:lsdException w:name="List 2" w:semiHidden="1" w:unhideWhenUsed="1"/>
-    <w:lsdException w:name="List 3" w:semiHidden="1" w:unhideWhenUsed="1"/>
-    <w:lsdException w:name="List 4" w:semiHidden="1" w:unhideWhenUsed="1"/>
-    <w:lsdException w:name="List 5" w:semiHidden="1" w:unhideWhenUsed="1"/>
-    <w:lsdException w:name="List Bullet 2" w:semiHidden="1" w:unhideWhenUsed="1"/>
-    <w:lsdException w:name="List Bullet 3" w:semiHidden="1" w:unhideWhenUsed="1"/>
-    <w:lsdException w:name="List Bullet 4" w:semiHidden="1" w:unhideWhenUsed="1"/>
-    <w:lsdException w:name="List Bullet 5" w:semiHidden="1" w:unhideWhenUsed="1"/>
-    <w:lsdException w:name="List Number 2" w:semiHidden="1" w:unhideWhenUsed="1"/>
-    <w:lsdException w:name="List Number 3" w:semiHidden="1" w:unhideWhenUsed="1"/>
-    <w:lsdException w:name="List Number 4" w:semiHidden="1" w:unhideWhenUsed="1"/>
-    <w:lsdException w:name="List Number 5" w:semiHidden="1" w:unhideWhenUsed="1"/>
-    <w:lsdException w:name="Title" w:uiPriority="1" w:qFormat="1"/>
-    <w:lsdException w:name="Closing" w:semiHidden="1" w:unhideWhenUsed="1"/>
-    <w:lsdException w:name="Signature" w:semiHidden="1" w:unhideWhenUsed="1"/>
-    <w:lsdException w:name="Default Paragraph Font" w:semiHidden="1" w:uiPriority="1" w:unhideWhenUsed="1"/>
-    <w:lsdException w:name="Body Text" w:semiHidden="1" w:unhideWhenUsed="1"/>
-    <w:lsdException w:name="Body Text Indent" w:semiHidden="1" w:unhideWhenUsed="1"/>
-    <w:lsdException w:name="List Continue" w:semiHidden="1" w:unhideWhenUsed="1"/>
-    <w:lsdException w:name="List Continue 2" w:semiHidden="1" w:unhideWhenUsed="1"/>
-    <w:lsdException w:name="List Continue 3" w:semiHidden="1" w:unhideWhenUsed="1"/>
-    <w:lsdException w:name="List Continue 4" w:semiHidden="1" w:unhideWhenUsed="1"/>
-    <w:lsdException w:name="List Continue 5" w:semiHidden="1" w:unhideWhenUsed="1"/>
-    <w:lsdException w:name="Message Header" w:semiHidden="1" w:unhideWhenUsed="1"/>
-    <w:lsdException w:name="Subtitle" w:uiPriority="4" w:qFormat="1"/>
-    <w:lsdException w:name="Salutation" w:semiHidden="1" w:unhideWhenUsed="1"/>
-    <w:lsdException w:name="Date" w:semiHidden="1" w:unhideWhenUsed="1"/>
-    <w:lsdException w:name="Body Text First Indent" w:semiHidden="1" w:unhideWhenUsed="1"/>
-    <w:lsdException w:name="Body Text First Indent 2" w:semiHidden="1" w:unhideWhenUsed="1"/>
-    <w:lsdException w:name="Note Heading" w:semiHidden="1" w:unhideWhenUsed="1"/>
-    <w:lsdException w:name="Body Text 2" w:semiHidden="1" w:unhideWhenUsed="1"/>
-    <w:lsdException w:name="Body Text 3" w:semiHidden="1" w:unhideWhenUsed="1"/>
-    <w:lsdException w:name="Body Text Indent 2" w:semiHidden="1" w:unhideWhenUsed="1"/>
-    <w:lsdException w:name="Body Text Indent 3" w:semiHidden="1" w:unhideWhenUsed="1"/>
-    <w:lsdException w:name="Block Text" w:semiHidden="1" w:unhideWhenUsed="1"/>
-    <w:lsdException w:name="Hyperlink" w:semiHidden="1" w:unhideWhenUsed="1"/>
-    <w:lsdException w:name="FollowedHyperlink" w:semiHidden="1" w:unhideWhenUsed="1"/>
-    <w:lsdException w:name="Strong" w:uiPriority="22" w:qFormat="1"/>
-    <w:lsdException w:name="Emphasis" w:uiPriority="20" w:qFormat="1"/>
-    <w:lsdException w:name="Document Map" w:semiHidden="1" w:unhideWhenUsed="1"/>
-    <w:lsdException w:name="Plain Text" w:semiHidden="1" w:unhideWhenUsed="1"/>
-    <w:lsdException w:name="E-mail Signature" w:semiHidden="1" w:unhideWhenUsed="1"/>
-    <w:lsdException w:name="HTML Top of Form" w:semiHidden="1" w:unhideWhenUsed="1"/>
-    <w:lsdException w:name="HTML Bottom of Form" w:semiHidden="1" w:unhideWhenUsed="1"/>
-    <w:lsdException w:name="Normal (Web)" w:semiHidden="1" w:unhideWhenUsed="1"/>
-    <w:lsdException w:name="HTML Acronym" w:semiHidden="1" w:unhideWhenUsed="1"/>
-    <w:lsdException w:name="HTML Address" w:semiHidden="1" w:unhideWhenUsed="1"/>
-    <w:lsdException w:name="HTML Cite" w:semiHidden="1" w:unhideWhenUsed="1"/>
-    <w:lsdException w:name="HTML Code" w:semiHidden="1" w:unhideWhenUsed="1"/>
-    <w:lsdException w:name="HTML Definition" w:semiHidden="1" w:unhideWhenUsed="1"/>
-    <w:lsdException w:name="HTML Keyboard" w:semiHidden="1" w:unhideWhenUsed="1"/>
-    <w:lsdException w:name="HTML Preformatted" w:semiHidden="1" w:unhideWhenUsed="1"/>
-    <w:lsdException w:name="HTML Sample" w:semiHidden="1" w:unhideWhenUsed="1"/>
-    <w:lsdException w:name="HTML Typewriter" w:semiHidden="1" w:unhideWhenUsed="1"/>
-    <w:lsdException w:name="HTML Variable" w:semiHidden="1" w:unhideWhenUsed="1"/>
-    <w:lsdException w:name="Normal Table" w:semiHidden="1" w:unhideWhenUsed="1"/>
-    <w:lsdException w:name="annotation subject" w:semiHidden="1" w:unhideWhenUsed="1"/>
-    <w:lsdException w:name="No List" w:semiHidden="1" w:unhideWhenUsed="1"/>
-    <w:lsdException w:name="Outline List 1" w:semiHidden="1" w:unhideWhenUsed="1"/>
-    <w:lsdException w:name="Outline List 2" w:semiHidden="1" w:unhideWhenUsed="1"/>
-    <w:lsdException w:name="Outline List 3" w:semiHidden="1" w:unhideWhenUsed="1"/>
-    <w:lsdException w:name="Table Simple 1" w:semiHidden="1" w:unhideWhenUsed="1"/>
-    <w:lsdException w:name="Table Simple 2" w:semiHidden="1" w:unhideWhenUsed="1"/>
-    <w:lsdException w:name="Table Simple 3" w:semiHidden="1" w:unhideWhenUsed="1"/>
-    <w:lsdException w:name="Table Classic 1" w:semiHidden="1" w:unhideWhenUsed="1"/>
-    <w:lsdException w:name="Table Classic 2" w:semiHidden="1" w:unhideWhenUsed="1"/>
-    <w:lsdException w:name="Table Classic 3" w:semiHidden="1" w:unhideWhenUsed="1"/>
-    <w:lsdException w:name="Table Classic 4" w:semiHidden="1" w:unhideWhenUsed="1"/>
-    <w:lsdException w:name="Table Colorful 1" w:semiHidden="1" w:unhideWhenUsed="1"/>
-    <w:lsdException w:name="Table Colorful 2" w:semiHidden="1" w:unhideWhenUsed="1"/>
-    <w:lsdException w:name="Table Colorful 3" w:semiHidden="1" w:unhideWhenUsed="1"/>
-    <w:lsdException w:name="Table Columns 1" w:semiHidden="1" w:unhideWhenUsed="1"/>
-    <w:lsdException w:name="Table Columns 2" w:semiHidden="1" w:unhideWhenUsed="1"/>
-    <w:lsdException w:name="Table Columns 3" w:semiHidden="1" w:unhideWhenUsed="1"/>
-    <w:lsdException w:name="Table Columns 4" w:semiHidden="1" w:unhideWhenUsed="1"/>
-    <w:lsdException w:name="Table Columns 5" w:semiHidden="1" w:unhideWhenUsed="1"/>
-    <w:lsdException w:name="Table Grid 1" w:semiHidden="1" w:unhideWhenUsed="1"/>
-    <w:lsdException w:name="Table Grid 2" w:semiHidden="1" w:unhideWhenUsed="1"/>
-    <w:lsdException w:name="Table Grid 3" w:semiHidden="1" w:unhideWhenUsed="1"/>
-    <w:lsdException w:name="Table Grid 4" w:semiHidden="1" w:unhideWhenUsed="1"/>
-    <w:lsdException w:name="Table Grid 5" w:semiHidden="1" w:unhideWhenUsed="1"/>
-    <w:lsdException w:name="Table Grid 6" w:semiHidden="1" w:unhideWhenUsed="1"/>
-    <w:lsdException w:name="Table Grid 7" w:semiHidden="1" w:unhideWhenUsed="1"/>
-    <w:lsdException w:name="Table Grid 8" w:semiHidden="1" w:unhideWhenUsed="1"/>
-    <w:lsdException w:name="Table List 1" w:semiHidden="1" w:unhideWhenUsed="1"/>
-    <w:lsdException w:name="Table List 2" w:semiHidden="1" w:unhideWhenUsed="1"/>
-    <w:lsdException w:name="Table List 3" w:semiHidden="1" w:unhideWhenUsed="1"/>
-    <w:lsdException w:name="Table List 4" w:semiHidden="1" w:unhideWhenUsed="1"/>
-    <w:lsdException w:name="Table List 5" w:semiHidden="1" w:unhideWhenUsed="1"/>
-    <w:lsdException w:name="Table List 6" w:semiHidden="1" w:unhideWhenUsed="1"/>
-    <w:lsdException w:name="Table List 7" w:semiHidden="1" w:unhideWhenUsed="1"/>
-    <w:lsdException w:name="Table List 8" w:semiHidden="1" w:unhideWhenUsed="1"/>
-    <w:lsdException w:name="Table 3D effects 1" w:semiHidden="1" w:unhideWhenUsed="1"/>
-    <w:lsdException w:name="Table 3D effects 2" w:semiHidden="1" w:unhideWhenUsed="1"/>
-    <w:lsdException w:name="Table 3D effects 3" w:semiHidden="1" w:unhideWhenUsed="1"/>
-    <w:lsdException w:name="Table Contemporary" w:semiHidden="1" w:unhideWhenUsed="1"/>
-    <w:lsdException w:name="Table Elegant" w:semiHidden="1" w:unhideWhenUsed="1"/>
-    <w:lsdException w:name="Table Professional" w:semiHidden="1" w:unhideWhenUsed="1"/>
-    <w:lsdException w:name="Table Subtle 1" w:semiHidden="1" w:unhideWhenUsed="1"/>
-    <w:lsdException w:name="Table Subtle 2" w:semiHidden="1" w:unhideWhenUsed="1"/>
-    <w:lsdException w:name="Table Web 1" w:semiHidden="1" w:unhideWhenUsed="1"/>
-    <w:lsdException w:name="Table Web 2" w:semiHidden="1" w:unhideWhenUsed="1"/>
-    <w:lsdException w:name="Table Web 3" w:semiHidden="1" w:unhideWhenUsed="1"/>
-    <w:lsdException w:name="Balloon Text" w:semiHidden="1" w:unhideWhenUsed="1"/>
-    <w:lsdException w:name="Table Grid" w:semiHidden="1" w:uiPriority="39" w:unhideWhenUsed="1"/>
-    <w:lsdException w:name="Table Theme" w:semiHidden="1" w:unhideWhenUsed="1"/>
-    <w:lsdException w:name="Placeholder Text" w:semiHidden="1"/>
-    <w:lsdException w:name="No Spacing" w:semiHidden="1" w:uiPriority="1" w:unhideWhenUsed="1" w:qFormat="1"/>
-    <w:lsdException w:name="Light Shading" w:uiPriority="60"/>
-    <w:lsdException w:name="Light List" w:uiPriority="61"/>
-    <w:lsdException w:name="Light Grid" w:uiPriority="62"/>
-    <w:lsdException w:name="Medium Shading 1" w:uiPriority="63"/>
-    <w:lsdException w:name="Medium Shading 2" w:uiPriority="64"/>
-    <w:lsdException w:name="Medium List 1" w:uiPriority="65"/>
-    <w:lsdException w:name="Medium List 2" w:uiPriority="66"/>
-    <w:lsdException w:name="Medium Grid 1" w:uiPriority="67"/>
-    <w:lsdException w:name="Medium Grid 2" w:uiPriority="68"/>
-    <w:lsdException w:name="Medium Grid 3" w:uiPriority="69"/>
-    <w:lsdException w:name="Dark List" w:uiPriority="70"/>
-    <w:lsdException w:name="Colorful Shading" w:uiPriority="71"/>
-    <w:lsdException w:name="Colorful List" w:uiPriority="72"/>
-    <w:lsdException w:name="Colorful Grid" w:uiPriority="73"/>
-    <w:lsdException w:name="Light Shading Accent 1" w:uiPriority="60"/>
-    <w:lsdException w:name="Light List Accent 1" w:uiPriority="61"/>
-    <w:lsdException w:name="Light Grid Accent 1" w:uiPriority="62"/>
-    <w:lsdException w:name="Medium Shading 1 Accent 1" w:uiPriority="63"/>
-    <w:lsdException w:name="Medium Shading 2 Accent 1" w:uiPriority="64"/>
-    <w:lsdException w:name="Medium List 1 Accent 1" w:uiPriority="65"/>
-    <w:lsdException w:name="Revision" w:semiHidden="1"/>
-    <w:lsdException w:name="List Paragraph" w:uiPriority="34" w:qFormat="1"/>
-    <w:lsdException w:name="Quote" w:uiPriority="29" w:qFormat="1"/>
-    <w:lsdException w:name="Intense Quote" w:uiPriority="30" w:qFormat="1"/>
-    <w:lsdException w:name="Medium List 2 Accent 1" w:uiPriority="66"/>
-    <w:lsdException w:name="Medium Grid 1 Accent 1" w:uiPriority="67"/>
-    <w:lsdException w:name="Medium Grid 2 Accent 1" w:uiPriority="68"/>
-    <w:lsdException w:name="Medium Grid 3 Accent 1" w:uiPriority="69"/>
-    <w:lsdException w:name="Dark List Accent 1" w:uiPriority="70"/>
-    <w:lsdException w:name="Colorful Shading Accent 1" w:uiPriority="71"/>
-    <w:lsdException w:name="Colorful List Accent 1" w:uiPriority="72"/>
-    <w:lsdException w:name="Colorful Grid Accent 1" w:uiPriority="73"/>
-    <w:lsdException w:name="Light Shading Accent 2" w:uiPriority="60"/>
-    <w:lsdException w:name="Light List Accent 2" w:uiPriority="61"/>
-    <w:lsdException w:name="Light Grid Accent 2" w:uiPriority="62"/>
-    <w:lsdException w:name="Medium Shading 1 Accent 2" w:uiPriority="63"/>
-    <w:lsdException w:name="Medium Shading 2 Accent 2" w:uiPriority="64"/>
-    <w:lsdException w:name="Medium List 1 Accent 2" w:uiPriority="65"/>
-    <w:lsdException w:name="Medium List 2 Accent 2" w:uiPriority="66"/>
-    <w:lsdException w:name="Medium Grid 1 Accent 2" w:uiPriority="67"/>
-    <w:lsdException w:name="Medium Grid 2 Accent 2" w:uiPriority="68"/>
-    <w:lsdException w:name="Medium Grid 3 Accent 2" w:uiPriority="69"/>
-    <w:lsdException w:name="Dark List Accent 2" w:uiPriority="70"/>
-    <w:lsdException w:name="Colorful Shading Accent 2" w:uiPriority="71"/>
-    <w:lsdException w:name="Colorful List Accent 2" w:uiPriority="72"/>
-    <w:lsdException w:name="Colorful Grid Accent 2" w:uiPriority="73"/>
-    <w:lsdException w:name="Light Shading Accent 3" w:uiPriority="60"/>
-    <w:lsdException w:name="Light List Accent 3" w:uiPriority="61"/>
-    <w:lsdException w:name="Light Grid Accent 3" w:uiPriority="62"/>
-    <w:lsdException w:name="Medium Shading 1 Accent 3" w:uiPriority="63"/>
-    <w:lsdException w:name="Medium Shading 2 Accent 3" w:uiPriority="64"/>
-    <w:lsdException w:name="Medium List 1 Accent 3" w:uiPriority="65"/>
-    <w:lsdException w:name="Medium List 2 Accent 3" w:uiPriority="66"/>
-    <w:lsdException w:name="Medium Grid 1 Accent 3" w:uiPriority="67"/>
-    <w:lsdException w:name="Medium Grid 2 Accent 3" w:uiPriority="68"/>
-    <w:lsdException w:name="Medium Grid 3 Accent 3" w:uiPriority="69"/>
-    <w:lsdException w:name="Dark List Accent 3" w:uiPriority="70"/>
-    <w:lsdException w:name="Colorful Shading Accent 3" w:uiPriority="71"/>
-    <w:lsdException w:name="Colorful List Accent 3" w:uiPriority="72"/>
-    <w:lsdException w:name="Colorful Grid Accent 3" w:uiPriority="73"/>
-    <w:lsdException w:name="Light Shading Accent 4" w:uiPriority="60"/>
-    <w:lsdException w:name="Light List Accent 4" w:uiPriority="61"/>
-    <w:lsdException w:name="Light Grid Accent 4" w:uiPriority="62"/>
-    <w:lsdException w:name="Medium Shading 1 Accent 4" w:uiPriority="63"/>
-    <w:lsdException w:name="Medium Shading 2 Accent 4" w:uiPriority="64"/>
-    <w:lsdException w:name="Medium List 1 Accent 4" w:uiPriority="65"/>
-    <w:lsdException w:name="Medium List 2 Accent 4" w:uiPriority="66"/>
-    <w:lsdException w:name="Medium Grid 1 Accent 4" w:uiPriority="67"/>
-    <w:lsdException w:name="Medium Grid 2 Accent 4" w:uiPriority="68"/>
-    <w:lsdException w:name="Medium Grid 3 Accent 4" w:uiPriority="69"/>
-    <w:lsdException w:name="Dark List Accent 4" w:uiPriority="70"/>
-    <w:lsdException w:name="Colorful Shading Accent 4" w:uiPriority="71"/>
-    <w:lsdException w:name="Colorful List Accent 4" w:uiPriority="72"/>
-    <w:lsdException w:name="Colorful Grid Accent 4" w:uiPriority="73"/>
-    <w:lsdException w:name="Light Shading Accent 5" w:uiPriority="60"/>
-    <w:lsdException w:name="Light List Accent 5" w:uiPriority="61"/>
-    <w:lsdException w:name="Light Grid Accent 5" w:uiPriority="62"/>
-    <w:lsdException w:name="Medium Shading 1 Accent 5" w:uiPriority="63"/>
-    <w:lsdException w:name="Medium Shading 2 Accent 5" w:uiPriority="64"/>
-    <w:lsdException w:name="Medium List 1 Accent 5" w:uiPriority="65"/>
-    <w:lsdException w:name="Medium List 2 Accent 5" w:uiPriority="66"/>
-    <w:lsdException w:name="Medium Grid 1 Accent 5" w:uiPriority="67"/>
-    <w:lsdException w:name="Medium Grid 2 Accent 5" w:uiPriority="68"/>
-    <w:lsdException w:name="Medium Grid 3 Accent 5" w:uiPriority="69"/>
-    <w:lsdException w:name="Dark List Accent 5" w:uiPriority="70"/>
-    <w:lsdException w:name="Colorful Shading Accent 5" w:uiPriority="71"/>
-    <w:lsdException w:name="Colorful List Accent 5" w:uiPriority="72"/>
-    <w:lsdException w:name="Colorful Grid Accent 5" w:uiPriority="73"/>
-    <w:lsdException w:name="Light Shading Accent 6" w:uiPriority="60"/>
-    <w:lsdException w:name="Light List Accent 6" w:uiPriority="61"/>
-    <w:lsdException w:name="Light Grid Accent 6" w:uiPriority="62"/>
-    <w:lsdException w:name="Medium Shading 1 Accent 6" w:uiPriority="63"/>
-    <w:lsdException w:name="Medium Shading 2 Accent 6" w:uiPriority="64"/>
-    <w:lsdException w:name="Medium List 1 Accent 6" w:uiPriority="65"/>
-    <w:lsdException w:name="Medium List 2 Accent 6" w:uiPriority="66"/>
-    <w:lsdException w:name="Medium Grid 1 Accent 6" w:uiPriority="67"/>
-    <w:lsdException w:name="Medium Grid 2 Accent 6" w:uiPriority="68"/>
-    <w:lsdException w:name="Medium Grid 3 Accent 6" w:uiPriority="69"/>
-    <w:lsdException w:name="Dark List Accent 6" w:uiPriority="70"/>
-    <w:lsdException w:name="Colorful Shading Accent 6" w:uiPriority="71"/>
-    <w:lsdException w:name="Colorful List Accent 6" w:uiPriority="72"/>
-    <w:lsdException w:name="Colorful Grid Accent 6" w:uiPriority="73"/>
-    <w:lsdException w:name="Subtle Emphasis" w:uiPriority="19" w:qFormat="1"/>
-    <w:lsdException w:name="Intense Emphasis" w:uiPriority="21" w:qFormat="1"/>
-    <w:lsdException w:name="Subtle Reference" w:semiHidden="1" w:uiPriority="31" w:unhideWhenUsed="1" w:qFormat="1"/>
-    <w:lsdException w:name="Intense Reference" w:semiHidden="1" w:uiPriority="32" w:unhideWhenUsed="1" w:qFormat="1"/>
-    <w:lsdException w:name="Book Title" w:semiHidden="1" w:uiPriority="33" w:unhideWhenUsed="1" w:qFormat="1"/>
-    <w:lsdException w:name="Bibliography" w:semiHidden="1" w:uiPriority="37" w:unhideWhenUsed="1"/>
-    <w:lsdException w:name="TOC Heading" w:semiHidden="1" w:uiPriority="39" w:unhideWhenUsed="1" w:qFormat="1"/>
-    <w:lsdException w:name="Plain Table 1" w:uiPriority="41"/>
-    <w:lsdException w:name="Plain Table 2" w:uiPriority="42"/>
-    <w:lsdException w:name="Plain Table 3" w:uiPriority="43"/>
-    <w:lsdException w:name="Plain Table 4" w:uiPriority="44"/>
-    <w:lsdException w:name="Plain Table 5" w:uiPriority="45"/>
-    <w:lsdException w:name="Grid Table Light" w:uiPriority="40"/>
-    <w:lsdException w:name="Grid Table 1 Light" w:uiPriority="46"/>
-    <w:lsdException w:name="Grid Table 2" w:uiPriority="47"/>
-    <w:lsdException w:name="Grid Table 3" w:uiPriority="48"/>
-    <w:lsdException w:name="Grid Table 4" w:uiPriority="49"/>
-    <w:lsdException w:name="Grid Table 5 Dark" w:uiPriority="50"/>
-    <w:lsdException w:name="Grid Table 6 Colorful" w:uiPriority="51"/>
-    <w:lsdException w:name="Grid Table 7 Colorful" w:uiPriority="52"/>
-    <w:lsdException w:name="Grid Table 1 Light Accent 1" w:uiPriority="46"/>
-    <w:lsdException w:name="Grid Table 2 Accent 1" w:uiPriority="47"/>
-    <w:lsdException w:name="Grid Table 3 Accent 1" w:uiPriority="48"/>
-    <w:lsdException w:name="Grid Table 4 Accent 1" w:uiPriority="49"/>
-    <w:lsdException w:name="Grid Table 5 Dark Accent 1" w:uiPriority="50"/>
-    <w:lsdException w:name="Grid Table 6 Colorful Accent 1" w:uiPriority="51"/>
-    <w:lsdException w:name="Grid Table 7 Colorful Accent 1" w:uiPriority="52"/>
-    <w:lsdException w:name="Grid Table 1 Light Accent 2" w:uiPriority="46"/>
-    <w:lsdException w:name="Grid Table 2 Accent 2" w:uiPriority="47"/>
-    <w:lsdException w:name="Grid Table 3 Accent 2" w:uiPriority="48"/>
-    <w:lsdException w:name="Grid Table 4 Accent 2" w:uiPriority="49"/>
-    <w:lsdException w:name="Grid Table 5 Dark Accent 2" w:uiPriority="50"/>
-    <w:lsdException w:name="Grid Table 6 Colorful Accent 2" w:uiPriority="51"/>
-    <w:lsdException w:name="Grid Table 7 Colorful Accent 2" w:uiPriority="52"/>
-    <w:lsdException w:name="Grid Table 1 Light Accent 3" w:uiPriority="46"/>
-    <w:lsdException w:name="Grid Table 2 Accent 3" w:uiPriority="47"/>
-    <w:lsdException w:name="Grid Table 3 Accent 3" w:uiPriority="48"/>
-    <w:lsdException w:name="Grid Table 4 Accent 3" w:uiPriority="49"/>
-    <w:lsdException w:name="Grid Table 5 Dark Accent 3" w:uiPriority="50"/>
-    <w:lsdException w:name="Grid Table 6 Colorful Accent 3" w:uiPriority="51"/>
-    <w:lsdException w:name="Grid Table 7 Colorful Accent 3" w:uiPriority="52"/>
-    <w:lsdException w:name="Grid Table 1 Light Accent 4" w:uiPriority="46"/>
-    <w:lsdException w:name="Grid Table 2 Accent 4" w:uiPriority="47"/>
-    <w:lsdException w:name="Grid Table 3 Accent 4" w:uiPriority="48"/>
-    <w:lsdException w:name="Grid Table 4 Accent 4" w:uiPriority="49"/>
-    <w:lsdException w:name="Grid Table 5 Dark Accent 4" w:uiPriority="50"/>
-    <w:lsdException w:name="Grid Table 6 Colorful Accent 4" w:uiPriority="51"/>
-    <w:lsdException w:name="Grid Table 7 Colorful Accent 4" w:uiPriority="52"/>
-    <w:lsdException w:name="Grid Table 1 Light Accent 5" w:uiPriority="46"/>
-    <w:lsdException w:name="Grid Table 2 Accent 5" w:uiPriority="47"/>
-    <w:lsdException w:name="Grid Table 3 Accent 5" w:uiPriority="48"/>
-    <w:lsdException w:name="Grid Table 4 Accent 5" w:uiPriority="49"/>
-    <w:lsdException w:name="Grid Table 5 Dark Accent 5" w:uiPriority="50"/>
-    <w:lsdException w:name="Grid Table 6 Colorful Accent 5" w:uiPriority="51"/>
-    <w:lsdException w:name="Grid Table 7 Colorful Accent 5" w:uiPriority="52"/>
-    <w:lsdException w:name="Grid Table 1 Light Accent 6" w:uiPriority="46"/>
-    <w:lsdException w:name="Grid Table 2 Accent 6" w:uiPriority="47"/>
-    <w:lsdException w:name="Grid Table 3 Accent 6" w:uiPriority="48"/>
-    <w:lsdException w:name="Grid Table 4 Accent 6" w:uiPriority="49"/>
-    <w:lsdException w:name="Grid Table 5 Dark Accent 6" w:uiPriority="50"/>
-    <w:lsdException w:name="Grid Table 6 Colorful Accent 6" w:uiPriority="51"/>
-    <w:lsdException w:name="Grid Table 7 Colorful Accent 6" w:uiPriority="52"/>
-    <w:lsdException w:name="List Table 1 Light" w:uiPriority="46"/>
-    <w:lsdException w:name="List Table 2" w:uiPriority="47"/>
-    <w:lsdException w:name="List Table 3" w:uiPriority="48"/>
-    <w:lsdException w:name="List Table 4" w:uiPriority="49"/>
-    <w:lsdException w:name="List Table 5 Dark" w:uiPriority="50"/>
-    <w:lsdException w:name="List Table 6 Colorful" w:uiPriority="51"/>
-    <w:lsdException w:name="List Table 7 Colorful" w:uiPriority="52"/>
-    <w:lsdException w:name="List Table 1 Light Accent 1" w:uiPriority="46"/>
-    <w:lsdException w:name="List Table 2 Accent 1" w:uiPriority="47"/>
-    <w:lsdException w:name="List Table 3 Accent 1" w:uiPriority="48"/>
-    <w:lsdException w:name="List Table 4 Accent 1" w:uiPriority="49"/>
-    <w:lsdException w:name="List Table 5 Dark Accent 1" w:uiPriority="50"/>
-    <w:lsdException w:name="List Table 6 Colorful Accent 1" w:uiPriority="51"/>
-    <w:lsdException w:name="List Table 7 Colorful Accent 1" w:uiPriority="52"/>
-    <w:lsdException w:name="List Table 1 Light Accent 2" w:uiPriority="46"/>
-    <w:lsdException w:name="List Table 2 Accent 2" w:uiPriority="47"/>
-    <w:lsdException w:name="List Table 3 Accent 2" w:uiPriority="48"/>
-    <w:lsdException w:name="List Table 4 Accent 2" w:uiPriority="49"/>
-    <w:lsdException w:name="List Table 5 Dark Accent 2" w:uiPriority="50"/>
-    <w:lsdException w:name="List Table 6 Colorful Accent 2" w:uiPriority="51"/>
-    <w:lsdException w:name="List Table 7 Colorful Accent 2" w:uiPriority="52"/>
-    <w:lsdException w:name="List Table 1 Light Accent 3" w:uiPriority="46"/>
-    <w:lsdException w:name="List Table 2 Accent 3" w:uiPriority="47"/>
-    <w:lsdException w:name="List Table 3 Accent 3" w:uiPriority="48"/>
-    <w:lsdException w:name="List Table 4 Accent 3" w:uiPriority="49"/>
-    <w:lsdException w:name="List Table 5 Dark Accent 3" w:uiPriority="50"/>
-    <w:lsdException w:name="List Table 6 Colorful Accent 3" w:uiPriority="51"/>
-    <w:lsdException w:name="List Table 7 Colorful Accent 3" w:uiPriority="52"/>
-    <w:lsdException w:name="List Table 1 Light Accent 4" w:uiPriority="46"/>
-    <w:lsdException w:name="List Table 2 Accent 4" w:uiPriority="47"/>
-    <w:lsdException w:name="List Table 3 Accent 4" w:uiPriority="48"/>
-    <w:lsdException w:name="List Table 4 Accent 4" w:uiPriority="49"/>
-    <w:lsdException w:name="List Table 5 Dark Accent 4" w:uiPriority="50"/>
-    <w:lsdException w:name="List Table 6 Colorful Accent 4" w:uiPriority="51"/>
-    <w:lsdException w:name="List Table 7 Colorful Accent 4" w:uiPriority="52"/>
-    <w:lsdException w:name="List Table 1 Light Accent 5" w:uiPriority="46"/>
-    <w:lsdException w:name="List Table 2 Accent 5" w:uiPriority="47"/>
-    <w:lsdException w:name="List Table 3 Accent 5" w:uiPriority="48"/>
-    <w:lsdException w:name="List Table 4 Accent 5" w:uiPriority="49"/>
-    <w:lsdException w:name="List Table 5 Dark Accent 5" w:uiPriority="50"/>
-    <w:lsdException w:name="List Table 6 Colorful Accent 5" w:uiPriority="51"/>
-    <w:lsdException w:name="List Table 7 Colorful Accent 5" w:uiPriority="52"/>
-    <w:lsdException w:name="List Table 1 Light Accent 6" w:uiPriority="46"/>
-    <w:lsdException w:name="List Table 2 Accent 6" w:uiPriority="47"/>
-    <w:lsdException w:name="List Table 3 Accent 6" w:uiPriority="48"/>
-    <w:lsdException w:name="List Table 4 Accent 6" w:uiPriority="49"/>
-    <w:lsdException w:name="List Table 5 Dark Accent 6" w:uiPriority="50"/>
-    <w:lsdException w:name="List Table 6 Colorful Accent 6" w:uiPriority="51"/>
-    <w:lsdException w:name="List Table 7 Colorful Accent 6" w:uiPriority="52"/>
-    <w:lsdException w:name="Mention" w:semiHidden="1" w:unhideWhenUsed="1"/>
-    <w:lsdException w:name="Smart Hyperlink" w:semiHidden="1" w:unhideWhenUsed="1"/>
-    <w:lsdException w:name="Hashtag" w:semiHidden="1" w:unhideWhenUsed="1"/>
-    <w:lsdException w:name="Unresolved Mention" w:semiHidden="1" w:unhideWhenUsed="1"/>
-    <w:lsdException w:name="Smart Link" w:semiHidden="1" w:unhideWhenUsed="1"/>
+  <w:latentStyles w:defLockedState="0" w:defUIPriority="99" w:defSemiHidden="1" w:defUnhideWhenUsed="1" w:defQFormat="0" w:count="267">
+    <w:lsdException w:name="Normal" w:semiHidden="0" w:uiPriority="0" w:unhideWhenUsed="0" w:qFormat="1"/>
+    <w:lsdException w:name="heading 1" w:semiHidden="0" w:uiPriority="2" w:unhideWhenUsed="0" w:qFormat="1"/>
+    <w:lsdException w:name="heading 2" w:uiPriority="2" w:qFormat="1"/>
+    <w:lsdException w:name="heading 3" w:uiPriority="2" w:qFormat="1"/>
+    <w:lsdException w:name="heading 4" w:uiPriority="2" w:qFormat="1"/>
+    <w:lsdException w:name="heading 5" w:uiPriority="2" w:qFormat="1"/>
+    <w:lsdException w:name="heading 6" w:uiPriority="2" w:qFormat="1"/>
+    <w:lsdException w:name="heading 7" w:uiPriority="2" w:qFormat="1"/>
+    <w:lsdException w:name="heading 8" w:uiPriority="2" w:qFormat="1"/>
+    <w:lsdException w:name="heading 9" w:uiPriority="2" w:qFormat="1"/>
+    <w:lsdException w:name="toc 1" w:uiPriority="39"/>
+    <w:lsdException w:name="toc 2" w:uiPriority="39"/>
+    <w:lsdException w:name="toc 3" w:uiPriority="39"/>
+    <w:lsdException w:name="toc 4" w:uiPriority="39"/>
+    <w:lsdException w:name="toc 5" w:uiPriority="39"/>
+    <w:lsdException w:name="toc 6" w:uiPriority="39"/>
+    <w:lsdException w:name="toc 7" w:uiPriority="39"/>
+    <w:lsdException w:name="toc 8" w:uiPriority="39"/>
+    <w:lsdException w:name="toc 9" w:uiPriority="39"/>
+    <w:lsdException w:name="caption" w:uiPriority="35" w:qFormat="1"/>
+    <w:lsdException w:name="Title" w:semiHidden="0" w:uiPriority="1" w:unhideWhenUsed="0" w:qFormat="1"/>
+    <w:lsdException w:name="Default Paragraph Font" w:uiPriority="1"/>
+    <w:lsdException w:name="Subtitle" w:semiHidden="0" w:uiPriority="4" w:unhideWhenUsed="0" w:qFormat="1"/>
+    <w:lsdException w:name="Strong" w:semiHidden="0" w:uiPriority="22" w:unhideWhenUsed="0" w:qFormat="1"/>
+    <w:lsdException w:name="Emphasis" w:semiHidden="0" w:uiPriority="20" w:unhideWhenUsed="0" w:qFormat="1"/>
+    <w:lsdException w:name="Table Grid" w:uiPriority="39"/>
+    <w:lsdException w:name="Placeholder Text" w:unhideWhenUsed="0"/>
+    <w:lsdException w:name="No Spacing" w:uiPriority="1" w:qFormat="1"/>
+    <w:lsdException w:name="Light Shading" w:semiHidden="0" w:uiPriority="60" w:unhideWhenUsed="0"/>
+    <w:lsdException w:name="Light List" w:semiHidden="0" w:uiPriority="61" w:unhideWhenUsed="0"/>
+    <w:lsdException w:name="Light Grid" w:semiHidden="0" w:uiPriority="62" w:unhideWhenUsed="0"/>
+    <w:lsdException w:name="Medium Shading 1" w:semiHidden="0" w:uiPriority="63" w:unhideWhenUsed="0"/>
+    <w:lsdException w:name="Medium Shading 2" w:semiHidden="0" w:uiPriority="64" w:unhideWhenUsed="0"/>
+    <w:lsdException w:name="Medium List 1" w:semiHidden="0" w:uiPriority="65" w:unhideWhenUsed="0"/>
+    <w:lsdException w:name="Medium List 2" w:semiHidden="0" w:uiPriority="66" w:unhideWhenUsed="0"/>
+    <w:lsdException w:name="Medium Grid 1" w:semiHidden="0" w:uiPriority="67" w:unhideWhenUsed="0"/>
+    <w:lsdException w:name="Medium Grid 2" w:semiHidden="0" w:uiPriority="68" w:unhideWhenUsed="0"/>
+    <w:lsdException w:name="Medium Grid 3" w:semiHidden="0" w:uiPriority="69" w:unhideWhenUsed="0"/>
+    <w:lsdException w:name="Dark List" w:semiHidden="0" w:uiPriority="70" w:unhideWhenUsed="0"/>
+    <w:lsdException w:name="Colorful Shading" w:semiHidden="0" w:uiPriority="71" w:unhideWhenUsed="0"/>
+    <w:lsdException w:name="Colorful List" w:semiHidden="0" w:uiPriority="72" w:unhideWhenUsed="0"/>
+    <w:lsdException w:name="Colorful Grid" w:semiHidden="0" w:uiPriority="73" w:unhideWhenUsed="0"/>
+    <w:lsdException w:name="Light Shading Accent 1" w:semiHidden="0" w:uiPriority="60" w:unhideWhenUsed="0"/>
+    <w:lsdException w:name="Light List Accent 1" w:semiHidden="0" w:uiPriority="61" w:unhideWhenUsed="0"/>
+    <w:lsdException w:name="Light Grid Accent 1" w:semiHidden="0" w:uiPriority="62" w:unhideWhenUsed="0"/>
+    <w:lsdException w:name="Medium Shading 1 Accent 1" w:semiHidden="0" w:uiPriority="63" w:unhideWhenUsed="0"/>
+    <w:lsdException w:name="Medium Shading 2 Accent 1" w:semiHidden="0" w:uiPriority="64" w:unhideWhenUsed="0"/>
+    <w:lsdException w:name="Medium List 1 Accent 1" w:semiHidden="0" w:uiPriority="65" w:unhideWhenUsed="0"/>
+    <w:lsdException w:name="Revision" w:unhideWhenUsed="0"/>
+    <w:lsdException w:name="List Paragraph" w:semiHidden="0" w:uiPriority="34" w:unhideWhenUsed="0" w:qFormat="1"/>
+    <w:lsdException w:name="Quote" w:semiHidden="0" w:uiPriority="29" w:unhideWhenUsed="0" w:qFormat="1"/>
+    <w:lsdException w:name="Intense Quote" w:semiHidden="0" w:uiPriority="30" w:unhideWhenUsed="0" w:qFormat="1"/>
+    <w:lsdException w:name="Medium List 2 Accent 1" w:semiHidden="0" w:uiPriority="66" w:unhideWhenUsed="0"/>
+    <w:lsdException w:name="Medium Grid 1 Accent 1" w:semiHidden="0" w:uiPriority="67" w:unhideWhenUsed="0"/>
+    <w:lsdException w:name="Medium Grid 2 Accent 1" w:semiHidden="0" w:uiPriority="68" w:unhideWhenUsed="0"/>
+    <w:lsdException w:name="Medium Grid 3 Accent 1" w:semiHidden="0" w:uiPriority="69" w:unhideWhenUsed="0"/>
+    <w:lsdException w:name="Dark List Accent 1" w:semiHidden="0" w:uiPriority="70" w:unhideWhenUsed="0"/>
+    <w:lsdException w:name="Colorful Shading Accent 1" w:semiHidden="0" w:uiPriority="71" w:unhideWhenUsed="0"/>
+    <w:lsdException w:name="Colorful List Accent 1" w:semiHidden="0" w:uiPriority="72" w:unhideWhenUsed="0"/>
+    <w:lsdException w:name="Colorful Grid Accent 1" w:semiHidden="0" w:uiPriority="73" w:unhideWhenUsed="0"/>
+    <w:lsdException w:name="Light Shading Accent 2" w:semiHidden="0" w:uiPriority="60" w:unhideWhenUsed="0"/>
+    <w:lsdException w:name="Light List Accent 2" w:semiHidden="0" w:uiPriority="61" w:unhideWhenUsed="0"/>
+    <w:lsdException w:name="Light Grid Accent 2" w:semiHidden="0" w:uiPriority="62" w:unhideWhenUsed="0"/>
+    <w:lsdException w:name="Medium Shading 1 Accent 2" w:semiHidden="0" w:uiPriority="63" w:unhideWhenUsed="0"/>
+    <w:lsdException w:name="Medium Shading 2 Accent 2" w:semiHidden="0" w:uiPriority="64" w:unhideWhenUsed="0"/>
+    <w:lsdException w:name="Medium List 1 Accent 2" w:semiHidden="0" w:uiPriority="65" w:unhideWhenUsed="0"/>
+    <w:lsdException w:name="Medium List 2 Accent 2" w:semiHidden="0" w:uiPriority="66" w:unhideWhenUsed="0"/>
+    <w:lsdException w:name="Medium Grid 1 Accent 2" w:semiHidden="0" w:uiPriority="67" w:unhideWhenUsed="0"/>
+    <w:lsdException w:name="Medium Grid 2 Accent 2" w:semiHidden="0" w:uiPriority="68" w:unhideWhenUsed="0"/>
+    <w:lsdException w:name="Medium Grid 3 Accent 2" w:semiHidden="0" w:uiPriority="69" w:unhideWhenUsed="0"/>
+    <w:lsdException w:name="Dark List Accent 2" w:semiHidden="0" w:uiPriority="70" w:unhideWhenUsed="0"/>
+    <w:lsdException w:name="Colorful Shading Accent 2" w:semiHidden="0" w:uiPriority="71" w:unhideWhenUsed="0"/>
+    <w:lsdException w:name="Colorful List Accent 2" w:semiHidden="0" w:uiPriority="72" w:unhideWhenUsed="0"/>
+    <w:lsdException w:name="Colorful Grid Accent 2" w:semiHidden="0" w:uiPriority="73" w:unhideWhenUsed="0"/>
+    <w:lsdException w:name="Light Shading Accent 3" w:semiHidden="0" w:uiPriority="60" w:unhideWhenUsed="0"/>
+    <w:lsdException w:name="Light List Accent 3" w:semiHidden="0" w:uiPriority="61" w:unhideWhenUsed="0"/>
+    <w:lsdException w:name="Light Grid Accent 3" w:semiHidden="0" w:uiPriority="62" w:unhideWhenUsed="0"/>
+    <w:lsdException w:name="Medium Shading 1 Accent 3" w:semiHidden="0" w:uiPriority="63" w:unhideWhenUsed="0"/>
+    <w:lsdException w:name="Medium Shading 2 Accent 3" w:semiHidden="0" w:uiPriority="64" w:unhideWhenUsed="0"/>
+    <w:lsdException w:name="Medium List 1 Accent 3" w:semiHidden="0" w:uiPriority="65" w:unhideWhenUsed="0"/>
+    <w:lsdException w:name="Medium List 2 Accent 3" w:semiHidden="0" w:uiPriority="66" w:unhideWhenUsed="0"/>
+    <w:lsdException w:name="Medium Grid 1 Accent 3" w:semiHidden="0" w:uiPriority="67" w:unhideWhenUsed="0"/>
+    <w:lsdException w:name="Medium Grid 2 Accent 3" w:semiHidden="0" w:uiPriority="68" w:unhideWhenUsed="0"/>
+    <w:lsdException w:name="Medium Grid 3 Accent 3" w:semiHidden="0" w:uiPriority="69" w:unhideWhenUsed="0"/>
+    <w:lsdException w:name="Dark List Accent 3" w:semiHidden="0" w:uiPriority="70" w:unhideWhenUsed="0"/>
+    <w:lsdException w:name="Colorful Shading Accent 3" w:semiHidden="0" w:uiPriority="71" w:unhideWhenUsed="0"/>
+    <w:lsdException w:name="Colorful List Accent 3" w:semiHidden="0" w:uiPriority="72" w:unhideWhenUsed="0"/>
+    <w:lsdException w:name="Colorful Grid Accent 3" w:semiHidden="0" w:uiPriority="73" w:unhideWhenUsed="0"/>
+    <w:lsdException w:name="Light Shading Accent 4" w:semiHidden="0" w:uiPriority="60" w:unhideWhenUsed="0"/>
+    <w:lsdException w:name="Light List Accent 4" w:semiHidden="0" w:uiPriority="61" w:unhideWhenUsed="0"/>
+    <w:lsdException w:name="Light Grid Accent 4" w:semiHidden="0" w:uiPriority="62" w:unhideWhenUsed="0"/>
+    <w:lsdException w:name="Medium Shading 1 Accent 4" w:semiHidden="0" w:uiPriority="63" w:unhideWhenUsed="0"/>
+    <w:lsdException w:name="Medium Shading 2 Accent 4" w:semiHidden="0" w:uiPriority="64" w:unhideWhenUsed="0"/>
+    <w:lsdException w:name="Medium List 1 Accent 4" w:semiHidden="0" w:uiPriority="65" w:unhideWhenUsed="0"/>
+    <w:lsdException w:name="Medium List 2 Accent 4" w:semiHidden="0" w:uiPriority="66" w:unhideWhenUsed="0"/>
+    <w:lsdException w:name="Medium Grid 1 Accent 4" w:semiHidden="0" w:uiPriority="67" w:unhideWhenUsed="0"/>
+    <w:lsdException w:name="Medium Grid 2 Accent 4" w:semiHidden="0" w:uiPriority="68" w:unhideWhenUsed="0"/>
+    <w:lsdException w:name="Medium Grid 3 Accent 4" w:semiHidden="0" w:uiPriority="69" w:unhideWhenUsed="0"/>
+    <w:lsdException w:name="Dark List Accent 4" w:semiHidden="0" w:uiPriority="70" w:unhideWhenUsed="0"/>
+    <w:lsdException w:name="Colorful Shading Accent 4" w:semiHidden="0" w:uiPriority="71" w:unhideWhenUsed="0"/>
+    <w:lsdException w:name="Colorful List Accent 4" w:semiHidden="0" w:uiPriority="72" w:unhideWhenUsed="0"/>
+    <w:lsdException w:name="Colorful Grid Accent 4" w:semiHidden="0" w:uiPriority="73" w:unhideWhenUsed="0"/>
+    <w:lsdException w:name="Light Shading Accent 5" w:semiHidden="0" w:uiPriority="60" w:unhideWhenUsed="0"/>
+    <w:lsdException w:name="Light List Accent 5" w:semiHidden="0" w:uiPriority="61" w:unhideWhenUsed="0"/>
+    <w:lsdException w:name="Light Grid Accent 5" w:semiHidden="0" w:uiPriority="62" w:unhideWhenUsed="0"/>
+    <w:lsdException w:name="Medium Shading 1 Accent 5" w:semiHidden="0" w:uiPriority="63" w:unhideWhenUsed="0"/>
+    <w:lsdException w:name="Medium Shading 2 Accent 5" w:semiHidden="0" w:uiPriority="64" w:unhideWhenUsed="0"/>
+    <w:lsdException w:name="Medium List 1 Accent 5" w:semiHidden="0" w:uiPriority="65" w:unhideWhenUsed="0"/>
+    <w:lsdException w:name="Medium List 2 Accent 5" w:semiHidden="0" w:uiPriority="66" w:unhideWhenUsed="0"/>
+    <w:lsdException w:name="Medium Grid 1 Accent 5" w:semiHidden="0" w:uiPriority="67" w:unhideWhenUsed="0"/>
+    <w:lsdException w:name="Medium Grid 2 Accent 5" w:semiHidden="0" w:uiPriority="68" w:unhideWhenUsed="0"/>
+    <w:lsdException w:name="Medium Grid 3 Accent 5" w:semiHidden="0" w:uiPriority="69" w:unhideWhenUsed="0"/>
+    <w:lsdException w:name="Dark List Accent 5" w:semiHidden="0" w:uiPriority="70" w:unhideWhenUsed="0"/>
+    <w:lsdException w:name="Colorful Shading Accent 5" w:semiHidden="0" w:uiPriority="71" w:unhideWhenUsed="0"/>
+    <w:lsdException w:name="Colorful List Accent 5" w:semiHidden="0" w:uiPriority="72" w:unhideWhenUsed="0"/>
+    <w:lsdException w:name="Colorful Grid Accent 5" w:semiHidden="0" w:uiPriority="73" w:unhideWhenUsed="0"/>
+    <w:lsdException w:name="Light Shading Accent 6" w:semiHidden="0" w:uiPriority="60" w:unhideWhenUsed="0"/>
+    <w:lsdException w:name="Light List Accent 6" w:semiHidden="0" w:uiPriority="61" w:unhideWhenUsed="0"/>
+    <w:lsdException w:name="Light Grid Accent 6" w:semiHidden="0" w:uiPriority="62" w:unhideWhenUsed="0"/>
+    <w:lsdException w:name="Medium Shading 1 Accent 6" w:semiHidden="0" w:uiPriority="63" w:unhideWhenUsed="0"/>
+    <w:lsdException w:name="Medium Shading 2 Accent 6" w:semiHidden="0" w:uiPriority="64" w:unhideWhenUsed="0"/>
+    <w:lsdException w:name="Medium List 1 Accent 6" w:semiHidden="0" w:uiPriority="65" w:unhideWhenUsed="0"/>
+    <w:lsdException w:name="Medium List 2 Accent 6" w:semiHidden="0" w:uiPriority="66" w:unhideWhenUsed="0"/>
+    <w:lsdException w:name="Medium Grid 1 Accent 6" w:semiHidden="0" w:uiPriority="67" w:unhideWhenUsed="0"/>
+    <w:lsdException w:name="Medium Grid 2 Accent 6" w:semiHidden="0" w:uiPriority="68" w:unhideWhenUsed="0"/>
+    <w:lsdException w:name="Medium Grid 3 Accent 6" w:semiHidden="0" w:uiPriority="69" w:unhideWhenUsed="0"/>
+    <w:lsdException w:name="Dark List Accent 6" w:semiHidden="0" w:uiPriority="70" w:unhideWhenUsed="0"/>
+    <w:lsdException w:name="Colorful Shading Accent 6" w:semiHidden="0" w:uiPriority="71" w:unhideWhenUsed="0"/>
+    <w:lsdException w:name="Colorful List Accent 6" w:semiHidden="0" w:uiPriority="72" w:unhideWhenUsed="0"/>
+    <w:lsdException w:name="Colorful Grid Accent 6" w:semiHidden="0" w:uiPriority="73" w:unhideWhenUsed="0"/>
+    <w:lsdException w:name="Subtle Emphasis" w:semiHidden="0" w:uiPriority="19" w:unhideWhenUsed="0" w:qFormat="1"/>
+    <w:lsdException w:name="Intense Emphasis" w:semiHidden="0" w:uiPriority="21" w:unhideWhenUsed="0" w:qFormat="1"/>
+    <w:lsdException w:name="Subtle Reference" w:uiPriority="31" w:qFormat="1"/>
+    <w:lsdException w:name="Intense Reference" w:uiPriority="32" w:qFormat="1"/>
+    <w:lsdException w:name="Book Title" w:uiPriority="33" w:qFormat="1"/>
+    <w:lsdException w:name="Bibliography" w:uiPriority="37"/>
+    <w:lsdException w:name="TOC Heading" w:uiPriority="39" w:qFormat="1"/>
   </w:latentStyles>
   <w:style w:type="paragraph" w:default="1" w:styleId="Normal">
     <w:name w:val="Normal"/>
@@ -3794,6 +3518,7 @@
     <w:uiPriority w:val="99"/>
     <w:semiHidden/>
     <w:unhideWhenUsed/>
+    <w:qFormat/>
     <w:tblPr>
       <w:tblInd w:w="0" w:type="dxa"/>
       <w:tblCellMar>
@@ -4449,7 +4174,7 @@
 </file>
 
 <file path=customXml/itemProps1.xml><?xml version="1.0" encoding="utf-8"?>
-<ds:datastoreItem xmlns:ds="http://schemas.openxmlformats.org/officeDocument/2006/customXml" ds:itemID="{2CDD105B-84B7-442C-9B32-04F23BF318B4}">
+<ds:datastoreItem xmlns:ds="http://schemas.openxmlformats.org/officeDocument/2006/customXml" ds:itemID="{14729B31-2F9B-4CAE-B2DC-DED06BF7293C}">
   <ds:schemaRefs>
     <ds:schemaRef ds:uri="http://schemas.openxmlformats.org/officeDocument/2006/bibliography"/>
   </ds:schemaRefs>

</xml_diff>

<commit_message>
ma partie sur le rapport
</commit_message>
<xml_diff>
--- a/doc/Rendu CLASSIFICATION pour la SAÉ S3.docx
+++ b/doc/Rendu CLASSIFICATION pour la SAÉ S3.docx
@@ -229,16 +229,8 @@
                           <w:rPr>
                             <w:lang w:bidi="fr-FR"/>
                           </w:rPr>
-                          <w:t xml:space="preserve">Nathan </w:t>
+                          <w:t>Nathan Hallez</w:t>
                         </w:r>
-                        <w:proofErr w:type="spellStart"/>
-                        <w:r>
-                          <w:rPr>
-                            <w:lang w:bidi="fr-FR"/>
-                          </w:rPr>
-                          <w:t>Hallez</w:t>
-                        </w:r>
-                        <w:proofErr w:type="spellEnd"/>
                       </w:p>
                       <w:p>
                         <w:r>
@@ -280,16 +272,8 @@
                           <w:rPr>
                             <w:lang w:bidi="fr-FR"/>
                           </w:rPr>
-                          <w:t xml:space="preserve">Maxence </w:t>
+                          <w:t>Maxence Stiévenard</w:t>
                         </w:r>
-                        <w:proofErr w:type="spellStart"/>
-                        <w:r>
-                          <w:rPr>
-                            <w:lang w:bidi="fr-FR"/>
-                          </w:rPr>
-                          <w:t>Stiévenard</w:t>
-                        </w:r>
-                        <w:proofErr w:type="spellEnd"/>
                       </w:p>
                       <w:p>
                         <w:r>
@@ -1420,7 +1404,6 @@
         <w:lastRenderedPageBreak/>
         <w:t xml:space="preserve">Équipe J2 - </w:t>
       </w:r>
-      <w:proofErr w:type="spellStart"/>
       <w:r>
         <w:rPr>
           <w:i/>
@@ -1430,7 +1413,6 @@
       </w:r>
       <w:bookmarkEnd w:id="5"/>
       <w:bookmarkEnd w:id="6"/>
-      <w:proofErr w:type="spellEnd"/>
     </w:p>
     <w:p/>
     <w:p>
@@ -1440,15 +1422,10 @@
       <w:bookmarkStart w:id="7" w:name="_Toc120305423"/>
       <w:bookmarkStart w:id="8" w:name="_Toc120305608"/>
       <w:r>
-        <w:t xml:space="preserve">Nathan </w:t>
-      </w:r>
-      <w:proofErr w:type="spellStart"/>
-      <w:r>
-        <w:t>Hallez</w:t>
+        <w:t>Nathan Hallez</w:t>
       </w:r>
       <w:bookmarkEnd w:id="7"/>
       <w:bookmarkEnd w:id="8"/>
-      <w:proofErr w:type="spellEnd"/>
     </w:p>
     <w:p>
       <w:r>
@@ -1469,8 +1446,66 @@
       <w:bookmarkEnd w:id="10"/>
     </w:p>
     <w:p>
-      <w:r>
-        <w:t>LOREM ISPUM hihihi</w:t>
+      <w:pPr>
+        <w:pStyle w:val="Paragraphedeliste"/>
+        <w:numPr>
+          <w:ilvl w:val="0"/>
+          <w:numId w:val="4"/>
+        </w:numPr>
+      </w:pPr>
+      <w:r>
+        <w:t>Définition de la structure générale du projet</w:t>
+      </w:r>
+    </w:p>
+    <w:p>
+      <w:pPr>
+        <w:pStyle w:val="Paragraphedeliste"/>
+        <w:numPr>
+          <w:ilvl w:val="0"/>
+          <w:numId w:val="4"/>
+        </w:numPr>
+      </w:pPr>
+      <w:r>
+        <w:t>R</w:t>
+      </w:r>
+      <w:r>
+        <w:t>endre le maximum de choses génériques et indépendantes des modèles.</w:t>
+      </w:r>
+    </w:p>
+    <w:p>
+      <w:pPr>
+        <w:pStyle w:val="Paragraphedeliste"/>
+        <w:numPr>
+          <w:ilvl w:val="0"/>
+          <w:numId w:val="4"/>
+        </w:numPr>
+      </w:pPr>
+      <w:r>
+        <w:t xml:space="preserve">Partage des tâches </w:t>
+      </w:r>
+    </w:p>
+    <w:p>
+      <w:pPr>
+        <w:pStyle w:val="Paragraphedeliste"/>
+        <w:numPr>
+          <w:ilvl w:val="0"/>
+          <w:numId w:val="4"/>
+        </w:numPr>
+      </w:pPr>
+      <w:r>
+        <w:t>Retours sur l’IHM et suggestions</w:t>
+      </w:r>
+    </w:p>
+    <w:p>
+      <w:pPr>
+        <w:pStyle w:val="Paragraphedeliste"/>
+        <w:numPr>
+          <w:ilvl w:val="0"/>
+          <w:numId w:val="4"/>
+        </w:numPr>
+      </w:pPr>
+      <w:r>
+        <w:t>Quelques tests</w:t>
       </w:r>
     </w:p>
     <w:p/>
@@ -1481,15 +1516,10 @@
       <w:bookmarkStart w:id="11" w:name="_Toc120305425"/>
       <w:bookmarkStart w:id="12" w:name="_Toc120305610"/>
       <w:r>
-        <w:t xml:space="preserve">Maxence </w:t>
-      </w:r>
-      <w:proofErr w:type="spellStart"/>
-      <w:r>
-        <w:t>Stiévenard</w:t>
+        <w:t>Maxence Stiévenard</w:t>
       </w:r>
       <w:bookmarkEnd w:id="11"/>
       <w:bookmarkEnd w:id="12"/>
-      <w:proofErr w:type="spellEnd"/>
     </w:p>
     <w:p>
       <w:r>
@@ -2272,19 +2302,11 @@
           <w:b/>
         </w:rPr>
       </w:pPr>
-      <w:proofErr w:type="spellStart"/>
-      <w:r>
-        <w:rPr>
-          <w:b/>
-        </w:rPr>
-        <w:t>DrasticComparator</w:t>
-      </w:r>
-      <w:proofErr w:type="spellEnd"/>
-      <w:r>
-        <w:rPr>
-          <w:b/>
-        </w:rPr>
-        <w:t xml:space="preserve"> </w:t>
+      <w:r>
+        <w:rPr>
+          <w:b/>
+        </w:rPr>
+        <w:t xml:space="preserve">DrasticComparator </w:t>
       </w:r>
       <w:r>
         <w:t>permettant de nous indiquer si les attributs ont identiques ou non. Si ils le sont la valeur prend 0 sinon elle prend 1.</w:t>
@@ -2301,7 +2323,6 @@
           <w:b/>
         </w:rPr>
       </w:pPr>
-      <w:proofErr w:type="spellStart"/>
       <w:r>
         <w:rPr>
           <w:b/>
@@ -2318,14 +2339,7 @@
         <w:rPr>
           <w:b/>
         </w:rPr>
-        <w:t>DrasticComparator</w:t>
-      </w:r>
-      <w:proofErr w:type="spellEnd"/>
-      <w:r>
-        <w:rPr>
-          <w:b/>
-        </w:rPr>
-        <w:t> </w:t>
+        <w:t>DrasticComparator </w:t>
       </w:r>
       <w:r>
         <w:t xml:space="preserve">: si les attributs ne sont pas identiques, elle retourne la valeur absolue. </w:t>
@@ -2390,7 +2404,115 @@
         <w:t>Dans cette partie vous expliquerez votre implémentation de k-NN, et vous focaliserez sur toute optimisation effective que vous avez mise en œuvre dans votre projet.</w:t>
       </w:r>
     </w:p>
+    <w:p>
+      <w:pPr>
+        <w:pStyle w:val="Titre3"/>
+      </w:pPr>
+      <w:r>
+        <w:t>Classe Categorizer</w:t>
+      </w:r>
+    </w:p>
+    <w:p>
+      <w:r>
+        <w:t>La classe Categorizer est la classe qui implémente la méthode K-NN.</w:t>
+      </w:r>
+    </w:p>
+    <w:p>
+      <w:r>
+        <w:t>Cette classe dépend de la méthode de distance qui est utilisé (ex: distance de Manhattan, distance Euclidienne), des données d'entraînements, et du nombre k. La méthode de distance et le nombre k sont modifiables après la création du Categorizer.</w:t>
+      </w:r>
+    </w:p>
+    <w:p>
+      <w:r>
+        <w:t>C'est avec cette classe qu'on pourra classifer un point et calculer la robustesse (que ce soit avec des données de test ou avec de la cross-validation).</w:t>
+      </w:r>
+    </w:p>
     <w:p/>
+    <w:p>
+      <w:pPr>
+        <w:pStyle w:val="Titre3"/>
+      </w:pPr>
+      <w:r>
+        <w:rPr>
+          <w:rStyle w:val="Titre3Car"/>
+          <w:b/>
+          <w:i/>
+        </w:rPr>
+        <w:t>Classifier</w:t>
+      </w:r>
+      <w:r>
+        <w:t xml:space="preserve"> un point</w:t>
+      </w:r>
+    </w:p>
+    <w:p>
+      <w:r>
+        <w:t xml:space="preserve">A l'aide d'un point et d'une liste de données d'entraînements, le programme va d'abord calculer la distance entre le point et chacun des points des données d'entraînement. </w:t>
+      </w:r>
+    </w:p>
+    <w:p>
+      <w:pPr>
+        <w:pStyle w:val="Titre4"/>
+      </w:pPr>
+      <w:r>
+        <w:t>Structure de données</w:t>
+      </w:r>
+    </w:p>
+    <w:p>
+      <w:r>
+        <w:t>L'association entre la distance et une donnée d'entraînement est rangée dans une TreeMap</w:t>
+      </w:r>
+      <w:r>
+        <w:t xml:space="preserve"> avec comme couple &lt;Distance, Point&gt;</w:t>
+      </w:r>
+      <w:r>
+        <w:t xml:space="preserve">. </w:t>
+      </w:r>
+    </w:p>
+    <w:p>
+      <w:r>
+        <w:t xml:space="preserve">Si nous avons choisi une TreeMap, c'est parce qu'elle a comme avantage de ranger les clés en les comparant. Ainsi, toutes les clés sont rangées dans l'ordre croissant. </w:t>
+      </w:r>
+    </w:p>
+    <w:p>
+      <w:pPr>
+        <w:pStyle w:val="Titre4"/>
+      </w:pPr>
+      <w:r>
+        <w:t>Obtention des k plus proches voisins</w:t>
+      </w:r>
+    </w:p>
+    <w:p>
+      <w:r>
+        <w:t xml:space="preserve">Pour avoir les k plus proches voisins, il nous suffit donc de prendre les k premiers éléments de la map, puisque </w:t>
+      </w:r>
+      <w:r>
+        <w:t>ces derniers sont classés par distance croissante</w:t>
+      </w:r>
+      <w:r>
+        <w:t>.</w:t>
+      </w:r>
+    </w:p>
+    <w:p>
+      <w:pPr>
+        <w:pStyle w:val="Titre4"/>
+      </w:pPr>
+      <w:r>
+        <w:t>Catégorisation</w:t>
+      </w:r>
+    </w:p>
+    <w:p>
+      <w:r>
+        <w:t xml:space="preserve">Pour déterminer la catégorie à laquelle le point à classifier doit appartenir, le programme regarde quelle est la catégorie la plus présente parmi les plus proches voisins. </w:t>
+      </w:r>
+    </w:p>
+    <w:p>
+      <w:r>
+        <w:t>En cas d’égalité entre deux catégories</w:t>
+      </w:r>
+      <w:r>
+        <w:t>, c'est arbitrairement la première qui est choisie.</w:t>
+      </w:r>
+    </w:p>
     <w:p>
       <w:pPr>
         <w:spacing w:after="200"/>
@@ -3170,6 +3292,119 @@
     </w:lvl>
   </w:abstractNum>
   <w:abstractNum w:abstractNumId="2" w15:restartNumberingAfterBreak="0">
+    <w:nsid w:val="5EC57292"/>
+    <w:multiLevelType w:val="hybridMultilevel"/>
+    <w:tmpl w:val="51EA1090"/>
+    <w:lvl w:ilvl="0" w:tplc="040C0001">
+      <w:start w:val="1"/>
+      <w:numFmt w:val="bullet"/>
+      <w:lvlText w:val=""/>
+      <w:lvlJc w:val="left"/>
+      <w:pPr>
+        <w:ind w:left="720" w:hanging="360"/>
+      </w:pPr>
+      <w:rPr>
+        <w:rFonts w:ascii="Symbol" w:hAnsi="Symbol" w:hint="default"/>
+      </w:rPr>
+    </w:lvl>
+    <w:lvl w:ilvl="1" w:tplc="040C0003" w:tentative="1">
+      <w:start w:val="1"/>
+      <w:numFmt w:val="bullet"/>
+      <w:lvlText w:val="o"/>
+      <w:lvlJc w:val="left"/>
+      <w:pPr>
+        <w:ind w:left="1440" w:hanging="360"/>
+      </w:pPr>
+      <w:rPr>
+        <w:rFonts w:ascii="Courier New" w:hAnsi="Courier New" w:cs="Courier New" w:hint="default"/>
+      </w:rPr>
+    </w:lvl>
+    <w:lvl w:ilvl="2" w:tplc="040C0005" w:tentative="1">
+      <w:start w:val="1"/>
+      <w:numFmt w:val="bullet"/>
+      <w:lvlText w:val=""/>
+      <w:lvlJc w:val="left"/>
+      <w:pPr>
+        <w:ind w:left="2160" w:hanging="360"/>
+      </w:pPr>
+      <w:rPr>
+        <w:rFonts w:ascii="Wingdings" w:hAnsi="Wingdings" w:hint="default"/>
+      </w:rPr>
+    </w:lvl>
+    <w:lvl w:ilvl="3" w:tplc="040C0001" w:tentative="1">
+      <w:start w:val="1"/>
+      <w:numFmt w:val="bullet"/>
+      <w:lvlText w:val=""/>
+      <w:lvlJc w:val="left"/>
+      <w:pPr>
+        <w:ind w:left="2880" w:hanging="360"/>
+      </w:pPr>
+      <w:rPr>
+        <w:rFonts w:ascii="Symbol" w:hAnsi="Symbol" w:hint="default"/>
+      </w:rPr>
+    </w:lvl>
+    <w:lvl w:ilvl="4" w:tplc="040C0003" w:tentative="1">
+      <w:start w:val="1"/>
+      <w:numFmt w:val="bullet"/>
+      <w:lvlText w:val="o"/>
+      <w:lvlJc w:val="left"/>
+      <w:pPr>
+        <w:ind w:left="3600" w:hanging="360"/>
+      </w:pPr>
+      <w:rPr>
+        <w:rFonts w:ascii="Courier New" w:hAnsi="Courier New" w:cs="Courier New" w:hint="default"/>
+      </w:rPr>
+    </w:lvl>
+    <w:lvl w:ilvl="5" w:tplc="040C0005" w:tentative="1">
+      <w:start w:val="1"/>
+      <w:numFmt w:val="bullet"/>
+      <w:lvlText w:val=""/>
+      <w:lvlJc w:val="left"/>
+      <w:pPr>
+        <w:ind w:left="4320" w:hanging="360"/>
+      </w:pPr>
+      <w:rPr>
+        <w:rFonts w:ascii="Wingdings" w:hAnsi="Wingdings" w:hint="default"/>
+      </w:rPr>
+    </w:lvl>
+    <w:lvl w:ilvl="6" w:tplc="040C0001" w:tentative="1">
+      <w:start w:val="1"/>
+      <w:numFmt w:val="bullet"/>
+      <w:lvlText w:val=""/>
+      <w:lvlJc w:val="left"/>
+      <w:pPr>
+        <w:ind w:left="5040" w:hanging="360"/>
+      </w:pPr>
+      <w:rPr>
+        <w:rFonts w:ascii="Symbol" w:hAnsi="Symbol" w:hint="default"/>
+      </w:rPr>
+    </w:lvl>
+    <w:lvl w:ilvl="7" w:tplc="040C0003" w:tentative="1">
+      <w:start w:val="1"/>
+      <w:numFmt w:val="bullet"/>
+      <w:lvlText w:val="o"/>
+      <w:lvlJc w:val="left"/>
+      <w:pPr>
+        <w:ind w:left="5760" w:hanging="360"/>
+      </w:pPr>
+      <w:rPr>
+        <w:rFonts w:ascii="Courier New" w:hAnsi="Courier New" w:cs="Courier New" w:hint="default"/>
+      </w:rPr>
+    </w:lvl>
+    <w:lvl w:ilvl="8" w:tplc="040C0005" w:tentative="1">
+      <w:start w:val="1"/>
+      <w:numFmt w:val="bullet"/>
+      <w:lvlText w:val=""/>
+      <w:lvlJc w:val="left"/>
+      <w:pPr>
+        <w:ind w:left="6480" w:hanging="360"/>
+      </w:pPr>
+      <w:rPr>
+        <w:rFonts w:ascii="Wingdings" w:hAnsi="Wingdings" w:hint="default"/>
+      </w:rPr>
+    </w:lvl>
+  </w:abstractNum>
+  <w:abstractNum w:abstractNumId="3" w15:restartNumberingAfterBreak="0">
     <w:nsid w:val="6C850355"/>
     <w:multiLevelType w:val="hybridMultilevel"/>
     <w:tmpl w:val="3CCA90F4"/>
@@ -3265,6 +3500,9 @@
     <w:abstractNumId w:val="0"/>
   </w:num>
   <w:num w:numId="3" w16cid:durableId="240024168">
+    <w:abstractNumId w:val="3"/>
+  </w:num>
+  <w:num w:numId="4" w16cid:durableId="2107992840">
     <w:abstractNumId w:val="2"/>
   </w:num>
 </w:numbering>

</xml_diff>

<commit_message>
partie nathan du rapport
</commit_message>
<xml_diff>
--- a/doc/Rendu CLASSIFICATION pour la SAÉ S3.docx
+++ b/doc/Rendu CLASSIFICATION pour la SAÉ S3.docx
@@ -185,6 +185,7 @@
                         <w:bookmarkStart w:id="0" w:name="_Toc120305420"/>
                         <w:bookmarkStart w:id="1" w:name="_Toc120305500"/>
                         <w:bookmarkStart w:id="2" w:name="_Toc120305605"/>
+                        <w:bookmarkStart w:id="3" w:name="_Toc120459883"/>
                         <w:r>
                           <w:rPr>
                             <w:lang w:bidi="fr-FR"/>
@@ -194,6 +195,7 @@
                         <w:bookmarkEnd w:id="0"/>
                         <w:bookmarkEnd w:id="1"/>
                         <w:bookmarkEnd w:id="2"/>
+                        <w:bookmarkEnd w:id="3"/>
                       </w:p>
                     </w:txbxContent>
                   </v:textbox>
@@ -229,8 +231,16 @@
                           <w:rPr>
                             <w:lang w:bidi="fr-FR"/>
                           </w:rPr>
-                          <w:t>Nathan Hallez</w:t>
+                          <w:t xml:space="preserve">Nathan </w:t>
                         </w:r>
+                        <w:proofErr w:type="spellStart"/>
+                        <w:r>
+                          <w:rPr>
+                            <w:lang w:bidi="fr-FR"/>
+                          </w:rPr>
+                          <w:t>Hallez</w:t>
+                        </w:r>
+                        <w:proofErr w:type="spellEnd"/>
                       </w:p>
                       <w:p>
                         <w:r>
@@ -272,8 +282,16 @@
                           <w:rPr>
                             <w:lang w:bidi="fr-FR"/>
                           </w:rPr>
-                          <w:t>Maxence Stiévenard</w:t>
+                          <w:t xml:space="preserve">Maxence </w:t>
                         </w:r>
+                        <w:proofErr w:type="spellStart"/>
+                        <w:r>
+                          <w:rPr>
+                            <w:lang w:bidi="fr-FR"/>
+                          </w:rPr>
+                          <w:t>Stiévenard</w:t>
+                        </w:r>
+                        <w:proofErr w:type="spellEnd"/>
                       </w:p>
                       <w:p>
                         <w:r>
@@ -374,14 +392,16 @@
       <w:pPr>
         <w:pStyle w:val="Titre1"/>
       </w:pPr>
-      <w:bookmarkStart w:id="3" w:name="_Toc120305501"/>
-      <w:bookmarkStart w:id="4" w:name="_Toc120305606"/>
+      <w:bookmarkStart w:id="4" w:name="_Toc120305501"/>
+      <w:bookmarkStart w:id="5" w:name="_Toc120305606"/>
+      <w:bookmarkStart w:id="6" w:name="_Toc120459884"/>
       <w:r>
         <w:lastRenderedPageBreak/>
         <w:t>Sommaire</w:t>
       </w:r>
-      <w:bookmarkEnd w:id="3"/>
       <w:bookmarkEnd w:id="4"/>
+      <w:bookmarkEnd w:id="5"/>
+      <w:bookmarkEnd w:id="6"/>
     </w:p>
     <w:p>
       <w:pPr>
@@ -410,6 +430,140 @@
       <w:r>
         <w:fldChar w:fldCharType="separate"/>
       </w:r>
+      <w:hyperlink r:id="rId9" w:anchor="_Toc120459883" w:history="1">
+        <w:r>
+          <w:rPr>
+            <w:rStyle w:val="Lienhypertexte"/>
+            <w:noProof/>
+            <w:lang w:bidi="fr-FR"/>
+          </w:rPr>
+          <w:t>BUT Info S3 – IUT de Lille</w:t>
+        </w:r>
+        <w:r>
+          <w:rPr>
+            <w:noProof/>
+            <w:webHidden/>
+          </w:rPr>
+          <w:tab/>
+        </w:r>
+        <w:r>
+          <w:rPr>
+            <w:noProof/>
+            <w:webHidden/>
+          </w:rPr>
+          <w:fldChar w:fldCharType="begin"/>
+        </w:r>
+        <w:r>
+          <w:rPr>
+            <w:noProof/>
+            <w:webHidden/>
+          </w:rPr>
+          <w:instrText xml:space="preserve"> PAGEREF _Toc120459883 \h </w:instrText>
+        </w:r>
+        <w:r>
+          <w:rPr>
+            <w:noProof/>
+            <w:webHidden/>
+          </w:rPr>
+        </w:r>
+        <w:r>
+          <w:rPr>
+            <w:noProof/>
+            <w:webHidden/>
+          </w:rPr>
+          <w:fldChar w:fldCharType="separate"/>
+        </w:r>
+        <w:r>
+          <w:rPr>
+            <w:noProof/>
+            <w:webHidden/>
+          </w:rPr>
+          <w:t>1</w:t>
+        </w:r>
+        <w:r>
+          <w:rPr>
+            <w:noProof/>
+            <w:webHidden/>
+          </w:rPr>
+          <w:fldChar w:fldCharType="end"/>
+        </w:r>
+      </w:hyperlink>
+    </w:p>
+    <w:p>
+      <w:pPr>
+        <w:pStyle w:val="TM1"/>
+        <w:tabs>
+          <w:tab w:val="right" w:pos="9592"/>
+        </w:tabs>
+        <w:rPr>
+          <w:rFonts w:asciiTheme="minorHAnsi" w:hAnsiTheme="minorHAnsi"/>
+          <w:b w:val="0"/>
+          <w:bCs w:val="0"/>
+          <w:caps w:val="0"/>
+          <w:noProof/>
+          <w:color w:val="auto"/>
+          <w:sz w:val="22"/>
+          <w:szCs w:val="22"/>
+          <w:lang w:eastAsia="fr-FR"/>
+        </w:rPr>
+      </w:pPr>
+      <w:hyperlink w:anchor="_Toc120459884" w:history="1">
+        <w:r>
+          <w:rPr>
+            <w:rStyle w:val="Lienhypertexte"/>
+            <w:noProof/>
+          </w:rPr>
+          <w:t>Sommaire</w:t>
+        </w:r>
+        <w:r>
+          <w:rPr>
+            <w:noProof/>
+            <w:webHidden/>
+          </w:rPr>
+          <w:tab/>
+        </w:r>
+        <w:r>
+          <w:rPr>
+            <w:noProof/>
+            <w:webHidden/>
+          </w:rPr>
+          <w:fldChar w:fldCharType="begin"/>
+        </w:r>
+        <w:r>
+          <w:rPr>
+            <w:noProof/>
+            <w:webHidden/>
+          </w:rPr>
+          <w:instrText xml:space="preserve"> PAGEREF _Toc120459884 \h </w:instrText>
+        </w:r>
+        <w:r>
+          <w:rPr>
+            <w:noProof/>
+            <w:webHidden/>
+          </w:rPr>
+        </w:r>
+        <w:r>
+          <w:rPr>
+            <w:noProof/>
+            <w:webHidden/>
+          </w:rPr>
+          <w:fldChar w:fldCharType="separate"/>
+        </w:r>
+        <w:r>
+          <w:rPr>
+            <w:noProof/>
+            <w:webHidden/>
+          </w:rPr>
+          <w:t>2</w:t>
+        </w:r>
+        <w:r>
+          <w:rPr>
+            <w:noProof/>
+            <w:webHidden/>
+          </w:rPr>
+          <w:fldChar w:fldCharType="end"/>
+        </w:r>
+      </w:hyperlink>
     </w:p>
     <w:p>
       <w:pPr>
@@ -428,7 +582,7 @@
           <w:lang w:eastAsia="fr-FR"/>
         </w:rPr>
       </w:pPr>
-      <w:hyperlink w:anchor="_Toc120305607" w:history="1">
+      <w:hyperlink w:anchor="_Toc120459885" w:history="1">
         <w:r>
           <w:rPr>
             <w:rStyle w:val="Lienhypertexte"/>
@@ -464,7 +618,7 @@
             <w:noProof/>
             <w:webHidden/>
           </w:rPr>
-          <w:instrText xml:space="preserve"> PAGEREF _Toc120305607 \h </w:instrText>
+          <w:instrText xml:space="preserve"> PAGEREF _Toc120459885 \h </w:instrText>
         </w:r>
         <w:r>
           <w:rPr>
@@ -510,7 +664,7 @@
           <w:lang w:eastAsia="fr-FR"/>
         </w:rPr>
       </w:pPr>
-      <w:hyperlink w:anchor="_Toc120305608" w:history="1">
+      <w:hyperlink w:anchor="_Toc120459886" w:history="1">
         <w:r>
           <w:rPr>
             <w:rStyle w:val="Lienhypertexte"/>
@@ -537,7 +691,7 @@
             <w:noProof/>
             <w:webHidden/>
           </w:rPr>
-          <w:instrText xml:space="preserve"> PAGEREF _Toc120305608 \h </w:instrText>
+          <w:instrText xml:space="preserve"> PAGEREF _Toc120459886 \h </w:instrText>
         </w:r>
         <w:r>
           <w:rPr>
@@ -583,7 +737,7 @@
           <w:lang w:eastAsia="fr-FR"/>
         </w:rPr>
       </w:pPr>
-      <w:hyperlink w:anchor="_Toc120305609" w:history="1">
+      <w:hyperlink w:anchor="_Toc120459887" w:history="1">
         <w:r>
           <w:rPr>
             <w:rStyle w:val="Lienhypertexte"/>
@@ -610,7 +764,7 @@
             <w:noProof/>
             <w:webHidden/>
           </w:rPr>
-          <w:instrText xml:space="preserve"> PAGEREF _Toc120305609 \h </w:instrText>
+          <w:instrText xml:space="preserve"> PAGEREF _Toc120459887 \h </w:instrText>
         </w:r>
         <w:r>
           <w:rPr>
@@ -656,7 +810,7 @@
           <w:lang w:eastAsia="fr-FR"/>
         </w:rPr>
       </w:pPr>
-      <w:hyperlink w:anchor="_Toc120305610" w:history="1">
+      <w:hyperlink w:anchor="_Toc120459888" w:history="1">
         <w:r>
           <w:rPr>
             <w:rStyle w:val="Lienhypertexte"/>
@@ -683,7 +837,7 @@
             <w:noProof/>
             <w:webHidden/>
           </w:rPr>
-          <w:instrText xml:space="preserve"> PAGEREF _Toc120305610 \h </w:instrText>
+          <w:instrText xml:space="preserve"> PAGEREF _Toc120459888 \h </w:instrText>
         </w:r>
         <w:r>
           <w:rPr>
@@ -729,7 +883,7 @@
           <w:lang w:eastAsia="fr-FR"/>
         </w:rPr>
       </w:pPr>
-      <w:hyperlink w:anchor="_Toc120305611" w:history="1">
+      <w:hyperlink w:anchor="_Toc120459889" w:history="1">
         <w:r>
           <w:rPr>
             <w:rStyle w:val="Lienhypertexte"/>
@@ -756,7 +910,7 @@
             <w:noProof/>
             <w:webHidden/>
           </w:rPr>
-          <w:instrText xml:space="preserve"> PAGEREF _Toc120305611 \h </w:instrText>
+          <w:instrText xml:space="preserve"> PAGEREF _Toc120459889 \h </w:instrText>
         </w:r>
         <w:r>
           <w:rPr>
@@ -804,7 +958,7 @@
           <w:lang w:eastAsia="fr-FR"/>
         </w:rPr>
       </w:pPr>
-      <w:hyperlink w:anchor="_Toc120305612" w:history="1">
+      <w:hyperlink w:anchor="_Toc120459890" w:history="1">
         <w:r>
           <w:rPr>
             <w:rStyle w:val="Lienhypertexte"/>
@@ -831,7 +985,7 @@
             <w:noProof/>
             <w:webHidden/>
           </w:rPr>
-          <w:instrText xml:space="preserve"> PAGEREF _Toc120305612 \h </w:instrText>
+          <w:instrText xml:space="preserve"> PAGEREF _Toc120459890 \h </w:instrText>
         </w:r>
         <w:r>
           <w:rPr>
@@ -877,7 +1031,7 @@
           <w:lang w:eastAsia="fr-FR"/>
         </w:rPr>
       </w:pPr>
-      <w:hyperlink w:anchor="_Toc120305613" w:history="1">
+      <w:hyperlink w:anchor="_Toc120459891" w:history="1">
         <w:r>
           <w:rPr>
             <w:rStyle w:val="Lienhypertexte"/>
@@ -904,7 +1058,7 @@
             <w:noProof/>
             <w:webHidden/>
           </w:rPr>
-          <w:instrText xml:space="preserve"> PAGEREF _Toc120305613 \h </w:instrText>
+          <w:instrText xml:space="preserve"> PAGEREF _Toc120459891 \h </w:instrText>
         </w:r>
         <w:r>
           <w:rPr>
@@ -950,7 +1104,7 @@
           <w:lang w:eastAsia="fr-FR"/>
         </w:rPr>
       </w:pPr>
-      <w:hyperlink w:anchor="_Toc120305614" w:history="1">
+      <w:hyperlink w:anchor="_Toc120459892" w:history="1">
         <w:r>
           <w:rPr>
             <w:rStyle w:val="Lienhypertexte"/>
@@ -977,7 +1131,7 @@
             <w:noProof/>
             <w:webHidden/>
           </w:rPr>
-          <w:instrText xml:space="preserve"> PAGEREF _Toc120305614 \h </w:instrText>
+          <w:instrText xml:space="preserve"> PAGEREF _Toc120459892 \h </w:instrText>
         </w:r>
         <w:r>
           <w:rPr>
@@ -1023,7 +1177,7 @@
           <w:lang w:eastAsia="fr-FR"/>
         </w:rPr>
       </w:pPr>
-      <w:hyperlink w:anchor="_Toc120305615" w:history="1">
+      <w:hyperlink w:anchor="_Toc120459893" w:history="1">
         <w:r>
           <w:rPr>
             <w:rStyle w:val="Lienhypertexte"/>
@@ -1050,7 +1204,7 @@
             <w:noProof/>
             <w:webHidden/>
           </w:rPr>
-          <w:instrText xml:space="preserve"> PAGEREF _Toc120305615 \h </w:instrText>
+          <w:instrText xml:space="preserve"> PAGEREF _Toc120459893 \h </w:instrText>
         </w:r>
         <w:r>
           <w:rPr>
@@ -1096,7 +1250,7 @@
           <w:lang w:eastAsia="fr-FR"/>
         </w:rPr>
       </w:pPr>
-      <w:hyperlink w:anchor="_Toc120305616" w:history="1">
+      <w:hyperlink w:anchor="_Toc120459894" w:history="1">
         <w:r>
           <w:rPr>
             <w:rStyle w:val="Lienhypertexte"/>
@@ -1123,7 +1277,7 @@
             <w:noProof/>
             <w:webHidden/>
           </w:rPr>
-          <w:instrText xml:space="preserve"> PAGEREF _Toc120305616 \h </w:instrText>
+          <w:instrText xml:space="preserve"> PAGEREF _Toc120459894 \h </w:instrText>
         </w:r>
         <w:r>
           <w:rPr>
@@ -1169,7 +1323,7 @@
           <w:lang w:eastAsia="fr-FR"/>
         </w:rPr>
       </w:pPr>
-      <w:hyperlink w:anchor="_Toc120305617" w:history="1">
+      <w:hyperlink w:anchor="_Toc120459895" w:history="1">
         <w:r>
           <w:rPr>
             <w:rStyle w:val="Lienhypertexte"/>
@@ -1196,7 +1350,7 @@
             <w:noProof/>
             <w:webHidden/>
           </w:rPr>
-          <w:instrText xml:space="preserve"> PAGEREF _Toc120305617 \h </w:instrText>
+          <w:instrText xml:space="preserve"> PAGEREF _Toc120459895 \h </w:instrText>
         </w:r>
         <w:r>
           <w:rPr>
@@ -1216,7 +1370,80 @@
             <w:noProof/>
             <w:webHidden/>
           </w:rPr>
-          <w:t>4</w:t>
+          <w:t>5</w:t>
+        </w:r>
+        <w:r>
+          <w:rPr>
+            <w:noProof/>
+            <w:webHidden/>
+          </w:rPr>
+          <w:fldChar w:fldCharType="end"/>
+        </w:r>
+      </w:hyperlink>
+    </w:p>
+    <w:p>
+      <w:pPr>
+        <w:pStyle w:val="TM4"/>
+        <w:tabs>
+          <w:tab w:val="right" w:pos="9592"/>
+        </w:tabs>
+        <w:rPr>
+          <w:rFonts w:cstheme="minorBidi"/>
+          <w:noProof/>
+          <w:color w:val="auto"/>
+          <w:sz w:val="22"/>
+          <w:szCs w:val="22"/>
+          <w:lang w:eastAsia="fr-FR"/>
+        </w:rPr>
+      </w:pPr>
+      <w:hyperlink w:anchor="_Toc120459896" w:history="1">
+        <w:r>
+          <w:rPr>
+            <w:rStyle w:val="Lienhypertexte"/>
+            <w:noProof/>
+          </w:rPr>
+          <w:t>Poids</w:t>
+        </w:r>
+        <w:r>
+          <w:rPr>
+            <w:noProof/>
+            <w:webHidden/>
+          </w:rPr>
+          <w:tab/>
+        </w:r>
+        <w:r>
+          <w:rPr>
+            <w:noProof/>
+            <w:webHidden/>
+          </w:rPr>
+          <w:fldChar w:fldCharType="begin"/>
+        </w:r>
+        <w:r>
+          <w:rPr>
+            <w:noProof/>
+            <w:webHidden/>
+          </w:rPr>
+          <w:instrText xml:space="preserve"> PAGEREF _Toc120459896 \h </w:instrText>
+        </w:r>
+        <w:r>
+          <w:rPr>
+            <w:noProof/>
+            <w:webHidden/>
+          </w:rPr>
+        </w:r>
+        <w:r>
+          <w:rPr>
+            <w:noProof/>
+            <w:webHidden/>
+          </w:rPr>
+          <w:fldChar w:fldCharType="separate"/>
+        </w:r>
+        <w:r>
+          <w:rPr>
+            <w:noProof/>
+            <w:webHidden/>
+          </w:rPr>
+          <w:t>5</w:t>
         </w:r>
         <w:r>
           <w:rPr>
@@ -1244,7 +1471,7 @@
           <w:lang w:eastAsia="fr-FR"/>
         </w:rPr>
       </w:pPr>
-      <w:hyperlink w:anchor="_Toc120305618" w:history="1">
+      <w:hyperlink w:anchor="_Toc120459897" w:history="1">
         <w:r>
           <w:rPr>
             <w:rStyle w:val="Lienhypertexte"/>
@@ -1271,7 +1498,7 @@
             <w:noProof/>
             <w:webHidden/>
           </w:rPr>
-          <w:instrText xml:space="preserve"> PAGEREF _Toc120305618 \h </w:instrText>
+          <w:instrText xml:space="preserve"> PAGEREF _Toc120459897 \h </w:instrText>
         </w:r>
         <w:r>
           <w:rPr>
@@ -1291,7 +1518,372 @@
             <w:noProof/>
             <w:webHidden/>
           </w:rPr>
-          <w:t>5</w:t>
+          <w:t>6</w:t>
+        </w:r>
+        <w:r>
+          <w:rPr>
+            <w:noProof/>
+            <w:webHidden/>
+          </w:rPr>
+          <w:fldChar w:fldCharType="end"/>
+        </w:r>
+      </w:hyperlink>
+    </w:p>
+    <w:p>
+      <w:pPr>
+        <w:pStyle w:val="TM3"/>
+        <w:tabs>
+          <w:tab w:val="right" w:pos="9592"/>
+        </w:tabs>
+        <w:rPr>
+          <w:rFonts w:cstheme="minorBidi"/>
+          <w:noProof/>
+          <w:color w:val="auto"/>
+          <w:sz w:val="22"/>
+          <w:szCs w:val="22"/>
+          <w:lang w:eastAsia="fr-FR"/>
+        </w:rPr>
+      </w:pPr>
+      <w:hyperlink w:anchor="_Toc120459898" w:history="1">
+        <w:r>
+          <w:rPr>
+            <w:rStyle w:val="Lienhypertexte"/>
+            <w:noProof/>
+          </w:rPr>
+          <w:t>Classe Categorizer</w:t>
+        </w:r>
+        <w:r>
+          <w:rPr>
+            <w:noProof/>
+            <w:webHidden/>
+          </w:rPr>
+          <w:tab/>
+        </w:r>
+        <w:r>
+          <w:rPr>
+            <w:noProof/>
+            <w:webHidden/>
+          </w:rPr>
+          <w:fldChar w:fldCharType="begin"/>
+        </w:r>
+        <w:r>
+          <w:rPr>
+            <w:noProof/>
+            <w:webHidden/>
+          </w:rPr>
+          <w:instrText xml:space="preserve"> PAGEREF _Toc120459898 \h </w:instrText>
+        </w:r>
+        <w:r>
+          <w:rPr>
+            <w:noProof/>
+            <w:webHidden/>
+          </w:rPr>
+        </w:r>
+        <w:r>
+          <w:rPr>
+            <w:noProof/>
+            <w:webHidden/>
+          </w:rPr>
+          <w:fldChar w:fldCharType="separate"/>
+        </w:r>
+        <w:r>
+          <w:rPr>
+            <w:noProof/>
+            <w:webHidden/>
+          </w:rPr>
+          <w:t>6</w:t>
+        </w:r>
+        <w:r>
+          <w:rPr>
+            <w:noProof/>
+            <w:webHidden/>
+          </w:rPr>
+          <w:fldChar w:fldCharType="end"/>
+        </w:r>
+      </w:hyperlink>
+    </w:p>
+    <w:p>
+      <w:pPr>
+        <w:pStyle w:val="TM3"/>
+        <w:tabs>
+          <w:tab w:val="right" w:pos="9592"/>
+        </w:tabs>
+        <w:rPr>
+          <w:rFonts w:cstheme="minorBidi"/>
+          <w:noProof/>
+          <w:color w:val="auto"/>
+          <w:sz w:val="22"/>
+          <w:szCs w:val="22"/>
+          <w:lang w:eastAsia="fr-FR"/>
+        </w:rPr>
+      </w:pPr>
+      <w:hyperlink w:anchor="_Toc120459899" w:history="1">
+        <w:r>
+          <w:rPr>
+            <w:rStyle w:val="Lienhypertexte"/>
+            <w:noProof/>
+          </w:rPr>
+          <w:t>Classifier un point</w:t>
+        </w:r>
+        <w:r>
+          <w:rPr>
+            <w:noProof/>
+            <w:webHidden/>
+          </w:rPr>
+          <w:tab/>
+        </w:r>
+        <w:r>
+          <w:rPr>
+            <w:noProof/>
+            <w:webHidden/>
+          </w:rPr>
+          <w:fldChar w:fldCharType="begin"/>
+        </w:r>
+        <w:r>
+          <w:rPr>
+            <w:noProof/>
+            <w:webHidden/>
+          </w:rPr>
+          <w:instrText xml:space="preserve"> PAGEREF _Toc120459899 \h </w:instrText>
+        </w:r>
+        <w:r>
+          <w:rPr>
+            <w:noProof/>
+            <w:webHidden/>
+          </w:rPr>
+        </w:r>
+        <w:r>
+          <w:rPr>
+            <w:noProof/>
+            <w:webHidden/>
+          </w:rPr>
+          <w:fldChar w:fldCharType="separate"/>
+        </w:r>
+        <w:r>
+          <w:rPr>
+            <w:noProof/>
+            <w:webHidden/>
+          </w:rPr>
+          <w:t>6</w:t>
+        </w:r>
+        <w:r>
+          <w:rPr>
+            <w:noProof/>
+            <w:webHidden/>
+          </w:rPr>
+          <w:fldChar w:fldCharType="end"/>
+        </w:r>
+      </w:hyperlink>
+    </w:p>
+    <w:p>
+      <w:pPr>
+        <w:pStyle w:val="TM4"/>
+        <w:tabs>
+          <w:tab w:val="right" w:pos="9592"/>
+        </w:tabs>
+        <w:rPr>
+          <w:rFonts w:cstheme="minorBidi"/>
+          <w:noProof/>
+          <w:color w:val="auto"/>
+          <w:sz w:val="22"/>
+          <w:szCs w:val="22"/>
+          <w:lang w:eastAsia="fr-FR"/>
+        </w:rPr>
+      </w:pPr>
+      <w:hyperlink w:anchor="_Toc120459900" w:history="1">
+        <w:r>
+          <w:rPr>
+            <w:rStyle w:val="Lienhypertexte"/>
+            <w:noProof/>
+          </w:rPr>
+          <w:t>Structure de données</w:t>
+        </w:r>
+        <w:r>
+          <w:rPr>
+            <w:noProof/>
+            <w:webHidden/>
+          </w:rPr>
+          <w:tab/>
+        </w:r>
+        <w:r>
+          <w:rPr>
+            <w:noProof/>
+            <w:webHidden/>
+          </w:rPr>
+          <w:fldChar w:fldCharType="begin"/>
+        </w:r>
+        <w:r>
+          <w:rPr>
+            <w:noProof/>
+            <w:webHidden/>
+          </w:rPr>
+          <w:instrText xml:space="preserve"> PAGEREF _Toc120459900 \h </w:instrText>
+        </w:r>
+        <w:r>
+          <w:rPr>
+            <w:noProof/>
+            <w:webHidden/>
+          </w:rPr>
+        </w:r>
+        <w:r>
+          <w:rPr>
+            <w:noProof/>
+            <w:webHidden/>
+          </w:rPr>
+          <w:fldChar w:fldCharType="separate"/>
+        </w:r>
+        <w:r>
+          <w:rPr>
+            <w:noProof/>
+            <w:webHidden/>
+          </w:rPr>
+          <w:t>6</w:t>
+        </w:r>
+        <w:r>
+          <w:rPr>
+            <w:noProof/>
+            <w:webHidden/>
+          </w:rPr>
+          <w:fldChar w:fldCharType="end"/>
+        </w:r>
+      </w:hyperlink>
+    </w:p>
+    <w:p>
+      <w:pPr>
+        <w:pStyle w:val="TM4"/>
+        <w:tabs>
+          <w:tab w:val="right" w:pos="9592"/>
+        </w:tabs>
+        <w:rPr>
+          <w:rFonts w:cstheme="minorBidi"/>
+          <w:noProof/>
+          <w:color w:val="auto"/>
+          <w:sz w:val="22"/>
+          <w:szCs w:val="22"/>
+          <w:lang w:eastAsia="fr-FR"/>
+        </w:rPr>
+      </w:pPr>
+      <w:hyperlink w:anchor="_Toc120459901" w:history="1">
+        <w:r>
+          <w:rPr>
+            <w:rStyle w:val="Lienhypertexte"/>
+            <w:noProof/>
+          </w:rPr>
+          <w:t>Obtention des k plus proches voisins</w:t>
+        </w:r>
+        <w:r>
+          <w:rPr>
+            <w:noProof/>
+            <w:webHidden/>
+          </w:rPr>
+          <w:tab/>
+        </w:r>
+        <w:r>
+          <w:rPr>
+            <w:noProof/>
+            <w:webHidden/>
+          </w:rPr>
+          <w:fldChar w:fldCharType="begin"/>
+        </w:r>
+        <w:r>
+          <w:rPr>
+            <w:noProof/>
+            <w:webHidden/>
+          </w:rPr>
+          <w:instrText xml:space="preserve"> PAGEREF _Toc120459901 \h </w:instrText>
+        </w:r>
+        <w:r>
+          <w:rPr>
+            <w:noProof/>
+            <w:webHidden/>
+          </w:rPr>
+        </w:r>
+        <w:r>
+          <w:rPr>
+            <w:noProof/>
+            <w:webHidden/>
+          </w:rPr>
+          <w:fldChar w:fldCharType="separate"/>
+        </w:r>
+        <w:r>
+          <w:rPr>
+            <w:noProof/>
+            <w:webHidden/>
+          </w:rPr>
+          <w:t>6</w:t>
+        </w:r>
+        <w:r>
+          <w:rPr>
+            <w:noProof/>
+            <w:webHidden/>
+          </w:rPr>
+          <w:fldChar w:fldCharType="end"/>
+        </w:r>
+      </w:hyperlink>
+    </w:p>
+    <w:p>
+      <w:pPr>
+        <w:pStyle w:val="TM4"/>
+        <w:tabs>
+          <w:tab w:val="right" w:pos="9592"/>
+        </w:tabs>
+        <w:rPr>
+          <w:rFonts w:cstheme="minorBidi"/>
+          <w:noProof/>
+          <w:color w:val="auto"/>
+          <w:sz w:val="22"/>
+          <w:szCs w:val="22"/>
+          <w:lang w:eastAsia="fr-FR"/>
+        </w:rPr>
+      </w:pPr>
+      <w:hyperlink w:anchor="_Toc120459902" w:history="1">
+        <w:r>
+          <w:rPr>
+            <w:rStyle w:val="Lienhypertexte"/>
+            <w:noProof/>
+          </w:rPr>
+          <w:t>Catégorisation</w:t>
+        </w:r>
+        <w:r>
+          <w:rPr>
+            <w:noProof/>
+            <w:webHidden/>
+          </w:rPr>
+          <w:tab/>
+        </w:r>
+        <w:r>
+          <w:rPr>
+            <w:noProof/>
+            <w:webHidden/>
+          </w:rPr>
+          <w:fldChar w:fldCharType="begin"/>
+        </w:r>
+        <w:r>
+          <w:rPr>
+            <w:noProof/>
+            <w:webHidden/>
+          </w:rPr>
+          <w:instrText xml:space="preserve"> PAGEREF _Toc120459902 \h </w:instrText>
+        </w:r>
+        <w:r>
+          <w:rPr>
+            <w:noProof/>
+            <w:webHidden/>
+          </w:rPr>
+        </w:r>
+        <w:r>
+          <w:rPr>
+            <w:noProof/>
+            <w:webHidden/>
+          </w:rPr>
+          <w:fldChar w:fldCharType="separate"/>
+        </w:r>
+        <w:r>
+          <w:rPr>
+            <w:noProof/>
+            <w:webHidden/>
+          </w:rPr>
+          <w:t>6</w:t>
         </w:r>
         <w:r>
           <w:rPr>
@@ -1319,7 +1911,7 @@
           <w:lang w:eastAsia="fr-FR"/>
         </w:rPr>
       </w:pPr>
-      <w:hyperlink w:anchor="_Toc120305619" w:history="1">
+      <w:hyperlink w:anchor="_Toc120459903" w:history="1">
         <w:r>
           <w:rPr>
             <w:rStyle w:val="Lienhypertexte"/>
@@ -1346,7 +1938,7 @@
             <w:noProof/>
             <w:webHidden/>
           </w:rPr>
-          <w:instrText xml:space="preserve"> PAGEREF _Toc120305619 \h </w:instrText>
+          <w:instrText xml:space="preserve"> PAGEREF _Toc120459903 \h </w:instrText>
         </w:r>
         <w:r>
           <w:rPr>
@@ -1366,7 +1958,445 @@
             <w:noProof/>
             <w:webHidden/>
           </w:rPr>
-          <w:t>6</w:t>
+          <w:t>7</w:t>
+        </w:r>
+        <w:r>
+          <w:rPr>
+            <w:noProof/>
+            <w:webHidden/>
+          </w:rPr>
+          <w:fldChar w:fldCharType="end"/>
+        </w:r>
+      </w:hyperlink>
+    </w:p>
+    <w:p>
+      <w:pPr>
+        <w:pStyle w:val="TM3"/>
+        <w:tabs>
+          <w:tab w:val="right" w:pos="9592"/>
+        </w:tabs>
+        <w:rPr>
+          <w:rFonts w:cstheme="minorBidi"/>
+          <w:noProof/>
+          <w:color w:val="auto"/>
+          <w:sz w:val="22"/>
+          <w:szCs w:val="22"/>
+          <w:lang w:eastAsia="fr-FR"/>
+        </w:rPr>
+      </w:pPr>
+      <w:hyperlink w:anchor="_Toc120459904" w:history="1">
+        <w:r>
+          <w:rPr>
+            <w:rStyle w:val="Lienhypertexte"/>
+            <w:noProof/>
+          </w:rPr>
+          <w:t>Initialisation du modèle</w:t>
+        </w:r>
+        <w:r>
+          <w:rPr>
+            <w:noProof/>
+            <w:webHidden/>
+          </w:rPr>
+          <w:tab/>
+        </w:r>
+        <w:r>
+          <w:rPr>
+            <w:noProof/>
+            <w:webHidden/>
+          </w:rPr>
+          <w:fldChar w:fldCharType="begin"/>
+        </w:r>
+        <w:r>
+          <w:rPr>
+            <w:noProof/>
+            <w:webHidden/>
+          </w:rPr>
+          <w:instrText xml:space="preserve"> PAGEREF _Toc120459904 \h </w:instrText>
+        </w:r>
+        <w:r>
+          <w:rPr>
+            <w:noProof/>
+            <w:webHidden/>
+          </w:rPr>
+        </w:r>
+        <w:r>
+          <w:rPr>
+            <w:noProof/>
+            <w:webHidden/>
+          </w:rPr>
+          <w:fldChar w:fldCharType="separate"/>
+        </w:r>
+        <w:r>
+          <w:rPr>
+            <w:noProof/>
+            <w:webHidden/>
+          </w:rPr>
+          <w:t>7</w:t>
+        </w:r>
+        <w:r>
+          <w:rPr>
+            <w:noProof/>
+            <w:webHidden/>
+          </w:rPr>
+          <w:fldChar w:fldCharType="end"/>
+        </w:r>
+      </w:hyperlink>
+    </w:p>
+    <w:p>
+      <w:pPr>
+        <w:pStyle w:val="TM3"/>
+        <w:tabs>
+          <w:tab w:val="right" w:pos="9592"/>
+        </w:tabs>
+        <w:rPr>
+          <w:rFonts w:cstheme="minorBidi"/>
+          <w:noProof/>
+          <w:color w:val="auto"/>
+          <w:sz w:val="22"/>
+          <w:szCs w:val="22"/>
+          <w:lang w:eastAsia="fr-FR"/>
+        </w:rPr>
+      </w:pPr>
+      <w:hyperlink w:anchor="_Toc120459905" w:history="1">
+        <w:r>
+          <w:rPr>
+            <w:rStyle w:val="Lienhypertexte"/>
+            <w:noProof/>
+          </w:rPr>
+          <w:t>Initialisation du catégoriseur</w:t>
+        </w:r>
+        <w:r>
+          <w:rPr>
+            <w:noProof/>
+            <w:webHidden/>
+          </w:rPr>
+          <w:tab/>
+        </w:r>
+        <w:r>
+          <w:rPr>
+            <w:noProof/>
+            <w:webHidden/>
+          </w:rPr>
+          <w:fldChar w:fldCharType="begin"/>
+        </w:r>
+        <w:r>
+          <w:rPr>
+            <w:noProof/>
+            <w:webHidden/>
+          </w:rPr>
+          <w:instrText xml:space="preserve"> PAGEREF _Toc120459905 \h </w:instrText>
+        </w:r>
+        <w:r>
+          <w:rPr>
+            <w:noProof/>
+            <w:webHidden/>
+          </w:rPr>
+        </w:r>
+        <w:r>
+          <w:rPr>
+            <w:noProof/>
+            <w:webHidden/>
+          </w:rPr>
+          <w:fldChar w:fldCharType="separate"/>
+        </w:r>
+        <w:r>
+          <w:rPr>
+            <w:noProof/>
+            <w:webHidden/>
+          </w:rPr>
+          <w:t>7</w:t>
+        </w:r>
+        <w:r>
+          <w:rPr>
+            <w:noProof/>
+            <w:webHidden/>
+          </w:rPr>
+          <w:fldChar w:fldCharType="end"/>
+        </w:r>
+      </w:hyperlink>
+    </w:p>
+    <w:p>
+      <w:pPr>
+        <w:pStyle w:val="TM3"/>
+        <w:tabs>
+          <w:tab w:val="right" w:pos="9592"/>
+        </w:tabs>
+        <w:rPr>
+          <w:rFonts w:cstheme="minorBidi"/>
+          <w:noProof/>
+          <w:color w:val="auto"/>
+          <w:sz w:val="22"/>
+          <w:szCs w:val="22"/>
+          <w:lang w:eastAsia="fr-FR"/>
+        </w:rPr>
+      </w:pPr>
+      <w:hyperlink w:anchor="_Toc120459906" w:history="1">
+        <w:r>
+          <w:rPr>
+            <w:rStyle w:val="Lienhypertexte"/>
+            <w:noProof/>
+          </w:rPr>
+          <w:t>Robustesse</w:t>
+        </w:r>
+        <w:r>
+          <w:rPr>
+            <w:noProof/>
+            <w:webHidden/>
+          </w:rPr>
+          <w:tab/>
+        </w:r>
+        <w:r>
+          <w:rPr>
+            <w:noProof/>
+            <w:webHidden/>
+          </w:rPr>
+          <w:fldChar w:fldCharType="begin"/>
+        </w:r>
+        <w:r>
+          <w:rPr>
+            <w:noProof/>
+            <w:webHidden/>
+          </w:rPr>
+          <w:instrText xml:space="preserve"> PAGEREF _Toc120459906 \h </w:instrText>
+        </w:r>
+        <w:r>
+          <w:rPr>
+            <w:noProof/>
+            <w:webHidden/>
+          </w:rPr>
+        </w:r>
+        <w:r>
+          <w:rPr>
+            <w:noProof/>
+            <w:webHidden/>
+          </w:rPr>
+          <w:fldChar w:fldCharType="separate"/>
+        </w:r>
+        <w:r>
+          <w:rPr>
+            <w:noProof/>
+            <w:webHidden/>
+          </w:rPr>
+          <w:t>7</w:t>
+        </w:r>
+        <w:r>
+          <w:rPr>
+            <w:noProof/>
+            <w:webHidden/>
+          </w:rPr>
+          <w:fldChar w:fldCharType="end"/>
+        </w:r>
+      </w:hyperlink>
+    </w:p>
+    <w:p>
+      <w:pPr>
+        <w:pStyle w:val="TM4"/>
+        <w:tabs>
+          <w:tab w:val="right" w:pos="9592"/>
+        </w:tabs>
+        <w:rPr>
+          <w:rFonts w:cstheme="minorBidi"/>
+          <w:noProof/>
+          <w:color w:val="auto"/>
+          <w:sz w:val="22"/>
+          <w:szCs w:val="22"/>
+          <w:lang w:eastAsia="fr-FR"/>
+        </w:rPr>
+      </w:pPr>
+      <w:hyperlink w:anchor="_Toc120459907" w:history="1">
+        <w:r>
+          <w:rPr>
+            <w:rStyle w:val="Lienhypertexte"/>
+            <w:noProof/>
+          </w:rPr>
+          <w:t>1 – Robustesse à partir de données de test</w:t>
+        </w:r>
+        <w:r>
+          <w:rPr>
+            <w:noProof/>
+            <w:webHidden/>
+          </w:rPr>
+          <w:tab/>
+        </w:r>
+        <w:r>
+          <w:rPr>
+            <w:noProof/>
+            <w:webHidden/>
+          </w:rPr>
+          <w:fldChar w:fldCharType="begin"/>
+        </w:r>
+        <w:r>
+          <w:rPr>
+            <w:noProof/>
+            <w:webHidden/>
+          </w:rPr>
+          <w:instrText xml:space="preserve"> PAGEREF _Toc120459907 \h </w:instrText>
+        </w:r>
+        <w:r>
+          <w:rPr>
+            <w:noProof/>
+            <w:webHidden/>
+          </w:rPr>
+        </w:r>
+        <w:r>
+          <w:rPr>
+            <w:noProof/>
+            <w:webHidden/>
+          </w:rPr>
+          <w:fldChar w:fldCharType="separate"/>
+        </w:r>
+        <w:r>
+          <w:rPr>
+            <w:noProof/>
+            <w:webHidden/>
+          </w:rPr>
+          <w:t>7</w:t>
+        </w:r>
+        <w:r>
+          <w:rPr>
+            <w:noProof/>
+            <w:webHidden/>
+          </w:rPr>
+          <w:fldChar w:fldCharType="end"/>
+        </w:r>
+      </w:hyperlink>
+    </w:p>
+    <w:p>
+      <w:pPr>
+        <w:pStyle w:val="TM4"/>
+        <w:tabs>
+          <w:tab w:val="right" w:pos="9592"/>
+        </w:tabs>
+        <w:rPr>
+          <w:rFonts w:cstheme="minorBidi"/>
+          <w:noProof/>
+          <w:color w:val="auto"/>
+          <w:sz w:val="22"/>
+          <w:szCs w:val="22"/>
+          <w:lang w:eastAsia="fr-FR"/>
+        </w:rPr>
+      </w:pPr>
+      <w:hyperlink w:anchor="_Toc120459908" w:history="1">
+        <w:r>
+          <w:rPr>
+            <w:rStyle w:val="Lienhypertexte"/>
+            <w:noProof/>
+          </w:rPr>
+          <w:t>2 - Cross-Validation</w:t>
+        </w:r>
+        <w:r>
+          <w:rPr>
+            <w:noProof/>
+            <w:webHidden/>
+          </w:rPr>
+          <w:tab/>
+        </w:r>
+        <w:r>
+          <w:rPr>
+            <w:noProof/>
+            <w:webHidden/>
+          </w:rPr>
+          <w:fldChar w:fldCharType="begin"/>
+        </w:r>
+        <w:r>
+          <w:rPr>
+            <w:noProof/>
+            <w:webHidden/>
+          </w:rPr>
+          <w:instrText xml:space="preserve"> PAGEREF _Toc120459908 \h </w:instrText>
+        </w:r>
+        <w:r>
+          <w:rPr>
+            <w:noProof/>
+            <w:webHidden/>
+          </w:rPr>
+        </w:r>
+        <w:r>
+          <w:rPr>
+            <w:noProof/>
+            <w:webHidden/>
+          </w:rPr>
+          <w:fldChar w:fldCharType="separate"/>
+        </w:r>
+        <w:r>
+          <w:rPr>
+            <w:noProof/>
+            <w:webHidden/>
+          </w:rPr>
+          <w:t>7</w:t>
+        </w:r>
+        <w:r>
+          <w:rPr>
+            <w:noProof/>
+            <w:webHidden/>
+          </w:rPr>
+          <w:fldChar w:fldCharType="end"/>
+        </w:r>
+      </w:hyperlink>
+    </w:p>
+    <w:p>
+      <w:pPr>
+        <w:pStyle w:val="TM3"/>
+        <w:tabs>
+          <w:tab w:val="right" w:pos="9592"/>
+        </w:tabs>
+        <w:rPr>
+          <w:rFonts w:cstheme="minorBidi"/>
+          <w:noProof/>
+          <w:color w:val="auto"/>
+          <w:sz w:val="22"/>
+          <w:szCs w:val="22"/>
+          <w:lang w:eastAsia="fr-FR"/>
+        </w:rPr>
+      </w:pPr>
+      <w:hyperlink w:anchor="_Toc120459909" w:history="1">
+        <w:r>
+          <w:rPr>
+            <w:rStyle w:val="Lienhypertexte"/>
+            <w:noProof/>
+          </w:rPr>
+          <w:t>Scénario</w:t>
+        </w:r>
+        <w:r>
+          <w:rPr>
+            <w:noProof/>
+            <w:webHidden/>
+          </w:rPr>
+          <w:tab/>
+        </w:r>
+        <w:r>
+          <w:rPr>
+            <w:noProof/>
+            <w:webHidden/>
+          </w:rPr>
+          <w:fldChar w:fldCharType="begin"/>
+        </w:r>
+        <w:r>
+          <w:rPr>
+            <w:noProof/>
+            <w:webHidden/>
+          </w:rPr>
+          <w:instrText xml:space="preserve"> PAGEREF _Toc120459909 \h </w:instrText>
+        </w:r>
+        <w:r>
+          <w:rPr>
+            <w:noProof/>
+            <w:webHidden/>
+          </w:rPr>
+        </w:r>
+        <w:r>
+          <w:rPr>
+            <w:noProof/>
+            <w:webHidden/>
+          </w:rPr>
+          <w:fldChar w:fldCharType="separate"/>
+        </w:r>
+        <w:r>
+          <w:rPr>
+            <w:noProof/>
+            <w:webHidden/>
+          </w:rPr>
+          <w:t>7</w:t>
         </w:r>
         <w:r>
           <w:rPr>
@@ -1398,12 +2428,13 @@
       <w:pPr>
         <w:pStyle w:val="Titre2"/>
       </w:pPr>
-      <w:bookmarkStart w:id="5" w:name="_Toc120305422"/>
-      <w:bookmarkStart w:id="6" w:name="_Toc120305607"/>
+      <w:bookmarkStart w:id="7" w:name="_Toc120305422"/>
+      <w:bookmarkStart w:id="8" w:name="_Toc120459885"/>
       <w:r>
         <w:lastRenderedPageBreak/>
         <w:t xml:space="preserve">Équipe J2 - </w:t>
       </w:r>
+      <w:proofErr w:type="spellStart"/>
       <w:r>
         <w:rPr>
           <w:i/>
@@ -1411,39 +2442,75 @@
         </w:rPr>
         <w:t>Belamcanda</w:t>
       </w:r>
-      <w:bookmarkEnd w:id="5"/>
-      <w:bookmarkEnd w:id="6"/>
-    </w:p>
-    <w:p/>
-    <w:p>
-      <w:pPr>
-        <w:pStyle w:val="Titre3"/>
-      </w:pPr>
-      <w:bookmarkStart w:id="7" w:name="_Toc120305423"/>
-      <w:bookmarkStart w:id="8" w:name="_Toc120305608"/>
-      <w:r>
-        <w:t>Nathan Hallez</w:t>
-      </w:r>
       <w:bookmarkEnd w:id="7"/>
       <w:bookmarkEnd w:id="8"/>
-    </w:p>
-    <w:p>
-      <w:r>
-        <w:t>LOREM ISPUM hihihi</w:t>
-      </w:r>
+      <w:proofErr w:type="spellEnd"/>
     </w:p>
     <w:p/>
     <w:p>
       <w:pPr>
         <w:pStyle w:val="Titre3"/>
       </w:pPr>
-      <w:bookmarkStart w:id="9" w:name="_Toc120305424"/>
-      <w:bookmarkStart w:id="10" w:name="_Toc120305609"/>
-      <w:r>
-        <w:t>Alexandre Herssens</w:t>
+      <w:bookmarkStart w:id="9" w:name="_Toc120305423"/>
+      <w:bookmarkStart w:id="10" w:name="_Toc120459886"/>
+      <w:r>
+        <w:t xml:space="preserve">Nathan </w:t>
+      </w:r>
+      <w:proofErr w:type="spellStart"/>
+      <w:r>
+        <w:t>Hallez</w:t>
       </w:r>
       <w:bookmarkEnd w:id="9"/>
       <w:bookmarkEnd w:id="10"/>
+      <w:proofErr w:type="spellEnd"/>
+    </w:p>
+    <w:p>
+      <w:r>
+        <w:t xml:space="preserve">J'ai participé à l'élaboration de la structure du programme avec le diagramme de classe, et avec des propositions de solutions pour </w:t>
+      </w:r>
+      <w:r>
+        <w:t>restructurer</w:t>
+      </w:r>
+      <w:r>
+        <w:t xml:space="preserve"> le programme quand on voyait que certaines choses n'allaient pas.</w:t>
+      </w:r>
+    </w:p>
+    <w:p>
+      <w:r>
+        <w:t xml:space="preserve">Au niveau du modèle, j'ai </w:t>
+      </w:r>
+      <w:r>
+        <w:t>créé</w:t>
+      </w:r>
+      <w:r>
+        <w:t xml:space="preserve"> toute la partie autour des catégories des points et de l'implémentation de la méthode K-NN. A côté de ça, j'ai fait beaucoup de </w:t>
+      </w:r>
+      <w:proofErr w:type="spellStart"/>
+      <w:r>
+        <w:t>refactoring</w:t>
+      </w:r>
+      <w:proofErr w:type="spellEnd"/>
+      <w:r>
+        <w:t xml:space="preserve"> et de modifications du code.</w:t>
+      </w:r>
+    </w:p>
+    <w:p>
+      <w:r>
+        <w:t>Je me suis aussi occupé de l'IHM du programme, ainsi que de l'écriture des vues.</w:t>
+      </w:r>
+    </w:p>
+    <w:p/>
+    <w:p>
+      <w:pPr>
+        <w:pStyle w:val="Titre3"/>
+      </w:pPr>
+      <w:bookmarkStart w:id="11" w:name="_Toc120305424"/>
+      <w:bookmarkStart w:id="12" w:name="_Toc120459887"/>
+      <w:r>
+        <w:t>Alexandre Herssens</w:t>
+      </w:r>
+      <w:bookmarkEnd w:id="11"/>
+      <w:bookmarkEnd w:id="12"/>
     </w:p>
     <w:p>
       <w:pPr>
@@ -1508,36 +2575,53 @@
         <w:t>Quelques tests</w:t>
       </w:r>
     </w:p>
+    <w:p>
+      <w:pPr>
+        <w:pStyle w:val="Paragraphedeliste"/>
+        <w:numPr>
+          <w:ilvl w:val="0"/>
+          <w:numId w:val="4"/>
+        </w:numPr>
+      </w:pPr>
+      <w:r>
+        <w:t>Calcul de robustesse</w:t>
+      </w:r>
+    </w:p>
     <w:p/>
     <w:p>
       <w:pPr>
         <w:pStyle w:val="Titre3"/>
       </w:pPr>
-      <w:bookmarkStart w:id="11" w:name="_Toc120305425"/>
-      <w:bookmarkStart w:id="12" w:name="_Toc120305610"/>
-      <w:r>
-        <w:t>Maxence Stiévenard</w:t>
-      </w:r>
-      <w:bookmarkEnd w:id="11"/>
-      <w:bookmarkEnd w:id="12"/>
-    </w:p>
-    <w:p>
-      <w:r>
-        <w:t>LOREM ISPUM hihihi</w:t>
-      </w:r>
-    </w:p>
-    <w:p/>
-    <w:p>
-      <w:pPr>
-        <w:pStyle w:val="Titre3"/>
-      </w:pPr>
-      <w:bookmarkStart w:id="13" w:name="_Toc120305426"/>
-      <w:bookmarkStart w:id="14" w:name="_Toc120305611"/>
-      <w:r>
-        <w:t>Rémi Vautier</w:t>
+      <w:bookmarkStart w:id="13" w:name="_Toc120305425"/>
+      <w:bookmarkStart w:id="14" w:name="_Toc120459888"/>
+      <w:r>
+        <w:t xml:space="preserve">Maxence </w:t>
+      </w:r>
+      <w:proofErr w:type="spellStart"/>
+      <w:r>
+        <w:t>Stiévenard</w:t>
       </w:r>
       <w:bookmarkEnd w:id="13"/>
       <w:bookmarkEnd w:id="14"/>
+      <w:proofErr w:type="spellEnd"/>
+    </w:p>
+    <w:p>
+      <w:r>
+        <w:t>LOREM ISPUM hihihi</w:t>
+      </w:r>
+    </w:p>
+    <w:p/>
+    <w:p>
+      <w:pPr>
+        <w:pStyle w:val="Titre3"/>
+      </w:pPr>
+      <w:bookmarkStart w:id="15" w:name="_Toc120305426"/>
+      <w:bookmarkStart w:id="16" w:name="_Toc120459889"/>
+      <w:r>
+        <w:t>Rémi Vautier</w:t>
+      </w:r>
+      <w:bookmarkEnd w:id="15"/>
+      <w:bookmarkEnd w:id="16"/>
     </w:p>
     <w:p>
       <w:r>
@@ -1569,27 +2653,27 @@
           <w:sz w:val="24"/>
         </w:rPr>
       </w:pPr>
-      <w:bookmarkStart w:id="15" w:name="_Toc120305427"/>
-      <w:bookmarkStart w:id="16" w:name="_Toc120305612"/>
+      <w:bookmarkStart w:id="17" w:name="_Toc120305427"/>
+      <w:bookmarkStart w:id="18" w:name="_Toc120459890"/>
       <w:r>
         <w:lastRenderedPageBreak/>
         <w:t>Analyse des données</w:t>
       </w:r>
-      <w:bookmarkEnd w:id="15"/>
-      <w:bookmarkEnd w:id="16"/>
-    </w:p>
-    <w:p>
-      <w:pPr>
-        <w:pStyle w:val="Titre3"/>
-      </w:pPr>
-      <w:bookmarkStart w:id="17" w:name="_Toc120305428"/>
-      <w:bookmarkStart w:id="18" w:name="_Toc120305613"/>
-      <w:r>
-        <w:t>Typage des données</w:t>
-      </w:r>
       <w:bookmarkEnd w:id="17"/>
       <w:bookmarkEnd w:id="18"/>
     </w:p>
+    <w:p>
+      <w:pPr>
+        <w:pStyle w:val="Titre3"/>
+      </w:pPr>
+      <w:bookmarkStart w:id="19" w:name="_Toc120305428"/>
+      <w:bookmarkStart w:id="20" w:name="_Toc120459891"/>
+      <w:r>
+        <w:t>Typage des données</w:t>
+      </w:r>
+      <w:bookmarkEnd w:id="19"/>
+      <w:bookmarkEnd w:id="20"/>
+    </w:p>
     <w:p/>
     <w:p>
       <w:r>
@@ -1613,12 +2697,14 @@
       <w:r>
         <w:t xml:space="preserve"> </w:t>
       </w:r>
+      <w:proofErr w:type="spellStart"/>
       <w:r>
         <w:rPr>
           <w:b/>
         </w:rPr>
         <w:t>int</w:t>
       </w:r>
+      <w:proofErr w:type="spellEnd"/>
       <w:r>
         <w:t xml:space="preserve"> pour les entiers, </w:t>
       </w:r>
@@ -1700,15 +2786,23 @@
       <w:pPr>
         <w:pStyle w:val="Titre4"/>
       </w:pPr>
-      <w:bookmarkStart w:id="19" w:name="_Toc120305614"/>
+      <w:bookmarkStart w:id="21" w:name="_Toc120459892"/>
       <w:r>
         <w:t>Énumérations créées</w:t>
       </w:r>
-      <w:bookmarkEnd w:id="19"/>
-    </w:p>
-    <w:p>
-      <w:r>
-        <w:t xml:space="preserve">Comme expliqué ci-dessus, nous avons crées des énumérations afin d’implémenter notre algorithme </w:t>
+      <w:bookmarkEnd w:id="21"/>
+    </w:p>
+    <w:p>
+      <w:r>
+        <w:t xml:space="preserve">Comme expliqué ci-dessus, nous avons </w:t>
+      </w:r>
+      <w:proofErr w:type="spellStart"/>
+      <w:r>
+        <w:t>crées</w:t>
+      </w:r>
+      <w:proofErr w:type="spellEnd"/>
+      <w:r>
+        <w:t xml:space="preserve"> des énumérations afin d’implémenter notre algorithme </w:t>
       </w:r>
       <w:r>
         <w:rPr>
@@ -1750,12 +2844,14 @@
       <w:r>
         <w:t xml:space="preserve"> d’une seule et unique énumération que l’on a nommé </w:t>
       </w:r>
+      <w:proofErr w:type="spellStart"/>
       <w:r>
         <w:rPr>
           <w:b/>
         </w:rPr>
         <w:t>IrisVariety</w:t>
       </w:r>
+      <w:proofErr w:type="spellEnd"/>
       <w:r>
         <w:rPr>
           <w:b/>
@@ -1777,33 +2873,71 @@
       <w:r>
         <w:t xml:space="preserve">fournies : </w:t>
       </w:r>
+      <w:proofErr w:type="spellStart"/>
       <w:r>
         <w:rPr>
           <w:i/>
         </w:rPr>
-        <w:t xml:space="preserve">Setosa, Versicolor </w:t>
-      </w:r>
+        <w:t>Setosa</w:t>
+      </w:r>
+      <w:proofErr w:type="spellEnd"/>
       <w:r>
         <w:rPr>
           <w:i/>
         </w:rPr>
+        <w:t xml:space="preserve">, </w:t>
+      </w:r>
+      <w:proofErr w:type="spellStart"/>
+      <w:proofErr w:type="gramStart"/>
+      <w:r>
+        <w:rPr>
+          <w:i/>
+        </w:rPr>
+        <w:t>Versicolor</w:t>
+      </w:r>
+      <w:proofErr w:type="spellEnd"/>
+      <w:r>
+        <w:rPr>
+          <w:i/>
+        </w:rPr>
         <w:t xml:space="preserve"> </w:t>
       </w:r>
       <w:r>
+        <w:rPr>
+          <w:i/>
+        </w:rPr>
+        <w:t xml:space="preserve"> </w:t>
+      </w:r>
+      <w:r>
         <w:t>et</w:t>
       </w:r>
+      <w:proofErr w:type="gramEnd"/>
       <w:r>
         <w:rPr>
           <w:i/>
         </w:rPr>
-        <w:t xml:space="preserve"> Virginica.</w:t>
-      </w:r>
-    </w:p>
-    <w:p>
-      <w:pPr>
+        <w:t xml:space="preserve"> </w:t>
+      </w:r>
+      <w:proofErr w:type="spellStart"/>
+      <w:r>
         <w:rPr>
           <w:i/>
         </w:rPr>
+        <w:t>Virginica</w:t>
+      </w:r>
+      <w:proofErr w:type="spellEnd"/>
+      <w:r>
+        <w:rPr>
+          <w:i/>
+        </w:rPr>
+        <w:t>.</w:t>
+      </w:r>
+    </w:p>
+    <w:p>
+      <w:pPr>
+        <w:rPr>
+          <w:i/>
+        </w:rPr>
       </w:pPr>
       <w:r>
         <w:t xml:space="preserve">Nous nous sommes ensuite intéressés aux données du </w:t>
@@ -1821,13 +2955,29 @@
         <w:t xml:space="preserve"> </w:t>
       </w:r>
       <w:r>
-        <w:t xml:space="preserve">où nous en avons déduis deux énumérations, la première nommé </w:t>
-      </w:r>
-      <w:r>
-        <w:rPr>
-          <w:b/>
-        </w:rPr>
-        <w:t xml:space="preserve">Gender </w:t>
+        <w:t xml:space="preserve">où nous en avons </w:t>
+      </w:r>
+      <w:proofErr w:type="gramStart"/>
+      <w:r>
+        <w:t>déduis</w:t>
+      </w:r>
+      <w:proofErr w:type="gramEnd"/>
+      <w:r>
+        <w:t xml:space="preserve"> deux énumérations, la première nommé </w:t>
+      </w:r>
+      <w:proofErr w:type="spellStart"/>
+      <w:r>
+        <w:rPr>
+          <w:b/>
+        </w:rPr>
+        <w:t>Gender</w:t>
+      </w:r>
+      <w:proofErr w:type="spellEnd"/>
+      <w:r>
+        <w:rPr>
+          <w:b/>
+        </w:rPr>
+        <w:t xml:space="preserve"> </w:t>
       </w:r>
       <w:r>
         <w:t>contenant</w:t>
@@ -1844,12 +2994,14 @@
       <w:r>
         <w:t xml:space="preserve"> ou </w:t>
       </w:r>
+      <w:proofErr w:type="spellStart"/>
       <w:r>
         <w:rPr>
           <w:i/>
         </w:rPr>
         <w:t>Female</w:t>
       </w:r>
+      <w:proofErr w:type="spellEnd"/>
       <w:r>
         <w:rPr>
           <w:i/>
@@ -1861,12 +3013,14 @@
       <w:r>
         <w:t xml:space="preserve">La seconde énumération, nommée </w:t>
       </w:r>
+      <w:proofErr w:type="spellStart"/>
       <w:r>
         <w:rPr>
           <w:b/>
         </w:rPr>
         <w:t>Embarked</w:t>
       </w:r>
+      <w:proofErr w:type="spellEnd"/>
       <w:r>
         <w:rPr>
           <w:b/>
@@ -1903,6 +3057,7 @@
       <w:r>
         <w:t xml:space="preserve"> ou </w:t>
       </w:r>
+      <w:proofErr w:type="spellStart"/>
       <w:r>
         <w:rPr>
           <w:i/>
@@ -1915,6 +3070,7 @@
         </w:rPr>
         <w:t>l</w:t>
       </w:r>
+      <w:proofErr w:type="spellEnd"/>
       <w:r>
         <w:rPr>
           <w:i/>
@@ -1931,13 +3087,13 @@
       <w:pPr>
         <w:pStyle w:val="Titre3"/>
       </w:pPr>
-      <w:bookmarkStart w:id="20" w:name="_Toc120305429"/>
-      <w:bookmarkStart w:id="21" w:name="_Toc120305615"/>
+      <w:bookmarkStart w:id="22" w:name="_Toc120305429"/>
+      <w:bookmarkStart w:id="23" w:name="_Toc120459893"/>
       <w:r>
         <w:t>Calcul des distances</w:t>
       </w:r>
-      <w:bookmarkEnd w:id="20"/>
-      <w:bookmarkEnd w:id="21"/>
+      <w:bookmarkEnd w:id="22"/>
+      <w:bookmarkEnd w:id="23"/>
     </w:p>
     <w:p/>
     <w:p>
@@ -2057,7 +3213,7 @@
       <w:pPr>
         <w:pStyle w:val="Titre4"/>
       </w:pPr>
-      <w:bookmarkStart w:id="22" w:name="_Toc120305616"/>
+      <w:bookmarkStart w:id="24" w:name="_Toc120459894"/>
       <w:r>
         <w:t>Normalis</w:t>
       </w:r>
@@ -2067,7 +3223,7 @@
       <w:r>
         <w:t>eurs</w:t>
       </w:r>
-      <w:bookmarkEnd w:id="22"/>
+      <w:bookmarkEnd w:id="24"/>
     </w:p>
     <w:p>
       <w:r>
@@ -2116,12 +3272,14 @@
           <w:b/>
         </w:rPr>
       </w:pPr>
+      <w:proofErr w:type="spellStart"/>
       <w:r>
         <w:rPr>
           <w:b/>
         </w:rPr>
         <w:t>BooleanNormalizer</w:t>
       </w:r>
+      <w:proofErr w:type="spellEnd"/>
       <w:r>
         <w:rPr>
           <w:b/>
@@ -2152,11 +3310,19 @@
           <w:b/>
         </w:rPr>
       </w:pPr>
-      <w:r>
-        <w:rPr>
-          <w:b/>
-        </w:rPr>
-        <w:t xml:space="preserve">OrdinalNormalizer </w:t>
+      <w:proofErr w:type="spellStart"/>
+      <w:r>
+        <w:rPr>
+          <w:b/>
+        </w:rPr>
+        <w:t>OrdinalNormalizer</w:t>
+      </w:r>
+      <w:proofErr w:type="spellEnd"/>
+      <w:r>
+        <w:rPr>
+          <w:b/>
+        </w:rPr>
+        <w:t xml:space="preserve"> </w:t>
       </w:r>
       <w:r>
         <w:t>remplaçant une valeur de l’énumération par son classement dans l’énumération</w:t>
@@ -2204,11 +3370,19 @@
           <w:b/>
         </w:rPr>
       </w:pPr>
-      <w:r>
-        <w:rPr>
-          <w:b/>
-        </w:rPr>
-        <w:t xml:space="preserve">StandardScoreNormalizer </w:t>
+      <w:proofErr w:type="spellStart"/>
+      <w:r>
+        <w:rPr>
+          <w:b/>
+        </w:rPr>
+        <w:t>StandardScoreNormalizer</w:t>
+      </w:r>
+      <w:proofErr w:type="spellEnd"/>
+      <w:r>
+        <w:rPr>
+          <w:b/>
+        </w:rPr>
+        <w:t xml:space="preserve"> </w:t>
       </w:r>
       <w:r>
         <w:t>remplaçant une valeur numérique par son écart à la moyenne.</w:t>
@@ -2225,11 +3399,19 @@
           <w:b/>
         </w:rPr>
       </w:pPr>
-      <w:r>
-        <w:rPr>
-          <w:b/>
-        </w:rPr>
-        <w:t xml:space="preserve">NumberNormalizer </w:t>
+      <w:proofErr w:type="spellStart"/>
+      <w:r>
+        <w:rPr>
+          <w:b/>
+        </w:rPr>
+        <w:t>NumberNormalizer</w:t>
+      </w:r>
+      <w:proofErr w:type="spellEnd"/>
+      <w:r>
+        <w:rPr>
+          <w:b/>
+        </w:rPr>
+        <w:t xml:space="preserve"> </w:t>
       </w:r>
       <w:r>
         <w:t>prenant les bornes et instancies tout entre 0 et 1 en fonction du minimum et du maximum.</w:t>
@@ -2246,35 +3428,59 @@
           <w:b/>
         </w:rPr>
       </w:pPr>
-      <w:r>
-        <w:rPr>
-          <w:b/>
-        </w:rPr>
-        <w:t xml:space="preserve">NullNormalizer </w:t>
-      </w:r>
-      <w:r>
-        <w:t>qui à pour principe de ne rien faire, mais nous permet tout de même d’instancier un normalisateur nu</w:t>
+      <w:proofErr w:type="spellStart"/>
+      <w:r>
+        <w:rPr>
+          <w:b/>
+        </w:rPr>
+        <w:t>NullNormalizer</w:t>
+      </w:r>
+      <w:proofErr w:type="spellEnd"/>
+      <w:r>
+        <w:rPr>
+          <w:b/>
+        </w:rPr>
+        <w:t xml:space="preserve"> </w:t>
+      </w:r>
+      <w:r>
+        <w:t xml:space="preserve">qui </w:t>
+      </w:r>
+      <w:proofErr w:type="spellStart"/>
+      <w:r>
+        <w:t>à</w:t>
+      </w:r>
+      <w:proofErr w:type="spellEnd"/>
+      <w:r>
+        <w:t xml:space="preserve"> pour principe de ne rien faire, mais nous permet tout de même d’instancier un normalisateur </w:t>
+      </w:r>
+      <w:proofErr w:type="spellStart"/>
+      <w:r>
+        <w:t>nu</w:t>
       </w:r>
       <w:r>
         <w:t>l</w:t>
       </w:r>
       <w:r>
-        <w:t xml:space="preserve">l. </w:t>
+        <w:t>l</w:t>
+      </w:r>
+      <w:proofErr w:type="spellEnd"/>
+      <w:r>
+        <w:t xml:space="preserve">. </w:t>
       </w:r>
     </w:p>
     <w:p>
       <w:pPr>
         <w:pStyle w:val="Titre4"/>
       </w:pPr>
-      <w:bookmarkStart w:id="23" w:name="_Toc120305617"/>
+      <w:bookmarkStart w:id="25" w:name="_Toc120459895"/>
       <w:r>
         <w:t>Comparateurs</w:t>
       </w:r>
-      <w:bookmarkEnd w:id="23"/>
-    </w:p>
-    <w:p>
-      <w:r>
-        <w:t xml:space="preserve">Les comparateurs  nous permettent </w:t>
+      <w:bookmarkEnd w:id="25"/>
+    </w:p>
+    <w:p>
+      <w:r>
+        <w:t xml:space="preserve">Les comparateurs nous permettent </w:t>
       </w:r>
       <w:r>
         <w:t xml:space="preserve">de faire la différence </w:t>
@@ -2302,14 +3508,28 @@
           <w:b/>
         </w:rPr>
       </w:pPr>
-      <w:r>
-        <w:rPr>
-          <w:b/>
-        </w:rPr>
-        <w:t xml:space="preserve">DrasticComparator </w:t>
-      </w:r>
-      <w:r>
-        <w:t>permettant de nous indiquer si les attributs ont identiques ou non. Si ils le sont la valeur prend 0 sinon elle prend 1.</w:t>
+      <w:proofErr w:type="spellStart"/>
+      <w:r>
+        <w:rPr>
+          <w:b/>
+        </w:rPr>
+        <w:t>DrasticComparator</w:t>
+      </w:r>
+      <w:proofErr w:type="spellEnd"/>
+      <w:r>
+        <w:rPr>
+          <w:b/>
+        </w:rPr>
+        <w:t xml:space="preserve"> </w:t>
+      </w:r>
+      <w:r>
+        <w:t>permettant de nous indiquer si les attributs ont identiques ou non. S</w:t>
+      </w:r>
+      <w:r>
+        <w:t xml:space="preserve">’ils le </w:t>
+      </w:r>
+      <w:r>
+        <w:t>sont la valeur prend 0 sinon elle prend 1.</w:t>
       </w:r>
     </w:p>
     <w:p>
@@ -2323,6 +3543,7 @@
           <w:b/>
         </w:rPr>
       </w:pPr>
+      <w:proofErr w:type="spellStart"/>
       <w:r>
         <w:rPr>
           <w:b/>
@@ -2339,7 +3560,14 @@
         <w:rPr>
           <w:b/>
         </w:rPr>
-        <w:t>DrasticComparator </w:t>
+        <w:t>DrasticComparator</w:t>
+      </w:r>
+      <w:proofErr w:type="spellEnd"/>
+      <w:r>
+        <w:rPr>
+          <w:b/>
+        </w:rPr>
+        <w:t> </w:t>
       </w:r>
       <w:r>
         <w:t xml:space="preserve">: si les attributs ne sont pas identiques, elle retourne la valeur absolue. </w:t>
@@ -2349,9 +3577,11 @@
       <w:pPr>
         <w:pStyle w:val="Titre4"/>
       </w:pPr>
+      <w:bookmarkStart w:id="26" w:name="_Toc120459896"/>
       <w:r>
         <w:t>Poids</w:t>
       </w:r>
+      <w:bookmarkEnd w:id="26"/>
     </w:p>
     <w:p>
       <w:r>
@@ -2382,14 +3612,14 @@
       <w:pPr>
         <w:pStyle w:val="Titre2"/>
       </w:pPr>
-      <w:bookmarkStart w:id="24" w:name="_Toc120305430"/>
-      <w:bookmarkStart w:id="25" w:name="_Toc120305618"/>
+      <w:bookmarkStart w:id="27" w:name="_Toc120305430"/>
+      <w:bookmarkStart w:id="28" w:name="_Toc120459897"/>
       <w:r>
         <w:lastRenderedPageBreak/>
         <w:t>Implémentation de k-NN</w:t>
       </w:r>
-      <w:bookmarkEnd w:id="24"/>
-      <w:bookmarkEnd w:id="25"/>
+      <w:bookmarkEnd w:id="27"/>
+      <w:bookmarkEnd w:id="28"/>
     </w:p>
     <w:p>
       <w:pPr>
@@ -2408,23 +3638,58 @@
       <w:pPr>
         <w:pStyle w:val="Titre3"/>
       </w:pPr>
-      <w:r>
-        <w:t>Classe Categorizer</w:t>
-      </w:r>
-    </w:p>
-    <w:p>
-      <w:r>
-        <w:t>La classe Categorizer est la classe qui implémente la méthode K-NN.</w:t>
-      </w:r>
-    </w:p>
-    <w:p>
-      <w:r>
-        <w:t>Cette classe dépend de la méthode de distance qui est utilisé (ex: distance de Manhattan, distance Euclidienne), des données d'entraînements, et du nombre k. La méthode de distance et le nombre k sont modifiables après la création du Categorizer.</w:t>
-      </w:r>
-    </w:p>
-    <w:p>
-      <w:r>
-        <w:t>C'est avec cette classe qu'on pourra classifer un point et calculer la robustesse (que ce soit avec des données de test ou avec de la cross-validation).</w:t>
+      <w:bookmarkStart w:id="29" w:name="_Toc120459898"/>
+      <w:r>
+        <w:t xml:space="preserve">Classe </w:t>
+      </w:r>
+      <w:proofErr w:type="spellStart"/>
+      <w:r>
+        <w:t>Categorizer</w:t>
+      </w:r>
+      <w:bookmarkEnd w:id="29"/>
+      <w:proofErr w:type="spellEnd"/>
+    </w:p>
+    <w:p>
+      <w:r>
+        <w:t xml:space="preserve">La classe </w:t>
+      </w:r>
+      <w:proofErr w:type="spellStart"/>
+      <w:r>
+        <w:t>Categorizer</w:t>
+      </w:r>
+      <w:proofErr w:type="spellEnd"/>
+      <w:r>
+        <w:t xml:space="preserve"> est la classe qui implémente la méthode K-NN.</w:t>
+      </w:r>
+    </w:p>
+    <w:p>
+      <w:r>
+        <w:t>Cette classe dépend de la méthode de distance qui est utilisé (</w:t>
+      </w:r>
+      <w:r>
+        <w:t>ex :</w:t>
+      </w:r>
+      <w:r>
+        <w:t xml:space="preserve"> distance de Manhattan, distance Euclidienne), des données d'entraînements, et du nombre k. La méthode de distance et le nombre k sont modifiables après la création du </w:t>
+      </w:r>
+      <w:proofErr w:type="spellStart"/>
+      <w:r>
+        <w:t>Categorizer</w:t>
+      </w:r>
+      <w:proofErr w:type="spellEnd"/>
+      <w:r>
+        <w:t>.</w:t>
+      </w:r>
+    </w:p>
+    <w:p>
+      <w:r>
+        <w:t>C'est avec cette classe qu'on pourra classif</w:t>
+      </w:r>
+      <w:r>
+        <w:t>i</w:t>
+      </w:r>
+      <w:r>
+        <w:t>er un point et calculer la robustesse (que ce soit avec des données de test ou avec de la cross-validation).</w:t>
       </w:r>
     </w:p>
     <w:p/>
@@ -2432,6 +3697,7 @@
       <w:pPr>
         <w:pStyle w:val="Titre3"/>
       </w:pPr>
+      <w:bookmarkStart w:id="30" w:name="_Toc120459899"/>
       <w:r>
         <w:rPr>
           <w:rStyle w:val="Titre3Car"/>
@@ -2443,6 +3709,7 @@
       <w:r>
         <w:t xml:space="preserve"> un point</w:t>
       </w:r>
+      <w:bookmarkEnd w:id="30"/>
     </w:p>
     <w:p>
       <w:r>
@@ -2453,52 +3720,70 @@
       <w:pPr>
         <w:pStyle w:val="Titre4"/>
       </w:pPr>
+      <w:bookmarkStart w:id="31" w:name="_Toc120459900"/>
       <w:r>
         <w:t>Structure de données</w:t>
       </w:r>
-    </w:p>
-    <w:p>
-      <w:r>
-        <w:t>L'association entre la distance et une donnée d'entraînement est rangée dans une TreeMap</w:t>
-      </w:r>
-      <w:r>
-        <w:t xml:space="preserve"> avec comme couple &lt;Distance, Point&gt;</w:t>
-      </w:r>
-      <w:r>
-        <w:t xml:space="preserve">. </w:t>
-      </w:r>
-    </w:p>
-    <w:p>
-      <w:r>
-        <w:t xml:space="preserve">Si nous avons choisi une TreeMap, c'est parce qu'elle a comme avantage de ranger les clés en les comparant. Ainsi, toutes les clés sont rangées dans l'ordre croissant. </w:t>
+      <w:bookmarkEnd w:id="31"/>
+    </w:p>
+    <w:p>
+      <w:r>
+        <w:t xml:space="preserve">L'association entre la distance et une donnée d'entraînement est rangée dans une </w:t>
+      </w:r>
+      <w:proofErr w:type="spellStart"/>
+      <w:r>
+        <w:t>TreeMap</w:t>
+      </w:r>
+      <w:proofErr w:type="spellEnd"/>
+      <w:r>
+        <w:t xml:space="preserve"> avec comme couple &lt;Distance, Point&gt;. </w:t>
+      </w:r>
+    </w:p>
+    <w:p>
+      <w:r>
+        <w:t xml:space="preserve">Si nous avons choisi une </w:t>
+      </w:r>
+      <w:proofErr w:type="spellStart"/>
+      <w:r>
+        <w:t>TreeMap</w:t>
+      </w:r>
+      <w:proofErr w:type="spellEnd"/>
+      <w:r>
+        <w:t xml:space="preserve">, c'est parce qu'elle a comme avantage de ranger les clés en les comparant. Ainsi, toutes les clés sont rangées dans l'ordre croissant. </w:t>
       </w:r>
     </w:p>
     <w:p>
       <w:pPr>
         <w:pStyle w:val="Titre4"/>
       </w:pPr>
+      <w:bookmarkStart w:id="32" w:name="_Toc120459901"/>
       <w:r>
         <w:t>Obtention des k plus proches voisins</w:t>
       </w:r>
-    </w:p>
-    <w:p>
-      <w:r>
-        <w:t xml:space="preserve">Pour avoir les k plus proches voisins, il nous suffit donc de prendre les k premiers éléments de la map, puisque </w:t>
-      </w:r>
-      <w:r>
-        <w:t>ces derniers sont classés par distance croissante</w:t>
-      </w:r>
-      <w:r>
-        <w:t>.</w:t>
+      <w:bookmarkEnd w:id="32"/>
+    </w:p>
+    <w:p>
+      <w:r>
+        <w:t xml:space="preserve">Pour avoir les k plus proches voisins, il nous suffit donc de prendre les k premiers éléments de la </w:t>
+      </w:r>
+      <w:proofErr w:type="spellStart"/>
+      <w:r>
+        <w:t>map</w:t>
+      </w:r>
+      <w:proofErr w:type="spellEnd"/>
+      <w:r>
+        <w:t>, puisque ces derniers sont classés par distance croissante.</w:t>
       </w:r>
     </w:p>
     <w:p>
       <w:pPr>
         <w:pStyle w:val="Titre4"/>
       </w:pPr>
+      <w:bookmarkStart w:id="33" w:name="_Toc120459902"/>
       <w:r>
         <w:t>Catégorisation</w:t>
       </w:r>
+      <w:bookmarkEnd w:id="33"/>
     </w:p>
     <w:p>
       <w:r>
@@ -2507,10 +3792,7 @@
     </w:p>
     <w:p>
       <w:r>
-        <w:t>En cas d’égalité entre deux catégories</w:t>
-      </w:r>
-      <w:r>
-        <w:t>, c'est arbitrairement la première qui est choisie.</w:t>
+        <w:t>En cas d’égalité entre deux catégories, c'est arbitrairement la première qui est choisie.</w:t>
       </w:r>
     </w:p>
     <w:p>
@@ -2531,14 +3813,14 @@
       <w:pPr>
         <w:pStyle w:val="Titre2"/>
       </w:pPr>
-      <w:bookmarkStart w:id="26" w:name="_Toc120305431"/>
-      <w:bookmarkStart w:id="27" w:name="_Toc120305619"/>
+      <w:bookmarkStart w:id="34" w:name="_Toc120305431"/>
+      <w:bookmarkStart w:id="35" w:name="_Toc120459903"/>
       <w:r>
         <w:lastRenderedPageBreak/>
         <w:t>Robustesse de vos modèles</w:t>
       </w:r>
-      <w:bookmarkEnd w:id="26"/>
-      <w:bookmarkEnd w:id="27"/>
+      <w:bookmarkEnd w:id="34"/>
+      <w:bookmarkEnd w:id="35"/>
     </w:p>
     <w:p>
       <w:pPr>
@@ -2557,9 +3839,11 @@
       <w:pPr>
         <w:pStyle w:val="Titre3"/>
       </w:pPr>
+      <w:bookmarkStart w:id="36" w:name="_Toc120459904"/>
       <w:r>
         <w:t>Initialisation du modèle</w:t>
       </w:r>
+      <w:bookmarkEnd w:id="36"/>
     </w:p>
     <w:p>
       <w:r>
@@ -2592,9 +3876,11 @@
       <w:pPr>
         <w:pStyle w:val="Titre3"/>
       </w:pPr>
+      <w:bookmarkStart w:id="37" w:name="_Toc120459905"/>
       <w:r>
         <w:t>Initialisation du catégoriseur</w:t>
       </w:r>
+      <w:bookmarkEnd w:id="37"/>
     </w:p>
     <w:p>
       <w:r>
@@ -2616,9 +3902,11 @@
       <w:pPr>
         <w:pStyle w:val="Titre3"/>
       </w:pPr>
+      <w:bookmarkStart w:id="38" w:name="_Toc120459906"/>
       <w:r>
         <w:t>Robustesse</w:t>
       </w:r>
+      <w:bookmarkEnd w:id="38"/>
     </w:p>
     <w:p>
       <w:r>
@@ -2629,16 +3917,15 @@
       <w:pPr>
         <w:pStyle w:val="Titre4"/>
       </w:pPr>
+      <w:bookmarkStart w:id="39" w:name="_Toc120459907"/>
       <w:r>
         <w:t>1 – Robustesse à partir de données de test</w:t>
       </w:r>
-    </w:p>
-    <w:p>
-      <w:r>
-        <w:t>S</w:t>
-      </w:r>
-      <w:r>
-        <w:t xml:space="preserve">i la liste des données de test </w:t>
+      <w:bookmarkEnd w:id="39"/>
+    </w:p>
+    <w:p>
+      <w:r>
+        <w:t xml:space="preserve">Si la liste des données de test </w:t>
       </w:r>
       <w:r>
         <w:rPr>
@@ -2655,9 +3942,11 @@
       <w:pPr>
         <w:pStyle w:val="Titre4"/>
       </w:pPr>
+      <w:bookmarkStart w:id="40" w:name="_Toc120459908"/>
       <w:r>
         <w:t>2 - Cross-Validation</w:t>
       </w:r>
+      <w:bookmarkEnd w:id="40"/>
     </w:p>
     <w:p>
       <w:pPr>
@@ -2788,9 +4077,11 @@
       <w:pPr>
         <w:pStyle w:val="Titre3"/>
       </w:pPr>
+      <w:bookmarkStart w:id="41" w:name="_Toc120459909"/>
       <w:r>
         <w:t>Scénario</w:t>
       </w:r>
+      <w:bookmarkEnd w:id="41"/>
     </w:p>
     <w:p>
       <w:pPr>
@@ -2798,9 +4089,9 @@
       </w:pPr>
     </w:p>
     <w:sectPr>
-      <w:headerReference w:type="default" r:id="rId9"/>
-      <w:footerReference w:type="default" r:id="rId10"/>
-      <w:footerReference w:type="first" r:id="rId11"/>
+      <w:headerReference w:type="default" r:id="rId10"/>
+      <w:footerReference w:type="default" r:id="rId11"/>
+      <w:footerReference w:type="first" r:id="rId12"/>
       <w:pgSz w:w="11906" w:h="16838" w:code="9"/>
       <w:pgMar w:top="720" w:right="1152" w:bottom="720" w:left="1152" w:header="0" w:footer="0" w:gutter="0"/>
       <w:pgNumType w:start="1"/>
@@ -3680,7 +4971,7 @@
     <w:lsdException w:name="Table Web 2" w:semiHidden="1" w:unhideWhenUsed="1"/>
     <w:lsdException w:name="Table Web 3" w:semiHidden="1" w:unhideWhenUsed="1"/>
     <w:lsdException w:name="Balloon Text" w:semiHidden="1" w:unhideWhenUsed="1"/>
-    <w:lsdException w:name="Table Grid" w:semiHidden="1" w:uiPriority="39" w:unhideWhenUsed="1"/>
+    <w:lsdException w:name="Table Grid" w:uiPriority="39"/>
     <w:lsdException w:name="Table Theme" w:semiHidden="1" w:unhideWhenUsed="1"/>
     <w:lsdException w:name="Placeholder Text" w:semiHidden="1"/>
     <w:lsdException w:name="No Spacing" w:semiHidden="1" w:uiPriority="1" w:unhideWhenUsed="1" w:qFormat="1"/>

</xml_diff>

<commit_message>
edit rapport des merges l'avaient cassé :'((((
</commit_message>
<xml_diff>
--- a/doc/Rendu CLASSIFICATION pour la SAÉ S3.docx
+++ b/doc/Rendu CLASSIFICATION pour la SAÉ S3.docx
@@ -185,7 +185,7 @@
                         <w:bookmarkStart w:id="0" w:name="_Toc120305420"/>
                         <w:bookmarkStart w:id="1" w:name="_Toc120305500"/>
                         <w:bookmarkStart w:id="2" w:name="_Toc120305605"/>
-                        <w:bookmarkStart w:id="3" w:name="_Toc120459883"/>
+                        <w:bookmarkStart w:id="3" w:name="_Toc120461336"/>
                         <w:r>
                           <w:rPr>
                             <w:lang w:bidi="fr-FR"/>
@@ -394,7 +394,7 @@
       </w:pPr>
       <w:bookmarkStart w:id="4" w:name="_Toc120305501"/>
       <w:bookmarkStart w:id="5" w:name="_Toc120305606"/>
-      <w:bookmarkStart w:id="6" w:name="_Toc120459884"/>
+      <w:bookmarkStart w:id="6" w:name="_Toc120461337"/>
       <w:r>
         <w:lastRenderedPageBreak/>
         <w:t>Sommaire</w:t>
@@ -430,14 +430,13 @@
       <w:r>
         <w:fldChar w:fldCharType="separate"/>
       </w:r>
-      <w:hyperlink r:id="rId9" w:anchor="_Toc120459883" w:history="1">
+      <w:hyperlink w:anchor="_Toc120461337" w:history="1">
         <w:r>
           <w:rPr>
             <w:rStyle w:val="Lienhypertexte"/>
             <w:noProof/>
-            <w:lang w:bidi="fr-FR"/>
-          </w:rPr>
-          <w:t>BUT Info S3 – IUT de Lille</w:t>
+          </w:rPr>
+          <w:t>Sommaire</w:t>
         </w:r>
         <w:r>
           <w:rPr>
@@ -458,83 +457,7 @@
             <w:noProof/>
             <w:webHidden/>
           </w:rPr>
-          <w:instrText xml:space="preserve"> PAGEREF _Toc120459883 \h </w:instrText>
-        </w:r>
-        <w:r>
-          <w:rPr>
-            <w:noProof/>
-            <w:webHidden/>
-          </w:rPr>
-        </w:r>
-        <w:r>
-          <w:rPr>
-            <w:noProof/>
-            <w:webHidden/>
-          </w:rPr>
-          <w:fldChar w:fldCharType="separate"/>
-        </w:r>
-        <w:r>
-          <w:rPr>
-            <w:noProof/>
-            <w:webHidden/>
-          </w:rPr>
-          <w:t>1</w:t>
-        </w:r>
-        <w:r>
-          <w:rPr>
-            <w:noProof/>
-            <w:webHidden/>
-          </w:rPr>
-          <w:fldChar w:fldCharType="end"/>
-        </w:r>
-      </w:hyperlink>
-    </w:p>
-    <w:p>
-      <w:pPr>
-        <w:pStyle w:val="TM1"/>
-        <w:tabs>
-          <w:tab w:val="right" w:pos="9592"/>
-        </w:tabs>
-        <w:rPr>
-          <w:rFonts w:asciiTheme="minorHAnsi" w:hAnsiTheme="minorHAnsi"/>
-          <w:b w:val="0"/>
-          <w:bCs w:val="0"/>
-          <w:caps w:val="0"/>
-          <w:noProof/>
-          <w:color w:val="auto"/>
-          <w:sz w:val="22"/>
-          <w:szCs w:val="22"/>
-          <w:lang w:eastAsia="fr-FR"/>
-        </w:rPr>
-      </w:pPr>
-      <w:hyperlink w:anchor="_Toc120459884" w:history="1">
-        <w:r>
-          <w:rPr>
-            <w:rStyle w:val="Lienhypertexte"/>
-            <w:noProof/>
-          </w:rPr>
-          <w:t>Sommaire</w:t>
-        </w:r>
-        <w:r>
-          <w:rPr>
-            <w:noProof/>
-            <w:webHidden/>
-          </w:rPr>
-          <w:tab/>
-        </w:r>
-        <w:r>
-          <w:rPr>
-            <w:noProof/>
-            <w:webHidden/>
-          </w:rPr>
-          <w:fldChar w:fldCharType="begin"/>
-        </w:r>
-        <w:r>
-          <w:rPr>
-            <w:noProof/>
-            <w:webHidden/>
-          </w:rPr>
-          <w:instrText xml:space="preserve"> PAGEREF _Toc120459884 \h </w:instrText>
+          <w:instrText xml:space="preserve"> PAGEREF _Toc120461337 \h </w:instrText>
         </w:r>
         <w:r>
           <w:rPr>
@@ -582,7 +505,7 @@
           <w:lang w:eastAsia="fr-FR"/>
         </w:rPr>
       </w:pPr>
-      <w:hyperlink w:anchor="_Toc120459885" w:history="1">
+      <w:hyperlink w:anchor="_Toc120461338" w:history="1">
         <w:r>
           <w:rPr>
             <w:rStyle w:val="Lienhypertexte"/>
@@ -618,7 +541,7 @@
             <w:noProof/>
             <w:webHidden/>
           </w:rPr>
-          <w:instrText xml:space="preserve"> PAGEREF _Toc120459885 \h </w:instrText>
+          <w:instrText xml:space="preserve"> PAGEREF _Toc120461338 \h </w:instrText>
         </w:r>
         <w:r>
           <w:rPr>
@@ -664,7 +587,7 @@
           <w:lang w:eastAsia="fr-FR"/>
         </w:rPr>
       </w:pPr>
-      <w:hyperlink w:anchor="_Toc120459886" w:history="1">
+      <w:hyperlink w:anchor="_Toc120461339" w:history="1">
         <w:r>
           <w:rPr>
             <w:rStyle w:val="Lienhypertexte"/>
@@ -691,7 +614,7 @@
             <w:noProof/>
             <w:webHidden/>
           </w:rPr>
-          <w:instrText xml:space="preserve"> PAGEREF _Toc120459886 \h </w:instrText>
+          <w:instrText xml:space="preserve"> PAGEREF _Toc120461339 \h </w:instrText>
         </w:r>
         <w:r>
           <w:rPr>
@@ -737,7 +660,7 @@
           <w:lang w:eastAsia="fr-FR"/>
         </w:rPr>
       </w:pPr>
-      <w:hyperlink w:anchor="_Toc120459887" w:history="1">
+      <w:hyperlink w:anchor="_Toc120461340" w:history="1">
         <w:r>
           <w:rPr>
             <w:rStyle w:val="Lienhypertexte"/>
@@ -764,7 +687,7 @@
             <w:noProof/>
             <w:webHidden/>
           </w:rPr>
-          <w:instrText xml:space="preserve"> PAGEREF _Toc120459887 \h </w:instrText>
+          <w:instrText xml:space="preserve"> PAGEREF _Toc120461340 \h </w:instrText>
         </w:r>
         <w:r>
           <w:rPr>
@@ -810,7 +733,7 @@
           <w:lang w:eastAsia="fr-FR"/>
         </w:rPr>
       </w:pPr>
-      <w:hyperlink w:anchor="_Toc120459888" w:history="1">
+      <w:hyperlink w:anchor="_Toc120461341" w:history="1">
         <w:r>
           <w:rPr>
             <w:rStyle w:val="Lienhypertexte"/>
@@ -837,7 +760,7 @@
             <w:noProof/>
             <w:webHidden/>
           </w:rPr>
-          <w:instrText xml:space="preserve"> PAGEREF _Toc120459888 \h </w:instrText>
+          <w:instrText xml:space="preserve"> PAGEREF _Toc120461341 \h </w:instrText>
         </w:r>
         <w:r>
           <w:rPr>
@@ -883,7 +806,7 @@
           <w:lang w:eastAsia="fr-FR"/>
         </w:rPr>
       </w:pPr>
-      <w:hyperlink w:anchor="_Toc120459889" w:history="1">
+      <w:hyperlink w:anchor="_Toc120461342" w:history="1">
         <w:r>
           <w:rPr>
             <w:rStyle w:val="Lienhypertexte"/>
@@ -910,7 +833,7 @@
             <w:noProof/>
             <w:webHidden/>
           </w:rPr>
-          <w:instrText xml:space="preserve"> PAGEREF _Toc120459889 \h </w:instrText>
+          <w:instrText xml:space="preserve"> PAGEREF _Toc120461342 \h </w:instrText>
         </w:r>
         <w:r>
           <w:rPr>
@@ -958,7 +881,7 @@
           <w:lang w:eastAsia="fr-FR"/>
         </w:rPr>
       </w:pPr>
-      <w:hyperlink w:anchor="_Toc120459890" w:history="1">
+      <w:hyperlink w:anchor="_Toc120461343" w:history="1">
         <w:r>
           <w:rPr>
             <w:rStyle w:val="Lienhypertexte"/>
@@ -985,7 +908,7 @@
             <w:noProof/>
             <w:webHidden/>
           </w:rPr>
-          <w:instrText xml:space="preserve"> PAGEREF _Toc120459890 \h </w:instrText>
+          <w:instrText xml:space="preserve"> PAGEREF _Toc120461343 \h </w:instrText>
         </w:r>
         <w:r>
           <w:rPr>
@@ -1031,7 +954,7 @@
           <w:lang w:eastAsia="fr-FR"/>
         </w:rPr>
       </w:pPr>
-      <w:hyperlink w:anchor="_Toc120459891" w:history="1">
+      <w:hyperlink w:anchor="_Toc120461344" w:history="1">
         <w:r>
           <w:rPr>
             <w:rStyle w:val="Lienhypertexte"/>
@@ -1058,7 +981,7 @@
             <w:noProof/>
             <w:webHidden/>
           </w:rPr>
-          <w:instrText xml:space="preserve"> PAGEREF _Toc120459891 \h </w:instrText>
+          <w:instrText xml:space="preserve"> PAGEREF _Toc120461344 \h </w:instrText>
         </w:r>
         <w:r>
           <w:rPr>
@@ -1104,7 +1027,7 @@
           <w:lang w:eastAsia="fr-FR"/>
         </w:rPr>
       </w:pPr>
-      <w:hyperlink w:anchor="_Toc120459892" w:history="1">
+      <w:hyperlink w:anchor="_Toc120461345" w:history="1">
         <w:r>
           <w:rPr>
             <w:rStyle w:val="Lienhypertexte"/>
@@ -1131,7 +1054,7 @@
             <w:noProof/>
             <w:webHidden/>
           </w:rPr>
-          <w:instrText xml:space="preserve"> PAGEREF _Toc120459892 \h </w:instrText>
+          <w:instrText xml:space="preserve"> PAGEREF _Toc120461345 \h </w:instrText>
         </w:r>
         <w:r>
           <w:rPr>
@@ -1177,7 +1100,7 @@
           <w:lang w:eastAsia="fr-FR"/>
         </w:rPr>
       </w:pPr>
-      <w:hyperlink w:anchor="_Toc120459893" w:history="1">
+      <w:hyperlink w:anchor="_Toc120461346" w:history="1">
         <w:r>
           <w:rPr>
             <w:rStyle w:val="Lienhypertexte"/>
@@ -1204,7 +1127,7 @@
             <w:noProof/>
             <w:webHidden/>
           </w:rPr>
-          <w:instrText xml:space="preserve"> PAGEREF _Toc120459893 \h </w:instrText>
+          <w:instrText xml:space="preserve"> PAGEREF _Toc120461346 \h </w:instrText>
         </w:r>
         <w:r>
           <w:rPr>
@@ -1250,7 +1173,7 @@
           <w:lang w:eastAsia="fr-FR"/>
         </w:rPr>
       </w:pPr>
-      <w:hyperlink w:anchor="_Toc120459894" w:history="1">
+      <w:hyperlink w:anchor="_Toc120461347" w:history="1">
         <w:r>
           <w:rPr>
             <w:rStyle w:val="Lienhypertexte"/>
@@ -1277,7 +1200,7 @@
             <w:noProof/>
             <w:webHidden/>
           </w:rPr>
-          <w:instrText xml:space="preserve"> PAGEREF _Toc120459894 \h </w:instrText>
+          <w:instrText xml:space="preserve"> PAGEREF _Toc120461347 \h </w:instrText>
         </w:r>
         <w:r>
           <w:rPr>
@@ -1323,7 +1246,7 @@
           <w:lang w:eastAsia="fr-FR"/>
         </w:rPr>
       </w:pPr>
-      <w:hyperlink w:anchor="_Toc120459895" w:history="1">
+      <w:hyperlink w:anchor="_Toc120461348" w:history="1">
         <w:r>
           <w:rPr>
             <w:rStyle w:val="Lienhypertexte"/>
@@ -1350,7 +1273,7 @@
             <w:noProof/>
             <w:webHidden/>
           </w:rPr>
-          <w:instrText xml:space="preserve"> PAGEREF _Toc120459895 \h </w:instrText>
+          <w:instrText xml:space="preserve"> PAGEREF _Toc120461348 \h </w:instrText>
         </w:r>
         <w:r>
           <w:rPr>
@@ -1396,7 +1319,7 @@
           <w:lang w:eastAsia="fr-FR"/>
         </w:rPr>
       </w:pPr>
-      <w:hyperlink w:anchor="_Toc120459896" w:history="1">
+      <w:hyperlink w:anchor="_Toc120461349" w:history="1">
         <w:r>
           <w:rPr>
             <w:rStyle w:val="Lienhypertexte"/>
@@ -1423,7 +1346,7 @@
             <w:noProof/>
             <w:webHidden/>
           </w:rPr>
-          <w:instrText xml:space="preserve"> PAGEREF _Toc120459896 \h </w:instrText>
+          <w:instrText xml:space="preserve"> PAGEREF _Toc120461349 \h </w:instrText>
         </w:r>
         <w:r>
           <w:rPr>
@@ -1471,7 +1394,7 @@
           <w:lang w:eastAsia="fr-FR"/>
         </w:rPr>
       </w:pPr>
-      <w:hyperlink w:anchor="_Toc120459897" w:history="1">
+      <w:hyperlink w:anchor="_Toc120461350" w:history="1">
         <w:r>
           <w:rPr>
             <w:rStyle w:val="Lienhypertexte"/>
@@ -1498,7 +1421,7 @@
             <w:noProof/>
             <w:webHidden/>
           </w:rPr>
-          <w:instrText xml:space="preserve"> PAGEREF _Toc120459897 \h </w:instrText>
+          <w:instrText xml:space="preserve"> PAGEREF _Toc120461350 \h </w:instrText>
         </w:r>
         <w:r>
           <w:rPr>
@@ -1544,7 +1467,7 @@
           <w:lang w:eastAsia="fr-FR"/>
         </w:rPr>
       </w:pPr>
-      <w:hyperlink w:anchor="_Toc120459898" w:history="1">
+      <w:hyperlink w:anchor="_Toc120461351" w:history="1">
         <w:r>
           <w:rPr>
             <w:rStyle w:val="Lienhypertexte"/>
@@ -1571,7 +1494,7 @@
             <w:noProof/>
             <w:webHidden/>
           </w:rPr>
-          <w:instrText xml:space="preserve"> PAGEREF _Toc120459898 \h </w:instrText>
+          <w:instrText xml:space="preserve"> PAGEREF _Toc120461351 \h </w:instrText>
         </w:r>
         <w:r>
           <w:rPr>
@@ -1617,7 +1540,7 @@
           <w:lang w:eastAsia="fr-FR"/>
         </w:rPr>
       </w:pPr>
-      <w:hyperlink w:anchor="_Toc120459899" w:history="1">
+      <w:hyperlink w:anchor="_Toc120461352" w:history="1">
         <w:r>
           <w:rPr>
             <w:rStyle w:val="Lienhypertexte"/>
@@ -1644,7 +1567,7 @@
             <w:noProof/>
             <w:webHidden/>
           </w:rPr>
-          <w:instrText xml:space="preserve"> PAGEREF _Toc120459899 \h </w:instrText>
+          <w:instrText xml:space="preserve"> PAGEREF _Toc120461352 \h </w:instrText>
         </w:r>
         <w:r>
           <w:rPr>
@@ -1690,7 +1613,7 @@
           <w:lang w:eastAsia="fr-FR"/>
         </w:rPr>
       </w:pPr>
-      <w:hyperlink w:anchor="_Toc120459900" w:history="1">
+      <w:hyperlink w:anchor="_Toc120461353" w:history="1">
         <w:r>
           <w:rPr>
             <w:rStyle w:val="Lienhypertexte"/>
@@ -1717,7 +1640,7 @@
             <w:noProof/>
             <w:webHidden/>
           </w:rPr>
-          <w:instrText xml:space="preserve"> PAGEREF _Toc120459900 \h </w:instrText>
+          <w:instrText xml:space="preserve"> PAGEREF _Toc120461353 \h </w:instrText>
         </w:r>
         <w:r>
           <w:rPr>
@@ -1763,7 +1686,7 @@
           <w:lang w:eastAsia="fr-FR"/>
         </w:rPr>
       </w:pPr>
-      <w:hyperlink w:anchor="_Toc120459901" w:history="1">
+      <w:hyperlink w:anchor="_Toc120461354" w:history="1">
         <w:r>
           <w:rPr>
             <w:rStyle w:val="Lienhypertexte"/>
@@ -1790,7 +1713,7 @@
             <w:noProof/>
             <w:webHidden/>
           </w:rPr>
-          <w:instrText xml:space="preserve"> PAGEREF _Toc120459901 \h </w:instrText>
+          <w:instrText xml:space="preserve"> PAGEREF _Toc120461354 \h </w:instrText>
         </w:r>
         <w:r>
           <w:rPr>
@@ -1836,7 +1759,7 @@
           <w:lang w:eastAsia="fr-FR"/>
         </w:rPr>
       </w:pPr>
-      <w:hyperlink w:anchor="_Toc120459902" w:history="1">
+      <w:hyperlink w:anchor="_Toc120461355" w:history="1">
         <w:r>
           <w:rPr>
             <w:rStyle w:val="Lienhypertexte"/>
@@ -1863,7 +1786,7 @@
             <w:noProof/>
             <w:webHidden/>
           </w:rPr>
-          <w:instrText xml:space="preserve"> PAGEREF _Toc120459902 \h </w:instrText>
+          <w:instrText xml:space="preserve"> PAGEREF _Toc120461355 \h </w:instrText>
         </w:r>
         <w:r>
           <w:rPr>
@@ -1911,7 +1834,7 @@
           <w:lang w:eastAsia="fr-FR"/>
         </w:rPr>
       </w:pPr>
-      <w:hyperlink w:anchor="_Toc120459903" w:history="1">
+      <w:hyperlink w:anchor="_Toc120461356" w:history="1">
         <w:r>
           <w:rPr>
             <w:rStyle w:val="Lienhypertexte"/>
@@ -1938,7 +1861,7 @@
             <w:noProof/>
             <w:webHidden/>
           </w:rPr>
-          <w:instrText xml:space="preserve"> PAGEREF _Toc120459903 \h </w:instrText>
+          <w:instrText xml:space="preserve"> PAGEREF _Toc120461356 \h </w:instrText>
         </w:r>
         <w:r>
           <w:rPr>
@@ -1984,7 +1907,7 @@
           <w:lang w:eastAsia="fr-FR"/>
         </w:rPr>
       </w:pPr>
-      <w:hyperlink w:anchor="_Toc120459904" w:history="1">
+      <w:hyperlink w:anchor="_Toc120461357" w:history="1">
         <w:r>
           <w:rPr>
             <w:rStyle w:val="Lienhypertexte"/>
@@ -2011,7 +1934,7 @@
             <w:noProof/>
             <w:webHidden/>
           </w:rPr>
-          <w:instrText xml:space="preserve"> PAGEREF _Toc120459904 \h </w:instrText>
+          <w:instrText xml:space="preserve"> PAGEREF _Toc120461357 \h </w:instrText>
         </w:r>
         <w:r>
           <w:rPr>
@@ -2057,7 +1980,7 @@
           <w:lang w:eastAsia="fr-FR"/>
         </w:rPr>
       </w:pPr>
-      <w:hyperlink w:anchor="_Toc120459905" w:history="1">
+      <w:hyperlink w:anchor="_Toc120461358" w:history="1">
         <w:r>
           <w:rPr>
             <w:rStyle w:val="Lienhypertexte"/>
@@ -2084,7 +2007,7 @@
             <w:noProof/>
             <w:webHidden/>
           </w:rPr>
-          <w:instrText xml:space="preserve"> PAGEREF _Toc120459905 \h </w:instrText>
+          <w:instrText xml:space="preserve"> PAGEREF _Toc120461358 \h </w:instrText>
         </w:r>
         <w:r>
           <w:rPr>
@@ -2130,7 +2053,7 @@
           <w:lang w:eastAsia="fr-FR"/>
         </w:rPr>
       </w:pPr>
-      <w:hyperlink w:anchor="_Toc120459906" w:history="1">
+      <w:hyperlink w:anchor="_Toc120461359" w:history="1">
         <w:r>
           <w:rPr>
             <w:rStyle w:val="Lienhypertexte"/>
@@ -2157,7 +2080,7 @@
             <w:noProof/>
             <w:webHidden/>
           </w:rPr>
-          <w:instrText xml:space="preserve"> PAGEREF _Toc120459906 \h </w:instrText>
+          <w:instrText xml:space="preserve"> PAGEREF _Toc120461359 \h </w:instrText>
         </w:r>
         <w:r>
           <w:rPr>
@@ -2203,7 +2126,7 @@
           <w:lang w:eastAsia="fr-FR"/>
         </w:rPr>
       </w:pPr>
-      <w:hyperlink w:anchor="_Toc120459907" w:history="1">
+      <w:hyperlink w:anchor="_Toc120461360" w:history="1">
         <w:r>
           <w:rPr>
             <w:rStyle w:val="Lienhypertexte"/>
@@ -2230,7 +2153,7 @@
             <w:noProof/>
             <w:webHidden/>
           </w:rPr>
-          <w:instrText xml:space="preserve"> PAGEREF _Toc120459907 \h </w:instrText>
+          <w:instrText xml:space="preserve"> PAGEREF _Toc120461360 \h </w:instrText>
         </w:r>
         <w:r>
           <w:rPr>
@@ -2276,7 +2199,7 @@
           <w:lang w:eastAsia="fr-FR"/>
         </w:rPr>
       </w:pPr>
-      <w:hyperlink w:anchor="_Toc120459908" w:history="1">
+      <w:hyperlink w:anchor="_Toc120461361" w:history="1">
         <w:r>
           <w:rPr>
             <w:rStyle w:val="Lienhypertexte"/>
@@ -2303,7 +2226,7 @@
             <w:noProof/>
             <w:webHidden/>
           </w:rPr>
-          <w:instrText xml:space="preserve"> PAGEREF _Toc120459908 \h </w:instrText>
+          <w:instrText xml:space="preserve"> PAGEREF _Toc120461361 \h </w:instrText>
         </w:r>
         <w:r>
           <w:rPr>
@@ -2349,7 +2272,7 @@
           <w:lang w:eastAsia="fr-FR"/>
         </w:rPr>
       </w:pPr>
-      <w:hyperlink w:anchor="_Toc120459909" w:history="1">
+      <w:hyperlink w:anchor="_Toc120461362" w:history="1">
         <w:r>
           <w:rPr>
             <w:rStyle w:val="Lienhypertexte"/>
@@ -2376,7 +2299,7 @@
             <w:noProof/>
             <w:webHidden/>
           </w:rPr>
-          <w:instrText xml:space="preserve"> PAGEREF _Toc120459909 \h </w:instrText>
+          <w:instrText xml:space="preserve"> PAGEREF _Toc120461362 \h </w:instrText>
         </w:r>
         <w:r>
           <w:rPr>
@@ -2429,7 +2352,7 @@
         <w:pStyle w:val="Titre2"/>
       </w:pPr>
       <w:bookmarkStart w:id="7" w:name="_Toc120305422"/>
-      <w:bookmarkStart w:id="8" w:name="_Toc120459885"/>
+      <w:bookmarkStart w:id="8" w:name="_Toc120461338"/>
       <w:r>
         <w:lastRenderedPageBreak/>
         <w:t xml:space="preserve">Équipe J2 - </w:t>
@@ -2452,7 +2375,7 @@
         <w:pStyle w:val="Titre3"/>
       </w:pPr>
       <w:bookmarkStart w:id="9" w:name="_Toc120305423"/>
-      <w:bookmarkStart w:id="10" w:name="_Toc120459886"/>
+      <w:bookmarkStart w:id="10" w:name="_Toc120461339"/>
       <w:r>
         <w:t xml:space="preserve">Nathan </w:t>
       </w:r>
@@ -2466,24 +2389,12 @@
     </w:p>
     <w:p>
       <w:r>
-        <w:t xml:space="preserve">J'ai participé à l'élaboration de la structure du programme avec le diagramme de classe, et avec des propositions de solutions pour </w:t>
-      </w:r>
-      <w:r>
-        <w:t>restructurer</w:t>
-      </w:r>
-      <w:r>
-        <w:t xml:space="preserve"> le programme quand on voyait que certaines choses n'allaient pas.</w:t>
-      </w:r>
-    </w:p>
-    <w:p>
-      <w:r>
-        <w:t xml:space="preserve">Au niveau du modèle, j'ai </w:t>
-      </w:r>
-      <w:r>
-        <w:t>créé</w:t>
-      </w:r>
-      <w:r>
-        <w:t xml:space="preserve"> toute la partie autour des catégories des points et de l'implémentation de la méthode K-NN. A côté de ça, j'ai fait beaucoup de </w:t>
+        <w:t>J'ai participé à l'élaboration de la structure du programme avec le diagramme de classe, et avec des propositions de solutions pour restructurer le programme quand on voyait que certaines choses n'allaient pas.</w:t>
+      </w:r>
+    </w:p>
+    <w:p>
+      <w:r>
+        <w:t xml:space="preserve">Au niveau du modèle, j'ai créé toute la partie autour des catégories des points et de l'implémentation de la méthode K-NN. A côté de ça, j'ai fait beaucoup de </w:t>
       </w:r>
       <w:proofErr w:type="spellStart"/>
       <w:r>
@@ -2505,7 +2416,7 @@
         <w:pStyle w:val="Titre3"/>
       </w:pPr>
       <w:bookmarkStart w:id="11" w:name="_Toc120305424"/>
-      <w:bookmarkStart w:id="12" w:name="_Toc120459887"/>
+      <w:bookmarkStart w:id="12" w:name="_Toc120461340"/>
       <w:r>
         <w:t>Alexandre Herssens</w:t>
       </w:r>
@@ -2587,13 +2498,21 @@
         <w:t>Calcul de robustesse</w:t>
       </w:r>
     </w:p>
-    <w:p/>
+    <w:p>
+      <w:pPr>
+        <w:pStyle w:val="Paragraphedeliste"/>
+        <w:numPr>
+          <w:ilvl w:val="0"/>
+          <w:numId w:val="4"/>
+        </w:numPr>
+      </w:pPr>
+    </w:p>
     <w:p>
       <w:pPr>
         <w:pStyle w:val="Titre3"/>
       </w:pPr>
       <w:bookmarkStart w:id="13" w:name="_Toc120305425"/>
-      <w:bookmarkStart w:id="14" w:name="_Toc120459888"/>
+      <w:bookmarkStart w:id="14" w:name="_Toc120461341"/>
       <w:r>
         <w:t xml:space="preserve">Maxence </w:t>
       </w:r>
@@ -2606,17 +2525,64 @@
       <w:proofErr w:type="spellEnd"/>
     </w:p>
     <w:p>
-      <w:r>
-        <w:t>LOREM ISPUM hihihi</w:t>
-      </w:r>
-    </w:p>
-    <w:p/>
+      <w:pPr>
+        <w:pStyle w:val="Paragraphedeliste"/>
+        <w:numPr>
+          <w:ilvl w:val="0"/>
+          <w:numId w:val="6"/>
+        </w:numPr>
+      </w:pPr>
+      <w:r>
+        <w:t>Implémentation de la partie distances</w:t>
+      </w:r>
+    </w:p>
+    <w:p>
+      <w:pPr>
+        <w:pStyle w:val="Paragraphedeliste"/>
+        <w:numPr>
+          <w:ilvl w:val="0"/>
+          <w:numId w:val="6"/>
+        </w:numPr>
+      </w:pPr>
+      <w:r>
+        <w:t xml:space="preserve">Quelques normalisateurs. </w:t>
+      </w:r>
+    </w:p>
+    <w:p>
+      <w:pPr>
+        <w:pStyle w:val="Paragraphedeliste"/>
+        <w:numPr>
+          <w:ilvl w:val="0"/>
+          <w:numId w:val="6"/>
+        </w:numPr>
+      </w:pPr>
+      <w:r>
+        <w:t>Ecriture des tests du modèle afin d’avoir le plus haut pourcentage de couverture possible.</w:t>
+      </w:r>
+    </w:p>
+    <w:p>
+      <w:pPr>
+        <w:pStyle w:val="Paragraphedeliste"/>
+        <w:numPr>
+          <w:ilvl w:val="0"/>
+          <w:numId w:val="6"/>
+        </w:numPr>
+      </w:pPr>
+      <w:r>
+        <w:t>Corédacteur de ce compte rendu.</w:t>
+      </w:r>
+    </w:p>
     <w:p>
       <w:pPr>
         <w:pStyle w:val="Titre3"/>
       </w:pPr>
+    </w:p>
+    <w:p>
+      <w:pPr>
+        <w:pStyle w:val="Titre3"/>
+      </w:pPr>
       <w:bookmarkStart w:id="15" w:name="_Toc120305426"/>
-      <w:bookmarkStart w:id="16" w:name="_Toc120459889"/>
+      <w:bookmarkStart w:id="16" w:name="_Toc120461342"/>
       <w:r>
         <w:t>Rémi Vautier</w:t>
       </w:r>
@@ -2625,10 +2591,20 @@
     </w:p>
     <w:p>
       <w:r>
-        <w:t>LOREM ISPUM hihihi</w:t>
-      </w:r>
-    </w:p>
-    <w:p/>
+        <w:t>Pour ma part, je n'ai pas beaucoup aidé mon équipe durant ce projet.</w:t>
+      </w:r>
+    </w:p>
+    <w:p>
+      <w:r>
+        <w:t xml:space="preserve">Je n'ai effectué que des tâches très basiques telles que la création de deux modèles et de la réalisation de tests ou encore de la rédaction/mise en forme de fiches </w:t>
+      </w:r>
+      <w:r>
+        <w:t>descriptives (</w:t>
+      </w:r>
+      <w:r>
+        <w:t>au début du projet).</w:t>
+      </w:r>
+    </w:p>
     <w:p>
       <w:pPr>
         <w:spacing w:after="200"/>
@@ -2654,7 +2630,7 @@
         </w:rPr>
       </w:pPr>
       <w:bookmarkStart w:id="17" w:name="_Toc120305427"/>
-      <w:bookmarkStart w:id="18" w:name="_Toc120459890"/>
+      <w:bookmarkStart w:id="18" w:name="_Toc120461343"/>
       <w:r>
         <w:lastRenderedPageBreak/>
         <w:t>Analyse des données</w:t>
@@ -2667,35 +2643,19 @@
         <w:pStyle w:val="Titre3"/>
       </w:pPr>
       <w:bookmarkStart w:id="19" w:name="_Toc120305428"/>
-      <w:bookmarkStart w:id="20" w:name="_Toc120459891"/>
+      <w:bookmarkStart w:id="20" w:name="_Toc120305613"/>
+      <w:bookmarkStart w:id="21" w:name="_Toc120461344"/>
       <w:r>
         <w:t>Typage des données</w:t>
       </w:r>
       <w:bookmarkEnd w:id="19"/>
       <w:bookmarkEnd w:id="20"/>
+      <w:bookmarkEnd w:id="21"/>
     </w:p>
     <w:p/>
     <w:p>
       <w:r>
-        <w:t>Après avoir consulté toutes les données qui nous ont été fourni</w:t>
-      </w:r>
-      <w:r>
-        <w:t>e</w:t>
-      </w:r>
-      <w:r>
-        <w:t>s dans un tableur, les champs numériques et textuels que nous avons considérés comme basiques</w:t>
-      </w:r>
-      <w:r>
-        <w:t>,</w:t>
-      </w:r>
-      <w:r>
-        <w:t xml:space="preserve"> se sont vu attribuer les type</w:t>
-      </w:r>
-      <w:r>
-        <w:t>s</w:t>
-      </w:r>
-      <w:r>
-        <w:t xml:space="preserve"> </w:t>
+        <w:t xml:space="preserve">Après avoir consulté toutes les données qui nous ont été fournies dans un tableur, les champs numériques et textuels que nous avons considérés comme basiques, se sont vu attribuer les types </w:t>
       </w:r>
       <w:proofErr w:type="spellStart"/>
       <w:r>
@@ -2724,13 +2684,18 @@
         <w:t>String</w:t>
       </w:r>
       <w:r>
-        <w:t xml:space="preserve"> pour les chaî</w:t>
-      </w:r>
-      <w:r>
-        <w:t>nes de caractère</w:t>
-      </w:r>
-      <w:r>
-        <w:t>s</w:t>
+        <w:t xml:space="preserve"> pour les chaînes de caractères. </w:t>
+      </w:r>
+    </w:p>
+    <w:p>
+      <w:r>
+        <w:t xml:space="preserve">Pour les champs textuels où le type était moins évident, nous nous sommes aidés d’un </w:t>
+      </w:r>
+      <w:r>
+        <w:rPr>
+          <w:b/>
+        </w:rPr>
+        <w:t>filtre</w:t>
       </w:r>
       <w:r>
         <w:t xml:space="preserve">. </w:t>
@@ -2738,44 +2703,21 @@
     </w:p>
     <w:p>
       <w:r>
-        <w:t xml:space="preserve">Pour les champs textuels où </w:t>
-      </w:r>
-      <w:r>
-        <w:t xml:space="preserve">leurs types étaient moins </w:t>
-      </w:r>
-      <w:r>
-        <w:t>évidents</w:t>
-      </w:r>
-      <w:r>
-        <w:t xml:space="preserve"> que les autres, nous nous sommes aidés d’un </w:t>
+        <w:t xml:space="preserve">S’il n’y avait qu’un nombre limité de valeurs se répétant, nous avons choisi l’option de </w:t>
       </w:r>
       <w:r>
         <w:rPr>
           <w:b/>
         </w:rPr>
-        <w:t>filtre</w:t>
-      </w:r>
-      <w:r>
-        <w:t xml:space="preserve">. </w:t>
-      </w:r>
-    </w:p>
-    <w:p>
-      <w:r>
-        <w:t xml:space="preserve">S’il n’y avait qu’un nombre limité de valeurs se répétant, nous avons considérés l’option de </w:t>
+        <w:t>l’énumération</w:t>
+      </w:r>
+      <w:r>
+        <w:t xml:space="preserve">, et pour les champs contenant seulement des valeurs uniques, nous avons attribué le type </w:t>
       </w:r>
       <w:r>
         <w:rPr>
           <w:b/>
         </w:rPr>
-        <w:t>l’énumération</w:t>
-      </w:r>
-      <w:r>
-        <w:t xml:space="preserve">, et pour les champs contenant seulement des valeurs uniques, nous leur avons attribuées le type </w:t>
-      </w:r>
-      <w:r>
-        <w:rPr>
-          <w:b/>
-        </w:rPr>
         <w:t>String</w:t>
       </w:r>
       <w:r>
@@ -2786,315 +2728,230 @@
       <w:pPr>
         <w:pStyle w:val="Titre4"/>
       </w:pPr>
-      <w:bookmarkStart w:id="21" w:name="_Toc120459892"/>
+      <w:bookmarkStart w:id="22" w:name="_Toc120305614"/>
+      <w:bookmarkStart w:id="23" w:name="_Toc120461345"/>
       <w:r>
         <w:t>Énumérations créées</w:t>
-      </w:r>
-      <w:bookmarkEnd w:id="21"/>
-    </w:p>
-    <w:p>
-      <w:r>
-        <w:t xml:space="preserve">Comme expliqué ci-dessus, nous avons </w:t>
-      </w:r>
-      <w:proofErr w:type="spellStart"/>
-      <w:r>
-        <w:t>crées</w:t>
-      </w:r>
-      <w:proofErr w:type="spellEnd"/>
-      <w:r>
-        <w:t xml:space="preserve"> des énumérations afin d’implémenter notre algorithme </w:t>
-      </w:r>
-      <w:r>
-        <w:rPr>
-          <w:b/>
-        </w:rPr>
-        <w:t>k-NN</w:t>
-      </w:r>
-      <w:r>
-        <w:t>.</w:t>
-      </w:r>
-    </w:p>
-    <w:p>
-      <w:pPr>
-        <w:rPr>
-          <w:i/>
-        </w:rPr>
-      </w:pPr>
-      <w:r>
-        <w:t xml:space="preserve">Commençons par les </w:t>
-      </w:r>
-      <w:r>
-        <w:rPr>
-          <w:b/>
-        </w:rPr>
-        <w:t>Iris</w:t>
-      </w:r>
-      <w:r>
-        <w:rPr>
-          <w:b/>
-        </w:rPr>
-        <w:t xml:space="preserve"> </w:t>
-      </w:r>
-      <w:r>
-        <w:t xml:space="preserve">où nous </w:t>
-      </w:r>
-      <w:r>
-        <w:t>nous sommes servis</w:t>
-      </w:r>
-      <w:r>
-        <w:t xml:space="preserve"> d’une seule et unique énumération que l’on a nommé </w:t>
-      </w:r>
-      <w:proofErr w:type="spellStart"/>
-      <w:r>
-        <w:rPr>
-          <w:b/>
-        </w:rPr>
-        <w:t>IrisVariety</w:t>
-      </w:r>
-      <w:proofErr w:type="spellEnd"/>
-      <w:r>
-        <w:rPr>
-          <w:b/>
-        </w:rPr>
-        <w:t xml:space="preserve">. </w:t>
-      </w:r>
-      <w:r>
-        <w:t>Comme</w:t>
-      </w:r>
-      <w:r>
-        <w:rPr>
-          <w:b/>
-        </w:rPr>
-        <w:t xml:space="preserve"> </w:t>
-      </w:r>
-      <w:r>
-        <w:t xml:space="preserve">le nom l’indique, à l’intérieur de cette énumération nous retrouvons les trois types d’Iris mis à notre disposition par les données qui nous ont étés </w:t>
-      </w:r>
-      <w:r>
-        <w:t xml:space="preserve">fournies : </w:t>
-      </w:r>
-      <w:proofErr w:type="spellStart"/>
-      <w:r>
-        <w:rPr>
-          <w:i/>
-        </w:rPr>
-        <w:t>Setosa</w:t>
-      </w:r>
-      <w:proofErr w:type="spellEnd"/>
-      <w:r>
-        <w:rPr>
-          <w:i/>
-        </w:rPr>
-        <w:t xml:space="preserve">, </w:t>
-      </w:r>
-      <w:proofErr w:type="spellStart"/>
-      <w:proofErr w:type="gramStart"/>
-      <w:r>
-        <w:rPr>
-          <w:i/>
-        </w:rPr>
-        <w:t>Versicolor</w:t>
-      </w:r>
-      <w:proofErr w:type="spellEnd"/>
-      <w:r>
-        <w:rPr>
-          <w:i/>
-        </w:rPr>
-        <w:t xml:space="preserve"> </w:t>
-      </w:r>
-      <w:r>
-        <w:rPr>
-          <w:i/>
-        </w:rPr>
-        <w:t xml:space="preserve"> </w:t>
-      </w:r>
-      <w:r>
-        <w:t>et</w:t>
-      </w:r>
-      <w:proofErr w:type="gramEnd"/>
-      <w:r>
-        <w:rPr>
-          <w:i/>
-        </w:rPr>
-        <w:t xml:space="preserve"> </w:t>
-      </w:r>
-      <w:proofErr w:type="spellStart"/>
-      <w:r>
-        <w:rPr>
-          <w:i/>
-        </w:rPr>
-        <w:t>Virginica</w:t>
-      </w:r>
-      <w:proofErr w:type="spellEnd"/>
-      <w:r>
-        <w:rPr>
-          <w:i/>
-        </w:rPr>
-        <w:t>.</w:t>
-      </w:r>
-    </w:p>
-    <w:p>
-      <w:pPr>
-        <w:rPr>
-          <w:i/>
-        </w:rPr>
-      </w:pPr>
-      <w:r>
-        <w:t xml:space="preserve">Nous nous sommes ensuite intéressés aux données du </w:t>
-      </w:r>
-      <w:r>
-        <w:rPr>
-          <w:b/>
-        </w:rPr>
-        <w:t>Titanic</w:t>
-      </w:r>
-      <w:r>
-        <w:rPr>
-          <w:b/>
-        </w:rPr>
-        <w:t xml:space="preserve"> </w:t>
-      </w:r>
-      <w:r>
-        <w:t xml:space="preserve">où nous en avons </w:t>
-      </w:r>
-      <w:proofErr w:type="gramStart"/>
-      <w:r>
-        <w:t>déduis</w:t>
-      </w:r>
-      <w:proofErr w:type="gramEnd"/>
-      <w:r>
-        <w:t xml:space="preserve"> deux énumérations, la première nommé </w:t>
-      </w:r>
-      <w:proofErr w:type="spellStart"/>
-      <w:r>
-        <w:rPr>
-          <w:b/>
-        </w:rPr>
-        <w:t>Gender</w:t>
-      </w:r>
-      <w:proofErr w:type="spellEnd"/>
-      <w:r>
-        <w:rPr>
-          <w:b/>
-        </w:rPr>
-        <w:t xml:space="preserve"> </w:t>
-      </w:r>
-      <w:r>
-        <w:t>contenant</w:t>
-      </w:r>
-      <w:r>
-        <w:t xml:space="preserve"> le genre des passagers : </w:t>
-      </w:r>
-      <w:r>
-        <w:rPr>
-          <w:i/>
-        </w:rPr>
-        <w:t>Male</w:t>
-      </w:r>
-      <w:r>
-        <w:t xml:space="preserve"> ou </w:t>
-      </w:r>
-      <w:proofErr w:type="spellStart"/>
-      <w:r>
-        <w:rPr>
-          <w:i/>
-        </w:rPr>
-        <w:t>Female</w:t>
-      </w:r>
-      <w:proofErr w:type="spellEnd"/>
-      <w:r>
-        <w:rPr>
-          <w:i/>
-        </w:rPr>
-        <w:t>.</w:t>
-      </w:r>
-    </w:p>
-    <w:p>
-      <w:r>
-        <w:t xml:space="preserve">La seconde énumération, nommée </w:t>
-      </w:r>
-      <w:proofErr w:type="spellStart"/>
-      <w:r>
-        <w:rPr>
-          <w:b/>
-        </w:rPr>
-        <w:t>Embarked</w:t>
-      </w:r>
-      <w:proofErr w:type="spellEnd"/>
-      <w:r>
-        <w:rPr>
-          <w:b/>
-        </w:rPr>
-        <w:t xml:space="preserve"> </w:t>
-      </w:r>
-      <w:r>
-        <w:t xml:space="preserve">signifiant le quai d’embarquement des passagers : </w:t>
-      </w:r>
-      <w:r>
-        <w:rPr>
-          <w:i/>
-        </w:rPr>
-        <w:t>S</w:t>
-      </w:r>
-      <w:r>
-        <w:t xml:space="preserve">, </w:t>
-      </w:r>
-      <w:r>
-        <w:rPr>
-          <w:i/>
-        </w:rPr>
-        <w:t>Q</w:t>
-      </w:r>
-      <w:r>
-        <w:t xml:space="preserve">, </w:t>
-      </w:r>
-      <w:r>
-        <w:rPr>
-          <w:i/>
-        </w:rPr>
-        <w:t>C</w:t>
-      </w:r>
-      <w:r>
-        <w:t xml:space="preserve"> ou </w:t>
-      </w:r>
-      <w:proofErr w:type="spellStart"/>
-      <w:r>
-        <w:rPr>
-          <w:i/>
-        </w:rPr>
-        <w:t>Nul</w:t>
-      </w:r>
-      <w:r>
-        <w:rPr>
-          <w:i/>
-        </w:rPr>
-        <w:t>l</w:t>
-      </w:r>
-      <w:proofErr w:type="spellEnd"/>
-      <w:r>
-        <w:rPr>
-          <w:i/>
-        </w:rPr>
-        <w:t>.</w:t>
-      </w:r>
-    </w:p>
-    <w:p>
-      <w:pPr>
-        <w:pStyle w:val="Titre3"/>
-      </w:pPr>
-    </w:p>
-    <w:p>
-      <w:pPr>
-        <w:pStyle w:val="Titre3"/>
-      </w:pPr>
-      <w:bookmarkStart w:id="22" w:name="_Toc120305429"/>
-      <w:bookmarkStart w:id="23" w:name="_Toc120459893"/>
-      <w:r>
-        <w:t>Calcul des distances</w:t>
       </w:r>
       <w:bookmarkEnd w:id="22"/>
       <w:bookmarkEnd w:id="23"/>
     </w:p>
+    <w:p>
+      <w:r>
+        <w:t>Comme expliqué ci-dessus, nous avons créé des énumérations afin de charger et gérer les attributs des données à classifier à l’aide de notre programme.</w:t>
+      </w:r>
+    </w:p>
+    <w:p/>
+    <w:p>
+      <w:pPr>
+        <w:rPr>
+          <w:i/>
+        </w:rPr>
+      </w:pPr>
+      <w:r>
+        <w:t xml:space="preserve">Commençons par les </w:t>
+      </w:r>
+      <w:r>
+        <w:rPr>
+          <w:b/>
+        </w:rPr>
+        <w:t>Iris</w:t>
+      </w:r>
+      <w:r>
+        <w:rPr>
+          <w:b/>
+        </w:rPr>
+        <w:t xml:space="preserve"> </w:t>
+      </w:r>
+      <w:r>
+        <w:t>où nous avo</w:t>
+      </w:r>
+      <w:r>
+        <w:t xml:space="preserve">ns eu besoin d’une unique énumération pour définir la variété : </w:t>
+      </w:r>
+      <w:proofErr w:type="spellStart"/>
+      <w:r>
+        <w:rPr>
+          <w:b/>
+        </w:rPr>
+        <w:t>IrisVariety</w:t>
+      </w:r>
+      <w:proofErr w:type="spellEnd"/>
+      <w:r>
+        <w:rPr>
+          <w:b/>
+        </w:rPr>
+        <w:t xml:space="preserve">. </w:t>
+      </w:r>
+      <w:r>
+        <w:rPr>
+          <w:bCs/>
+        </w:rPr>
+        <w:t xml:space="preserve">Cette énumération définit les 3 variétés identifiées dans le jeu de données des iris : </w:t>
+      </w:r>
+      <w:r>
+        <w:rPr>
+          <w:i/>
+        </w:rPr>
+        <w:t xml:space="preserve">SETOSA, VERSICOLOR </w:t>
+      </w:r>
+      <w:r>
+        <w:t>et</w:t>
+      </w:r>
+      <w:r>
+        <w:rPr>
+          <w:i/>
+        </w:rPr>
+        <w:t xml:space="preserve"> VIRGINICA.</w:t>
+      </w:r>
+    </w:p>
+    <w:p>
+      <w:pPr>
+        <w:rPr>
+          <w:iCs/>
+        </w:rPr>
+      </w:pPr>
+    </w:p>
+    <w:p>
+      <w:pPr>
+        <w:rPr>
+          <w:bCs/>
+          <w:i/>
+        </w:rPr>
+      </w:pPr>
+      <w:r>
+        <w:t xml:space="preserve">Nous nous sommes ensuite intéressés aux données du </w:t>
+      </w:r>
+      <w:r>
+        <w:rPr>
+          <w:b/>
+        </w:rPr>
+        <w:t>Titanic</w:t>
+      </w:r>
+      <w:r>
+        <w:rPr>
+          <w:b/>
+        </w:rPr>
+        <w:t xml:space="preserve"> </w:t>
+      </w:r>
+      <w:r>
+        <w:t>pour lesquelles nous avons défini deux énumérations, la première concernant le genre des passagers (</w:t>
+      </w:r>
+      <w:proofErr w:type="spellStart"/>
+      <w:r>
+        <w:rPr>
+          <w:b/>
+        </w:rPr>
+        <w:t>Gender</w:t>
+      </w:r>
+      <w:proofErr w:type="spellEnd"/>
+      <w:r>
+        <w:rPr>
+          <w:bCs/>
+        </w:rPr>
+        <w:t xml:space="preserve">) et qui prend soit les valeurs </w:t>
+      </w:r>
+      <w:r>
+        <w:rPr>
+          <w:bCs/>
+          <w:i/>
+          <w:iCs/>
+        </w:rPr>
+        <w:t xml:space="preserve">MALE </w:t>
+      </w:r>
+      <w:r>
+        <w:rPr>
+          <w:bCs/>
+        </w:rPr>
+        <w:t xml:space="preserve">ou </w:t>
+      </w:r>
+      <w:r>
+        <w:rPr>
+          <w:bCs/>
+          <w:i/>
+          <w:iCs/>
+        </w:rPr>
+        <w:t>FEMALE</w:t>
+      </w:r>
+      <w:r>
+        <w:rPr>
+          <w:bCs/>
+        </w:rPr>
+        <w:t>.</w:t>
+      </w:r>
+    </w:p>
+    <w:p>
+      <w:r>
+        <w:t xml:space="preserve">La seconde énumération, nommée </w:t>
+      </w:r>
+      <w:proofErr w:type="spellStart"/>
+      <w:r>
+        <w:rPr>
+          <w:b/>
+        </w:rPr>
+        <w:t>Embarked</w:t>
+      </w:r>
+      <w:proofErr w:type="spellEnd"/>
+      <w:r>
+        <w:rPr>
+          <w:b/>
+        </w:rPr>
+        <w:t xml:space="preserve"> </w:t>
+      </w:r>
+      <w:r>
+        <w:t xml:space="preserve">définissant le quai d’embarquement des passagers : </w:t>
+      </w:r>
+      <w:r>
+        <w:rPr>
+          <w:i/>
+        </w:rPr>
+        <w:t>S</w:t>
+      </w:r>
+      <w:r>
+        <w:t xml:space="preserve">, </w:t>
+      </w:r>
+      <w:r>
+        <w:rPr>
+          <w:i/>
+        </w:rPr>
+        <w:t>Q</w:t>
+      </w:r>
+      <w:r>
+        <w:t xml:space="preserve">, </w:t>
+      </w:r>
+      <w:r>
+        <w:rPr>
+          <w:i/>
+        </w:rPr>
+        <w:t>C</w:t>
+      </w:r>
+      <w:r>
+        <w:t xml:space="preserve"> ou </w:t>
+      </w:r>
+      <w:r>
+        <w:rPr>
+          <w:i/>
+        </w:rPr>
+        <w:t>NULL.</w:t>
+      </w:r>
+    </w:p>
+    <w:p>
+      <w:pPr>
+        <w:pStyle w:val="Titre3"/>
+      </w:pPr>
+    </w:p>
+    <w:p>
+      <w:pPr>
+        <w:pStyle w:val="Titre3"/>
+      </w:pPr>
+      <w:bookmarkStart w:id="24" w:name="_Toc120305429"/>
+      <w:bookmarkStart w:id="25" w:name="_Toc120461346"/>
+      <w:r>
+        <w:t>Calcul des distances</w:t>
+      </w:r>
+      <w:bookmarkEnd w:id="24"/>
+      <w:bookmarkEnd w:id="25"/>
+    </w:p>
     <w:p/>
     <w:p>
       <w:r>
@@ -3213,7 +3070,7 @@
       <w:pPr>
         <w:pStyle w:val="Titre4"/>
       </w:pPr>
-      <w:bookmarkStart w:id="24" w:name="_Toc120459894"/>
+      <w:bookmarkStart w:id="26" w:name="_Toc120461347"/>
       <w:r>
         <w:t>Normalis</w:t>
       </w:r>
@@ -3223,7 +3080,7 @@
       <w:r>
         <w:t>eurs</w:t>
       </w:r>
-      <w:bookmarkEnd w:id="24"/>
+      <w:bookmarkEnd w:id="26"/>
     </w:p>
     <w:p>
       <w:r>
@@ -3472,11 +3329,11 @@
       <w:pPr>
         <w:pStyle w:val="Titre4"/>
       </w:pPr>
-      <w:bookmarkStart w:id="25" w:name="_Toc120459895"/>
+      <w:bookmarkStart w:id="27" w:name="_Toc120461348"/>
       <w:r>
         <w:t>Comparateurs</w:t>
       </w:r>
-      <w:bookmarkEnd w:id="25"/>
+      <w:bookmarkEnd w:id="27"/>
     </w:p>
     <w:p>
       <w:r>
@@ -3577,11 +3434,11 @@
       <w:pPr>
         <w:pStyle w:val="Titre4"/>
       </w:pPr>
-      <w:bookmarkStart w:id="26" w:name="_Toc120459896"/>
+      <w:bookmarkStart w:id="28" w:name="_Toc120461349"/>
       <w:r>
         <w:t>Poids</w:t>
       </w:r>
-      <w:bookmarkEnd w:id="26"/>
+      <w:bookmarkEnd w:id="28"/>
     </w:p>
     <w:p>
       <w:r>
@@ -3611,34 +3468,24 @@
     <w:p>
       <w:pPr>
         <w:pStyle w:val="Titre2"/>
-      </w:pPr>
-      <w:bookmarkStart w:id="27" w:name="_Toc120305430"/>
-      <w:bookmarkStart w:id="28" w:name="_Toc120459897"/>
+        <w:rPr>
+          <w:color w:val="FA82AC" w:themeColor="accent4" w:themeTint="66"/>
+        </w:rPr>
+      </w:pPr>
+      <w:bookmarkStart w:id="29" w:name="_Toc120305430"/>
+      <w:bookmarkStart w:id="30" w:name="_Toc120461350"/>
       <w:r>
         <w:lastRenderedPageBreak/>
         <w:t>Implémentation de k-NN</w:t>
       </w:r>
-      <w:bookmarkEnd w:id="27"/>
-      <w:bookmarkEnd w:id="28"/>
-    </w:p>
-    <w:p>
-      <w:pPr>
-        <w:rPr>
-          <w:color w:val="FA82AC" w:themeColor="accent4" w:themeTint="66"/>
-        </w:rPr>
-      </w:pPr>
-      <w:r>
-        <w:rPr>
-          <w:color w:val="FA82AC" w:themeColor="accent4" w:themeTint="66"/>
-        </w:rPr>
-        <w:t>Dans cette partie vous expliquerez votre implémentation de k-NN, et vous focaliserez sur toute optimisation effective que vous avez mise en œuvre dans votre projet.</w:t>
-      </w:r>
+      <w:bookmarkEnd w:id="29"/>
+      <w:bookmarkEnd w:id="30"/>
     </w:p>
     <w:p>
       <w:pPr>
         <w:pStyle w:val="Titre3"/>
       </w:pPr>
-      <w:bookmarkStart w:id="29" w:name="_Toc120459898"/>
+      <w:bookmarkStart w:id="31" w:name="_Toc120461351"/>
       <w:r>
         <w:t xml:space="preserve">Classe </w:t>
       </w:r>
@@ -3646,7 +3493,7 @@
       <w:r>
         <w:t>Categorizer</w:t>
       </w:r>
-      <w:bookmarkEnd w:id="29"/>
+      <w:bookmarkEnd w:id="31"/>
       <w:proofErr w:type="spellEnd"/>
     </w:p>
     <w:p>
@@ -3697,7 +3544,7 @@
       <w:pPr>
         <w:pStyle w:val="Titre3"/>
       </w:pPr>
-      <w:bookmarkStart w:id="30" w:name="_Toc120459899"/>
+      <w:bookmarkStart w:id="32" w:name="_Toc120461352"/>
       <w:r>
         <w:rPr>
           <w:rStyle w:val="Titre3Car"/>
@@ -3709,7 +3556,7 @@
       <w:r>
         <w:t xml:space="preserve"> un point</w:t>
       </w:r>
-      <w:bookmarkEnd w:id="30"/>
+      <w:bookmarkEnd w:id="32"/>
     </w:p>
     <w:p>
       <w:r>
@@ -3720,11 +3567,11 @@
       <w:pPr>
         <w:pStyle w:val="Titre4"/>
       </w:pPr>
-      <w:bookmarkStart w:id="31" w:name="_Toc120459900"/>
+      <w:bookmarkStart w:id="33" w:name="_Toc120461353"/>
       <w:r>
         <w:t>Structure de données</w:t>
       </w:r>
-      <w:bookmarkEnd w:id="31"/>
+      <w:bookmarkEnd w:id="33"/>
     </w:p>
     <w:p>
       <w:r>
@@ -3756,11 +3603,11 @@
       <w:pPr>
         <w:pStyle w:val="Titre4"/>
       </w:pPr>
-      <w:bookmarkStart w:id="32" w:name="_Toc120459901"/>
+      <w:bookmarkStart w:id="34" w:name="_Toc120461354"/>
       <w:r>
         <w:t>Obtention des k plus proches voisins</w:t>
       </w:r>
-      <w:bookmarkEnd w:id="32"/>
+      <w:bookmarkEnd w:id="34"/>
     </w:p>
     <w:p>
       <w:r>
@@ -3779,11 +3626,11 @@
       <w:pPr>
         <w:pStyle w:val="Titre4"/>
       </w:pPr>
-      <w:bookmarkStart w:id="33" w:name="_Toc120459902"/>
+      <w:bookmarkStart w:id="35" w:name="_Toc120461355"/>
       <w:r>
         <w:t>Catégorisation</w:t>
       </w:r>
-      <w:bookmarkEnd w:id="33"/>
+      <w:bookmarkEnd w:id="35"/>
     </w:p>
     <w:p>
       <w:r>
@@ -3812,38 +3659,28 @@
     <w:p>
       <w:pPr>
         <w:pStyle w:val="Titre2"/>
-      </w:pPr>
-      <w:bookmarkStart w:id="34" w:name="_Toc120305431"/>
-      <w:bookmarkStart w:id="35" w:name="_Toc120459903"/>
+        <w:rPr>
+          <w:color w:val="FA82AC" w:themeColor="accent4" w:themeTint="66"/>
+        </w:rPr>
+      </w:pPr>
+      <w:bookmarkStart w:id="36" w:name="_Toc120305431"/>
+      <w:bookmarkStart w:id="37" w:name="_Toc120461356"/>
       <w:r>
         <w:lastRenderedPageBreak/>
         <w:t>Robustesse de vos modèles</w:t>
       </w:r>
-      <w:bookmarkEnd w:id="34"/>
-      <w:bookmarkEnd w:id="35"/>
-    </w:p>
-    <w:p>
-      <w:pPr>
-        <w:rPr>
-          <w:color w:val="FA82AC" w:themeColor="accent4" w:themeTint="66"/>
-        </w:rPr>
-      </w:pPr>
-      <w:r>
-        <w:rPr>
-          <w:color w:val="FA82AC" w:themeColor="accent4" w:themeTint="66"/>
-        </w:rPr>
-        <w:t>Dans cette partie, vous devez évaluer la robustesse de vos modèles et détaillant votre protocole pour l’évaluer. Vous aurez au minimum un scénario d’exécution de votre code qui charge vos données et sort dans la console toutes les valeurs qui apparaissent dans cette section.</w:t>
-      </w:r>
+      <w:bookmarkEnd w:id="36"/>
+      <w:bookmarkEnd w:id="37"/>
     </w:p>
     <w:p>
       <w:pPr>
         <w:pStyle w:val="Titre3"/>
       </w:pPr>
-      <w:bookmarkStart w:id="36" w:name="_Toc120459904"/>
+      <w:bookmarkStart w:id="38" w:name="_Toc120461357"/>
       <w:r>
         <w:t>Initialisation du modèle</w:t>
       </w:r>
-      <w:bookmarkEnd w:id="36"/>
+      <w:bookmarkEnd w:id="38"/>
     </w:p>
     <w:p>
       <w:r>
@@ -3876,11 +3713,11 @@
       <w:pPr>
         <w:pStyle w:val="Titre3"/>
       </w:pPr>
-      <w:bookmarkStart w:id="37" w:name="_Toc120459905"/>
+      <w:bookmarkStart w:id="39" w:name="_Toc120461358"/>
       <w:r>
         <w:t>Initialisation du catégoriseur</w:t>
       </w:r>
-      <w:bookmarkEnd w:id="37"/>
+      <w:bookmarkEnd w:id="39"/>
     </w:p>
     <w:p>
       <w:r>
@@ -3902,11 +3739,11 @@
       <w:pPr>
         <w:pStyle w:val="Titre3"/>
       </w:pPr>
-      <w:bookmarkStart w:id="38" w:name="_Toc120459906"/>
+      <w:bookmarkStart w:id="40" w:name="_Toc120461359"/>
       <w:r>
         <w:t>Robustesse</w:t>
       </w:r>
-      <w:bookmarkEnd w:id="38"/>
+      <w:bookmarkEnd w:id="40"/>
     </w:p>
     <w:p>
       <w:r>
@@ -3917,11 +3754,11 @@
       <w:pPr>
         <w:pStyle w:val="Titre4"/>
       </w:pPr>
-      <w:bookmarkStart w:id="39" w:name="_Toc120459907"/>
+      <w:bookmarkStart w:id="41" w:name="_Toc120461360"/>
       <w:r>
         <w:t>1 – Robustesse à partir de données de test</w:t>
       </w:r>
-      <w:bookmarkEnd w:id="39"/>
+      <w:bookmarkEnd w:id="41"/>
     </w:p>
     <w:p>
       <w:r>
@@ -3942,11 +3779,11 @@
       <w:pPr>
         <w:pStyle w:val="Titre4"/>
       </w:pPr>
-      <w:bookmarkStart w:id="40" w:name="_Toc120459908"/>
+      <w:bookmarkStart w:id="42" w:name="_Toc120461361"/>
       <w:r>
         <w:t>2 - Cross-Validation</w:t>
       </w:r>
-      <w:bookmarkEnd w:id="40"/>
+      <w:bookmarkEnd w:id="42"/>
     </w:p>
     <w:p>
       <w:pPr>
@@ -4077,11 +3914,11 @@
       <w:pPr>
         <w:pStyle w:val="Titre3"/>
       </w:pPr>
-      <w:bookmarkStart w:id="41" w:name="_Toc120459909"/>
+      <w:bookmarkStart w:id="43" w:name="_Toc120461362"/>
       <w:r>
         <w:t>Scénario</w:t>
       </w:r>
-      <w:bookmarkEnd w:id="41"/>
+      <w:bookmarkEnd w:id="43"/>
     </w:p>
     <w:p>
       <w:pPr>
@@ -4089,9 +3926,9 @@
       </w:pPr>
     </w:p>
     <w:sectPr>
-      <w:headerReference w:type="default" r:id="rId10"/>
-      <w:footerReference w:type="default" r:id="rId11"/>
-      <w:footerReference w:type="first" r:id="rId12"/>
+      <w:headerReference w:type="default" r:id="rId9"/>
+      <w:footerReference w:type="default" r:id="rId10"/>
+      <w:footerReference w:type="first" r:id="rId11"/>
       <w:pgSz w:w="11906" w:h="16838" w:code="9"/>
       <w:pgMar w:top="720" w:right="1152" w:bottom="720" w:left="1152" w:header="0" w:footer="0" w:gutter="0"/>
       <w:pgNumType w:start="1"/>
@@ -4471,6 +4308,119 @@
     </w:lvl>
   </w:abstractNum>
   <w:abstractNum w:abstractNumId="1" w15:restartNumberingAfterBreak="0">
+    <w:nsid w:val="2CCC3AA9"/>
+    <w:multiLevelType w:val="hybridMultilevel"/>
+    <w:tmpl w:val="4B9AC084"/>
+    <w:lvl w:ilvl="0" w:tplc="040C0001">
+      <w:start w:val="1"/>
+      <w:numFmt w:val="bullet"/>
+      <w:lvlText w:val=""/>
+      <w:lvlJc w:val="left"/>
+      <w:pPr>
+        <w:ind w:left="720" w:hanging="360"/>
+      </w:pPr>
+      <w:rPr>
+        <w:rFonts w:ascii="Symbol" w:hAnsi="Symbol" w:hint="default"/>
+      </w:rPr>
+    </w:lvl>
+    <w:lvl w:ilvl="1" w:tplc="040C0003" w:tentative="1">
+      <w:start w:val="1"/>
+      <w:numFmt w:val="bullet"/>
+      <w:lvlText w:val="o"/>
+      <w:lvlJc w:val="left"/>
+      <w:pPr>
+        <w:ind w:left="1440" w:hanging="360"/>
+      </w:pPr>
+      <w:rPr>
+        <w:rFonts w:ascii="Courier New" w:hAnsi="Courier New" w:cs="Courier New" w:hint="default"/>
+      </w:rPr>
+    </w:lvl>
+    <w:lvl w:ilvl="2" w:tplc="040C0005" w:tentative="1">
+      <w:start w:val="1"/>
+      <w:numFmt w:val="bullet"/>
+      <w:lvlText w:val=""/>
+      <w:lvlJc w:val="left"/>
+      <w:pPr>
+        <w:ind w:left="2160" w:hanging="360"/>
+      </w:pPr>
+      <w:rPr>
+        <w:rFonts w:ascii="Wingdings" w:hAnsi="Wingdings" w:hint="default"/>
+      </w:rPr>
+    </w:lvl>
+    <w:lvl w:ilvl="3" w:tplc="040C0001" w:tentative="1">
+      <w:start w:val="1"/>
+      <w:numFmt w:val="bullet"/>
+      <w:lvlText w:val=""/>
+      <w:lvlJc w:val="left"/>
+      <w:pPr>
+        <w:ind w:left="2880" w:hanging="360"/>
+      </w:pPr>
+      <w:rPr>
+        <w:rFonts w:ascii="Symbol" w:hAnsi="Symbol" w:hint="default"/>
+      </w:rPr>
+    </w:lvl>
+    <w:lvl w:ilvl="4" w:tplc="040C0003" w:tentative="1">
+      <w:start w:val="1"/>
+      <w:numFmt w:val="bullet"/>
+      <w:lvlText w:val="o"/>
+      <w:lvlJc w:val="left"/>
+      <w:pPr>
+        <w:ind w:left="3600" w:hanging="360"/>
+      </w:pPr>
+      <w:rPr>
+        <w:rFonts w:ascii="Courier New" w:hAnsi="Courier New" w:cs="Courier New" w:hint="default"/>
+      </w:rPr>
+    </w:lvl>
+    <w:lvl w:ilvl="5" w:tplc="040C0005" w:tentative="1">
+      <w:start w:val="1"/>
+      <w:numFmt w:val="bullet"/>
+      <w:lvlText w:val=""/>
+      <w:lvlJc w:val="left"/>
+      <w:pPr>
+        <w:ind w:left="4320" w:hanging="360"/>
+      </w:pPr>
+      <w:rPr>
+        <w:rFonts w:ascii="Wingdings" w:hAnsi="Wingdings" w:hint="default"/>
+      </w:rPr>
+    </w:lvl>
+    <w:lvl w:ilvl="6" w:tplc="040C0001" w:tentative="1">
+      <w:start w:val="1"/>
+      <w:numFmt w:val="bullet"/>
+      <w:lvlText w:val=""/>
+      <w:lvlJc w:val="left"/>
+      <w:pPr>
+        <w:ind w:left="5040" w:hanging="360"/>
+      </w:pPr>
+      <w:rPr>
+        <w:rFonts w:ascii="Symbol" w:hAnsi="Symbol" w:hint="default"/>
+      </w:rPr>
+    </w:lvl>
+    <w:lvl w:ilvl="7" w:tplc="040C0003" w:tentative="1">
+      <w:start w:val="1"/>
+      <w:numFmt w:val="bullet"/>
+      <w:lvlText w:val="o"/>
+      <w:lvlJc w:val="left"/>
+      <w:pPr>
+        <w:ind w:left="5760" w:hanging="360"/>
+      </w:pPr>
+      <w:rPr>
+        <w:rFonts w:ascii="Courier New" w:hAnsi="Courier New" w:cs="Courier New" w:hint="default"/>
+      </w:rPr>
+    </w:lvl>
+    <w:lvl w:ilvl="8" w:tplc="040C0005" w:tentative="1">
+      <w:start w:val="1"/>
+      <w:numFmt w:val="bullet"/>
+      <w:lvlText w:val=""/>
+      <w:lvlJc w:val="left"/>
+      <w:pPr>
+        <w:ind w:left="6480" w:hanging="360"/>
+      </w:pPr>
+      <w:rPr>
+        <w:rFonts w:ascii="Wingdings" w:hAnsi="Wingdings" w:hint="default"/>
+      </w:rPr>
+    </w:lvl>
+  </w:abstractNum>
+  <w:abstractNum w:abstractNumId="2" w15:restartNumberingAfterBreak="0">
     <w:nsid w:val="54370399"/>
     <w:multiLevelType w:val="hybridMultilevel"/>
     <w:tmpl w:val="917494AC"/>
@@ -4582,7 +4532,7 @@
       </w:rPr>
     </w:lvl>
   </w:abstractNum>
-  <w:abstractNum w:abstractNumId="2" w15:restartNumberingAfterBreak="0">
+  <w:abstractNum w:abstractNumId="3" w15:restartNumberingAfterBreak="0">
     <w:nsid w:val="5EC57292"/>
     <w:multiLevelType w:val="hybridMultilevel"/>
     <w:tmpl w:val="51EA1090"/>
@@ -4695,7 +4645,120 @@
       </w:rPr>
     </w:lvl>
   </w:abstractNum>
-  <w:abstractNum w:abstractNumId="3" w15:restartNumberingAfterBreak="0">
+  <w:abstractNum w:abstractNumId="4" w15:restartNumberingAfterBreak="0">
+    <w:nsid w:val="69A640F3"/>
+    <w:multiLevelType w:val="hybridMultilevel"/>
+    <w:tmpl w:val="D99CF28A"/>
+    <w:lvl w:ilvl="0" w:tplc="040C0001">
+      <w:start w:val="1"/>
+      <w:numFmt w:val="bullet"/>
+      <w:lvlText w:val=""/>
+      <w:lvlJc w:val="left"/>
+      <w:pPr>
+        <w:ind w:left="720" w:hanging="360"/>
+      </w:pPr>
+      <w:rPr>
+        <w:rFonts w:ascii="Symbol" w:hAnsi="Symbol" w:hint="default"/>
+      </w:rPr>
+    </w:lvl>
+    <w:lvl w:ilvl="1" w:tplc="040C0003" w:tentative="1">
+      <w:start w:val="1"/>
+      <w:numFmt w:val="bullet"/>
+      <w:lvlText w:val="o"/>
+      <w:lvlJc w:val="left"/>
+      <w:pPr>
+        <w:ind w:left="1440" w:hanging="360"/>
+      </w:pPr>
+      <w:rPr>
+        <w:rFonts w:ascii="Courier New" w:hAnsi="Courier New" w:cs="Courier New" w:hint="default"/>
+      </w:rPr>
+    </w:lvl>
+    <w:lvl w:ilvl="2" w:tplc="040C0005" w:tentative="1">
+      <w:start w:val="1"/>
+      <w:numFmt w:val="bullet"/>
+      <w:lvlText w:val=""/>
+      <w:lvlJc w:val="left"/>
+      <w:pPr>
+        <w:ind w:left="2160" w:hanging="360"/>
+      </w:pPr>
+      <w:rPr>
+        <w:rFonts w:ascii="Wingdings" w:hAnsi="Wingdings" w:hint="default"/>
+      </w:rPr>
+    </w:lvl>
+    <w:lvl w:ilvl="3" w:tplc="040C0001" w:tentative="1">
+      <w:start w:val="1"/>
+      <w:numFmt w:val="bullet"/>
+      <w:lvlText w:val=""/>
+      <w:lvlJc w:val="left"/>
+      <w:pPr>
+        <w:ind w:left="2880" w:hanging="360"/>
+      </w:pPr>
+      <w:rPr>
+        <w:rFonts w:ascii="Symbol" w:hAnsi="Symbol" w:hint="default"/>
+      </w:rPr>
+    </w:lvl>
+    <w:lvl w:ilvl="4" w:tplc="040C0003" w:tentative="1">
+      <w:start w:val="1"/>
+      <w:numFmt w:val="bullet"/>
+      <w:lvlText w:val="o"/>
+      <w:lvlJc w:val="left"/>
+      <w:pPr>
+        <w:ind w:left="3600" w:hanging="360"/>
+      </w:pPr>
+      <w:rPr>
+        <w:rFonts w:ascii="Courier New" w:hAnsi="Courier New" w:cs="Courier New" w:hint="default"/>
+      </w:rPr>
+    </w:lvl>
+    <w:lvl w:ilvl="5" w:tplc="040C0005" w:tentative="1">
+      <w:start w:val="1"/>
+      <w:numFmt w:val="bullet"/>
+      <w:lvlText w:val=""/>
+      <w:lvlJc w:val="left"/>
+      <w:pPr>
+        <w:ind w:left="4320" w:hanging="360"/>
+      </w:pPr>
+      <w:rPr>
+        <w:rFonts w:ascii="Wingdings" w:hAnsi="Wingdings" w:hint="default"/>
+      </w:rPr>
+    </w:lvl>
+    <w:lvl w:ilvl="6" w:tplc="040C0001" w:tentative="1">
+      <w:start w:val="1"/>
+      <w:numFmt w:val="bullet"/>
+      <w:lvlText w:val=""/>
+      <w:lvlJc w:val="left"/>
+      <w:pPr>
+        <w:ind w:left="5040" w:hanging="360"/>
+      </w:pPr>
+      <w:rPr>
+        <w:rFonts w:ascii="Symbol" w:hAnsi="Symbol" w:hint="default"/>
+      </w:rPr>
+    </w:lvl>
+    <w:lvl w:ilvl="7" w:tplc="040C0003" w:tentative="1">
+      <w:start w:val="1"/>
+      <w:numFmt w:val="bullet"/>
+      <w:lvlText w:val="o"/>
+      <w:lvlJc w:val="left"/>
+      <w:pPr>
+        <w:ind w:left="5760" w:hanging="360"/>
+      </w:pPr>
+      <w:rPr>
+        <w:rFonts w:ascii="Courier New" w:hAnsi="Courier New" w:cs="Courier New" w:hint="default"/>
+      </w:rPr>
+    </w:lvl>
+    <w:lvl w:ilvl="8" w:tplc="040C0005" w:tentative="1">
+      <w:start w:val="1"/>
+      <w:numFmt w:val="bullet"/>
+      <w:lvlText w:val=""/>
+      <w:lvlJc w:val="left"/>
+      <w:pPr>
+        <w:ind w:left="6480" w:hanging="360"/>
+      </w:pPr>
+      <w:rPr>
+        <w:rFonts w:ascii="Wingdings" w:hAnsi="Wingdings" w:hint="default"/>
+      </w:rPr>
+    </w:lvl>
+  </w:abstractNum>
+  <w:abstractNum w:abstractNumId="5" w15:restartNumberingAfterBreak="0">
     <w:nsid w:val="6C850355"/>
     <w:multiLevelType w:val="hybridMultilevel"/>
     <w:tmpl w:val="3CCA90F4"/>
@@ -4785,16 +4848,22 @@
     </w:lvl>
   </w:abstractNum>
   <w:num w:numId="1" w16cid:durableId="1837188194">
-    <w:abstractNumId w:val="1"/>
+    <w:abstractNumId w:val="2"/>
   </w:num>
   <w:num w:numId="2" w16cid:durableId="1210219107">
     <w:abstractNumId w:val="0"/>
   </w:num>
   <w:num w:numId="3" w16cid:durableId="240024168">
+    <w:abstractNumId w:val="5"/>
+  </w:num>
+  <w:num w:numId="4" w16cid:durableId="2107992840">
     <w:abstractNumId w:val="3"/>
   </w:num>
-  <w:num w:numId="4" w16cid:durableId="2107992840">
-    <w:abstractNumId w:val="2"/>
+  <w:num w:numId="5" w16cid:durableId="1989357406">
+    <w:abstractNumId w:val="4"/>
+  </w:num>
+  <w:num w:numId="6" w16cid:durableId="1167555459">
+    <w:abstractNumId w:val="1"/>
   </w:num>
 </w:numbering>
 </file>

</xml_diff>